<commit_message>
Add logging, and speed up starting and stopping Zoom Player; Document use of NLog
</commit_message>
<xml_diff>
--- a/Documentation/Avid4 Software Design.docx
+++ b/Documentation/Avid4 Software Design.docx
@@ -27705,6 +27705,7 @@
         </w:numPr>
       </w:pPr>
       <w:r>
+        <w:lastRenderedPageBreak/>
         <w:t>Get</w:t>
       </w:r>
       <w:r>
@@ -27804,7 +27805,6 @@
         </w:numPr>
       </w:pPr>
       <w:r>
-        <w:lastRenderedPageBreak/>
         <w:t>Schedule</w:t>
       </w:r>
       <w:r>
@@ -30799,6 +30799,7 @@
         </w:numPr>
       </w:pPr>
       <w:r>
+        <w:lastRenderedPageBreak/>
         <w:t>Turn</w:t>
       </w:r>
       <w:r>
@@ -30949,7 +30950,6 @@
         </w:numPr>
       </w:pPr>
       <w:r>
-        <w:lastRenderedPageBreak/>
         <w:t>Control</w:t>
       </w:r>
       <w:r>
@@ -44746,15 +44746,12 @@
       <w:r>
         <w:t>browsers.</w:t>
       </w:r>
-      <w:bookmarkStart w:id="0" w:name="_GoBack"/>
-      <w:bookmarkEnd w:id="0"/>
     </w:p>
     <w:p>
       <w:pPr>
         <w:pStyle w:val="Heading3"/>
       </w:pPr>
       <w:r>
-        <w:lastRenderedPageBreak/>
         <w:t>Hammer.js</w:t>
       </w:r>
     </w:p>
@@ -44921,6 +44918,7 @@
         <w:t xml:space="preserve"> </w:t>
       </w:r>
       <w:r>
+        <w:lastRenderedPageBreak/>
         <w:t>capability</w:t>
       </w:r>
       <w:r>
@@ -45613,263 +45611,404 @@
           <w:rPr>
             <w:rStyle w:val="Hyperlink"/>
           </w:rPr>
-          <w:t>h</w:t>
+          <w:t>http://naudio.codeplex.com/</w:t>
         </w:r>
+      </w:hyperlink>
+      <w:r>
+        <w:t>)</w:t>
+      </w:r>
+      <w:r>
+        <w:t xml:space="preserve"> </w:t>
+      </w:r>
+      <w:r>
+        <w:t>is</w:t>
+      </w:r>
+      <w:r>
+        <w:t xml:space="preserve"> </w:t>
+      </w:r>
+      <w:r>
+        <w:t>an</w:t>
+      </w:r>
+      <w:r>
+        <w:t xml:space="preserve"> </w:t>
+      </w:r>
+      <w:r>
+        <w:t>open</w:t>
+      </w:r>
+      <w:r>
+        <w:t xml:space="preserve"> </w:t>
+      </w:r>
+      <w:r>
+        <w:t>source</w:t>
+      </w:r>
+      <w:r>
+        <w:t xml:space="preserve"> </w:t>
+      </w:r>
+      <w:r>
+        <w:t>.NET</w:t>
+      </w:r>
+      <w:r>
+        <w:t xml:space="preserve"> </w:t>
+      </w:r>
+      <w:r>
+        <w:t>audio</w:t>
+      </w:r>
+      <w:r>
+        <w:t xml:space="preserve"> </w:t>
+      </w:r>
+      <w:r>
+        <w:t>and</w:t>
+      </w:r>
+      <w:r>
+        <w:t xml:space="preserve"> </w:t>
+      </w:r>
+      <w:r>
+        <w:t>MIDI</w:t>
+      </w:r>
+      <w:r>
+        <w:t xml:space="preserve"> </w:t>
+      </w:r>
+      <w:r>
+        <w:t>library,</w:t>
+      </w:r>
+      <w:r>
+        <w:t xml:space="preserve"> </w:t>
+      </w:r>
+      <w:r>
+        <w:t>containing</w:t>
+      </w:r>
+      <w:r>
+        <w:t xml:space="preserve"> </w:t>
+      </w:r>
+      <w:r>
+        <w:t>dozens</w:t>
+      </w:r>
+      <w:r>
+        <w:t xml:space="preserve"> </w:t>
+      </w:r>
+      <w:r>
+        <w:t>of</w:t>
+      </w:r>
+      <w:r>
+        <w:t xml:space="preserve"> </w:t>
+      </w:r>
+      <w:r>
+        <w:t>useful</w:t>
+      </w:r>
+      <w:r>
+        <w:t xml:space="preserve"> </w:t>
+      </w:r>
+      <w:r>
+        <w:t>audio</w:t>
+      </w:r>
+      <w:r>
+        <w:t xml:space="preserve"> </w:t>
+      </w:r>
+      <w:r>
+        <w:t>related</w:t>
+      </w:r>
+      <w:r>
+        <w:t xml:space="preserve"> </w:t>
+      </w:r>
+      <w:r>
+        <w:t>classes</w:t>
+      </w:r>
+      <w:r>
+        <w:t xml:space="preserve"> </w:t>
+      </w:r>
+      <w:r>
+        <w:t>intended</w:t>
+      </w:r>
+      <w:r>
+        <w:t xml:space="preserve"> </w:t>
+      </w:r>
+      <w:r>
+        <w:t>to</w:t>
+      </w:r>
+      <w:r>
+        <w:t xml:space="preserve"> </w:t>
+      </w:r>
+      <w:r>
+        <w:t>speed</w:t>
+      </w:r>
+      <w:r>
+        <w:t xml:space="preserve"> </w:t>
+      </w:r>
+      <w:r>
+        <w:t>development</w:t>
+      </w:r>
+      <w:r>
+        <w:t xml:space="preserve"> </w:t>
+      </w:r>
+      <w:r>
+        <w:t>of</w:t>
+      </w:r>
+      <w:r>
+        <w:t xml:space="preserve"> </w:t>
+      </w:r>
+      <w:r>
+        <w:t>audio</w:t>
+      </w:r>
+      <w:r>
+        <w:t xml:space="preserve"> </w:t>
+      </w:r>
+      <w:r>
+        <w:t>related</w:t>
+      </w:r>
+      <w:r>
+        <w:t xml:space="preserve"> </w:t>
+      </w:r>
+      <w:r>
+        <w:t>utilities</w:t>
+      </w:r>
+      <w:r>
+        <w:t xml:space="preserve"> </w:t>
+      </w:r>
+      <w:r>
+        <w:t>in</w:t>
+      </w:r>
+      <w:r>
+        <w:t xml:space="preserve"> </w:t>
+      </w:r>
+      <w:r>
+        <w:t>.NET.</w:t>
+      </w:r>
+      <w:r>
+        <w:t xml:space="preserve"> </w:t>
+      </w:r>
+      <w:r>
+        <w:t>Its</w:t>
+      </w:r>
+      <w:r>
+        <w:t xml:space="preserve"> </w:t>
+      </w:r>
+      <w:r>
+        <w:t>audio</w:t>
+      </w:r>
+      <w:r>
+        <w:t xml:space="preserve"> </w:t>
+      </w:r>
+      <w:r>
+        <w:t>output</w:t>
+      </w:r>
+      <w:r>
+        <w:t xml:space="preserve"> </w:t>
+      </w:r>
+      <w:r>
+        <w:t>functions</w:t>
+      </w:r>
+      <w:r>
+        <w:t xml:space="preserve"> </w:t>
+      </w:r>
+      <w:r>
+        <w:t>are</w:t>
+      </w:r>
+      <w:r>
+        <w:t xml:space="preserve"> </w:t>
+      </w:r>
+      <w:r>
+        <w:t>used</w:t>
+      </w:r>
+      <w:r>
+        <w:t xml:space="preserve"> </w:t>
+      </w:r>
+      <w:r>
+        <w:t>in</w:t>
+      </w:r>
+      <w:r>
+        <w:t xml:space="preserve"> </w:t>
+      </w:r>
+      <w:r>
+        <w:t>the</w:t>
+      </w:r>
+      <w:r>
+        <w:t xml:space="preserve"> </w:t>
+      </w:r>
+      <w:r>
+        <w:t>Avid.Spotify</w:t>
+      </w:r>
+      <w:r>
+        <w:t xml:space="preserve"> </w:t>
+      </w:r>
+      <w:r>
+        <w:t>player</w:t>
+      </w:r>
+      <w:r>
+        <w:t xml:space="preserve"> </w:t>
+      </w:r>
+      <w:r>
+        <w:t>to</w:t>
+      </w:r>
+      <w:r>
+        <w:t xml:space="preserve"> </w:t>
+      </w:r>
+      <w:r>
+        <w:t>play</w:t>
+      </w:r>
+      <w:r>
+        <w:t xml:space="preserve"> </w:t>
+      </w:r>
+      <w:r>
+        <w:t>Spotify</w:t>
+      </w:r>
+      <w:r>
+        <w:t xml:space="preserve"> </w:t>
+      </w:r>
+      <w:r>
+        <w:t>music.</w:t>
+      </w:r>
+    </w:p>
+    <w:p>
+      <w:pPr>
+        <w:pStyle w:val="Heading3"/>
+      </w:pPr>
+      <w:r>
+        <w:t>NLog</w:t>
+      </w:r>
+    </w:p>
+    <w:p>
+      <w:r>
+        <w:rPr>
+          <w:rFonts w:ascii="Segoe UI" w:hAnsi="Segoe UI" w:cs="Segoe UI"/>
+          <w:color w:val="000000"/>
+        </w:rPr>
+        <w:t xml:space="preserve">NLog </w:t>
+      </w:r>
+      <w:r>
+        <w:rPr>
+          <w:rFonts w:ascii="Segoe UI" w:hAnsi="Segoe UI" w:cs="Segoe UI"/>
+          <w:color w:val="000000"/>
+        </w:rPr>
+        <w:t>(</w:t>
+      </w:r>
+      <w:hyperlink r:id="rId30" w:history="1">
         <w:r>
           <w:rPr>
             <w:rStyle w:val="Hyperlink"/>
           </w:rPr>
-          <w:t>t</w:t>
-        </w:r>
-        <w:r>
-          <w:rPr>
-            <w:rStyle w:val="Hyperlink"/>
-          </w:rPr>
-          <w:t>tp://naudio.codeplex.com/</w:t>
+          <w:t>http://nlog-project.org/</w:t>
         </w:r>
       </w:hyperlink>
       <w:r>
-        <w:t>)</w:t>
-      </w:r>
-      <w:r>
-        <w:t xml:space="preserve"> </w:t>
-      </w:r>
-      <w:r>
-        <w:t>is</w:t>
-      </w:r>
-      <w:r>
-        <w:t xml:space="preserve"> </w:t>
-      </w:r>
-      <w:r>
-        <w:t>an</w:t>
-      </w:r>
-      <w:r>
-        <w:t xml:space="preserve"> </w:t>
-      </w:r>
-      <w:r>
-        <w:t>open</w:t>
-      </w:r>
-      <w:r>
-        <w:t xml:space="preserve"> </w:t>
-      </w:r>
-      <w:r>
-        <w:t>source</w:t>
-      </w:r>
-      <w:r>
-        <w:t xml:space="preserve"> </w:t>
-      </w:r>
-      <w:r>
-        <w:t>.NET</w:t>
-      </w:r>
-      <w:r>
-        <w:t xml:space="preserve"> </w:t>
-      </w:r>
-      <w:r>
-        <w:t>audio</w:t>
-      </w:r>
-      <w:r>
-        <w:t xml:space="preserve"> </w:t>
-      </w:r>
-      <w:r>
-        <w:t>and</w:t>
-      </w:r>
-      <w:r>
-        <w:t xml:space="preserve"> </w:t>
-      </w:r>
-      <w:r>
-        <w:t>MIDI</w:t>
-      </w:r>
-      <w:r>
-        <w:t xml:space="preserve"> </w:t>
-      </w:r>
-      <w:r>
-        <w:t>library,</w:t>
-      </w:r>
-      <w:r>
-        <w:t xml:space="preserve"> </w:t>
-      </w:r>
-      <w:r>
-        <w:t>containing</w:t>
-      </w:r>
-      <w:r>
-        <w:t xml:space="preserve"> </w:t>
-      </w:r>
-      <w:r>
-        <w:t>dozens</w:t>
-      </w:r>
-      <w:r>
-        <w:t xml:space="preserve"> </w:t>
-      </w:r>
-      <w:r>
-        <w:t>of</w:t>
-      </w:r>
-      <w:r>
-        <w:t xml:space="preserve"> </w:t>
-      </w:r>
-      <w:r>
-        <w:t>useful</w:t>
-      </w:r>
-      <w:r>
-        <w:t xml:space="preserve"> </w:t>
-      </w:r>
-      <w:r>
-        <w:t>audio</w:t>
-      </w:r>
-      <w:r>
-        <w:t xml:space="preserve"> </w:t>
-      </w:r>
-      <w:r>
-        <w:t>related</w:t>
-      </w:r>
-      <w:r>
-        <w:t xml:space="preserve"> </w:t>
-      </w:r>
-      <w:r>
-        <w:t>classes</w:t>
-      </w:r>
-      <w:r>
-        <w:t xml:space="preserve"> </w:t>
-      </w:r>
-      <w:r>
-        <w:t>intended</w:t>
-      </w:r>
-      <w:r>
-        <w:t xml:space="preserve"> </w:t>
-      </w:r>
-      <w:r>
-        <w:t>to</w:t>
-      </w:r>
-      <w:r>
-        <w:t xml:space="preserve"> </w:t>
-      </w:r>
-      <w:r>
-        <w:t>speed</w:t>
-      </w:r>
-      <w:r>
-        <w:t xml:space="preserve"> </w:t>
-      </w:r>
-      <w:r>
-        <w:t>development</w:t>
-      </w:r>
-      <w:r>
-        <w:t xml:space="preserve"> </w:t>
-      </w:r>
-      <w:r>
-        <w:t>of</w:t>
-      </w:r>
-      <w:r>
-        <w:t xml:space="preserve"> </w:t>
-      </w:r>
-      <w:r>
-        <w:t>audio</w:t>
-      </w:r>
-      <w:r>
-        <w:t xml:space="preserve"> </w:t>
-      </w:r>
-      <w:r>
-        <w:t>related</w:t>
-      </w:r>
-      <w:r>
-        <w:t xml:space="preserve"> </w:t>
-      </w:r>
-      <w:r>
-        <w:t>utilities</w:t>
-      </w:r>
-      <w:r>
-        <w:t xml:space="preserve"> </w:t>
-      </w:r>
-      <w:r>
-        <w:t>in</w:t>
-      </w:r>
-      <w:r>
-        <w:t xml:space="preserve"> </w:t>
-      </w:r>
-      <w:r>
-        <w:t>.NET.</w:t>
-      </w:r>
-      <w:r>
-        <w:t xml:space="preserve"> </w:t>
-      </w:r>
-      <w:r>
-        <w:t>Its</w:t>
-      </w:r>
-      <w:r>
-        <w:t xml:space="preserve"> </w:t>
-      </w:r>
-      <w:r>
-        <w:t>audio</w:t>
-      </w:r>
-      <w:r>
-        <w:t xml:space="preserve"> </w:t>
-      </w:r>
-      <w:r>
-        <w:t>output</w:t>
-      </w:r>
-      <w:r>
-        <w:t xml:space="preserve"> </w:t>
-      </w:r>
-      <w:r>
-        <w:t>functions</w:t>
-      </w:r>
-      <w:r>
-        <w:t xml:space="preserve"> </w:t>
-      </w:r>
-      <w:r>
-        <w:t>are</w:t>
-      </w:r>
-      <w:r>
-        <w:t xml:space="preserve"> </w:t>
-      </w:r>
-      <w:r>
-        <w:t>used</w:t>
-      </w:r>
-      <w:r>
-        <w:t xml:space="preserve"> </w:t>
-      </w:r>
-      <w:r>
-        <w:t>in</w:t>
-      </w:r>
-      <w:r>
-        <w:t xml:space="preserve"> </w:t>
-      </w:r>
-      <w:r>
-        <w:t>the</w:t>
-      </w:r>
-      <w:r>
-        <w:t xml:space="preserve"> </w:t>
-      </w:r>
-      <w:r>
-        <w:t>Avid.Spotify</w:t>
-      </w:r>
-      <w:r>
-        <w:t xml:space="preserve"> </w:t>
-      </w:r>
-      <w:r>
-        <w:t>player</w:t>
-      </w:r>
-      <w:r>
-        <w:t xml:space="preserve"> </w:t>
-      </w:r>
-      <w:r>
-        <w:t>to</w:t>
-      </w:r>
-      <w:r>
-        <w:t xml:space="preserve"> </w:t>
-      </w:r>
-      <w:r>
-        <w:t>play</w:t>
-      </w:r>
-      <w:r>
-        <w:t xml:space="preserve"> </w:t>
-      </w:r>
-      <w:r>
-        <w:t>Spotify</w:t>
-      </w:r>
-      <w:r>
-        <w:t xml:space="preserve"> </w:t>
-      </w:r>
-      <w:r>
-        <w:t>music.</w:t>
+        <w:rPr>
+          <w:rFonts w:ascii="Segoe UI" w:hAnsi="Segoe UI" w:cs="Segoe UI"/>
+          <w:color w:val="000000"/>
+        </w:rPr>
+        <w:t xml:space="preserve">) </w:t>
+      </w:r>
+      <w:r>
+        <w:rPr>
+          <w:rFonts w:ascii="Segoe UI" w:hAnsi="Segoe UI" w:cs="Segoe UI"/>
+          <w:color w:val="000000"/>
+        </w:rPr>
+        <w:t xml:space="preserve">is a free </w:t>
+      </w:r>
+      <w:r>
+        <w:rPr>
+          <w:rFonts w:ascii="Segoe UI" w:hAnsi="Segoe UI" w:cs="Segoe UI"/>
+          <w:color w:val="000000"/>
+        </w:rPr>
+        <w:t xml:space="preserve">open source </w:t>
+      </w:r>
+      <w:r>
+        <w:rPr>
+          <w:rFonts w:ascii="Segoe UI" w:hAnsi="Segoe UI" w:cs="Segoe UI"/>
+          <w:color w:val="000000"/>
+        </w:rPr>
+        <w:t>logging platform for .NET</w:t>
+      </w:r>
+      <w:r>
+        <w:rPr>
+          <w:rFonts w:ascii="Segoe UI" w:hAnsi="Segoe UI" w:cs="Segoe UI"/>
+          <w:color w:val="000000"/>
+        </w:rPr>
+        <w:t xml:space="preserve"> and other platforms. It is used in Avid.Spotify, whose App.config file configures logging</w:t>
+      </w:r>
+      <w:bookmarkStart w:id="0" w:name="_GoBack"/>
+      <w:bookmarkEnd w:id="0"/>
+      <w:r>
+        <w:rPr>
+          <w:rFonts w:ascii="Segoe UI" w:hAnsi="Segoe UI" w:cs="Segoe UI"/>
+          <w:color w:val="000000"/>
+        </w:rPr>
+        <w:t xml:space="preserve"> to files in the directory “</w:t>
+      </w:r>
+      <w:r>
+        <w:rPr>
+          <w:rFonts w:ascii="Segoe UI" w:hAnsi="Segoe UI" w:cs="Segoe UI"/>
+          <w:color w:val="000000"/>
+        </w:rPr>
+        <w:t>C:\Avid.Net\Logs</w:t>
+      </w:r>
+      <w:r>
+        <w:rPr>
+          <w:rFonts w:ascii="Segoe UI" w:hAnsi="Segoe UI" w:cs="Segoe UI"/>
+          <w:color w:val="000000"/>
+        </w:rPr>
+        <w:t>". And it is used in Avid4G.Net</w:t>
+      </w:r>
+      <w:r>
+        <w:rPr>
+          <w:rFonts w:ascii="Segoe UI" w:hAnsi="Segoe UI" w:cs="Segoe UI"/>
+          <w:color w:val="000000"/>
+        </w:rPr>
+        <w:t xml:space="preserve">, whose </w:t>
+      </w:r>
+      <w:r>
+        <w:rPr>
+          <w:rFonts w:ascii="Segoe UI" w:hAnsi="Segoe UI" w:cs="Segoe UI"/>
+          <w:color w:val="000000"/>
+        </w:rPr>
+        <w:t>Web</w:t>
+      </w:r>
+      <w:r>
+        <w:rPr>
+          <w:rFonts w:ascii="Segoe UI" w:hAnsi="Segoe UI" w:cs="Segoe UI"/>
+          <w:color w:val="000000"/>
+        </w:rPr>
+        <w:t>.config file configures log</w:t>
+      </w:r>
+      <w:r>
+        <w:rPr>
+          <w:rFonts w:ascii="Segoe UI" w:hAnsi="Segoe UI" w:cs="Segoe UI"/>
+          <w:color w:val="000000"/>
+        </w:rPr>
+        <w:t>ging</w:t>
+      </w:r>
+      <w:r>
+        <w:rPr>
+          <w:rFonts w:ascii="Segoe UI" w:hAnsi="Segoe UI" w:cs="Segoe UI"/>
+          <w:color w:val="000000"/>
+        </w:rPr>
+        <w:t xml:space="preserve"> to files in the </w:t>
+      </w:r>
+      <w:r>
+        <w:rPr>
+          <w:rFonts w:ascii="Segoe UI" w:hAnsi="Segoe UI" w:cs="Segoe UI"/>
+          <w:color w:val="000000"/>
+        </w:rPr>
+        <w:t>sub-</w:t>
+      </w:r>
+      <w:r>
+        <w:rPr>
+          <w:rFonts w:ascii="Segoe UI" w:hAnsi="Segoe UI" w:cs="Segoe UI"/>
+          <w:color w:val="000000"/>
+        </w:rPr>
+        <w:t>directory “</w:t>
+      </w:r>
+      <w:r>
+        <w:rPr>
+          <w:rFonts w:ascii="Segoe UI" w:hAnsi="Segoe UI" w:cs="Segoe UI"/>
+          <w:color w:val="000000"/>
+        </w:rPr>
+        <w:t>Logs</w:t>
+      </w:r>
+      <w:r>
+        <w:rPr>
+          <w:rFonts w:ascii="Segoe UI" w:hAnsi="Segoe UI" w:cs="Segoe UI"/>
+          <w:color w:val="000000"/>
+        </w:rPr>
+        <w:t>” within the IIS web application directory. In both cases, a new log file is started each day, named by the date.</w:t>
       </w:r>
     </w:p>
     <w:p>
@@ -45902,7 +46041,7 @@
       <w:r>
         <w:t>(</w:t>
       </w:r>
-      <w:hyperlink r:id="rId30" w:history="1">
+      <w:hyperlink r:id="rId31" w:history="1">
         <w:r>
           <w:rPr>
             <w:rStyle w:val="Hyperlink"/>
@@ -46142,7 +46281,7 @@
       <w:r>
         <w:t>(</w:t>
       </w:r>
-      <w:hyperlink r:id="rId31" w:history="1">
+      <w:hyperlink r:id="rId32" w:history="1">
         <w:r>
           <w:rPr>
             <w:rStyle w:val="Hyperlink"/>
@@ -47154,6 +47293,7 @@
     </w:p>
     <w:p>
       <w:r>
+        <w:lastRenderedPageBreak/>
         <w:t>In</w:t>
       </w:r>
       <w:r>
@@ -47570,7 +47710,6 @@
         <w:pStyle w:val="Heading2"/>
       </w:pPr>
       <w:r>
-        <w:lastRenderedPageBreak/>
         <w:t>Sky</w:t>
       </w:r>
     </w:p>

</xml_diff>

<commit_message>
Add config option for capacity of Sky box for stored recordings
</commit_message>
<xml_diff>
--- a/Documentation/Avid4 Software Design.docx
+++ b/Documentation/Avid4 Software Design.docx
@@ -1821,12 +1821,14 @@
           <w:numId w:val="4"/>
         </w:numPr>
       </w:pPr>
+      <w:proofErr w:type="spellStart"/>
       <w:r>
         <w:rPr>
           <w:b/>
         </w:rPr>
         <w:t>Avid.Desktop</w:t>
       </w:r>
+      <w:proofErr w:type="spellEnd"/>
       <w:r>
         <w:t>,</w:t>
       </w:r>
@@ -2136,12 +2138,14 @@
           <w:numId w:val="4"/>
         </w:numPr>
       </w:pPr>
+      <w:proofErr w:type="spellStart"/>
       <w:r>
         <w:rPr>
           <w:b/>
         </w:rPr>
         <w:t>Avid.Spotify</w:t>
       </w:r>
+      <w:proofErr w:type="spellEnd"/>
       <w:r>
         <w:t>,</w:t>
       </w:r>
@@ -2330,9 +2334,11 @@
       <w:r>
         <w:t xml:space="preserve"> </w:t>
       </w:r>
+      <w:proofErr w:type="spellStart"/>
       <w:r>
         <w:t>Avid.Spotify</w:t>
       </w:r>
+      <w:proofErr w:type="spellEnd"/>
       <w:r>
         <w:t xml:space="preserve"> </w:t>
       </w:r>
@@ -2511,15 +2517,19 @@
       <w:pPr>
         <w:pStyle w:val="Heading1"/>
       </w:pPr>
+      <w:proofErr w:type="spellStart"/>
       <w:r>
         <w:lastRenderedPageBreak/>
         <w:t>Avid.Desktop</w:t>
       </w:r>
+      <w:proofErr w:type="spellEnd"/>
     </w:p>
     <w:p>
+      <w:proofErr w:type="spellStart"/>
       <w:r>
         <w:t>Avid.Desktop</w:t>
       </w:r>
+      <w:proofErr w:type="spellEnd"/>
       <w:r>
         <w:t xml:space="preserve"> </w:t>
       </w:r>
@@ -2793,7 +2803,15 @@
         <w:t xml:space="preserve"> </w:t>
       </w:r>
       <w:r>
-        <w:t>(IDesktop).</w:t>
+        <w:t>(</w:t>
+      </w:r>
+      <w:proofErr w:type="spellStart"/>
+      <w:r>
+        <w:t>IDesktop</w:t>
+      </w:r>
+      <w:proofErr w:type="spellEnd"/>
+      <w:r>
+        <w:t>).</w:t>
       </w:r>
       <w:r>
         <w:t xml:space="preserve"> </w:t>
@@ -2848,9 +2866,11 @@
         <w:ind w:left="714" w:hanging="357"/>
         <w:contextualSpacing w:val="0"/>
       </w:pPr>
+      <w:proofErr w:type="spellStart"/>
       <w:r>
         <w:t>LaunchProgram</w:t>
       </w:r>
+      <w:proofErr w:type="spellEnd"/>
       <w:r>
         <w:br/>
         <w:t>Launch</w:t>
@@ -3202,9 +3222,11 @@
         <w:ind w:left="714" w:hanging="357"/>
         <w:contextualSpacing w:val="0"/>
       </w:pPr>
+      <w:proofErr w:type="spellStart"/>
       <w:r>
         <w:t>LaunchNewProgram</w:t>
       </w:r>
+      <w:proofErr w:type="spellEnd"/>
       <w:r>
         <w:br/>
         <w:t>Launch</w:t>
@@ -3358,9 +3380,11 @@
         <w:ind w:left="714" w:hanging="357"/>
         <w:contextualSpacing w:val="0"/>
       </w:pPr>
+      <w:proofErr w:type="spellStart"/>
       <w:r>
         <w:t>ExitProgram</w:t>
       </w:r>
+      <w:proofErr w:type="spellEnd"/>
       <w:r>
         <w:br/>
         <w:t>Exit</w:t>
@@ -3427,9 +3451,11 @@
         <w:ind w:left="714" w:hanging="357"/>
         <w:contextualSpacing w:val="0"/>
       </w:pPr>
+      <w:proofErr w:type="spellStart"/>
       <w:r>
         <w:t>ExitAllPrograms</w:t>
       </w:r>
+      <w:proofErr w:type="spellEnd"/>
       <w:r>
         <w:br/>
         <w:t>Exit</w:t>
@@ -3499,9 +3525,11 @@
         <w:ind w:left="714" w:hanging="357"/>
         <w:contextualSpacing w:val="0"/>
       </w:pPr>
+      <w:proofErr w:type="spellStart"/>
       <w:r>
         <w:t>ForegroundProgram</w:t>
       </w:r>
+      <w:proofErr w:type="spellEnd"/>
       <w:r>
         <w:br/>
         <w:t>Cause</w:t>
@@ -3592,13 +3620,19 @@
         <w:ind w:left="714" w:hanging="357"/>
         <w:contextualSpacing w:val="0"/>
       </w:pPr>
+      <w:proofErr w:type="spellStart"/>
       <w:r>
         <w:t>SendKeys</w:t>
       </w:r>
+      <w:proofErr w:type="spellEnd"/>
       <w:r>
         <w:br/>
+      </w:r>
+      <w:proofErr w:type="gramStart"/>
+      <w:r>
         <w:t>Send</w:t>
       </w:r>
+      <w:proofErr w:type="gramEnd"/>
       <w:r>
         <w:t xml:space="preserve"> </w:t>
       </w:r>
@@ -3724,9 +3758,11 @@
         <w:ind w:left="714" w:hanging="357"/>
         <w:contextualSpacing w:val="0"/>
       </w:pPr>
+      <w:proofErr w:type="spellStart"/>
       <w:r>
         <w:t>SendSpecialkey</w:t>
       </w:r>
+      <w:proofErr w:type="spellEnd"/>
       <w:r>
         <w:br/>
         <w:t>Send</w:t>
@@ -3913,9 +3949,11 @@
         <w:ind w:left="714" w:hanging="357"/>
         <w:contextualSpacing w:val="0"/>
       </w:pPr>
+      <w:proofErr w:type="spellStart"/>
       <w:r>
         <w:t>MouseMoveRelative</w:t>
       </w:r>
+      <w:proofErr w:type="spellEnd"/>
       <w:r>
         <w:br/>
         <w:t>Move</w:t>
@@ -4042,9 +4080,11 @@
         <w:ind w:left="714" w:hanging="357"/>
         <w:contextualSpacing w:val="0"/>
       </w:pPr>
+      <w:proofErr w:type="spellStart"/>
       <w:r>
         <w:t>MouseClick</w:t>
       </w:r>
+      <w:proofErr w:type="spellEnd"/>
       <w:r>
         <w:br/>
         <w:t>Send</w:t>
@@ -4156,9 +4196,11 @@
         <w:ind w:left="714" w:hanging="357"/>
         <w:contextualSpacing w:val="0"/>
       </w:pPr>
+      <w:proofErr w:type="spellStart"/>
       <w:r>
         <w:t>SendIR</w:t>
       </w:r>
+      <w:proofErr w:type="spellEnd"/>
       <w:r>
         <w:br/>
         <w:t>Send</w:t>
@@ -4366,9 +4408,11 @@
         <w:ind w:left="714" w:hanging="357"/>
         <w:contextualSpacing w:val="0"/>
       </w:pPr>
+      <w:proofErr w:type="spellStart"/>
       <w:r>
         <w:t>FetchCoreTempInfoXml</w:t>
       </w:r>
+      <w:proofErr w:type="spellEnd"/>
       <w:r>
         <w:br/>
         <w:t>Return</w:t>
@@ -4612,10 +4656,12 @@
         <w:ind w:left="714" w:hanging="357"/>
         <w:contextualSpacing w:val="0"/>
       </w:pPr>
+      <w:proofErr w:type="spellStart"/>
       <w:r>
         <w:lastRenderedPageBreak/>
         <w:t>EnsureRemotePotatoRunning</w:t>
       </w:r>
+      <w:proofErr w:type="spellEnd"/>
       <w:r>
         <w:br/>
         <w:t>Ensure</w:t>
@@ -4635,9 +4681,11 @@
       <w:r>
         <w:t xml:space="preserve"> </w:t>
       </w:r>
+      <w:proofErr w:type="spellStart"/>
       <w:r>
         <w:t>RemotePotato</w:t>
       </w:r>
+      <w:proofErr w:type="spellEnd"/>
       <w:r>
         <w:t xml:space="preserve"> </w:t>
       </w:r>
@@ -5176,9 +5224,11 @@
       <w:r>
         <w:t xml:space="preserve"> </w:t>
       </w:r>
+      <w:proofErr w:type="spellStart"/>
       <w:r>
         <w:t>Avid.Desktop</w:t>
       </w:r>
+      <w:proofErr w:type="spellEnd"/>
       <w:r>
         <w:t xml:space="preserve"> </w:t>
       </w:r>
@@ -5284,9 +5334,11 @@
       <w:r>
         <w:t xml:space="preserve"> </w:t>
       </w:r>
+      <w:proofErr w:type="spellStart"/>
       <w:r>
         <w:t>Avid.Desktop</w:t>
       </w:r>
+      <w:proofErr w:type="spellEnd"/>
       <w:r>
         <w:t xml:space="preserve"> </w:t>
       </w:r>
@@ -5327,7 +5379,15 @@
         <w:t xml:space="preserve"> </w:t>
       </w:r>
       <w:r>
-        <w:t>“SkyLocator”</w:t>
+        <w:t>“</w:t>
+      </w:r>
+      <w:proofErr w:type="spellStart"/>
+      <w:r>
+        <w:t>SkyLocator</w:t>
+      </w:r>
+      <w:proofErr w:type="spellEnd"/>
+      <w:r>
+        <w:t>”</w:t>
       </w:r>
       <w:r>
         <w:t xml:space="preserve"> </w:t>
@@ -5613,14 +5673,18 @@
       <w:pPr>
         <w:pStyle w:val="Heading1"/>
       </w:pPr>
+      <w:proofErr w:type="spellStart"/>
       <w:r>
         <w:t>Avid.Spotify</w:t>
       </w:r>
+      <w:proofErr w:type="spellEnd"/>
     </w:p>
     <w:p>
+      <w:proofErr w:type="spellStart"/>
       <w:r>
         <w:t>Avid.Spotify</w:t>
       </w:r>
+      <w:proofErr w:type="spellEnd"/>
       <w:r>
         <w:t xml:space="preserve"> </w:t>
       </w:r>
@@ -5848,9 +5912,11 @@
       </w:r>
     </w:p>
     <w:p>
+      <w:proofErr w:type="spellStart"/>
       <w:r>
         <w:t>Avid.Spotify</w:t>
       </w:r>
+      <w:proofErr w:type="spellEnd"/>
       <w:r>
         <w:t xml:space="preserve"> </w:t>
       </w:r>
@@ -6393,9 +6459,11 @@
       <w:r>
         <w:t xml:space="preserve"> </w:t>
       </w:r>
+      <w:proofErr w:type="spellStart"/>
       <w:r>
         <w:t>WebAPI</w:t>
       </w:r>
+      <w:proofErr w:type="spellEnd"/>
       <w:r>
         <w:t xml:space="preserve"> </w:t>
       </w:r>
@@ -6816,9 +6884,11 @@
           <w:numId w:val="6"/>
         </w:numPr>
       </w:pPr>
+      <w:proofErr w:type="spellStart"/>
       <w:r>
         <w:t>PlayList</w:t>
       </w:r>
+      <w:proofErr w:type="spellEnd"/>
       <w:r>
         <w:br/>
         <w:t>with</w:t>
@@ -7081,9 +7151,11 @@
           <w:numId w:val="6"/>
         </w:numPr>
       </w:pPr>
+      <w:proofErr w:type="spellStart"/>
       <w:r>
         <w:t>PlayQueue</w:t>
       </w:r>
+      <w:proofErr w:type="spellEnd"/>
       <w:r>
         <w:br/>
         <w:t>with</w:t>
@@ -7578,9 +7650,11 @@
       <w:r>
         <w:t xml:space="preserve"> </w:t>
       </w:r>
+      <w:proofErr w:type="spellStart"/>
       <w:r>
         <w:t>libspotify</w:t>
       </w:r>
+      <w:proofErr w:type="spellEnd"/>
       <w:r>
         <w:t xml:space="preserve"> </w:t>
       </w:r>
@@ -7656,9 +7730,11 @@
       <w:r>
         <w:t xml:space="preserve"> </w:t>
       </w:r>
+      <w:proofErr w:type="spellStart"/>
       <w:r>
         <w:t>SpotiFire</w:t>
       </w:r>
+      <w:proofErr w:type="spellEnd"/>
       <w:r>
         <w:t xml:space="preserve"> </w:t>
       </w:r>
@@ -7685,9 +7761,11 @@
       <w:r>
         <w:t xml:space="preserve"> </w:t>
       </w:r>
+      <w:proofErr w:type="spellStart"/>
       <w:r>
         <w:t>SpotiFire</w:t>
       </w:r>
+      <w:proofErr w:type="spellEnd"/>
       <w:r>
         <w:t xml:space="preserve"> </w:t>
       </w:r>
@@ -7727,9 +7805,11 @@
       <w:r>
         <w:t xml:space="preserve"> </w:t>
       </w:r>
+      <w:proofErr w:type="spellStart"/>
       <w:r>
         <w:t>etc</w:t>
       </w:r>
+      <w:proofErr w:type="spellEnd"/>
       <w:r>
         <w:t xml:space="preserve"> </w:t>
       </w:r>
@@ -7817,9 +7897,11 @@
       <w:r>
         <w:t xml:space="preserve"> </w:t>
       </w:r>
+      <w:proofErr w:type="spellStart"/>
       <w:r>
         <w:t>Avid.Spotify</w:t>
       </w:r>
+      <w:proofErr w:type="spellEnd"/>
       <w:r>
         <w:t xml:space="preserve"> </w:t>
       </w:r>
@@ -7895,9 +7977,11 @@
       <w:r>
         <w:t xml:space="preserve"> </w:t>
       </w:r>
+      <w:proofErr w:type="spellStart"/>
       <w:r>
         <w:t>WebAPI</w:t>
       </w:r>
+      <w:proofErr w:type="spellEnd"/>
       <w:r>
         <w:t xml:space="preserve"> </w:t>
       </w:r>
@@ -7991,9 +8075,11 @@
       <w:r>
         <w:t xml:space="preserve"> </w:t>
       </w:r>
+      <w:proofErr w:type="spellStart"/>
       <w:r>
         <w:t>Avid.Spotify</w:t>
       </w:r>
+      <w:proofErr w:type="spellEnd"/>
       <w:r>
         <w:t xml:space="preserve"> </w:t>
       </w:r>
@@ -8446,9 +8532,11 @@
       <w:r>
         <w:t xml:space="preserve"> </w:t>
       </w:r>
+      <w:proofErr w:type="spellStart"/>
       <w:r>
         <w:t>NAudio</w:t>
       </w:r>
+      <w:proofErr w:type="spellEnd"/>
       <w:r>
         <w:t xml:space="preserve"> </w:t>
       </w:r>
@@ -8626,9 +8714,11 @@
       <w:r>
         <w:t xml:space="preserve"> </w:t>
       </w:r>
+      <w:proofErr w:type="spellStart"/>
       <w:r>
         <w:t>NAudio</w:t>
       </w:r>
+      <w:proofErr w:type="spellEnd"/>
       <w:r>
         <w:t xml:space="preserve"> </w:t>
       </w:r>
@@ -10301,8 +10391,13 @@
       <w:r>
         <w:t xml:space="preserve"> </w:t>
       </w:r>
-      <w:r>
-        <w:t>etc)</w:t>
+      <w:proofErr w:type="spellStart"/>
+      <w:r>
+        <w:t>etc</w:t>
+      </w:r>
+      <w:proofErr w:type="spellEnd"/>
+      <w:r>
+        <w:t>)</w:t>
       </w:r>
       <w:r>
         <w:t xml:space="preserve"> </w:t>
@@ -10349,8 +10444,13 @@
       <w:r>
         <w:t xml:space="preserve"> </w:t>
       </w:r>
-      <w:r>
-        <w:t>etc).</w:t>
+      <w:proofErr w:type="spellStart"/>
+      <w:r>
+        <w:t>etc</w:t>
+      </w:r>
+      <w:proofErr w:type="spellEnd"/>
+      <w:r>
+        <w:t>).</w:t>
       </w:r>
       <w:r>
         <w:t xml:space="preserve"> </w:t>
@@ -11989,9 +12089,11 @@
       <w:r>
         <w:t>(</w:t>
       </w:r>
+      <w:proofErr w:type="spellStart"/>
       <w:r>
         <w:t>SwitchPanelAfterWake</w:t>
       </w:r>
+      <w:proofErr w:type="spellEnd"/>
       <w:r>
         <w:t>)</w:t>
       </w:r>
@@ -12585,9 +12687,11 @@
       <w:r>
         <w:t xml:space="preserve"> </w:t>
       </w:r>
+      <w:proofErr w:type="spellStart"/>
       <w:r>
         <w:t>etc</w:t>
       </w:r>
+      <w:proofErr w:type="spellEnd"/>
     </w:p>
     <w:p>
       <w:pPr>
@@ -13781,9 +13885,11 @@
       </w:r>
     </w:p>
     <w:p>
+      <w:proofErr w:type="spellStart"/>
       <w:r>
         <w:t>Avid’s</w:t>
       </w:r>
+      <w:proofErr w:type="spellEnd"/>
       <w:r>
         <w:t xml:space="preserve"> </w:t>
       </w:r>
@@ -13991,9 +14097,11 @@
       <w:r>
         <w:t xml:space="preserve"> </w:t>
       </w:r>
+      <w:proofErr w:type="spellStart"/>
       <w:r>
         <w:t>ActionController</w:t>
       </w:r>
+      <w:proofErr w:type="spellEnd"/>
       <w:r>
         <w:t xml:space="preserve"> </w:t>
       </w:r>
@@ -14219,9 +14327,11 @@
       <w:r>
         <w:t xml:space="preserve"> </w:t>
       </w:r>
+      <w:proofErr w:type="spellStart"/>
       <w:r>
         <w:t>ActionController</w:t>
       </w:r>
+      <w:proofErr w:type="spellEnd"/>
       <w:r>
         <w:t xml:space="preserve"> </w:t>
       </w:r>
@@ -14244,8 +14354,13 @@
         </w:numPr>
       </w:pPr>
       <w:r>
-        <w:t>/Action/GetRunning</w:t>
-      </w:r>
+        <w:t>/Action/</w:t>
+      </w:r>
+      <w:proofErr w:type="spellStart"/>
+      <w:r>
+        <w:t>GetRunning</w:t>
+      </w:r>
+      <w:proofErr w:type="spellEnd"/>
       <w:r>
         <w:t xml:space="preserve"> </w:t>
       </w:r>
@@ -14268,8 +14383,13 @@
         </w:numPr>
       </w:pPr>
       <w:r>
-        <w:t>/Action/VolumeUp</w:t>
-      </w:r>
+        <w:t>/Action/</w:t>
+      </w:r>
+      <w:proofErr w:type="spellStart"/>
+      <w:r>
+        <w:t>VolumeUp</w:t>
+      </w:r>
+      <w:proofErr w:type="spellEnd"/>
       <w:r>
         <w:t xml:space="preserve"> </w:t>
       </w:r>
@@ -14286,8 +14406,13 @@
         </w:numPr>
       </w:pPr>
       <w:r>
-        <w:t>/Action/VolumeDown</w:t>
-      </w:r>
+        <w:t>/Action/</w:t>
+      </w:r>
+      <w:proofErr w:type="spellStart"/>
+      <w:r>
+        <w:t>VolumeDown</w:t>
+      </w:r>
+      <w:proofErr w:type="spellEnd"/>
       <w:r>
         <w:t xml:space="preserve"> </w:t>
       </w:r>
@@ -14304,8 +14429,13 @@
         </w:numPr>
       </w:pPr>
       <w:r>
-        <w:t>/Action/VolumeMute</w:t>
-      </w:r>
+        <w:t>/Action/</w:t>
+      </w:r>
+      <w:proofErr w:type="spellStart"/>
+      <w:r>
+        <w:t>VolumeMute</w:t>
+      </w:r>
+      <w:proofErr w:type="spellEnd"/>
       <w:r>
         <w:t xml:space="preserve"> </w:t>
       </w:r>
@@ -14322,8 +14452,13 @@
         </w:numPr>
       </w:pPr>
       <w:r>
-        <w:t>/Action/VolumeGet</w:t>
-      </w:r>
+        <w:t>/Action/</w:t>
+      </w:r>
+      <w:proofErr w:type="spellStart"/>
+      <w:r>
+        <w:t>VolumeGet</w:t>
+      </w:r>
+      <w:proofErr w:type="spellEnd"/>
       <w:r>
         <w:t xml:space="preserve"> </w:t>
       </w:r>
@@ -14364,8 +14499,13 @@
         </w:numPr>
       </w:pPr>
       <w:r>
-        <w:t>/Action/StartSky</w:t>
-      </w:r>
+        <w:t>/Action/</w:t>
+      </w:r>
+      <w:proofErr w:type="spellStart"/>
+      <w:r>
+        <w:t>StartSky</w:t>
+      </w:r>
+      <w:proofErr w:type="spellEnd"/>
       <w:r>
         <w:t xml:space="preserve"> </w:t>
       </w:r>
@@ -14382,8 +14522,13 @@
         </w:numPr>
       </w:pPr>
       <w:r>
-        <w:t>/Action/AllOff</w:t>
-      </w:r>
+        <w:t>/Action/</w:t>
+      </w:r>
+      <w:proofErr w:type="spellStart"/>
+      <w:r>
+        <w:t>AllOff</w:t>
+      </w:r>
+      <w:proofErr w:type="spellEnd"/>
       <w:r>
         <w:t xml:space="preserve"> </w:t>
       </w:r>
@@ -14400,8 +14545,13 @@
         </w:numPr>
       </w:pPr>
       <w:r>
-        <w:t>/Action/MouseMove</w:t>
-      </w:r>
+        <w:t>/Action/</w:t>
+      </w:r>
+      <w:proofErr w:type="spellStart"/>
+      <w:r>
+        <w:t>MouseMove</w:t>
+      </w:r>
+      <w:proofErr w:type="spellEnd"/>
       <w:r>
         <w:t xml:space="preserve"> </w:t>
       </w:r>
@@ -14418,8 +14568,13 @@
         </w:numPr>
       </w:pPr>
       <w:r>
-        <w:t>/Action/MouseClick</w:t>
-      </w:r>
+        <w:t>/Action/</w:t>
+      </w:r>
+      <w:proofErr w:type="spellStart"/>
+      <w:r>
+        <w:t>MouseClick</w:t>
+      </w:r>
+      <w:proofErr w:type="spellEnd"/>
       <w:r>
         <w:t xml:space="preserve"> </w:t>
       </w:r>
@@ -14436,8 +14591,13 @@
         </w:numPr>
       </w:pPr>
       <w:r>
-        <w:t>/Action/SendKeys</w:t>
-      </w:r>
+        <w:t>/Action/</w:t>
+      </w:r>
+      <w:proofErr w:type="spellStart"/>
+      <w:r>
+        <w:t>SendKeys</w:t>
+      </w:r>
+      <w:proofErr w:type="spellEnd"/>
       <w:r>
         <w:t xml:space="preserve"> </w:t>
       </w:r>
@@ -14454,8 +14614,13 @@
         </w:numPr>
       </w:pPr>
       <w:r>
-        <w:t>/Action/SendIR</w:t>
-      </w:r>
+        <w:t>/Action/</w:t>
+      </w:r>
+      <w:proofErr w:type="spellStart"/>
+      <w:r>
+        <w:t>SendIR</w:t>
+      </w:r>
+      <w:proofErr w:type="spellEnd"/>
       <w:r>
         <w:t xml:space="preserve"> </w:t>
       </w:r>
@@ -14472,8 +14637,13 @@
         </w:numPr>
       </w:pPr>
       <w:r>
-        <w:t>/Action/ScreenOff</w:t>
-      </w:r>
+        <w:t>/Action/</w:t>
+      </w:r>
+      <w:proofErr w:type="spellStart"/>
+      <w:r>
+        <w:t>ScreenOff</w:t>
+      </w:r>
+      <w:proofErr w:type="spellEnd"/>
       <w:r>
         <w:t xml:space="preserve"> </w:t>
       </w:r>
@@ -14490,8 +14660,13 @@
         </w:numPr>
       </w:pPr>
       <w:r>
-        <w:t>/Action/ScreenOn</w:t>
-      </w:r>
+        <w:t>/Action/</w:t>
+      </w:r>
+      <w:proofErr w:type="spellStart"/>
+      <w:r>
+        <w:t>ScreenOn</w:t>
+      </w:r>
+      <w:proofErr w:type="spellEnd"/>
       <w:r>
         <w:t xml:space="preserve"> </w:t>
       </w:r>
@@ -14508,8 +14683,13 @@
         </w:numPr>
       </w:pPr>
       <w:r>
-        <w:t>/Action/VisualOn</w:t>
-      </w:r>
+        <w:t>/Action/</w:t>
+      </w:r>
+      <w:proofErr w:type="spellStart"/>
+      <w:r>
+        <w:t>VisualOn</w:t>
+      </w:r>
+      <w:proofErr w:type="spellEnd"/>
       <w:r>
         <w:t xml:space="preserve"> </w:t>
       </w:r>
@@ -14526,8 +14706,13 @@
         </w:numPr>
       </w:pPr>
       <w:r>
-        <w:t>/Action/SoundTV</w:t>
-      </w:r>
+        <w:t>/Action/</w:t>
+      </w:r>
+      <w:proofErr w:type="spellStart"/>
+      <w:r>
+        <w:t>SoundTV</w:t>
+      </w:r>
+      <w:proofErr w:type="spellEnd"/>
       <w:r>
         <w:t xml:space="preserve"> </w:t>
       </w:r>
@@ -14544,8 +14729,13 @@
         </w:numPr>
       </w:pPr>
       <w:r>
-        <w:t>/Action/SoundRooms</w:t>
-      </w:r>
+        <w:t>/Action/</w:t>
+      </w:r>
+      <w:proofErr w:type="spellStart"/>
+      <w:r>
+        <w:t>SoundRooms</w:t>
+      </w:r>
+      <w:proofErr w:type="spellEnd"/>
       <w:r>
         <w:t xml:space="preserve"> </w:t>
       </w:r>
@@ -14562,8 +14752,13 @@
         </w:numPr>
       </w:pPr>
       <w:r>
-        <w:t>/Action/RebuildMediaDb</w:t>
-      </w:r>
+        <w:t>/Action/</w:t>
+      </w:r>
+      <w:proofErr w:type="spellStart"/>
+      <w:r>
+        <w:t>RebuildMediaDb</w:t>
+      </w:r>
+      <w:proofErr w:type="spellEnd"/>
       <w:r>
         <w:t xml:space="preserve"> </w:t>
       </w:r>
@@ -14580,8 +14775,13 @@
         </w:numPr>
       </w:pPr>
       <w:r>
-        <w:t>/Action/RecycleApp</w:t>
-      </w:r>
+        <w:t>/Action/</w:t>
+      </w:r>
+      <w:proofErr w:type="spellStart"/>
+      <w:r>
+        <w:t>RecycleApp</w:t>
+      </w:r>
+      <w:proofErr w:type="spellEnd"/>
       <w:r>
         <w:t xml:space="preserve"> </w:t>
       </w:r>
@@ -14604,9 +14804,11 @@
       <w:r>
         <w:t xml:space="preserve"> </w:t>
       </w:r>
+      <w:proofErr w:type="spellStart"/>
       <w:r>
         <w:t>TvController</w:t>
       </w:r>
+      <w:proofErr w:type="spellEnd"/>
       <w:r>
         <w:t xml:space="preserve"> </w:t>
       </w:r>
@@ -14703,9 +14905,11 @@
       <w:r>
         <w:t xml:space="preserve"> </w:t>
       </w:r>
+      <w:proofErr w:type="spellStart"/>
       <w:r>
         <w:t>Center</w:t>
       </w:r>
+      <w:proofErr w:type="spellEnd"/>
       <w:r>
         <w:t xml:space="preserve"> </w:t>
       </w:r>
@@ -14799,9 +15003,11 @@
       <w:r>
         <w:t xml:space="preserve"> </w:t>
       </w:r>
+      <w:proofErr w:type="spellStart"/>
       <w:r>
         <w:t>TvController</w:t>
       </w:r>
+      <w:proofErr w:type="spellEnd"/>
       <w:r>
         <w:t xml:space="preserve"> </w:t>
       </w:r>
@@ -14824,7 +15030,15 @@
         </w:numPr>
       </w:pPr>
       <w:r>
-        <w:t>/Tv/Watch</w:t>
+        <w:t>/</w:t>
+      </w:r>
+      <w:proofErr w:type="spellStart"/>
+      <w:r>
+        <w:t>Tv</w:t>
+      </w:r>
+      <w:proofErr w:type="spellEnd"/>
+      <w:r>
+        <w:t>/Watch</w:t>
       </w:r>
       <w:r>
         <w:t xml:space="preserve"> </w:t>
@@ -14848,8 +15062,21 @@
         </w:numPr>
       </w:pPr>
       <w:r>
-        <w:t>/Tv/ControlPane</w:t>
-      </w:r>
+        <w:t>/</w:t>
+      </w:r>
+      <w:proofErr w:type="spellStart"/>
+      <w:r>
+        <w:t>Tv</w:t>
+      </w:r>
+      <w:proofErr w:type="spellEnd"/>
+      <w:r>
+        <w:t>/</w:t>
+      </w:r>
+      <w:proofErr w:type="spellStart"/>
+      <w:r>
+        <w:t>ControlPane</w:t>
+      </w:r>
+      <w:proofErr w:type="spellEnd"/>
       <w:r>
         <w:t xml:space="preserve"> </w:t>
       </w:r>
@@ -14872,7 +15099,15 @@
         </w:numPr>
       </w:pPr>
       <w:r>
-        <w:t>/Tv/Channels</w:t>
+        <w:t>/</w:t>
+      </w:r>
+      <w:proofErr w:type="spellStart"/>
+      <w:r>
+        <w:t>Tv</w:t>
+      </w:r>
+      <w:proofErr w:type="spellEnd"/>
+      <w:r>
+        <w:t>/Channels</w:t>
       </w:r>
       <w:r>
         <w:t xml:space="preserve"> </w:t>
@@ -14896,8 +15131,21 @@
         </w:numPr>
       </w:pPr>
       <w:r>
-        <w:t>/Tv/ChannelsPane</w:t>
-      </w:r>
+        <w:t>/</w:t>
+      </w:r>
+      <w:proofErr w:type="spellStart"/>
+      <w:r>
+        <w:t>Tv</w:t>
+      </w:r>
+      <w:proofErr w:type="spellEnd"/>
+      <w:r>
+        <w:t>/</w:t>
+      </w:r>
+      <w:proofErr w:type="spellStart"/>
+      <w:r>
+        <w:t>ChannelsPane</w:t>
+      </w:r>
+      <w:proofErr w:type="spellEnd"/>
       <w:r>
         <w:t xml:space="preserve"> </w:t>
       </w:r>
@@ -14920,7 +15168,15 @@
         </w:numPr>
       </w:pPr>
       <w:r>
-        <w:t>/Tv/Radio</w:t>
+        <w:t>/</w:t>
+      </w:r>
+      <w:proofErr w:type="spellStart"/>
+      <w:r>
+        <w:t>Tv</w:t>
+      </w:r>
+      <w:proofErr w:type="spellEnd"/>
+      <w:r>
+        <w:t>/Radio</w:t>
       </w:r>
       <w:r>
         <w:t xml:space="preserve"> </w:t>
@@ -14944,8 +15200,21 @@
         </w:numPr>
       </w:pPr>
       <w:r>
-        <w:t>/Tv/RadioPane</w:t>
-      </w:r>
+        <w:t>/</w:t>
+      </w:r>
+      <w:proofErr w:type="spellStart"/>
+      <w:r>
+        <w:t>Tv</w:t>
+      </w:r>
+      <w:proofErr w:type="spellEnd"/>
+      <w:r>
+        <w:t>/</w:t>
+      </w:r>
+      <w:proofErr w:type="spellStart"/>
+      <w:r>
+        <w:t>RadioPane</w:t>
+      </w:r>
+      <w:proofErr w:type="spellEnd"/>
       <w:r>
         <w:t xml:space="preserve"> </w:t>
       </w:r>
@@ -14969,8 +15238,21 @@
       </w:pPr>
       <w:r>
         <w:lastRenderedPageBreak/>
-        <w:t>/Tv/NowAndNext</w:t>
-      </w:r>
+        <w:t>/</w:t>
+      </w:r>
+      <w:proofErr w:type="spellStart"/>
+      <w:r>
+        <w:t>Tv</w:t>
+      </w:r>
+      <w:proofErr w:type="spellEnd"/>
+      <w:r>
+        <w:t>/</w:t>
+      </w:r>
+      <w:proofErr w:type="spellStart"/>
+      <w:r>
+        <w:t>NowAndNext</w:t>
+      </w:r>
+      <w:proofErr w:type="spellEnd"/>
       <w:r>
         <w:t xml:space="preserve"> </w:t>
       </w:r>
@@ -14993,8 +15275,21 @@
         </w:numPr>
       </w:pPr>
       <w:r>
-        <w:t>/Tv/ChangeChannel</w:t>
-      </w:r>
+        <w:t>/</w:t>
+      </w:r>
+      <w:proofErr w:type="spellStart"/>
+      <w:r>
+        <w:t>Tv</w:t>
+      </w:r>
+      <w:proofErr w:type="spellEnd"/>
+      <w:r>
+        <w:t>/</w:t>
+      </w:r>
+      <w:proofErr w:type="spellStart"/>
+      <w:r>
+        <w:t>ChangeChannel</w:t>
+      </w:r>
+      <w:proofErr w:type="spellEnd"/>
       <w:r>
         <w:t xml:space="preserve"> </w:t>
       </w:r>
@@ -15011,7 +15306,15 @@
         </w:numPr>
       </w:pPr>
       <w:r>
-        <w:t>/Tv/Action</w:t>
+        <w:t>/</w:t>
+      </w:r>
+      <w:proofErr w:type="spellStart"/>
+      <w:r>
+        <w:t>Tv</w:t>
+      </w:r>
+      <w:proofErr w:type="spellEnd"/>
+      <w:r>
+        <w:t>/Action</w:t>
       </w:r>
       <w:r>
         <w:t xml:space="preserve"> </w:t>
@@ -15029,7 +15332,15 @@
         </w:numPr>
       </w:pPr>
       <w:r>
-        <w:t>/Tv/Buttons</w:t>
+        <w:t>/</w:t>
+      </w:r>
+      <w:proofErr w:type="spellStart"/>
+      <w:r>
+        <w:t>Tv</w:t>
+      </w:r>
+      <w:proofErr w:type="spellEnd"/>
+      <w:r>
+        <w:t>/Buttons</w:t>
       </w:r>
       <w:r>
         <w:t xml:space="preserve"> </w:t>
@@ -15053,7 +15364,15 @@
         </w:numPr>
       </w:pPr>
       <w:r>
-        <w:t>/Tv/All</w:t>
+        <w:t>/</w:t>
+      </w:r>
+      <w:proofErr w:type="spellStart"/>
+      <w:r>
+        <w:t>Tv</w:t>
+      </w:r>
+      <w:proofErr w:type="spellEnd"/>
+      <w:r>
+        <w:t>/All</w:t>
       </w:r>
       <w:r>
         <w:t xml:space="preserve"> </w:t>
@@ -15083,9 +15402,11 @@
       <w:r>
         <w:t xml:space="preserve"> </w:t>
       </w:r>
+      <w:proofErr w:type="spellStart"/>
       <w:r>
         <w:t>SkyController</w:t>
       </w:r>
+      <w:proofErr w:type="spellEnd"/>
       <w:r>
         <w:t xml:space="preserve"> </w:t>
       </w:r>
@@ -15287,9 +15608,11 @@
       <w:r>
         <w:t xml:space="preserve"> </w:t>
       </w:r>
+      <w:proofErr w:type="spellStart"/>
       <w:r>
         <w:t>SkyController</w:t>
       </w:r>
+      <w:proofErr w:type="spellEnd"/>
       <w:r>
         <w:t xml:space="preserve"> </w:t>
       </w:r>
@@ -15336,8 +15659,13 @@
         </w:numPr>
       </w:pPr>
       <w:r>
-        <w:t>/Sky/ControlPane</w:t>
-      </w:r>
+        <w:t>/Sky/</w:t>
+      </w:r>
+      <w:proofErr w:type="spellStart"/>
+      <w:r>
+        <w:t>ControlPane</w:t>
+      </w:r>
+      <w:proofErr w:type="spellEnd"/>
       <w:r>
         <w:t xml:space="preserve"> </w:t>
       </w:r>
@@ -15384,8 +15712,13 @@
         </w:numPr>
       </w:pPr>
       <w:r>
-        <w:t>/Sky/ChannelsPane</w:t>
-      </w:r>
+        <w:t>/Sky/</w:t>
+      </w:r>
+      <w:proofErr w:type="spellStart"/>
+      <w:r>
+        <w:t>ChannelsPane</w:t>
+      </w:r>
+      <w:proofErr w:type="spellEnd"/>
       <w:r>
         <w:t xml:space="preserve"> </w:t>
       </w:r>
@@ -15432,8 +15765,13 @@
         </w:numPr>
       </w:pPr>
       <w:r>
-        <w:t>/Sky/RadioPane</w:t>
-      </w:r>
+        <w:t>/Sky/</w:t>
+      </w:r>
+      <w:proofErr w:type="spellStart"/>
+      <w:r>
+        <w:t>RadioPane</w:t>
+      </w:r>
+      <w:proofErr w:type="spellEnd"/>
       <w:r>
         <w:t xml:space="preserve"> </w:t>
       </w:r>
@@ -15456,8 +15794,13 @@
         </w:numPr>
       </w:pPr>
       <w:r>
-        <w:t>/Sky/NowAndNext</w:t>
-      </w:r>
+        <w:t>/Sky/</w:t>
+      </w:r>
+      <w:proofErr w:type="spellStart"/>
+      <w:r>
+        <w:t>NowAndNext</w:t>
+      </w:r>
+      <w:proofErr w:type="spellEnd"/>
       <w:r>
         <w:t xml:space="preserve"> </w:t>
       </w:r>
@@ -15504,8 +15847,13 @@
         </w:numPr>
       </w:pPr>
       <w:r>
-        <w:t>/Sky/RecordingsPane</w:t>
-      </w:r>
+        <w:t>/Sky/</w:t>
+      </w:r>
+      <w:proofErr w:type="spellStart"/>
+      <w:r>
+        <w:t>RecordingsPane</w:t>
+      </w:r>
+      <w:proofErr w:type="spellEnd"/>
       <w:r>
         <w:t xml:space="preserve"> </w:t>
       </w:r>
@@ -15552,8 +15900,13 @@
         </w:numPr>
       </w:pPr>
       <w:r>
-        <w:t>/Sky/RecordingDescription</w:t>
-      </w:r>
+        <w:t>/Sky/</w:t>
+      </w:r>
+      <w:proofErr w:type="spellStart"/>
+      <w:r>
+        <w:t>RecordingDescription</w:t>
+      </w:r>
+      <w:proofErr w:type="spellEnd"/>
       <w:r>
         <w:t xml:space="preserve"> </w:t>
       </w:r>
@@ -15624,8 +15977,13 @@
         </w:numPr>
       </w:pPr>
       <w:r>
-        <w:t>/Sky/ChangeChannel</w:t>
-      </w:r>
+        <w:t>/Sky/</w:t>
+      </w:r>
+      <w:proofErr w:type="spellStart"/>
+      <w:r>
+        <w:t>ChangeChannel</w:t>
+      </w:r>
+      <w:proofErr w:type="spellEnd"/>
       <w:r>
         <w:t xml:space="preserve"> </w:t>
       </w:r>
@@ -15642,8 +16000,13 @@
         </w:numPr>
       </w:pPr>
       <w:r>
-        <w:t>/Sky/PlayRecording</w:t>
-      </w:r>
+        <w:t>/Sky/</w:t>
+      </w:r>
+      <w:proofErr w:type="spellStart"/>
+      <w:r>
+        <w:t>PlayRecording</w:t>
+      </w:r>
+      <w:proofErr w:type="spellEnd"/>
       <w:r>
         <w:t xml:space="preserve"> </w:t>
       </w:r>
@@ -15660,8 +16023,13 @@
         </w:numPr>
       </w:pPr>
       <w:r>
-        <w:t>/Sky/DeleteRecording</w:t>
-      </w:r>
+        <w:t>/Sky/</w:t>
+      </w:r>
+      <w:proofErr w:type="spellStart"/>
+      <w:r>
+        <w:t>DeleteRecording</w:t>
+      </w:r>
+      <w:proofErr w:type="spellEnd"/>
       <w:r>
         <w:t xml:space="preserve"> </w:t>
       </w:r>
@@ -15678,7 +16046,15 @@
         </w:numPr>
       </w:pPr>
       <w:r>
-        <w:t>/Sky/Play?speed=NNN</w:t>
+        <w:t>/Sky/</w:t>
+      </w:r>
+      <w:proofErr w:type="spellStart"/>
+      <w:r>
+        <w:t>Play?speed</w:t>
+      </w:r>
+      <w:proofErr w:type="spellEnd"/>
+      <w:r>
+        <w:t>=NNN</w:t>
       </w:r>
       <w:r>
         <w:t xml:space="preserve"> </w:t>
@@ -15738,9 +16114,11 @@
       <w:r>
         <w:t xml:space="preserve"> </w:t>
       </w:r>
+      <w:proofErr w:type="spellStart"/>
       <w:r>
         <w:t>VideoController</w:t>
       </w:r>
+      <w:proofErr w:type="spellEnd"/>
       <w:r>
         <w:t xml:space="preserve"> </w:t>
       </w:r>
@@ -15831,9 +16209,11 @@
       <w:r>
         <w:t xml:space="preserve"> </w:t>
       </w:r>
+      <w:proofErr w:type="spellStart"/>
       <w:r>
         <w:t>player</w:t>
       </w:r>
+      <w:proofErr w:type="spellEnd"/>
       <w:r>
         <w:t xml:space="preserve"> </w:t>
       </w:r>
@@ -15921,9 +16301,11 @@
       <w:r>
         <w:t xml:space="preserve"> </w:t>
       </w:r>
+      <w:proofErr w:type="spellStart"/>
       <w:r>
         <w:t>VideoController</w:t>
       </w:r>
+      <w:proofErr w:type="spellEnd"/>
       <w:r>
         <w:t xml:space="preserve"> </w:t>
       </w:r>
@@ -15970,8 +16352,13 @@
         </w:numPr>
       </w:pPr>
       <w:r>
-        <w:t>/Video/WatchPane</w:t>
-      </w:r>
+        <w:t>/Video/</w:t>
+      </w:r>
+      <w:proofErr w:type="spellStart"/>
+      <w:r>
+        <w:t>WatchPane</w:t>
+      </w:r>
+      <w:proofErr w:type="spellEnd"/>
       <w:r>
         <w:t xml:space="preserve"> </w:t>
       </w:r>
@@ -16090,8 +16477,13 @@
         </w:numPr>
       </w:pPr>
       <w:r>
-        <w:t>/Video/RecordingsPane</w:t>
-      </w:r>
+        <w:t>/Video/</w:t>
+      </w:r>
+      <w:proofErr w:type="spellStart"/>
+      <w:r>
+        <w:t>RecordingsPane</w:t>
+      </w:r>
+      <w:proofErr w:type="spellEnd"/>
       <w:r>
         <w:t xml:space="preserve"> </w:t>
       </w:r>
@@ -16114,8 +16506,13 @@
         </w:numPr>
       </w:pPr>
       <w:r>
-        <w:t>/Video/DVDsPane</w:t>
-      </w:r>
+        <w:t>/Video/</w:t>
+      </w:r>
+      <w:proofErr w:type="spellStart"/>
+      <w:r>
+        <w:t>DVDsPane</w:t>
+      </w:r>
+      <w:proofErr w:type="spellEnd"/>
       <w:r>
         <w:t xml:space="preserve"> </w:t>
       </w:r>
@@ -16138,8 +16535,13 @@
         </w:numPr>
       </w:pPr>
       <w:r>
-        <w:t>/Video/PlayRecording</w:t>
-      </w:r>
+        <w:t>/Video/</w:t>
+      </w:r>
+      <w:proofErr w:type="spellStart"/>
+      <w:r>
+        <w:t>PlayRecording</w:t>
+      </w:r>
+      <w:proofErr w:type="spellEnd"/>
       <w:r>
         <w:t xml:space="preserve"> </w:t>
       </w:r>
@@ -16156,8 +16558,13 @@
         </w:numPr>
       </w:pPr>
       <w:r>
-        <w:t>/Video/DeleteRecording</w:t>
-      </w:r>
+        <w:t>/Video/</w:t>
+      </w:r>
+      <w:proofErr w:type="spellStart"/>
+      <w:r>
+        <w:t>DeleteRecording</w:t>
+      </w:r>
+      <w:proofErr w:type="spellEnd"/>
       <w:r>
         <w:t xml:space="preserve"> </w:t>
       </w:r>
@@ -16174,8 +16581,13 @@
         </w:numPr>
       </w:pPr>
       <w:r>
-        <w:t>/Video/PlayDvdDisk</w:t>
-      </w:r>
+        <w:t>/Video/</w:t>
+      </w:r>
+      <w:proofErr w:type="spellStart"/>
+      <w:r>
+        <w:t>PlayDvdDisk</w:t>
+      </w:r>
+      <w:proofErr w:type="spellEnd"/>
       <w:r>
         <w:t xml:space="preserve"> </w:t>
       </w:r>
@@ -16192,8 +16604,13 @@
         </w:numPr>
       </w:pPr>
       <w:r>
-        <w:t>/Video/PlayDvdDirectory</w:t>
-      </w:r>
+        <w:t>/Video/</w:t>
+      </w:r>
+      <w:proofErr w:type="spellStart"/>
+      <w:r>
+        <w:t>PlayDvdDirectory</w:t>
+      </w:r>
+      <w:proofErr w:type="spellEnd"/>
       <w:r>
         <w:t xml:space="preserve"> </w:t>
       </w:r>
@@ -16211,8 +16628,13 @@
       </w:pPr>
       <w:r>
         <w:lastRenderedPageBreak/>
-        <w:t>/Video/PlayBluRayFile</w:t>
-      </w:r>
+        <w:t>/Video/</w:t>
+      </w:r>
+      <w:proofErr w:type="spellStart"/>
+      <w:r>
+        <w:t>PlayBluRayFile</w:t>
+      </w:r>
+      <w:proofErr w:type="spellEnd"/>
       <w:r>
         <w:t xml:space="preserve"> </w:t>
       </w:r>
@@ -16229,8 +16651,13 @@
         </w:numPr>
       </w:pPr>
       <w:r>
-        <w:t>/Video/GetPlayingInfo</w:t>
-      </w:r>
+        <w:t>/Video/</w:t>
+      </w:r>
+      <w:proofErr w:type="spellStart"/>
+      <w:r>
+        <w:t>GetPlayingInfo</w:t>
+      </w:r>
+      <w:proofErr w:type="spellEnd"/>
       <w:r>
         <w:t xml:space="preserve"> </w:t>
       </w:r>
@@ -16253,8 +16680,13 @@
         </w:numPr>
       </w:pPr>
       <w:r>
-        <w:t>/Video/SendZoom</w:t>
-      </w:r>
+        <w:t>/Video/</w:t>
+      </w:r>
+      <w:proofErr w:type="spellStart"/>
+      <w:r>
+        <w:t>SendZoom</w:t>
+      </w:r>
+      <w:proofErr w:type="spellEnd"/>
       <w:r>
         <w:t xml:space="preserve"> </w:t>
       </w:r>
@@ -16277,9 +16709,11 @@
       <w:r>
         <w:t xml:space="preserve"> </w:t>
       </w:r>
+      <w:proofErr w:type="spellStart"/>
       <w:r>
         <w:t>MusicController</w:t>
       </w:r>
+      <w:proofErr w:type="spellEnd"/>
       <w:r>
         <w:t xml:space="preserve"> </w:t>
       </w:r>
@@ -16409,9 +16843,11 @@
       <w:r>
         <w:t xml:space="preserve"> </w:t>
       </w:r>
+      <w:proofErr w:type="spellStart"/>
       <w:r>
         <w:t>Center</w:t>
       </w:r>
+      <w:proofErr w:type="spellEnd"/>
       <w:r>
         <w:t xml:space="preserve"> </w:t>
       </w:r>
@@ -16505,9 +16941,11 @@
       <w:r>
         <w:t xml:space="preserve"> </w:t>
       </w:r>
+      <w:proofErr w:type="spellStart"/>
       <w:r>
         <w:t>MusicController</w:t>
       </w:r>
+      <w:proofErr w:type="spellEnd"/>
       <w:r>
         <w:t xml:space="preserve"> </w:t>
       </w:r>
@@ -16608,8 +17046,13 @@
         </w:numPr>
       </w:pPr>
       <w:r>
-        <w:t>/Music/QueuePane</w:t>
-      </w:r>
+        <w:t>/Music/</w:t>
+      </w:r>
+      <w:proofErr w:type="spellStart"/>
+      <w:r>
+        <w:t>QueuePane</w:t>
+      </w:r>
+      <w:proofErr w:type="spellEnd"/>
       <w:r>
         <w:t xml:space="preserve"> </w:t>
       </w:r>
@@ -16656,8 +17099,13 @@
         </w:numPr>
       </w:pPr>
       <w:r>
-        <w:t>/Music/BrowserPane</w:t>
-      </w:r>
+        <w:t>/Music/</w:t>
+      </w:r>
+      <w:proofErr w:type="spellStart"/>
+      <w:r>
+        <w:t>BrowserPane</w:t>
+      </w:r>
+      <w:proofErr w:type="spellEnd"/>
       <w:r>
         <w:t xml:space="preserve"> </w:t>
       </w:r>
@@ -16680,8 +17128,13 @@
         </w:numPr>
       </w:pPr>
       <w:r>
-        <w:t>/Music/GetPlayingInfo</w:t>
-      </w:r>
+        <w:t>/Music/</w:t>
+      </w:r>
+      <w:proofErr w:type="spellStart"/>
+      <w:r>
+        <w:t>GetPlayingInfo</w:t>
+      </w:r>
+      <w:proofErr w:type="spellEnd"/>
       <w:r>
         <w:t xml:space="preserve"> </w:t>
       </w:r>
@@ -16704,8 +17157,13 @@
         </w:numPr>
       </w:pPr>
       <w:r>
-        <w:t>/Music/SendMCWS</w:t>
-      </w:r>
+        <w:t>/Music/</w:t>
+      </w:r>
+      <w:proofErr w:type="spellStart"/>
+      <w:r>
+        <w:t>SendMCWS</w:t>
+      </w:r>
+      <w:proofErr w:type="spellEnd"/>
       <w:r>
         <w:t xml:space="preserve"> </w:t>
       </w:r>
@@ -16722,8 +17180,13 @@
         </w:numPr>
       </w:pPr>
       <w:r>
-        <w:t>/Music/RemoveQueuedTrack</w:t>
-      </w:r>
+        <w:t>/Music/</w:t>
+      </w:r>
+      <w:proofErr w:type="spellStart"/>
+      <w:r>
+        <w:t>RemoveQueuedTrack</w:t>
+      </w:r>
+      <w:proofErr w:type="spellEnd"/>
       <w:r>
         <w:t xml:space="preserve"> </w:t>
       </w:r>
@@ -16740,8 +17203,13 @@
         </w:numPr>
       </w:pPr>
       <w:r>
-        <w:t>/Music/PlayListenAgain</w:t>
-      </w:r>
+        <w:t>/Music/</w:t>
+      </w:r>
+      <w:proofErr w:type="spellStart"/>
+      <w:r>
+        <w:t>PlayListenAgain</w:t>
+      </w:r>
+      <w:proofErr w:type="spellEnd"/>
       <w:r>
         <w:t xml:space="preserve"> </w:t>
       </w:r>
@@ -16758,8 +17226,13 @@
         </w:numPr>
       </w:pPr>
       <w:r>
-        <w:t>/Music/GetListenAgainIcon</w:t>
-      </w:r>
+        <w:t>/Music/</w:t>
+      </w:r>
+      <w:proofErr w:type="spellStart"/>
+      <w:r>
+        <w:t>GetListenAgainIcon</w:t>
+      </w:r>
+      <w:proofErr w:type="spellEnd"/>
       <w:r>
         <w:t xml:space="preserve"> </w:t>
       </w:r>
@@ -16788,9 +17261,11 @@
       <w:r>
         <w:t xml:space="preserve"> </w:t>
       </w:r>
+      <w:proofErr w:type="spellStart"/>
       <w:r>
         <w:t>PhotosController</w:t>
       </w:r>
+      <w:proofErr w:type="spellEnd"/>
       <w:r>
         <w:t xml:space="preserve"> </w:t>
       </w:r>
@@ -16872,9 +17347,11 @@
       <w:r>
         <w:t xml:space="preserve"> </w:t>
       </w:r>
+      <w:proofErr w:type="spellStart"/>
       <w:r>
         <w:t>Center</w:t>
       </w:r>
+      <w:proofErr w:type="spellEnd"/>
       <w:r>
         <w:t xml:space="preserve"> </w:t>
       </w:r>
@@ -16968,9 +17445,11 @@
       <w:r>
         <w:t xml:space="preserve"> </w:t>
       </w:r>
+      <w:proofErr w:type="spellStart"/>
       <w:r>
         <w:t>PhotosController</w:t>
       </w:r>
+      <w:proofErr w:type="spellEnd"/>
       <w:r>
         <w:t xml:space="preserve"> </w:t>
       </w:r>
@@ -17065,8 +17544,13 @@
         </w:numPr>
       </w:pPr>
       <w:r>
-        <w:t>/Photos/ImagesPane</w:t>
-      </w:r>
+        <w:t>/Photos/</w:t>
+      </w:r>
+      <w:proofErr w:type="spellStart"/>
+      <w:r>
+        <w:t>ImagesPane</w:t>
+      </w:r>
+      <w:proofErr w:type="spellEnd"/>
       <w:r>
         <w:t xml:space="preserve"> </w:t>
       </w:r>
@@ -17119,9 +17603,11 @@
       <w:r>
         <w:t xml:space="preserve"> </w:t>
       </w:r>
+      <w:proofErr w:type="spellStart"/>
       <w:r>
         <w:t>SpotifyController</w:t>
       </w:r>
+      <w:proofErr w:type="spellEnd"/>
       <w:r>
         <w:t xml:space="preserve"> </w:t>
       </w:r>
@@ -17191,9 +17677,11 @@
       <w:r>
         <w:t xml:space="preserve"> </w:t>
       </w:r>
+      <w:proofErr w:type="spellStart"/>
       <w:r>
         <w:t>Avid.Spotify</w:t>
       </w:r>
+      <w:proofErr w:type="spellEnd"/>
       <w:r>
         <w:t xml:space="preserve"> </w:t>
       </w:r>
@@ -17287,9 +17775,11 @@
       <w:r>
         <w:t xml:space="preserve"> </w:t>
       </w:r>
+      <w:proofErr w:type="spellStart"/>
       <w:r>
         <w:t>SpotifyController</w:t>
       </w:r>
+      <w:proofErr w:type="spellEnd"/>
       <w:r>
         <w:t xml:space="preserve"> </w:t>
       </w:r>
@@ -17348,8 +17838,13 @@
         </w:numPr>
       </w:pPr>
       <w:r>
-        <w:t>/Spotify/WideMouse</w:t>
-      </w:r>
+        <w:t>/Spotify/</w:t>
+      </w:r>
+      <w:proofErr w:type="spellStart"/>
+      <w:r>
+        <w:t>WideMouse</w:t>
+      </w:r>
+      <w:proofErr w:type="spellEnd"/>
       <w:r>
         <w:t xml:space="preserve"> </w:t>
       </w:r>
@@ -17456,8 +17951,13 @@
         </w:numPr>
       </w:pPr>
       <w:r>
-        <w:t>/Spotify/QueuePane</w:t>
-      </w:r>
+        <w:t>/Spotify/</w:t>
+      </w:r>
+      <w:proofErr w:type="spellStart"/>
+      <w:r>
+        <w:t>QueuePane</w:t>
+      </w:r>
+      <w:proofErr w:type="spellEnd"/>
       <w:r>
         <w:t xml:space="preserve"> </w:t>
       </w:r>
@@ -17504,8 +18004,13 @@
         </w:numPr>
       </w:pPr>
       <w:r>
-        <w:t>/Spotify/BrowserPane</w:t>
-      </w:r>
+        <w:t>/Spotify/</w:t>
+      </w:r>
+      <w:proofErr w:type="spellStart"/>
+      <w:r>
+        <w:t>BrowserPane</w:t>
+      </w:r>
+      <w:proofErr w:type="spellEnd"/>
       <w:r>
         <w:t xml:space="preserve"> </w:t>
       </w:r>
@@ -17528,8 +18033,13 @@
         </w:numPr>
       </w:pPr>
       <w:r>
-        <w:t>/Spotify/GetPlayingInfo</w:t>
-      </w:r>
+        <w:t>/Spotify/</w:t>
+      </w:r>
+      <w:proofErr w:type="spellStart"/>
+      <w:r>
+        <w:t>GetPlayingInfo</w:t>
+      </w:r>
+      <w:proofErr w:type="spellEnd"/>
       <w:r>
         <w:t xml:space="preserve"> </w:t>
       </w:r>
@@ -17552,8 +18062,13 @@
         </w:numPr>
       </w:pPr>
       <w:r>
-        <w:t>/Spotify/PlayAlbum</w:t>
-      </w:r>
+        <w:t>/Spotify/</w:t>
+      </w:r>
+      <w:proofErr w:type="spellStart"/>
+      <w:r>
+        <w:t>PlayAlbum</w:t>
+      </w:r>
+      <w:proofErr w:type="spellEnd"/>
       <w:r>
         <w:t xml:space="preserve"> </w:t>
       </w:r>
@@ -17570,8 +18085,13 @@
         </w:numPr>
       </w:pPr>
       <w:r>
-        <w:t>/Spotify/PlayTrack</w:t>
-      </w:r>
+        <w:t>/Spotify/</w:t>
+      </w:r>
+      <w:proofErr w:type="spellStart"/>
+      <w:r>
+        <w:t>PlayTrack</w:t>
+      </w:r>
+      <w:proofErr w:type="spellEnd"/>
       <w:r>
         <w:t xml:space="preserve"> </w:t>
       </w:r>
@@ -17588,8 +18108,13 @@
         </w:numPr>
       </w:pPr>
       <w:r>
-        <w:t>/Spotify/SkipToQueuedTrack</w:t>
-      </w:r>
+        <w:t>/Spotify/</w:t>
+      </w:r>
+      <w:proofErr w:type="spellStart"/>
+      <w:r>
+        <w:t>SkipToQueuedTrack</w:t>
+      </w:r>
+      <w:proofErr w:type="spellEnd"/>
       <w:r>
         <w:t xml:space="preserve"> </w:t>
       </w:r>
@@ -17607,8 +18132,13 @@
       </w:pPr>
       <w:r>
         <w:lastRenderedPageBreak/>
-        <w:t>/Spotify/RemoveQueuedTrack</w:t>
-      </w:r>
+        <w:t>/Spotify/</w:t>
+      </w:r>
+      <w:proofErr w:type="spellStart"/>
+      <w:r>
+        <w:t>RemoveQueuedTrack</w:t>
+      </w:r>
+      <w:proofErr w:type="spellEnd"/>
       <w:r>
         <w:t xml:space="preserve"> </w:t>
       </w:r>
@@ -17625,8 +18155,13 @@
         </w:numPr>
       </w:pPr>
       <w:r>
-        <w:t>/Spotify/PlayPause</w:t>
-      </w:r>
+        <w:t>/Spotify/</w:t>
+      </w:r>
+      <w:proofErr w:type="spellStart"/>
+      <w:r>
+        <w:t>PlayPause</w:t>
+      </w:r>
+      <w:proofErr w:type="spellEnd"/>
       <w:r>
         <w:t xml:space="preserve"> </w:t>
       </w:r>
@@ -17715,8 +18250,13 @@
         </w:numPr>
       </w:pPr>
       <w:r>
-        <w:t>/Spotify/SetPosition</w:t>
-      </w:r>
+        <w:t>/Spotify/</w:t>
+      </w:r>
+      <w:proofErr w:type="spellStart"/>
+      <w:r>
+        <w:t>SetPosition</w:t>
+      </w:r>
+      <w:proofErr w:type="spellEnd"/>
       <w:r>
         <w:t xml:space="preserve"> </w:t>
       </w:r>
@@ -17733,8 +18273,13 @@
         </w:numPr>
       </w:pPr>
       <w:r>
-        <w:t>/Spotify/GetAlbumImage</w:t>
-      </w:r>
+        <w:t>/Spotify/</w:t>
+      </w:r>
+      <w:proofErr w:type="spellStart"/>
+      <w:r>
+        <w:t>GetAlbumImage</w:t>
+      </w:r>
+      <w:proofErr w:type="spellEnd"/>
       <w:r>
         <w:t xml:space="preserve"> </w:t>
       </w:r>
@@ -17757,8 +18302,13 @@
         </w:numPr>
       </w:pPr>
       <w:r>
-        <w:t>/Spotify/AddTrackToPlayList</w:t>
-      </w:r>
+        <w:t>/Spotify/</w:t>
+      </w:r>
+      <w:proofErr w:type="spellStart"/>
+      <w:r>
+        <w:t>AddTrackToPlayList</w:t>
+      </w:r>
+      <w:proofErr w:type="spellEnd"/>
       <w:r>
         <w:t xml:space="preserve"> </w:t>
       </w:r>
@@ -17775,8 +18325,13 @@
         </w:numPr>
       </w:pPr>
       <w:r>
-        <w:t>/Spotify/AddAlbumToPlayList</w:t>
-      </w:r>
+        <w:t>/Spotify/</w:t>
+      </w:r>
+      <w:proofErr w:type="spellStart"/>
+      <w:r>
+        <w:t>AddAlbumToPlayList</w:t>
+      </w:r>
+      <w:proofErr w:type="spellEnd"/>
       <w:r>
         <w:t xml:space="preserve"> </w:t>
       </w:r>
@@ -17793,8 +18348,13 @@
         </w:numPr>
       </w:pPr>
       <w:r>
-        <w:t>/Spotify/RemoveTrackFromPlayList</w:t>
-      </w:r>
+        <w:t>/Spotify/</w:t>
+      </w:r>
+      <w:proofErr w:type="spellStart"/>
+      <w:r>
+        <w:t>RemoveTrackFromPlayList</w:t>
+      </w:r>
+      <w:proofErr w:type="spellEnd"/>
       <w:r>
         <w:t xml:space="preserve"> </w:t>
       </w:r>
@@ -17811,8 +18371,13 @@
         </w:numPr>
       </w:pPr>
       <w:r>
-        <w:t>/Spotify/RemoveAlbumFromPlayList</w:t>
-      </w:r>
+        <w:t>/Spotify/</w:t>
+      </w:r>
+      <w:proofErr w:type="spellStart"/>
+      <w:r>
+        <w:t>RemoveAlbumFromPlayList</w:t>
+      </w:r>
+      <w:proofErr w:type="spellEnd"/>
       <w:r>
         <w:t xml:space="preserve"> </w:t>
       </w:r>
@@ -17838,9 +18403,11 @@
       <w:r>
         <w:t xml:space="preserve"> </w:t>
       </w:r>
+      <w:proofErr w:type="spellStart"/>
       <w:r>
         <w:t>WebController</w:t>
       </w:r>
+      <w:proofErr w:type="spellEnd"/>
       <w:r>
         <w:t xml:space="preserve"> </w:t>
       </w:r>
@@ -18048,9 +18615,11 @@
       <w:r>
         <w:t xml:space="preserve"> </w:t>
       </w:r>
+      <w:proofErr w:type="spellStart"/>
       <w:r>
         <w:t>WebController</w:t>
       </w:r>
+      <w:proofErr w:type="spellEnd"/>
       <w:r>
         <w:t xml:space="preserve"> </w:t>
       </w:r>
@@ -18145,8 +18714,13 @@
         </w:numPr>
       </w:pPr>
       <w:r>
-        <w:t>/Web/BrowserPane</w:t>
-      </w:r>
+        <w:t>/Web/</w:t>
+      </w:r>
+      <w:proofErr w:type="spellStart"/>
+      <w:r>
+        <w:t>BrowserPane</w:t>
+      </w:r>
+      <w:proofErr w:type="spellEnd"/>
       <w:r>
         <w:t xml:space="preserve"> </w:t>
       </w:r>
@@ -18169,8 +18743,13 @@
         </w:numPr>
       </w:pPr>
       <w:r>
-        <w:t>/Web/PlayBBC</w:t>
-      </w:r>
+        <w:t>/Web/</w:t>
+      </w:r>
+      <w:proofErr w:type="spellStart"/>
+      <w:r>
+        <w:t>PlayBBC</w:t>
+      </w:r>
+      <w:proofErr w:type="spellEnd"/>
       <w:r>
         <w:t xml:space="preserve"> </w:t>
       </w:r>
@@ -18193,9 +18772,11 @@
       <w:r>
         <w:t xml:space="preserve"> </w:t>
       </w:r>
+      <w:proofErr w:type="spellStart"/>
       <w:r>
         <w:t>GuideController</w:t>
       </w:r>
+      <w:proofErr w:type="spellEnd"/>
       <w:r>
         <w:t xml:space="preserve"> </w:t>
       </w:r>
@@ -18337,9 +18918,11 @@
       <w:r>
         <w:t xml:space="preserve"> </w:t>
       </w:r>
+      <w:proofErr w:type="spellStart"/>
       <w:r>
         <w:t>RemoteMotato</w:t>
       </w:r>
+      <w:proofErr w:type="spellEnd"/>
       <w:r>
         <w:t xml:space="preserve"> </w:t>
       </w:r>
@@ -18355,9 +18938,11 @@
       <w:r>
         <w:t xml:space="preserve"> </w:t>
       </w:r>
+      <w:proofErr w:type="spellStart"/>
       <w:r>
         <w:t>presenta</w:t>
       </w:r>
+      <w:proofErr w:type="spellEnd"/>
       <w:r>
         <w:t xml:space="preserve"> </w:t>
       </w:r>
@@ -18409,8 +18994,13 @@
       <w:r>
         <w:t xml:space="preserve"> </w:t>
       </w:r>
-      <w:r>
-        <w:t>Center.</w:t>
+      <w:proofErr w:type="spellStart"/>
+      <w:r>
+        <w:t>Center</w:t>
+      </w:r>
+      <w:proofErr w:type="spellEnd"/>
+      <w:r>
+        <w:t>.</w:t>
       </w:r>
       <w:r>
         <w:t xml:space="preserve"> </w:t>
@@ -18496,9 +19086,11 @@
       <w:r>
         <w:t xml:space="preserve"> </w:t>
       </w:r>
+      <w:proofErr w:type="spellStart"/>
       <w:r>
         <w:t>GuideController</w:t>
       </w:r>
+      <w:proofErr w:type="spellEnd"/>
       <w:r>
         <w:t xml:space="preserve"> </w:t>
       </w:r>
@@ -18545,8 +19137,13 @@
         </w:numPr>
       </w:pPr>
       <w:r>
-        <w:t>/Guide/BrowserWide</w:t>
-      </w:r>
+        <w:t>/Guide/</w:t>
+      </w:r>
+      <w:proofErr w:type="spellStart"/>
+      <w:r>
+        <w:t>BrowserWide</w:t>
+      </w:r>
+      <w:proofErr w:type="spellEnd"/>
       <w:r>
         <w:t xml:space="preserve"> </w:t>
       </w:r>
@@ -18569,8 +19166,13 @@
         </w:numPr>
       </w:pPr>
       <w:r>
-        <w:t>/Guide/BrowserPane</w:t>
-      </w:r>
+        <w:t>/Guide/</w:t>
+      </w:r>
+      <w:proofErr w:type="spellStart"/>
+      <w:r>
+        <w:t>BrowserPane</w:t>
+      </w:r>
+      <w:proofErr w:type="spellEnd"/>
       <w:r>
         <w:t xml:space="preserve"> </w:t>
       </w:r>
@@ -19038,9 +19640,11 @@
       <w:r>
         <w:t xml:space="preserve"> </w:t>
       </w:r>
+      <w:proofErr w:type="spellStart"/>
       <w:r>
         <w:t>Center</w:t>
       </w:r>
+      <w:proofErr w:type="spellEnd"/>
       <w:r>
         <w:t xml:space="preserve"> </w:t>
       </w:r>
@@ -19263,9 +19867,11 @@
       <w:r>
         <w:t xml:space="preserve"> </w:t>
       </w:r>
+      <w:proofErr w:type="spellStart"/>
       <w:r>
         <w:t>center</w:t>
       </w:r>
+      <w:proofErr w:type="spellEnd"/>
       <w:r>
         <w:t xml:space="preserve"> </w:t>
       </w:r>
@@ -20154,15 +20760,22 @@
       <w:r>
         <w:t xml:space="preserve"> </w:t>
       </w:r>
-      <w:r>
-        <w:t>TrackData,</w:t>
-      </w:r>
-      <w:r>
-        <w:t xml:space="preserve"> </w:t>
-      </w:r>
+      <w:proofErr w:type="spellStart"/>
+      <w:r>
+        <w:t>TrackData</w:t>
+      </w:r>
+      <w:proofErr w:type="spellEnd"/>
+      <w:r>
+        <w:t>,</w:t>
+      </w:r>
+      <w:r>
+        <w:t xml:space="preserve"> </w:t>
+      </w:r>
+      <w:proofErr w:type="spellStart"/>
       <w:r>
         <w:t>AlbumData</w:t>
       </w:r>
+      <w:proofErr w:type="spellEnd"/>
       <w:r>
         <w:t xml:space="preserve"> </w:t>
       </w:r>
@@ -20172,8 +20785,13 @@
       <w:r>
         <w:t xml:space="preserve"> </w:t>
       </w:r>
-      <w:r>
-        <w:t>AlbumCollection)</w:t>
+      <w:proofErr w:type="spellStart"/>
+      <w:r>
+        <w:t>AlbumCollection</w:t>
+      </w:r>
+      <w:proofErr w:type="spellEnd"/>
+      <w:r>
+        <w:t>)</w:t>
       </w:r>
       <w:r>
         <w:t>.</w:t>
@@ -20463,8 +21081,13 @@
       <w:r>
         <w:t xml:space="preserve"> </w:t>
       </w:r>
-      <w:r>
-        <w:t>startup,</w:t>
+      <w:proofErr w:type="spellStart"/>
+      <w:r>
+        <w:t>startup</w:t>
+      </w:r>
+      <w:proofErr w:type="spellEnd"/>
+      <w:r>
+        <w:t>,</w:t>
       </w:r>
       <w:r>
         <w:t xml:space="preserve"> </w:t>
@@ -20631,9 +21254,11 @@
       <w:r>
         <w:t xml:space="preserve"> </w:t>
       </w:r>
+      <w:proofErr w:type="spellStart"/>
       <w:r>
         <w:t>LoadAndIndexAllAlbums</w:t>
       </w:r>
+      <w:proofErr w:type="spellEnd"/>
       <w:r>
         <w:t xml:space="preserve"> </w:t>
       </w:r>
@@ -20849,9 +21474,11 @@
       <w:r>
         <w:t xml:space="preserve"> </w:t>
       </w:r>
+      <w:proofErr w:type="spellStart"/>
       <w:r>
         <w:t>AlbumList</w:t>
       </w:r>
+      <w:proofErr w:type="spellEnd"/>
       <w:r>
         <w:t xml:space="preserve"> </w:t>
       </w:r>
@@ -20891,9 +21518,11 @@
       <w:r>
         <w:t xml:space="preserve"> </w:t>
       </w:r>
+      <w:proofErr w:type="spellStart"/>
       <w:r>
         <w:t>PhotoAlbumList</w:t>
       </w:r>
+      <w:proofErr w:type="spellEnd"/>
       <w:r>
         <w:t xml:space="preserve"> </w:t>
       </w:r>
@@ -20915,9 +21544,11 @@
       <w:r>
         <w:t xml:space="preserve"> </w:t>
       </w:r>
+      <w:proofErr w:type="spellStart"/>
       <w:r>
         <w:t>PhotoController</w:t>
       </w:r>
+      <w:proofErr w:type="spellEnd"/>
       <w:r>
         <w:t xml:space="preserve"> </w:t>
       </w:r>
@@ -21071,9 +21702,11 @@
       <w:r>
         <w:t xml:space="preserve"> </w:t>
       </w:r>
+      <w:proofErr w:type="spellStart"/>
       <w:r>
         <w:t>GetLuckyDipAlbums</w:t>
       </w:r>
+      <w:proofErr w:type="spellEnd"/>
       <w:r>
         <w:t xml:space="preserve"> </w:t>
       </w:r>
@@ -21083,9 +21716,11 @@
       <w:r>
         <w:t xml:space="preserve"> </w:t>
       </w:r>
+      <w:proofErr w:type="spellStart"/>
       <w:r>
         <w:t>GetRecentAlbums</w:t>
       </w:r>
+      <w:proofErr w:type="spellEnd"/>
       <w:r>
         <w:t>,</w:t>
       </w:r>
@@ -22077,7 +22712,15 @@
         <w:t xml:space="preserve"> </w:t>
       </w:r>
       <w:r>
-        <w:t>(“fn…”)</w:t>
+        <w:t>(“</w:t>
+      </w:r>
+      <w:proofErr w:type="spellStart"/>
+      <w:r>
+        <w:t>fn</w:t>
+      </w:r>
+      <w:proofErr w:type="spellEnd"/>
+      <w:r>
+        <w:t>…”)</w:t>
       </w:r>
       <w:r>
         <w:t xml:space="preserve"> </w:t>
@@ -22154,9 +22797,11 @@
       <w:r>
         <w:t xml:space="preserve"> </w:t>
       </w:r>
+      <w:proofErr w:type="spellStart"/>
       <w:r>
         <w:t>SendRequest</w:t>
       </w:r>
+      <w:proofErr w:type="spellEnd"/>
       <w:r>
         <w:t xml:space="preserve"> </w:t>
       </w:r>
@@ -22346,9 +22991,11 @@
       <w:r>
         <w:t xml:space="preserve"> </w:t>
       </w:r>
+      <w:proofErr w:type="spellStart"/>
       <w:r>
         <w:t>GetInfo</w:t>
       </w:r>
+      <w:proofErr w:type="spellEnd"/>
       <w:r>
         <w:t xml:space="preserve"> </w:t>
       </w:r>
@@ -22413,7 +23060,15 @@
         <w:t xml:space="preserve"> </w:t>
       </w:r>
       <w:r>
-        <w:t>“fn…”</w:t>
+        <w:t>“</w:t>
+      </w:r>
+      <w:proofErr w:type="spellStart"/>
+      <w:r>
+        <w:t>fn</w:t>
+      </w:r>
+      <w:proofErr w:type="spellEnd"/>
+      <w:r>
+        <w:t>…”</w:t>
       </w:r>
       <w:r>
         <w:t xml:space="preserve"> </w:t>
@@ -23071,12 +23726,14 @@
       <w:r>
         <w:t xml:space="preserve"> </w:t>
       </w:r>
+      <w:proofErr w:type="spellStart"/>
       <w:r>
         <w:t>Sky</w:t>
       </w:r>
       <w:r>
         <w:t>Data</w:t>
       </w:r>
+      <w:proofErr w:type="spellEnd"/>
       <w:r>
         <w:t xml:space="preserve"> </w:t>
       </w:r>
@@ -23325,8 +23982,18 @@
       <w:r>
         <w:t xml:space="preserve"> </w:t>
       </w:r>
-      <w:r>
-        <w:t>Initialse()</w:t>
+      <w:proofErr w:type="spellStart"/>
+      <w:proofErr w:type="gramStart"/>
+      <w:r>
+        <w:t>Initialse</w:t>
+      </w:r>
+      <w:proofErr w:type="spellEnd"/>
+      <w:r>
+        <w:t>(</w:t>
+      </w:r>
+      <w:proofErr w:type="gramEnd"/>
+      <w:r>
+        <w:t>)</w:t>
       </w:r>
       <w:r>
         <w:t xml:space="preserve"> </w:t>
@@ -23375,9 +24042,11 @@
       <w:r>
         <w:t xml:space="preserve"> </w:t>
       </w:r>
+      <w:proofErr w:type="spellStart"/>
       <w:r>
         <w:t>SkyData</w:t>
       </w:r>
+      <w:proofErr w:type="spellEnd"/>
       <w:r>
         <w:t xml:space="preserve"> </w:t>
       </w:r>
@@ -24000,9 +24669,11 @@
       <w:r>
         <w:t xml:space="preserve"> </w:t>
       </w:r>
+      <w:proofErr w:type="spellStart"/>
       <w:r>
         <w:t>SkyLocator</w:t>
       </w:r>
+      <w:proofErr w:type="spellEnd"/>
       <w:r>
         <w:t xml:space="preserve"> </w:t>
       </w:r>
@@ -24078,8 +24749,13 @@
           <w:numId w:val="23"/>
         </w:numPr>
       </w:pPr>
-      <w:r>
-        <w:t>SkyBrowse,</w:t>
+      <w:proofErr w:type="spellStart"/>
+      <w:r>
+        <w:t>SkyBrowse</w:t>
+      </w:r>
+      <w:proofErr w:type="spellEnd"/>
+      <w:r>
+        <w:t>,</w:t>
       </w:r>
       <w:r>
         <w:t xml:space="preserve"> </w:t>
@@ -24174,8 +24850,13 @@
           <w:numId w:val="23"/>
         </w:numPr>
       </w:pPr>
-      <w:r>
-        <w:t>SkyPlay,</w:t>
+      <w:proofErr w:type="spellStart"/>
+      <w:r>
+        <w:t>SkyPlay</w:t>
+      </w:r>
+      <w:proofErr w:type="spellEnd"/>
+      <w:r>
+        <w:t>,</w:t>
       </w:r>
       <w:r>
         <w:t xml:space="preserve"> </w:t>
@@ -24317,9 +24998,11 @@
       <w:r>
         <w:t xml:space="preserve"> </w:t>
       </w:r>
+      <w:proofErr w:type="spellStart"/>
       <w:r>
         <w:t>SkyPlay</w:t>
       </w:r>
+      <w:proofErr w:type="spellEnd"/>
       <w:r>
         <w:t xml:space="preserve"> </w:t>
       </w:r>
@@ -24957,9 +25640,11 @@
       <w:r>
         <w:t xml:space="preserve"> </w:t>
       </w:r>
+      <w:proofErr w:type="spellStart"/>
       <w:r>
         <w:t>Config</w:t>
       </w:r>
+      <w:proofErr w:type="spellEnd"/>
       <w:r>
         <w:t xml:space="preserve"> </w:t>
       </w:r>
@@ -25259,15 +25944,19 @@
       <w:r>
         <w:t xml:space="preserve"> </w:t>
       </w:r>
+      <w:proofErr w:type="spellStart"/>
       <w:r>
         <w:t>Avid.Spotify</w:t>
       </w:r>
-      <w:r>
-        <w:t xml:space="preserve"> </w:t>
-      </w:r>
+      <w:proofErr w:type="spellEnd"/>
+      <w:r>
+        <w:t xml:space="preserve"> </w:t>
+      </w:r>
+      <w:proofErr w:type="spellStart"/>
       <w:r>
         <w:t>WebAPI</w:t>
       </w:r>
+      <w:proofErr w:type="spellEnd"/>
       <w:r>
         <w:t xml:space="preserve"> </w:t>
       </w:r>
@@ -25515,9 +26204,11 @@
           <w:numId w:val="6"/>
         </w:numPr>
       </w:pPr>
+      <w:proofErr w:type="spellStart"/>
       <w:r>
         <w:t>PlayList</w:t>
       </w:r>
+      <w:proofErr w:type="spellEnd"/>
       <w:r>
         <w:br/>
         <w:t>with</w:t>
@@ -25777,9 +26468,11 @@
           <w:numId w:val="6"/>
         </w:numPr>
       </w:pPr>
+      <w:proofErr w:type="spellStart"/>
       <w:r>
         <w:t>PlayQueue</w:t>
       </w:r>
+      <w:proofErr w:type="spellEnd"/>
       <w:r>
         <w:br/>
         <w:t>with</w:t>
@@ -26258,9 +26951,11 @@
       <w:r>
         <w:t xml:space="preserve"> </w:t>
       </w:r>
+      <w:proofErr w:type="spellStart"/>
       <w:r>
         <w:t>HttpClient</w:t>
       </w:r>
+      <w:proofErr w:type="spellEnd"/>
       <w:r>
         <w:t xml:space="preserve"> </w:t>
       </w:r>
@@ -26288,15 +26983,19 @@
       <w:r>
         <w:t xml:space="preserve"> </w:t>
       </w:r>
+      <w:proofErr w:type="spellStart"/>
       <w:r>
         <w:t>Avid.Spotify</w:t>
       </w:r>
-      <w:r>
-        <w:t xml:space="preserve"> </w:t>
-      </w:r>
+      <w:proofErr w:type="spellEnd"/>
+      <w:r>
+        <w:t xml:space="preserve"> </w:t>
+      </w:r>
+      <w:proofErr w:type="spellStart"/>
       <w:r>
         <w:t>WebAPI</w:t>
       </w:r>
+      <w:proofErr w:type="spellEnd"/>
       <w:r>
         <w:t xml:space="preserve"> </w:t>
       </w:r>
@@ -26308,14 +27007,18 @@
       <w:pPr>
         <w:pStyle w:val="Heading3"/>
       </w:pPr>
+      <w:proofErr w:type="spellStart"/>
       <w:r>
         <w:t>RemotePotato</w:t>
       </w:r>
+      <w:proofErr w:type="spellEnd"/>
     </w:p>
     <w:p>
+      <w:proofErr w:type="spellStart"/>
       <w:r>
         <w:t>RemotePotato</w:t>
       </w:r>
+      <w:proofErr w:type="spellEnd"/>
       <w:r>
         <w:t xml:space="preserve"> </w:t>
       </w:r>
@@ -26489,9 +27192,11 @@
       <w:r>
         <w:t xml:space="preserve"> </w:t>
       </w:r>
+      <w:proofErr w:type="spellStart"/>
       <w:r>
         <w:t>Center</w:t>
       </w:r>
+      <w:proofErr w:type="spellEnd"/>
       <w:r>
         <w:t xml:space="preserve"> </w:t>
       </w:r>
@@ -26650,9 +27355,11 @@
       <w:r>
         <w:t xml:space="preserve"> </w:t>
       </w:r>
+      <w:proofErr w:type="spellStart"/>
       <w:r>
         <w:t>RemotePotato</w:t>
       </w:r>
+      <w:proofErr w:type="spellEnd"/>
       <w:r>
         <w:t xml:space="preserve"> </w:t>
       </w:r>
@@ -26958,9 +27665,11 @@
       <w:r>
         <w:t xml:space="preserve"> </w:t>
       </w:r>
+      <w:proofErr w:type="spellStart"/>
       <w:r>
         <w:t>RemotePotato</w:t>
       </w:r>
+      <w:proofErr w:type="spellEnd"/>
       <w:r>
         <w:t xml:space="preserve"> </w:t>
       </w:r>
@@ -27464,9 +28173,11 @@
       <w:r>
         <w:t xml:space="preserve"> </w:t>
       </w:r>
+      <w:proofErr w:type="spellStart"/>
       <w:r>
         <w:t>RemotePotato</w:t>
       </w:r>
+      <w:proofErr w:type="spellEnd"/>
       <w:r>
         <w:t xml:space="preserve"> </w:t>
       </w:r>
@@ -27482,9 +28193,11 @@
       <w:r>
         <w:t xml:space="preserve"> </w:t>
       </w:r>
+      <w:proofErr w:type="spellStart"/>
       <w:r>
         <w:t>RemotePotato</w:t>
       </w:r>
+      <w:proofErr w:type="spellEnd"/>
       <w:r>
         <w:t xml:space="preserve"> </w:t>
       </w:r>
@@ -28290,9 +29003,11 @@
       <w:r>
         <w:t xml:space="preserve"> </w:t>
       </w:r>
+      <w:proofErr w:type="spellStart"/>
       <w:r>
         <w:t>GetSchedule</w:t>
       </w:r>
+      <w:proofErr w:type="spellEnd"/>
       <w:r>
         <w:t xml:space="preserve"> </w:t>
       </w:r>
@@ -28475,7 +29190,17 @@
         <w:t xml:space="preserve"> </w:t>
       </w:r>
       <w:r>
-        <w:t>(Pid)</w:t>
+        <w:t>(</w:t>
+      </w:r>
+      <w:proofErr w:type="spellStart"/>
+      <w:proofErr w:type="gramStart"/>
+      <w:r>
+        <w:t>Pid</w:t>
+      </w:r>
+      <w:proofErr w:type="spellEnd"/>
+      <w:proofErr w:type="gramEnd"/>
+      <w:r>
+        <w:t>)</w:t>
       </w:r>
       <w:r>
         <w:t xml:space="preserve"> </w:t>
@@ -28564,9 +29289,11 @@
       <w:r>
         <w:t xml:space="preserve"> </w:t>
       </w:r>
+      <w:proofErr w:type="spellStart"/>
       <w:r>
         <w:t>streamable</w:t>
       </w:r>
+      <w:proofErr w:type="spellEnd"/>
       <w:r>
         <w:t xml:space="preserve"> </w:t>
       </w:r>
@@ -28672,8 +29399,13 @@
       <w:r>
         <w:t xml:space="preserve"> </w:t>
       </w:r>
-      <w:r>
-        <w:t>Center.</w:t>
+      <w:proofErr w:type="spellStart"/>
+      <w:r>
+        <w:t>Center</w:t>
+      </w:r>
+      <w:proofErr w:type="spellEnd"/>
+      <w:r>
+        <w:t>.</w:t>
       </w:r>
       <w:r>
         <w:t xml:space="preserve"> </w:t>
@@ -29490,9 +30222,11 @@
       <w:r>
         <w:t xml:space="preserve"> </w:t>
       </w:r>
+      <w:proofErr w:type="spellStart"/>
       <w:r>
         <w:t>Avid.Desktop</w:t>
       </w:r>
+      <w:proofErr w:type="spellEnd"/>
       <w:r>
         <w:t xml:space="preserve"> </w:t>
       </w:r>
@@ -30174,9 +30908,11 @@
       <w:r>
         <w:t xml:space="preserve"> </w:t>
       </w:r>
+      <w:proofErr w:type="spellStart"/>
       <w:r>
         <w:t>analog</w:t>
       </w:r>
+      <w:proofErr w:type="spellEnd"/>
       <w:r>
         <w:t xml:space="preserve"> </w:t>
       </w:r>
@@ -30204,9 +30940,11 @@
       <w:r>
         <w:t xml:space="preserve"> </w:t>
       </w:r>
+      <w:proofErr w:type="spellStart"/>
       <w:r>
         <w:t>analog</w:t>
       </w:r>
+      <w:proofErr w:type="spellEnd"/>
       <w:r>
         <w:t xml:space="preserve"> </w:t>
       </w:r>
@@ -30571,9 +31309,11 @@
       <w:r>
         <w:t xml:space="preserve"> </w:t>
       </w:r>
+      <w:proofErr w:type="spellStart"/>
       <w:r>
         <w:t>analog</w:t>
       </w:r>
+      <w:proofErr w:type="spellEnd"/>
       <w:r>
         <w:t xml:space="preserve"> </w:t>
       </w:r>
@@ -31039,9 +31779,11 @@
       <w:r>
         <w:t xml:space="preserve"> </w:t>
       </w:r>
+      <w:proofErr w:type="spellStart"/>
       <w:r>
         <w:t>analog</w:t>
       </w:r>
+      <w:proofErr w:type="spellEnd"/>
       <w:r>
         <w:t xml:space="preserve"> </w:t>
       </w:r>
@@ -32123,9 +32865,11 @@
       <w:r>
         <w:t xml:space="preserve"> </w:t>
       </w:r>
+      <w:proofErr w:type="spellStart"/>
       <w:r>
         <w:t>RainShadow</w:t>
       </w:r>
+      <w:proofErr w:type="spellEnd"/>
       <w:r>
         <w:t xml:space="preserve"> </w:t>
       </w:r>
@@ -32176,9 +32920,11 @@
       <w:r>
         <w:t xml:space="preserve"> </w:t>
       </w:r>
+      <w:proofErr w:type="spellStart"/>
       <w:r>
         <w:t>ValkyrieTech</w:t>
       </w:r>
+      <w:proofErr w:type="spellEnd"/>
       <w:r>
         <w:t xml:space="preserve"> </w:t>
       </w:r>
@@ -32458,9 +33204,11 @@
       <w:r>
         <w:t xml:space="preserve"> </w:t>
       </w:r>
+      <w:proofErr w:type="spellStart"/>
       <w:r>
         <w:t>ValkyrieTech</w:t>
       </w:r>
+      <w:proofErr w:type="spellEnd"/>
       <w:r>
         <w:t xml:space="preserve"> </w:t>
       </w:r>
@@ -32739,8 +33487,13 @@
       <w:r>
         <w:t xml:space="preserve"> </w:t>
       </w:r>
-      <w:r>
-        <w:t>mis-interpretation</w:t>
+      <w:proofErr w:type="spellStart"/>
+      <w:r>
+        <w:t>mis</w:t>
+      </w:r>
+      <w:proofErr w:type="spellEnd"/>
+      <w:r>
+        <w:t>-interpretation</w:t>
       </w:r>
       <w:r>
         <w:t xml:space="preserve"> </w:t>
@@ -33302,14 +34055,18 @@
       <w:pPr>
         <w:pStyle w:val="Heading3"/>
       </w:pPr>
+      <w:proofErr w:type="spellStart"/>
       <w:r>
         <w:t>IRCodes</w:t>
       </w:r>
+      <w:proofErr w:type="spellEnd"/>
     </w:p>
     <w:p>
+      <w:proofErr w:type="spellStart"/>
       <w:r>
         <w:t>Avid.Desktop</w:t>
       </w:r>
+      <w:proofErr w:type="spellEnd"/>
       <w:r>
         <w:t xml:space="preserve"> </w:t>
       </w:r>
@@ -33636,9 +34393,11 @@
       <w:r>
         <w:t xml:space="preserve"> </w:t>
       </w:r>
+      <w:proofErr w:type="spellStart"/>
       <w:r>
         <w:t>IRCodes</w:t>
       </w:r>
+      <w:proofErr w:type="spellEnd"/>
       <w:r>
         <w:t xml:space="preserve"> </w:t>
       </w:r>
@@ -33882,9 +34641,11 @@
       <w:r>
         <w:t xml:space="preserve"> </w:t>
       </w:r>
+      <w:proofErr w:type="spellStart"/>
       <w:r>
         <w:t>Avid.Desktop</w:t>
       </w:r>
+      <w:proofErr w:type="spellEnd"/>
       <w:r>
         <w:t xml:space="preserve"> </w:t>
       </w:r>
@@ -33902,10 +34663,12 @@
       <w:pPr>
         <w:pStyle w:val="Heading3"/>
       </w:pPr>
+      <w:proofErr w:type="spellStart"/>
       <w:r>
         <w:lastRenderedPageBreak/>
         <w:t>Config</w:t>
       </w:r>
+      <w:proofErr w:type="spellEnd"/>
     </w:p>
     <w:p>
       <w:r>
@@ -33914,9 +34677,11 @@
       <w:r>
         <w:t xml:space="preserve"> </w:t>
       </w:r>
+      <w:proofErr w:type="spellStart"/>
       <w:r>
         <w:t>Config</w:t>
       </w:r>
+      <w:proofErr w:type="spellEnd"/>
       <w:r>
         <w:t xml:space="preserve"> </w:t>
       </w:r>
@@ -34112,9 +34877,11 @@
       <w:r>
         <w:t xml:space="preserve"> </w:t>
       </w:r>
+      <w:proofErr w:type="spellStart"/>
       <w:r>
         <w:t>Config</w:t>
       </w:r>
+      <w:proofErr w:type="spellEnd"/>
       <w:r>
         <w:t xml:space="preserve"> </w:t>
       </w:r>
@@ -34136,9 +34903,11 @@
           <w:numId w:val="28"/>
         </w:numPr>
       </w:pPr>
+      <w:proofErr w:type="spellStart"/>
       <w:r>
         <w:t>IpAddress</w:t>
       </w:r>
+      <w:proofErr w:type="spellEnd"/>
       <w:r>
         <w:t xml:space="preserve"> </w:t>
       </w:r>
@@ -34190,9 +34959,11 @@
           <w:numId w:val="28"/>
         </w:numPr>
       </w:pPr>
+      <w:proofErr w:type="spellStart"/>
       <w:r>
         <w:t>ReceiverAddress</w:t>
       </w:r>
+      <w:proofErr w:type="spellEnd"/>
       <w:r>
         <w:t xml:space="preserve"> </w:t>
       </w:r>
@@ -34232,9 +35003,11 @@
           <w:numId w:val="28"/>
         </w:numPr>
       </w:pPr>
+      <w:proofErr w:type="spellStart"/>
       <w:r>
         <w:t>VideoPath</w:t>
       </w:r>
+      <w:proofErr w:type="spellEnd"/>
       <w:r>
         <w:t xml:space="preserve"> </w:t>
       </w:r>
@@ -34328,9 +35101,11 @@
           <w:numId w:val="28"/>
         </w:numPr>
       </w:pPr>
+      <w:proofErr w:type="spellStart"/>
       <w:r>
         <w:t>DvdPath</w:t>
       </w:r>
+      <w:proofErr w:type="spellEnd"/>
       <w:r>
         <w:t xml:space="preserve"> </w:t>
       </w:r>
@@ -34412,9 +35187,11 @@
           <w:numId w:val="28"/>
         </w:numPr>
       </w:pPr>
+      <w:proofErr w:type="spellStart"/>
       <w:r>
         <w:t>BluRayPath</w:t>
       </w:r>
+      <w:proofErr w:type="spellEnd"/>
       <w:r>
         <w:t xml:space="preserve"> </w:t>
       </w:r>
@@ -34472,9 +35249,11 @@
       <w:r>
         <w:t xml:space="preserve"> </w:t>
       </w:r>
+      <w:proofErr w:type="spellStart"/>
       <w:r>
         <w:t>BluRays</w:t>
       </w:r>
+      <w:proofErr w:type="spellEnd"/>
       <w:r>
         <w:t xml:space="preserve"> </w:t>
       </w:r>
@@ -34496,9 +35275,11 @@
           <w:numId w:val="28"/>
         </w:numPr>
       </w:pPr>
+      <w:proofErr w:type="spellStart"/>
       <w:r>
         <w:t>TvFavourites</w:t>
       </w:r>
+      <w:proofErr w:type="spellEnd"/>
       <w:r>
         <w:t xml:space="preserve"> </w:t>
       </w:r>
@@ -34598,9 +35379,11 @@
           <w:numId w:val="28"/>
         </w:numPr>
       </w:pPr>
+      <w:proofErr w:type="spellStart"/>
       <w:r>
         <w:t>SkyFavourites</w:t>
       </w:r>
+      <w:proofErr w:type="spellEnd"/>
       <w:r>
         <w:t xml:space="preserve"> </w:t>
       </w:r>
@@ -34691,9 +35474,11 @@
           <w:numId w:val="28"/>
         </w:numPr>
       </w:pPr>
+      <w:proofErr w:type="spellStart"/>
       <w:r>
         <w:t>SkyRadio</w:t>
       </w:r>
+      <w:proofErr w:type="spellEnd"/>
       <w:r>
         <w:t xml:space="preserve"> </w:t>
       </w:r>
@@ -34745,9 +35530,11 @@
           <w:numId w:val="28"/>
         </w:numPr>
       </w:pPr>
+      <w:proofErr w:type="spellStart"/>
       <w:r>
         <w:t>SkyPackages</w:t>
       </w:r>
+      <w:proofErr w:type="spellEnd"/>
       <w:r>
         <w:t xml:space="preserve"> </w:t>
       </w:r>
@@ -34802,117 +35589,19 @@
           <w:numId w:val="28"/>
         </w:numPr>
       </w:pPr>
-      <w:r>
-        <w:t>UseSkyLiveTV</w:t>
-      </w:r>
-      <w:r>
-        <w:t xml:space="preserve"> </w:t>
-      </w:r>
-      <w:r>
-        <w:t>-</w:t>
-      </w:r>
-      <w:r>
-        <w:t xml:space="preserve"> </w:t>
-      </w:r>
-      <w:r>
-        <w:t>When</w:t>
-      </w:r>
-      <w:r>
-        <w:t xml:space="preserve"> </w:t>
-      </w:r>
-      <w:r>
-        <w:t>true,</w:t>
-      </w:r>
-      <w:r>
-        <w:t xml:space="preserve"> </w:t>
-      </w:r>
-      <w:r>
-        <w:t>indicates</w:t>
-      </w:r>
-      <w:r>
-        <w:t xml:space="preserve"> </w:t>
-      </w:r>
-      <w:r>
-        <w:t>that</w:t>
-      </w:r>
-      <w:r>
-        <w:t xml:space="preserve"> </w:t>
-      </w:r>
-      <w:r>
-        <w:t>Sky</w:t>
-      </w:r>
-      <w:r>
-        <w:t xml:space="preserve"> </w:t>
-      </w:r>
-      <w:r>
-        <w:t>should</w:t>
-      </w:r>
-      <w:r>
-        <w:t xml:space="preserve"> </w:t>
-      </w:r>
-      <w:r>
-        <w:t>be</w:t>
-      </w:r>
-      <w:r>
-        <w:t xml:space="preserve"> </w:t>
-      </w:r>
-      <w:r>
-        <w:t>used</w:t>
-      </w:r>
-      <w:r>
-        <w:t xml:space="preserve"> </w:t>
-      </w:r>
-      <w:r>
-        <w:t>for</w:t>
-      </w:r>
-      <w:r>
-        <w:t xml:space="preserve"> </w:t>
-      </w:r>
-      <w:r>
-        <w:t>preference</w:t>
-      </w:r>
-      <w:r>
-        <w:t xml:space="preserve"> </w:t>
-      </w:r>
-      <w:r>
-        <w:t>over</w:t>
-      </w:r>
-      <w:r>
-        <w:t xml:space="preserve"> </w:t>
-      </w:r>
-      <w:r>
-        <w:t>the</w:t>
-      </w:r>
-      <w:r>
-        <w:t xml:space="preserve"> </w:t>
-      </w:r>
-      <w:r>
-        <w:t>terrestrial</w:t>
-      </w:r>
-      <w:r>
-        <w:t xml:space="preserve"> </w:t>
-      </w:r>
-      <w:r>
-        <w:t>tuners</w:t>
-      </w:r>
-      <w:r>
-        <w:t xml:space="preserve"> </w:t>
-      </w:r>
-      <w:r>
-        <w:t>for</w:t>
-      </w:r>
-      <w:r>
-        <w:t xml:space="preserve"> </w:t>
-      </w:r>
-      <w:r>
-        <w:t>live</w:t>
-      </w:r>
-      <w:r>
-        <w:t xml:space="preserve"> </w:t>
-      </w:r>
-      <w:r>
-        <w:t>TV</w:t>
-      </w:r>
+      <w:proofErr w:type="spellStart"/>
+      <w:r>
+        <w:t>SkyCapacityGB</w:t>
+      </w:r>
+      <w:proofErr w:type="spellEnd"/>
+      <w:r>
+        <w:t xml:space="preserve"> - </w:t>
+      </w:r>
+      <w:r>
+        <w:t>The capacity of the Sky box for recordings (in GB)</w:t>
+      </w:r>
+      <w:bookmarkStart w:id="0" w:name="_GoBack"/>
+      <w:bookmarkEnd w:id="0"/>
     </w:p>
     <w:p>
       <w:pPr>
@@ -34922,9 +35611,11 @@
           <w:numId w:val="28"/>
         </w:numPr>
       </w:pPr>
-      <w:r>
-        <w:t>BBCTVChannels</w:t>
-      </w:r>
+      <w:proofErr w:type="spellStart"/>
+      <w:r>
+        <w:t>UseSkyLiveTV</w:t>
+      </w:r>
+      <w:proofErr w:type="spellEnd"/>
       <w:r>
         <w:t xml:space="preserve"> </w:t>
       </w:r>
@@ -34935,73 +35626,103 @@
         <w:t xml:space="preserve"> </w:t>
       </w:r>
       <w:r>
-        <w:t>The</w:t>
-      </w:r>
-      <w:r>
-        <w:t xml:space="preserve"> </w:t>
-      </w:r>
-      <w:r>
-        <w:t>collection</w:t>
-      </w:r>
-      <w:r>
-        <w:t xml:space="preserve"> </w:t>
-      </w:r>
-      <w:r>
-        <w:t>of</w:t>
-      </w:r>
-      <w:r>
-        <w:t xml:space="preserve"> </w:t>
-      </w:r>
-      <w:r>
-        <w:t>BBC</w:t>
+        <w:t>When</w:t>
+      </w:r>
+      <w:r>
+        <w:t xml:space="preserve"> </w:t>
+      </w:r>
+      <w:r>
+        <w:t>true,</w:t>
+      </w:r>
+      <w:r>
+        <w:t xml:space="preserve"> </w:t>
+      </w:r>
+      <w:r>
+        <w:t>indicates</w:t>
+      </w:r>
+      <w:r>
+        <w:t xml:space="preserve"> </w:t>
+      </w:r>
+      <w:r>
+        <w:t>that</w:t>
+      </w:r>
+      <w:r>
+        <w:t xml:space="preserve"> </w:t>
+      </w:r>
+      <w:r>
+        <w:t>Sky</w:t>
+      </w:r>
+      <w:r>
+        <w:t xml:space="preserve"> </w:t>
+      </w:r>
+      <w:r>
+        <w:t>should</w:t>
+      </w:r>
+      <w:r>
+        <w:t xml:space="preserve"> </w:t>
+      </w:r>
+      <w:r>
+        <w:t>be</w:t>
+      </w:r>
+      <w:r>
+        <w:t xml:space="preserve"> </w:t>
+      </w:r>
+      <w:r>
+        <w:t>used</w:t>
+      </w:r>
+      <w:r>
+        <w:t xml:space="preserve"> </w:t>
+      </w:r>
+      <w:r>
+        <w:t>for</w:t>
+      </w:r>
+      <w:r>
+        <w:t xml:space="preserve"> </w:t>
+      </w:r>
+      <w:r>
+        <w:t>preference</w:t>
+      </w:r>
+      <w:r>
+        <w:t xml:space="preserve"> </w:t>
+      </w:r>
+      <w:r>
+        <w:t>over</w:t>
+      </w:r>
+      <w:r>
+        <w:t xml:space="preserve"> </w:t>
+      </w:r>
+      <w:r>
+        <w:t>the</w:t>
+      </w:r>
+      <w:r>
+        <w:t xml:space="preserve"> </w:t>
+      </w:r>
+      <w:r>
+        <w:t>terrestrial</w:t>
+      </w:r>
+      <w:r>
+        <w:t xml:space="preserve"> </w:t>
+      </w:r>
+      <w:r>
+        <w:t>tuners</w:t>
+      </w:r>
+      <w:r>
+        <w:t xml:space="preserve"> </w:t>
+      </w:r>
+      <w:r>
+        <w:t>for</w:t>
+      </w:r>
+      <w:r>
+        <w:t xml:space="preserve"> </w:t>
+      </w:r>
+      <w:r>
+        <w:t>live</w:t>
       </w:r>
       <w:r>
         <w:t xml:space="preserve"> </w:t>
       </w:r>
       <w:r>
         <w:t>TV</w:t>
-      </w:r>
-      <w:r>
-        <w:t xml:space="preserve"> </w:t>
-      </w:r>
-      <w:r>
-        <w:t>channels</w:t>
-      </w:r>
-      <w:r>
-        <w:t xml:space="preserve"> </w:t>
-      </w:r>
-      <w:r>
-        <w:t>to</w:t>
-      </w:r>
-      <w:r>
-        <w:t xml:space="preserve"> </w:t>
-      </w:r>
-      <w:r>
-        <w:t>be</w:t>
-      </w:r>
-      <w:r>
-        <w:t xml:space="preserve"> </w:t>
-      </w:r>
-      <w:r>
-        <w:t>made</w:t>
-      </w:r>
-      <w:r>
-        <w:t xml:space="preserve"> </w:t>
-      </w:r>
-      <w:r>
-        <w:t>available</w:t>
-      </w:r>
-      <w:r>
-        <w:t xml:space="preserve"> </w:t>
-      </w:r>
-      <w:r>
-        <w:t>for</w:t>
-      </w:r>
-      <w:r>
-        <w:t xml:space="preserve"> </w:t>
-      </w:r>
-      <w:r>
-        <w:t>iPlayer</w:t>
       </w:r>
     </w:p>
     <w:p>
@@ -35012,9 +35733,103 @@
           <w:numId w:val="28"/>
         </w:numPr>
       </w:pPr>
+      <w:proofErr w:type="spellStart"/>
+      <w:r>
+        <w:t>BBCTVChannels</w:t>
+      </w:r>
+      <w:proofErr w:type="spellEnd"/>
+      <w:r>
+        <w:t xml:space="preserve"> </w:t>
+      </w:r>
+      <w:r>
+        <w:t>-</w:t>
+      </w:r>
+      <w:r>
+        <w:t xml:space="preserve"> </w:t>
+      </w:r>
+      <w:r>
+        <w:t>The</w:t>
+      </w:r>
+      <w:r>
+        <w:t xml:space="preserve"> </w:t>
+      </w:r>
+      <w:r>
+        <w:t>collection</w:t>
+      </w:r>
+      <w:r>
+        <w:t xml:space="preserve"> </w:t>
+      </w:r>
+      <w:r>
+        <w:t>of</w:t>
+      </w:r>
+      <w:r>
+        <w:t xml:space="preserve"> </w:t>
+      </w:r>
+      <w:r>
+        <w:t>BBC</w:t>
+      </w:r>
+      <w:r>
+        <w:t xml:space="preserve"> </w:t>
+      </w:r>
+      <w:r>
+        <w:t>TV</w:t>
+      </w:r>
+      <w:r>
+        <w:t xml:space="preserve"> </w:t>
+      </w:r>
+      <w:r>
+        <w:t>channels</w:t>
+      </w:r>
+      <w:r>
+        <w:t xml:space="preserve"> </w:t>
+      </w:r>
+      <w:r>
+        <w:t>to</w:t>
+      </w:r>
+      <w:r>
+        <w:t xml:space="preserve"> </w:t>
+      </w:r>
+      <w:r>
+        <w:t>be</w:t>
+      </w:r>
+      <w:r>
+        <w:t xml:space="preserve"> </w:t>
+      </w:r>
+      <w:r>
+        <w:t>made</w:t>
+      </w:r>
+      <w:r>
+        <w:t xml:space="preserve"> </w:t>
+      </w:r>
+      <w:r>
+        <w:t>available</w:t>
+      </w:r>
+      <w:r>
+        <w:t xml:space="preserve"> </w:t>
+      </w:r>
+      <w:r>
+        <w:t>for</w:t>
+      </w:r>
+      <w:r>
+        <w:t xml:space="preserve"> </w:t>
+      </w:r>
+      <w:r>
+        <w:t>iPlayer</w:t>
+      </w:r>
+    </w:p>
+    <w:p>
+      <w:pPr>
+        <w:pStyle w:val="ListParagraph"/>
+        <w:numPr>
+          <w:ilvl w:val="0"/>
+          <w:numId w:val="28"/>
+        </w:numPr>
+      </w:pPr>
+      <w:proofErr w:type="spellStart"/>
       <w:r>
         <w:t>BBCRadioStations</w:t>
       </w:r>
+      <w:proofErr w:type="spellEnd"/>
       <w:r>
         <w:t xml:space="preserve"> </w:t>
       </w:r>
@@ -35113,9 +35928,11 @@
       <w:r>
         <w:t xml:space="preserve"> </w:t>
       </w:r>
+      <w:proofErr w:type="spellStart"/>
       <w:r>
         <w:t>ReceiverAddress</w:t>
       </w:r>
+      <w:proofErr w:type="spellEnd"/>
       <w:r>
         <w:t xml:space="preserve"> </w:t>
       </w:r>
@@ -35493,9 +36310,11 @@
       <w:r>
         <w:t xml:space="preserve"> </w:t>
       </w:r>
+      <w:proofErr w:type="spellStart"/>
       <w:r>
         <w:t>Avid.Desktop</w:t>
       </w:r>
+      <w:proofErr w:type="spellEnd"/>
       <w:r>
         <w:t xml:space="preserve"> </w:t>
       </w:r>
@@ -35595,9 +36414,11 @@
       <w:r>
         <w:t xml:space="preserve"> </w:t>
       </w:r>
+      <w:proofErr w:type="spellStart"/>
       <w:r>
         <w:t>Center</w:t>
       </w:r>
+      <w:proofErr w:type="spellEnd"/>
     </w:p>
     <w:p>
       <w:pPr>
@@ -35703,9 +36524,11 @@
       <w:r>
         <w:t xml:space="preserve"> </w:t>
       </w:r>
+      <w:proofErr w:type="spellStart"/>
       <w:r>
         <w:t>Center</w:t>
       </w:r>
+      <w:proofErr w:type="spellEnd"/>
       <w:r>
         <w:t xml:space="preserve"> </w:t>
       </w:r>
@@ -35739,9 +36562,11 @@
           <w:numId w:val="32"/>
         </w:numPr>
       </w:pPr>
+      <w:proofErr w:type="spellStart"/>
       <w:r>
         <w:t>GForce</w:t>
       </w:r>
+      <w:proofErr w:type="spellEnd"/>
       <w:r>
         <w:t xml:space="preserve"> </w:t>
       </w:r>
@@ -35920,9 +36745,11 @@
       <w:r>
         <w:t xml:space="preserve"> </w:t>
       </w:r>
+      <w:proofErr w:type="gramStart"/>
       <w:r>
         <w:t>tag</w:t>
       </w:r>
+      <w:proofErr w:type="gramEnd"/>
       <w:r>
         <w:t xml:space="preserve"> </w:t>
       </w:r>
@@ -38503,9 +39330,11 @@
       <w:r>
         <w:t xml:space="preserve"> </w:t>
       </w:r>
+      <w:proofErr w:type="spellStart"/>
       <w:r>
         <w:t>JQuery.Touch</w:t>
       </w:r>
+      <w:proofErr w:type="spellEnd"/>
       <w:r>
         <w:t xml:space="preserve"> </w:t>
       </w:r>
@@ -38515,8 +39344,13 @@
       <w:r>
         <w:t xml:space="preserve"> </w:t>
       </w:r>
-      <w:r>
-        <w:t>JQuery.Mobile.</w:t>
+      <w:proofErr w:type="spellStart"/>
+      <w:r>
+        <w:t>JQuery.Mobile</w:t>
+      </w:r>
+      <w:proofErr w:type="spellEnd"/>
+      <w:r>
+        <w:t>.</w:t>
       </w:r>
       <w:r>
         <w:t xml:space="preserve"> </w:t>
@@ -38754,8 +39588,13 @@
       <w:r>
         <w:t xml:space="preserve"> </w:t>
       </w:r>
-      <w:r>
-        <w:t>doubletap,</w:t>
+      <w:proofErr w:type="spellStart"/>
+      <w:r>
+        <w:t>doubletap</w:t>
+      </w:r>
+      <w:proofErr w:type="spellEnd"/>
+      <w:r>
+        <w:t>,</w:t>
       </w:r>
       <w:r>
         <w:t xml:space="preserve"> </w:t>
@@ -38778,8 +39617,13 @@
       <w:r>
         <w:t xml:space="preserve"> </w:t>
       </w:r>
-      <w:r>
-        <w:t>pinch)</w:t>
+      <w:proofErr w:type="gramStart"/>
+      <w:r>
+        <w:t>pinch</w:t>
+      </w:r>
+      <w:proofErr w:type="gramEnd"/>
+      <w:r>
+        <w:t>)</w:t>
       </w:r>
       <w:r>
         <w:t xml:space="preserve"> </w:t>
@@ -39061,9 +39905,11 @@
           <w:numId w:val="30"/>
         </w:numPr>
       </w:pPr>
+      <w:proofErr w:type="spellStart"/>
       <w:r>
         <w:t>EnableDragScroll</w:t>
       </w:r>
+      <w:proofErr w:type="spellEnd"/>
       <w:r>
         <w:t>,</w:t>
       </w:r>
@@ -39232,9 +40078,11 @@
           <w:numId w:val="30"/>
         </w:numPr>
       </w:pPr>
+      <w:proofErr w:type="spellStart"/>
       <w:r>
         <w:t>EnableMouseBehaviour</w:t>
       </w:r>
+      <w:proofErr w:type="spellEnd"/>
       <w:r>
         <w:t>,</w:t>
       </w:r>
@@ -39361,9 +40209,11 @@
       <w:r>
         <w:t xml:space="preserve"> </w:t>
       </w:r>
+      <w:proofErr w:type="spellStart"/>
       <w:r>
         <w:t>MouseMove</w:t>
       </w:r>
+      <w:proofErr w:type="spellEnd"/>
       <w:r>
         <w:t xml:space="preserve"> </w:t>
       </w:r>
@@ -39373,9 +40223,11 @@
       <w:r>
         <w:t xml:space="preserve"> </w:t>
       </w:r>
+      <w:proofErr w:type="spellStart"/>
       <w:r>
         <w:t>MouseClick</w:t>
       </w:r>
+      <w:proofErr w:type="spellEnd"/>
       <w:r>
         <w:t xml:space="preserve"> </w:t>
       </w:r>
@@ -39468,9 +40320,13 @@
           <w:numId w:val="31"/>
         </w:numPr>
       </w:pPr>
+      <w:proofErr w:type="spellStart"/>
+      <w:proofErr w:type="gramStart"/>
       <w:r>
         <w:t>noUiSlider</w:t>
       </w:r>
+      <w:proofErr w:type="spellEnd"/>
+      <w:proofErr w:type="gramEnd"/>
       <w:r>
         <w:t xml:space="preserve"> </w:t>
       </w:r>
@@ -39548,9 +40404,11 @@
           <w:numId w:val="31"/>
         </w:numPr>
       </w:pPr>
+      <w:proofErr w:type="spellStart"/>
       <w:r>
         <w:t>Jquery.easing</w:t>
       </w:r>
+      <w:proofErr w:type="spellEnd"/>
       <w:r>
         <w:t xml:space="preserve"> </w:t>
       </w:r>
@@ -39961,8 +40819,13 @@
       <w:r>
         <w:t xml:space="preserve"> </w:t>
       </w:r>
-      <w:r>
-        <w:t>etc).</w:t>
+      <w:proofErr w:type="spellStart"/>
+      <w:r>
+        <w:t>etc</w:t>
+      </w:r>
+      <w:proofErr w:type="spellEnd"/>
+      <w:r>
+        <w:t>).</w:t>
       </w:r>
     </w:p>
     <w:p>
@@ -40046,9 +40909,11 @@
       <w:r>
         <w:t xml:space="preserve"> </w:t>
       </w:r>
+      <w:proofErr w:type="spellStart"/>
       <w:r>
         <w:t>analog</w:t>
       </w:r>
+      <w:proofErr w:type="spellEnd"/>
       <w:r>
         <w:t xml:space="preserve"> </w:t>
       </w:r>
@@ -40407,8 +41272,13 @@
         <w:t xml:space="preserve"> </w:t>
       </w:r>
       <w:r>
-        <w:t>quality..</w:t>
-      </w:r>
+        <w:t>quality</w:t>
+      </w:r>
+      <w:proofErr w:type="gramStart"/>
+      <w:r>
+        <w:t>..</w:t>
+      </w:r>
+      <w:proofErr w:type="gramEnd"/>
       <w:r>
         <w:t xml:space="preserve"> </w:t>
       </w:r>
@@ -41431,9 +42301,11 @@
       <w:r>
         <w:t xml:space="preserve"> </w:t>
       </w:r>
+      <w:proofErr w:type="spellStart"/>
       <w:r>
         <w:t>RainShadow</w:t>
       </w:r>
+      <w:proofErr w:type="spellEnd"/>
       <w:r>
         <w:t xml:space="preserve"> </w:t>
       </w:r>
@@ -41484,9 +42356,11 @@
       <w:r>
         <w:t xml:space="preserve"> </w:t>
       </w:r>
+      <w:proofErr w:type="spellStart"/>
       <w:r>
         <w:t>USBwith</w:t>
       </w:r>
+      <w:proofErr w:type="spellEnd"/>
       <w:r>
         <w:t xml:space="preserve"> </w:t>
       </w:r>
@@ -41496,9 +42370,11 @@
       <w:r>
         <w:t xml:space="preserve"> </w:t>
       </w:r>
+      <w:proofErr w:type="spellStart"/>
       <w:r>
         <w:t>ValkyrieTech</w:t>
       </w:r>
+      <w:proofErr w:type="spellEnd"/>
       <w:r>
         <w:t xml:space="preserve"> </w:t>
       </w:r>
@@ -42170,9 +43046,11 @@
       <w:r>
         <w:t xml:space="preserve"> </w:t>
       </w:r>
+      <w:proofErr w:type="spellStart"/>
       <w:r>
         <w:t>Center</w:t>
       </w:r>
+      <w:proofErr w:type="spellEnd"/>
     </w:p>
     <w:p>
       <w:r>
@@ -42193,9 +43071,11 @@
       <w:r>
         <w:t xml:space="preserve"> </w:t>
       </w:r>
+      <w:proofErr w:type="spellStart"/>
       <w:r>
         <w:t>Center</w:t>
       </w:r>
+      <w:proofErr w:type="spellEnd"/>
       <w:r>
         <w:t xml:space="preserve"> </w:t>
       </w:r>
@@ -42666,9 +43546,11 @@
       <w:r>
         <w:t xml:space="preserve"> </w:t>
       </w:r>
+      <w:proofErr w:type="spellStart"/>
       <w:r>
         <w:t>RemotePotato</w:t>
       </w:r>
+      <w:proofErr w:type="spellEnd"/>
       <w:r>
         <w:t xml:space="preserve"> </w:t>
       </w:r>
@@ -42937,9 +43819,11 @@
       <w:r>
         <w:t xml:space="preserve"> </w:t>
       </w:r>
+      <w:proofErr w:type="spellStart"/>
       <w:r>
         <w:t>Center</w:t>
       </w:r>
+      <w:proofErr w:type="spellEnd"/>
     </w:p>
     <w:p>
       <w:r>
@@ -42960,9 +43844,11 @@
       <w:r>
         <w:t xml:space="preserve"> </w:t>
       </w:r>
+      <w:proofErr w:type="spellStart"/>
       <w:r>
         <w:t>Center</w:t>
       </w:r>
+      <w:proofErr w:type="spellEnd"/>
       <w:r>
         <w:t xml:space="preserve"> </w:t>
       </w:r>
@@ -43335,9 +44221,11 @@
       <w:r>
         <w:t xml:space="preserve"> </w:t>
       </w:r>
+      <w:proofErr w:type="spellStart"/>
       <w:r>
         <w:t>Avid.Spotify</w:t>
       </w:r>
+      <w:proofErr w:type="spellEnd"/>
       <w:r>
         <w:t xml:space="preserve"> </w:t>
       </w:r>
@@ -43537,9 +44425,11 @@
       <w:r>
         <w:t xml:space="preserve"> </w:t>
       </w:r>
+      <w:proofErr w:type="spellStart"/>
       <w:r>
         <w:t>SoundSpectum</w:t>
       </w:r>
+      <w:proofErr w:type="spellEnd"/>
       <w:r>
         <w:t xml:space="preserve"> </w:t>
       </w:r>
@@ -43596,8 +44486,13 @@
       <w:r>
         <w:t xml:space="preserve"> </w:t>
       </w:r>
-      <w:r>
-        <w:t>Center,</w:t>
+      <w:proofErr w:type="spellStart"/>
+      <w:r>
+        <w:t>Center</w:t>
+      </w:r>
+      <w:proofErr w:type="spellEnd"/>
+      <w:r>
+        <w:t>,</w:t>
       </w:r>
       <w:r>
         <w:t xml:space="preserve"> </w:t>
@@ -43692,9 +44587,11 @@
       <w:r>
         <w:t xml:space="preserve"> </w:t>
       </w:r>
+      <w:proofErr w:type="spellStart"/>
       <w:r>
         <w:t>SoundSpectum</w:t>
       </w:r>
+      <w:proofErr w:type="spellEnd"/>
       <w:r>
         <w:t xml:space="preserve"> </w:t>
       </w:r>
@@ -43846,14 +44743,18 @@
       <w:pPr>
         <w:pStyle w:val="Heading3"/>
       </w:pPr>
+      <w:proofErr w:type="spellStart"/>
       <w:r>
         <w:t>RemotePotato</w:t>
       </w:r>
+      <w:proofErr w:type="spellEnd"/>
     </w:p>
     <w:p>
+      <w:proofErr w:type="spellStart"/>
       <w:r>
         <w:t>RemotePotato</w:t>
       </w:r>
+      <w:proofErr w:type="spellEnd"/>
       <w:r>
         <w:t xml:space="preserve"> </w:t>
       </w:r>
@@ -44027,9 +44928,11 @@
       <w:r>
         <w:t xml:space="preserve"> </w:t>
       </w:r>
+      <w:proofErr w:type="spellStart"/>
       <w:r>
         <w:t>Center</w:t>
       </w:r>
+      <w:proofErr w:type="spellEnd"/>
       <w:r>
         <w:t xml:space="preserve"> </w:t>
       </w:r>
@@ -44188,9 +45091,11 @@
       <w:r>
         <w:t xml:space="preserve"> </w:t>
       </w:r>
+      <w:proofErr w:type="spellStart"/>
       <w:r>
         <w:t>RemotePotato</w:t>
       </w:r>
+      <w:proofErr w:type="spellEnd"/>
       <w:r>
         <w:t xml:space="preserve"> </w:t>
       </w:r>
@@ -44792,8 +45697,13 @@
       <w:r>
         <w:t xml:space="preserve"> </w:t>
       </w:r>
-      <w:r>
-        <w:t>doubletap,</w:t>
+      <w:proofErr w:type="spellStart"/>
+      <w:r>
+        <w:t>doubletap</w:t>
+      </w:r>
+      <w:proofErr w:type="spellEnd"/>
+      <w:r>
+        <w:t>,</w:t>
       </w:r>
       <w:r>
         <w:t xml:space="preserve"> </w:t>
@@ -44816,8 +45726,13 @@
       <w:r>
         <w:t xml:space="preserve"> </w:t>
       </w:r>
-      <w:r>
-        <w:t>pinch)</w:t>
+      <w:proofErr w:type="gramStart"/>
+      <w:r>
+        <w:t>pinch</w:t>
+      </w:r>
+      <w:proofErr w:type="gramEnd"/>
+      <w:r>
+        <w:t>)</w:t>
       </w:r>
       <w:r>
         <w:t xml:space="preserve"> </w:t>
@@ -45040,12 +45955,16 @@
       <w:pPr>
         <w:pStyle w:val="Heading3"/>
       </w:pPr>
+      <w:proofErr w:type="spellStart"/>
+      <w:proofErr w:type="gramStart"/>
       <w:r>
         <w:t>noUi</w:t>
       </w:r>
       <w:r>
         <w:t>Slider</w:t>
       </w:r>
+      <w:proofErr w:type="spellEnd"/>
+      <w:proofErr w:type="gramEnd"/>
     </w:p>
     <w:p>
       <w:r>
@@ -45084,9 +46003,11 @@
       <w:r>
         <w:t xml:space="preserve"> </w:t>
       </w:r>
+      <w:proofErr w:type="spellStart"/>
       <w:r>
         <w:t>etc</w:t>
       </w:r>
+      <w:proofErr w:type="spellEnd"/>
       <w:r>
         <w:t xml:space="preserve"> </w:t>
       </w:r>
@@ -45108,9 +46029,11 @@
       <w:r>
         <w:t xml:space="preserve"> </w:t>
       </w:r>
+      <w:proofErr w:type="spellStart"/>
       <w:r>
         <w:t>noUiSlider</w:t>
       </w:r>
+      <w:proofErr w:type="spellEnd"/>
       <w:r>
         <w:t xml:space="preserve"> </w:t>
       </w:r>
@@ -45286,9 +46209,11 @@
       <w:pPr>
         <w:pStyle w:val="Heading3"/>
       </w:pPr>
+      <w:proofErr w:type="spellStart"/>
       <w:r>
         <w:t>SpotiFire</w:t>
       </w:r>
+      <w:proofErr w:type="spellEnd"/>
     </w:p>
     <w:p>
       <w:r>
@@ -45393,9 +46318,11 @@
       <w:r>
         <w:t xml:space="preserve"> </w:t>
       </w:r>
+      <w:proofErr w:type="spellStart"/>
       <w:r>
         <w:t>SpotiFire</w:t>
       </w:r>
+      <w:proofErr w:type="spellEnd"/>
       <w:r>
         <w:t xml:space="preserve"> </w:t>
       </w:r>
@@ -45560,9 +46487,11 @@
       <w:r>
         <w:t xml:space="preserve"> </w:t>
       </w:r>
+      <w:proofErr w:type="spellStart"/>
       <w:r>
         <w:t>Avid.Spotify</w:t>
       </w:r>
+      <w:proofErr w:type="spellEnd"/>
       <w:r>
         <w:t xml:space="preserve"> </w:t>
       </w:r>
@@ -45578,9 +46507,11 @@
       <w:r>
         <w:t xml:space="preserve"> </w:t>
       </w:r>
+      <w:proofErr w:type="spellStart"/>
       <w:r>
         <w:t>SpotiFire</w:t>
       </w:r>
+      <w:proofErr w:type="spellEnd"/>
       <w:r>
         <w:t xml:space="preserve"> </w:t>
       </w:r>
@@ -45592,14 +46523,18 @@
       <w:pPr>
         <w:pStyle w:val="Heading3"/>
       </w:pPr>
+      <w:proofErr w:type="spellStart"/>
       <w:r>
         <w:t>NAudio</w:t>
       </w:r>
+      <w:proofErr w:type="spellEnd"/>
     </w:p>
     <w:p>
+      <w:proofErr w:type="spellStart"/>
       <w:r>
         <w:t>NAudio</w:t>
       </w:r>
+      <w:proofErr w:type="spellEnd"/>
       <w:r>
         <w:t xml:space="preserve"> </w:t>
       </w:r>
@@ -45824,9 +46759,11 @@
       <w:r>
         <w:t xml:space="preserve"> </w:t>
       </w:r>
+      <w:proofErr w:type="spellStart"/>
       <w:r>
         <w:t>Avid.Spotify</w:t>
       </w:r>
+      <w:proofErr w:type="spellEnd"/>
       <w:r>
         <w:t xml:space="preserve"> </w:t>
       </w:r>
@@ -45862,24 +46799,28 @@
       <w:pPr>
         <w:pStyle w:val="Heading3"/>
       </w:pPr>
+      <w:proofErr w:type="spellStart"/>
       <w:r>
         <w:t>NLog</w:t>
       </w:r>
+      <w:proofErr w:type="spellEnd"/>
     </w:p>
     <w:p>
+      <w:proofErr w:type="spellStart"/>
       <w:r>
         <w:rPr>
           <w:rFonts w:ascii="Segoe UI" w:hAnsi="Segoe UI" w:cs="Segoe UI"/>
           <w:color w:val="000000"/>
         </w:rPr>
-        <w:t xml:space="preserve">NLog </w:t>
-      </w:r>
+        <w:t>NLog</w:t>
+      </w:r>
+      <w:proofErr w:type="spellEnd"/>
       <w:r>
         <w:rPr>
           <w:rFonts w:ascii="Segoe UI" w:hAnsi="Segoe UI" w:cs="Segoe UI"/>
           <w:color w:val="000000"/>
         </w:rPr>
-        <w:t>(</w:t>
+        <w:t xml:space="preserve"> (</w:t>
       </w:r>
       <w:hyperlink r:id="rId30" w:history="1">
         <w:r>
@@ -45894,44 +46835,39 @@
           <w:rFonts w:ascii="Segoe UI" w:hAnsi="Segoe UI" w:cs="Segoe UI"/>
           <w:color w:val="000000"/>
         </w:rPr>
-        <w:t xml:space="preserve">) </w:t>
-      </w:r>
+        <w:t xml:space="preserve">) is a free open source logging platform for .NET and other platforms. It is used in </w:t>
+      </w:r>
+      <w:proofErr w:type="spellStart"/>
       <w:r>
         <w:rPr>
           <w:rFonts w:ascii="Segoe UI" w:hAnsi="Segoe UI" w:cs="Segoe UI"/>
           <w:color w:val="000000"/>
         </w:rPr>
-        <w:t xml:space="preserve">is a free </w:t>
-      </w:r>
+        <w:t>Avid.Spotify</w:t>
+      </w:r>
+      <w:proofErr w:type="spellEnd"/>
       <w:r>
         <w:rPr>
           <w:rFonts w:ascii="Segoe UI" w:hAnsi="Segoe UI" w:cs="Segoe UI"/>
           <w:color w:val="000000"/>
         </w:rPr>
-        <w:t xml:space="preserve">open source </w:t>
-      </w:r>
+        <w:t xml:space="preserve">, whose </w:t>
+      </w:r>
+      <w:proofErr w:type="spellStart"/>
       <w:r>
         <w:rPr>
           <w:rFonts w:ascii="Segoe UI" w:hAnsi="Segoe UI" w:cs="Segoe UI"/>
           <w:color w:val="000000"/>
         </w:rPr>
-        <w:t>logging platform for .NET</w:t>
-      </w:r>
+        <w:t>App.config</w:t>
+      </w:r>
+      <w:proofErr w:type="spellEnd"/>
       <w:r>
         <w:rPr>
           <w:rFonts w:ascii="Segoe UI" w:hAnsi="Segoe UI" w:cs="Segoe UI"/>
           <w:color w:val="000000"/>
         </w:rPr>
-        <w:t xml:space="preserve"> and other platforms. It is used in Avid.Spotify, whose App.config file configures logging</w:t>
-      </w:r>
-      <w:bookmarkStart w:id="0" w:name="_GoBack"/>
-      <w:bookmarkEnd w:id="0"/>
-      <w:r>
-        <w:rPr>
-          <w:rFonts w:ascii="Segoe UI" w:hAnsi="Segoe UI" w:cs="Segoe UI"/>
-          <w:color w:val="000000"/>
-        </w:rPr>
-        <w:t xml:space="preserve"> to files in the directory “</w:t>
+        <w:t xml:space="preserve"> file configures logging to files in the directory “</w:t>
       </w:r>
       <w:r>
         <w:rPr>
@@ -45945,56 +46881,23 @@
           <w:rFonts w:ascii="Segoe UI" w:hAnsi="Segoe UI" w:cs="Segoe UI"/>
           <w:color w:val="000000"/>
         </w:rPr>
-        <w:t>". And it is used in Avid4G.Net</w:t>
-      </w:r>
+        <w:t xml:space="preserve">". And it is used in Avid4G.Net, whose </w:t>
+      </w:r>
+      <w:proofErr w:type="spellStart"/>
       <w:r>
         <w:rPr>
           <w:rFonts w:ascii="Segoe UI" w:hAnsi="Segoe UI" w:cs="Segoe UI"/>
           <w:color w:val="000000"/>
         </w:rPr>
-        <w:t xml:space="preserve">, whose </w:t>
-      </w:r>
+        <w:t>Web.config</w:t>
+      </w:r>
+      <w:proofErr w:type="spellEnd"/>
       <w:r>
         <w:rPr>
           <w:rFonts w:ascii="Segoe UI" w:hAnsi="Segoe UI" w:cs="Segoe UI"/>
           <w:color w:val="000000"/>
         </w:rPr>
-        <w:t>Web</w:t>
-      </w:r>
-      <w:r>
-        <w:rPr>
-          <w:rFonts w:ascii="Segoe UI" w:hAnsi="Segoe UI" w:cs="Segoe UI"/>
-          <w:color w:val="000000"/>
-        </w:rPr>
-        <w:t>.config file configures log</w:t>
-      </w:r>
-      <w:r>
-        <w:rPr>
-          <w:rFonts w:ascii="Segoe UI" w:hAnsi="Segoe UI" w:cs="Segoe UI"/>
-          <w:color w:val="000000"/>
-        </w:rPr>
-        <w:t>ging</w:t>
-      </w:r>
-      <w:r>
-        <w:rPr>
-          <w:rFonts w:ascii="Segoe UI" w:hAnsi="Segoe UI" w:cs="Segoe UI"/>
-          <w:color w:val="000000"/>
-        </w:rPr>
-        <w:t xml:space="preserve"> to files in the </w:t>
-      </w:r>
-      <w:r>
-        <w:rPr>
-          <w:rFonts w:ascii="Segoe UI" w:hAnsi="Segoe UI" w:cs="Segoe UI"/>
-          <w:color w:val="000000"/>
-        </w:rPr>
-        <w:t>sub-</w:t>
-      </w:r>
-      <w:r>
-        <w:rPr>
-          <w:rFonts w:ascii="Segoe UI" w:hAnsi="Segoe UI" w:cs="Segoe UI"/>
-          <w:color w:val="000000"/>
-        </w:rPr>
-        <w:t>directory “</w:t>
+        <w:t xml:space="preserve"> file configures logging to files in the sub-directory “</w:t>
       </w:r>
       <w:r>
         <w:rPr>
@@ -47107,9 +48010,11 @@
       <w:r>
         <w:t xml:space="preserve"> </w:t>
       </w:r>
+      <w:proofErr w:type="spellStart"/>
       <w:r>
         <w:t>Avid.Spotify</w:t>
       </w:r>
+      <w:proofErr w:type="spellEnd"/>
       <w:r>
         <w:t xml:space="preserve"> </w:t>
       </w:r>
@@ -47348,7 +48253,15 @@
         <w:t xml:space="preserve"> </w:t>
       </w:r>
       <w:r>
-        <w:t>(Spotify.cs)</w:t>
+        <w:t>(</w:t>
+      </w:r>
+      <w:proofErr w:type="spellStart"/>
+      <w:r>
+        <w:t>Spotify.cs</w:t>
+      </w:r>
+      <w:proofErr w:type="spellEnd"/>
+      <w:r>
+        <w:t>)</w:t>
       </w:r>
       <w:r>
         <w:t xml:space="preserve"> </w:t>
@@ -47455,9 +48368,11 @@
       <w:r>
         <w:t xml:space="preserve"> </w:t>
       </w:r>
+      <w:proofErr w:type="gramStart"/>
       <w:r>
         <w:t>programs.</w:t>
       </w:r>
+      <w:proofErr w:type="gramEnd"/>
       <w:r>
         <w:t xml:space="preserve"> </w:t>
       </w:r>
@@ -48282,9 +49197,11 @@
       <w:r>
         <w:t xml:space="preserve"> </w:t>
       </w:r>
+      <w:proofErr w:type="spellStart"/>
       <w:r>
         <w:t>SkyData</w:t>
       </w:r>
+      <w:proofErr w:type="spellEnd"/>
       <w:r>
         <w:t xml:space="preserve"> </w:t>
       </w:r>
@@ -48838,9 +49755,11 @@
       <w:r>
         <w:t xml:space="preserve"> </w:t>
       </w:r>
+      <w:proofErr w:type="spellStart"/>
       <w:r>
         <w:t>SkyLocator</w:t>
       </w:r>
+      <w:proofErr w:type="spellEnd"/>
       <w:r>
         <w:t xml:space="preserve"> </w:t>
       </w:r>
@@ -48874,9 +49793,11 @@
       <w:r>
         <w:t xml:space="preserve"> </w:t>
       </w:r>
+      <w:proofErr w:type="spellStart"/>
       <w:r>
         <w:t>SkyLocator.cs</w:t>
       </w:r>
+      <w:proofErr w:type="spellEnd"/>
       <w:r>
         <w:t xml:space="preserve"> </w:t>
       </w:r>
@@ -48886,8 +49807,13 @@
       <w:r>
         <w:t xml:space="preserve"> </w:t>
       </w:r>
-      <w:r>
-        <w:t>Avid.Desktop)</w:t>
+      <w:proofErr w:type="spellStart"/>
+      <w:r>
+        <w:t>Avid.Desktop</w:t>
+      </w:r>
+      <w:proofErr w:type="spellEnd"/>
+      <w:r>
+        <w:t>)</w:t>
       </w:r>
       <w:r>
         <w:t xml:space="preserve"> </w:t>
@@ -48922,9 +49848,11 @@
       <w:r>
         <w:t xml:space="preserve"> </w:t>
       </w:r>
+      <w:proofErr w:type="spellStart"/>
       <w:r>
         <w:t>GetSkyServices</w:t>
       </w:r>
+      <w:proofErr w:type="spellEnd"/>
       <w:r>
         <w:t xml:space="preserve"> </w:t>
       </w:r>
@@ -49072,9 +50000,11 @@
       <w:r>
         <w:t xml:space="preserve"> </w:t>
       </w:r>
+      <w:proofErr w:type="spellStart"/>
       <w:r>
         <w:t>SkyData</w:t>
       </w:r>
+      <w:proofErr w:type="spellEnd"/>
       <w:r>
         <w:t xml:space="preserve"> </w:t>
       </w:r>
@@ -49346,19 +50276,25 @@
           <w:color w:val="000000"/>
         </w:rPr>
       </w:pPr>
+      <w:proofErr w:type="spellStart"/>
       <w:r>
         <w:rPr>
           <w:color w:val="000000"/>
         </w:rPr>
         <w:t>EnableDragScroll</w:t>
       </w:r>
+      <w:proofErr w:type="spellEnd"/>
       <w:r>
         <w:t xml:space="preserve"> </w:t>
       </w:r>
       <w:r>
         <w:br/>
+      </w:r>
+      <w:proofErr w:type="gramStart"/>
+      <w:r>
         <w:t>For</w:t>
       </w:r>
+      <w:proofErr w:type="gramEnd"/>
       <w:r>
         <w:t xml:space="preserve"> </w:t>
       </w:r>
@@ -49506,12 +50442,14 @@
           <w:color w:val="000000"/>
         </w:rPr>
       </w:pPr>
+      <w:proofErr w:type="spellStart"/>
       <w:r>
         <w:rPr>
           <w:color w:val="000000"/>
         </w:rPr>
         <w:t>EnableMouseBehaviour</w:t>
       </w:r>
+      <w:proofErr w:type="spellEnd"/>
       <w:r>
         <w:rPr>
           <w:color w:val="000000"/>

</xml_diff>

<commit_message>
Document all ReferencedDLLs (including SpotiFire) in a ReadMe
</commit_message>
<xml_diff>
--- a/Documentation/Avid4 Software Design.docx
+++ b/Documentation/Avid4 Software Design.docx
@@ -35600,8 +35600,6 @@
       <w:r>
         <w:t>The capacity of the Sky box for recordings (in GB)</w:t>
       </w:r>
-      <w:bookmarkStart w:id="0" w:name="_GoBack"/>
-      <w:bookmarkEnd w:id="0"/>
     </w:p>
     <w:p>
       <w:pPr>
@@ -36745,11 +36743,9 @@
       <w:r>
         <w:t xml:space="preserve"> </w:t>
       </w:r>
-      <w:proofErr w:type="gramStart"/>
       <w:r>
         <w:t>tag</w:t>
       </w:r>
-      <w:proofErr w:type="gramEnd"/>
       <w:r>
         <w:t xml:space="preserve"> </w:t>
       </w:r>
@@ -41846,6 +41842,38 @@
         <w:t xml:space="preserve"> </w:t>
       </w:r>
       <w:r>
+        <w:t xml:space="preserve">This is used via the </w:t>
+      </w:r>
+      <w:proofErr w:type="spellStart"/>
+      <w:r>
+        <w:t>UsbUirtManagedWrapper.</w:t>
+      </w:r>
+      <w:r>
+        <w:t>UsbUirt</w:t>
+      </w:r>
+      <w:proofErr w:type="spellEnd"/>
+      <w:r>
+        <w:t xml:space="preserve"> class in the </w:t>
+      </w:r>
+      <w:proofErr w:type="spellStart"/>
+      <w:r>
+        <w:t>UsbUirtManagedWrapper</w:t>
+      </w:r>
+      <w:proofErr w:type="spellEnd"/>
+      <w:r>
+        <w:t xml:space="preserve"> DLL included in </w:t>
+      </w:r>
+      <w:proofErr w:type="spellStart"/>
+      <w:r>
+        <w:t>ReferencedDLLs</w:t>
+      </w:r>
+      <w:proofErr w:type="spellEnd"/>
+      <w:r>
+        <w:t>.</w:t>
+      </w:r>
+    </w:p>
+    <w:p>
+      <w:r>
         <w:t>The</w:t>
       </w:r>
       <w:r>
@@ -43035,6 +43063,7 @@
         <w:pStyle w:val="Heading3"/>
       </w:pPr>
       <w:r>
+        <w:lastRenderedPageBreak/>
         <w:t>Windows</w:t>
       </w:r>
       <w:r>
@@ -43289,7 +43318,6 @@
     </w:p>
     <w:p>
       <w:r>
-        <w:lastRenderedPageBreak/>
         <w:t>This</w:t>
       </w:r>
       <w:r>
@@ -45390,6 +45418,7 @@
         <w:pStyle w:val="Heading3"/>
       </w:pPr>
       <w:r>
+        <w:lastRenderedPageBreak/>
         <w:t>JQuery</w:t>
       </w:r>
     </w:p>
@@ -45833,7 +45862,6 @@
         <w:t xml:space="preserve"> </w:t>
       </w:r>
       <w:r>
-        <w:lastRenderedPageBreak/>
         <w:t>capability</w:t>
       </w:r>
       <w:r>
@@ -45911,6 +45939,8 @@
       <w:r>
         <w:t xml:space="preserve"> </w:t>
       </w:r>
+      <w:bookmarkStart w:id="0" w:name="_GoBack"/>
+      <w:bookmarkEnd w:id="0"/>
       <w:r>
         <w:t>adopting</w:t>
       </w:r>
@@ -46521,6 +46551,52 @@
     </w:p>
     <w:p>
       <w:pPr>
+        <w:ind w:left="720"/>
+      </w:pPr>
+      <w:r>
+        <w:t xml:space="preserve">Note that the </w:t>
+      </w:r>
+      <w:proofErr w:type="spellStart"/>
+      <w:r>
+        <w:t>SpotiFire</w:t>
+      </w:r>
+      <w:proofErr w:type="spellEnd"/>
+      <w:r>
+        <w:t xml:space="preserve"> DLLs used are from the non-default </w:t>
+      </w:r>
+      <w:r>
+        <w:t xml:space="preserve">"future-playlist-add" branch of the </w:t>
+      </w:r>
+      <w:proofErr w:type="spellStart"/>
+      <w:r>
+        <w:t>GitHub</w:t>
+      </w:r>
+      <w:proofErr w:type="spellEnd"/>
+      <w:r>
+        <w:t xml:space="preserve"> project</w:t>
+      </w:r>
+      <w:r>
+        <w:t xml:space="preserve">. The branch available via </w:t>
+      </w:r>
+      <w:proofErr w:type="spellStart"/>
+      <w:r>
+        <w:t>NuGet</w:t>
+      </w:r>
+      <w:proofErr w:type="spellEnd"/>
+      <w:r>
+        <w:t xml:space="preserve"> does not have a required method in its API. A build of this branch is included in the </w:t>
+      </w:r>
+      <w:proofErr w:type="spellStart"/>
+      <w:r>
+        <w:t>ReferencedDLLs</w:t>
+      </w:r>
+      <w:proofErr w:type="spellEnd"/>
+      <w:r>
+        <w:t>.</w:t>
+      </w:r>
+    </w:p>
+    <w:p>
+      <w:pPr>
         <w:pStyle w:val="Heading3"/>
       </w:pPr>
       <w:proofErr w:type="spellStart"/>
@@ -46918,18 +46994,118 @@
       <w:pPr>
         <w:pStyle w:val="Heading3"/>
       </w:pPr>
-      <w:r>
-        <w:t>Core</w:t>
-      </w:r>
-      <w:r>
-        <w:t xml:space="preserve"> </w:t>
-      </w:r>
-      <w:r>
-        <w:t>Temp</w:t>
-      </w:r>
+      <w:proofErr w:type="spellStart"/>
+      <w:r>
+        <w:t>InputSimulator</w:t>
+      </w:r>
+      <w:proofErr w:type="spellEnd"/>
     </w:p>
     <w:p>
       <w:r>
+        <w:t xml:space="preserve">The Windows Input Simulator </w:t>
+      </w:r>
+      <w:r>
+        <w:t>(</w:t>
+      </w:r>
+      <w:hyperlink r:id="rId31" w:history="1">
+        <w:r>
+          <w:rPr>
+            <w:rStyle w:val="Hyperlink"/>
+          </w:rPr>
+          <w:t>http://inputsimulator.codeplex.com/</w:t>
+        </w:r>
+      </w:hyperlink>
+      <w:r>
+        <w:t xml:space="preserve">) </w:t>
+      </w:r>
+      <w:r>
+        <w:t xml:space="preserve">provides a simple .NET (C#) interface to simulate Keyboard or Mouse input using the Win32 </w:t>
+      </w:r>
+      <w:proofErr w:type="spellStart"/>
+      <w:r>
+        <w:t>SendInput</w:t>
+      </w:r>
+      <w:proofErr w:type="spellEnd"/>
+      <w:r>
+        <w:t xml:space="preserve"> method.</w:t>
+      </w:r>
+      <w:r>
+        <w:t xml:space="preserve"> This is only used for more complex </w:t>
+      </w:r>
+      <w:proofErr w:type="spellStart"/>
+      <w:r>
+        <w:t>keypress</w:t>
+      </w:r>
+      <w:proofErr w:type="spellEnd"/>
+      <w:r>
+        <w:t xml:space="preserve"> simulations in </w:t>
+      </w:r>
+      <w:proofErr w:type="spellStart"/>
+      <w:r>
+        <w:t>Avid.Desktop.DesktopService.SendSpecialkey</w:t>
+      </w:r>
+      <w:proofErr w:type="spellEnd"/>
+      <w:r>
+        <w:t xml:space="preserve"> </w:t>
+      </w:r>
+      <w:r>
+        <w:t xml:space="preserve">that cannot be handled by </w:t>
+      </w:r>
+      <w:proofErr w:type="spellStart"/>
+      <w:r>
+        <w:t>System.Windows.Forms.SendKeys.SendWait</w:t>
+      </w:r>
+      <w:proofErr w:type="spellEnd"/>
+      <w:r>
+        <w:t>.</w:t>
+      </w:r>
+      <w:r>
+        <w:t xml:space="preserve"> </w:t>
+      </w:r>
+      <w:proofErr w:type="gramStart"/>
+      <w:r>
+        <w:t>This</w:t>
+      </w:r>
+      <w:proofErr w:type="gramEnd"/>
+      <w:r>
+        <w:t xml:space="preserve"> service is used via the </w:t>
+      </w:r>
+      <w:proofErr w:type="spellStart"/>
+      <w:r>
+        <w:t>WindowsInput.InputSimulator</w:t>
+      </w:r>
+      <w:proofErr w:type="spellEnd"/>
+      <w:r>
+        <w:t xml:space="preserve"> </w:t>
+      </w:r>
+      <w:r>
+        <w:t xml:space="preserve">class in the </w:t>
+      </w:r>
+      <w:proofErr w:type="spellStart"/>
+      <w:r>
+        <w:t>InputSimulator</w:t>
+      </w:r>
+      <w:proofErr w:type="spellEnd"/>
+      <w:r>
+        <w:t xml:space="preserve"> </w:t>
+      </w:r>
+      <w:r>
+        <w:t xml:space="preserve">DLL included in </w:t>
+      </w:r>
+      <w:proofErr w:type="spellStart"/>
+      <w:r>
+        <w:t>ReferencedDLLs</w:t>
+      </w:r>
+      <w:proofErr w:type="spellEnd"/>
+      <w:r>
+        <w:t>.</w:t>
+      </w:r>
+    </w:p>
+    <w:p>
+      <w:pPr>
+        <w:pStyle w:val="Heading3"/>
+      </w:pPr>
+      <w:r>
         <w:t>Core</w:t>
       </w:r>
       <w:r>
@@ -46938,13 +47114,24 @@
       <w:r>
         <w:t>Temp</w:t>
       </w:r>
+    </w:p>
+    <w:p>
+      <w:r>
+        <w:t>Core</w:t>
+      </w:r>
+      <w:r>
+        <w:t xml:space="preserve"> </w:t>
+      </w:r>
+      <w:r>
+        <w:t>Temp</w:t>
+      </w:r>
       <w:r>
         <w:t xml:space="preserve"> </w:t>
       </w:r>
       <w:r>
         <w:t>(</w:t>
       </w:r>
-      <w:hyperlink r:id="rId31" w:history="1">
+      <w:hyperlink r:id="rId32" w:history="1">
         <w:r>
           <w:rPr>
             <w:rStyle w:val="Hyperlink"/>
@@ -47165,6 +47352,40 @@
       <w:r>
         <w:t>display.</w:t>
       </w:r>
+      <w:r>
+        <w:t xml:space="preserve"> </w:t>
+      </w:r>
+      <w:r>
+        <w:t xml:space="preserve">This service is used </w:t>
+      </w:r>
+      <w:r>
+        <w:lastRenderedPageBreak/>
+        <w:t xml:space="preserve">via the </w:t>
+      </w:r>
+      <w:proofErr w:type="spellStart"/>
+      <w:r>
+        <w:t>GetCoreTempInfoNET.CoreTempInfo</w:t>
+      </w:r>
+      <w:proofErr w:type="spellEnd"/>
+      <w:r>
+        <w:t xml:space="preserve"> class in the </w:t>
+      </w:r>
+      <w:proofErr w:type="spellStart"/>
+      <w:r>
+        <w:t>GetCoreTempInfoNET</w:t>
+      </w:r>
+      <w:proofErr w:type="spellEnd"/>
+      <w:r>
+        <w:t xml:space="preserve"> DLL included in </w:t>
+      </w:r>
+      <w:proofErr w:type="spellStart"/>
+      <w:r>
+        <w:t>ReferencedDLLs</w:t>
+      </w:r>
+      <w:proofErr w:type="spellEnd"/>
+      <w:r>
+        <w:t>.</w:t>
+      </w:r>
     </w:p>
     <w:p>
       <w:pPr>
@@ -47184,7 +47405,7 @@
       <w:r>
         <w:t>(</w:t>
       </w:r>
-      <w:hyperlink r:id="rId32" w:history="1">
+      <w:hyperlink r:id="rId33" w:history="1">
         <w:r>
           <w:rPr>
             <w:rStyle w:val="Hyperlink"/>
@@ -48198,7 +48419,6 @@
     </w:p>
     <w:p>
       <w:r>
-        <w:lastRenderedPageBreak/>
         <w:t>In</w:t>
       </w:r>
       <w:r>
@@ -49947,6 +50167,7 @@
         <w:t xml:space="preserve"> </w:t>
       </w:r>
       <w:r>
+        <w:lastRenderedPageBreak/>
         <w:t>which</w:t>
       </w:r>
       <w:r>

</xml_diff>

<commit_message>
Add logging to Avid.Desktop
</commit_message>
<xml_diff>
--- a/Documentation/Avid4 Software Design.docx
+++ b/Documentation/Avid4 Software Design.docx
@@ -1821,14 +1821,12 @@
           <w:numId w:val="4"/>
         </w:numPr>
       </w:pPr>
-      <w:proofErr w:type="spellStart"/>
       <w:r>
         <w:rPr>
           <w:b/>
         </w:rPr>
         <w:t>Avid.Desktop</w:t>
       </w:r>
-      <w:proofErr w:type="spellEnd"/>
       <w:r>
         <w:t>,</w:t>
       </w:r>
@@ -2138,14 +2136,12 @@
           <w:numId w:val="4"/>
         </w:numPr>
       </w:pPr>
-      <w:proofErr w:type="spellStart"/>
       <w:r>
         <w:rPr>
           <w:b/>
         </w:rPr>
         <w:t>Avid.Spotify</w:t>
       </w:r>
-      <w:proofErr w:type="spellEnd"/>
       <w:r>
         <w:t>,</w:t>
       </w:r>
@@ -2334,11 +2330,9 @@
       <w:r>
         <w:t xml:space="preserve"> </w:t>
       </w:r>
-      <w:proofErr w:type="spellStart"/>
       <w:r>
         <w:t>Avid.Spotify</w:t>
       </w:r>
-      <w:proofErr w:type="spellEnd"/>
       <w:r>
         <w:t xml:space="preserve"> </w:t>
       </w:r>
@@ -2517,19 +2511,15 @@
       <w:pPr>
         <w:pStyle w:val="Heading1"/>
       </w:pPr>
-      <w:proofErr w:type="spellStart"/>
       <w:r>
         <w:lastRenderedPageBreak/>
         <w:t>Avid.Desktop</w:t>
       </w:r>
-      <w:proofErr w:type="spellEnd"/>
     </w:p>
     <w:p>
-      <w:proofErr w:type="spellStart"/>
       <w:r>
         <w:t>Avid.Desktop</w:t>
       </w:r>
-      <w:proofErr w:type="spellEnd"/>
       <w:r>
         <w:t xml:space="preserve"> </w:t>
       </w:r>
@@ -2803,15 +2793,7 @@
         <w:t xml:space="preserve"> </w:t>
       </w:r>
       <w:r>
-        <w:t>(</w:t>
-      </w:r>
-      <w:proofErr w:type="spellStart"/>
-      <w:r>
-        <w:t>IDesktop</w:t>
-      </w:r>
-      <w:proofErr w:type="spellEnd"/>
-      <w:r>
-        <w:t>).</w:t>
+        <w:t>(IDesktop).</w:t>
       </w:r>
       <w:r>
         <w:t xml:space="preserve"> </w:t>
@@ -2866,11 +2848,9 @@
         <w:ind w:left="714" w:hanging="357"/>
         <w:contextualSpacing w:val="0"/>
       </w:pPr>
-      <w:proofErr w:type="spellStart"/>
       <w:r>
         <w:t>LaunchProgram</w:t>
       </w:r>
-      <w:proofErr w:type="spellEnd"/>
       <w:r>
         <w:br/>
         <w:t>Launch</w:t>
@@ -3222,11 +3202,9 @@
         <w:ind w:left="714" w:hanging="357"/>
         <w:contextualSpacing w:val="0"/>
       </w:pPr>
-      <w:proofErr w:type="spellStart"/>
       <w:r>
         <w:t>LaunchNewProgram</w:t>
       </w:r>
-      <w:proofErr w:type="spellEnd"/>
       <w:r>
         <w:br/>
         <w:t>Launch</w:t>
@@ -3380,11 +3358,9 @@
         <w:ind w:left="714" w:hanging="357"/>
         <w:contextualSpacing w:val="0"/>
       </w:pPr>
-      <w:proofErr w:type="spellStart"/>
       <w:r>
         <w:t>ExitProgram</w:t>
       </w:r>
-      <w:proofErr w:type="spellEnd"/>
       <w:r>
         <w:br/>
         <w:t>Exit</w:t>
@@ -3451,11 +3427,9 @@
         <w:ind w:left="714" w:hanging="357"/>
         <w:contextualSpacing w:val="0"/>
       </w:pPr>
-      <w:proofErr w:type="spellStart"/>
       <w:r>
         <w:t>ExitAllPrograms</w:t>
       </w:r>
-      <w:proofErr w:type="spellEnd"/>
       <w:r>
         <w:br/>
         <w:t>Exit</w:t>
@@ -3525,11 +3499,9 @@
         <w:ind w:left="714" w:hanging="357"/>
         <w:contextualSpacing w:val="0"/>
       </w:pPr>
-      <w:proofErr w:type="spellStart"/>
       <w:r>
         <w:t>ForegroundProgram</w:t>
       </w:r>
-      <w:proofErr w:type="spellEnd"/>
       <w:r>
         <w:br/>
         <w:t>Cause</w:t>
@@ -3620,19 +3592,13 @@
         <w:ind w:left="714" w:hanging="357"/>
         <w:contextualSpacing w:val="0"/>
       </w:pPr>
-      <w:proofErr w:type="spellStart"/>
       <w:r>
         <w:t>SendKeys</w:t>
       </w:r>
-      <w:proofErr w:type="spellEnd"/>
       <w:r>
         <w:br/>
-      </w:r>
-      <w:proofErr w:type="gramStart"/>
-      <w:r>
         <w:t>Send</w:t>
       </w:r>
-      <w:proofErr w:type="gramEnd"/>
       <w:r>
         <w:t xml:space="preserve"> </w:t>
       </w:r>
@@ -3758,11 +3724,9 @@
         <w:ind w:left="714" w:hanging="357"/>
         <w:contextualSpacing w:val="0"/>
       </w:pPr>
-      <w:proofErr w:type="spellStart"/>
       <w:r>
         <w:t>SendSpecialkey</w:t>
       </w:r>
-      <w:proofErr w:type="spellEnd"/>
       <w:r>
         <w:br/>
         <w:t>Send</w:t>
@@ -3949,11 +3913,9 @@
         <w:ind w:left="714" w:hanging="357"/>
         <w:contextualSpacing w:val="0"/>
       </w:pPr>
-      <w:proofErr w:type="spellStart"/>
       <w:r>
         <w:t>MouseMoveRelative</w:t>
       </w:r>
-      <w:proofErr w:type="spellEnd"/>
       <w:r>
         <w:br/>
         <w:t>Move</w:t>
@@ -4080,11 +4042,9 @@
         <w:ind w:left="714" w:hanging="357"/>
         <w:contextualSpacing w:val="0"/>
       </w:pPr>
-      <w:proofErr w:type="spellStart"/>
       <w:r>
         <w:t>MouseClick</w:t>
       </w:r>
-      <w:proofErr w:type="spellEnd"/>
       <w:r>
         <w:br/>
         <w:t>Send</w:t>
@@ -4196,11 +4156,9 @@
         <w:ind w:left="714" w:hanging="357"/>
         <w:contextualSpacing w:val="0"/>
       </w:pPr>
-      <w:proofErr w:type="spellStart"/>
       <w:r>
         <w:t>SendIR</w:t>
       </w:r>
-      <w:proofErr w:type="spellEnd"/>
       <w:r>
         <w:br/>
         <w:t>Send</w:t>
@@ -4408,11 +4366,9 @@
         <w:ind w:left="714" w:hanging="357"/>
         <w:contextualSpacing w:val="0"/>
       </w:pPr>
-      <w:proofErr w:type="spellStart"/>
       <w:r>
         <w:t>FetchCoreTempInfoXml</w:t>
       </w:r>
-      <w:proofErr w:type="spellEnd"/>
       <w:r>
         <w:br/>
         <w:t>Return</w:t>
@@ -4656,12 +4612,10 @@
         <w:ind w:left="714" w:hanging="357"/>
         <w:contextualSpacing w:val="0"/>
       </w:pPr>
-      <w:proofErr w:type="spellStart"/>
       <w:r>
         <w:lastRenderedPageBreak/>
         <w:t>EnsureRemotePotatoRunning</w:t>
       </w:r>
-      <w:proofErr w:type="spellEnd"/>
       <w:r>
         <w:br/>
         <w:t>Ensure</w:t>
@@ -4681,11 +4635,9 @@
       <w:r>
         <w:t xml:space="preserve"> </w:t>
       </w:r>
-      <w:proofErr w:type="spellStart"/>
       <w:r>
         <w:t>RemotePotato</w:t>
       </w:r>
-      <w:proofErr w:type="spellEnd"/>
       <w:r>
         <w:t xml:space="preserve"> </w:t>
       </w:r>
@@ -5224,11 +5176,9 @@
       <w:r>
         <w:t xml:space="preserve"> </w:t>
       </w:r>
-      <w:proofErr w:type="spellStart"/>
       <w:r>
         <w:t>Avid.Desktop</w:t>
       </w:r>
-      <w:proofErr w:type="spellEnd"/>
       <w:r>
         <w:t xml:space="preserve"> </w:t>
       </w:r>
@@ -5334,11 +5284,9 @@
       <w:r>
         <w:t xml:space="preserve"> </w:t>
       </w:r>
-      <w:proofErr w:type="spellStart"/>
       <w:r>
         <w:t>Avid.Desktop</w:t>
       </w:r>
-      <w:proofErr w:type="spellEnd"/>
       <w:r>
         <w:t xml:space="preserve"> </w:t>
       </w:r>
@@ -5379,15 +5327,7 @@
         <w:t xml:space="preserve"> </w:t>
       </w:r>
       <w:r>
-        <w:t>“</w:t>
-      </w:r>
-      <w:proofErr w:type="spellStart"/>
-      <w:r>
-        <w:t>SkyLocator</w:t>
-      </w:r>
-      <w:proofErr w:type="spellEnd"/>
-      <w:r>
-        <w:t>”</w:t>
+        <w:t>“SkyLocator”</w:t>
       </w:r>
       <w:r>
         <w:t xml:space="preserve"> </w:t>
@@ -5673,18 +5613,14 @@
       <w:pPr>
         <w:pStyle w:val="Heading1"/>
       </w:pPr>
-      <w:proofErr w:type="spellStart"/>
       <w:r>
         <w:t>Avid.Spotify</w:t>
       </w:r>
-      <w:proofErr w:type="spellEnd"/>
     </w:p>
     <w:p>
-      <w:proofErr w:type="spellStart"/>
       <w:r>
         <w:t>Avid.Spotify</w:t>
       </w:r>
-      <w:proofErr w:type="spellEnd"/>
       <w:r>
         <w:t xml:space="preserve"> </w:t>
       </w:r>
@@ -5912,11 +5848,9 @@
       </w:r>
     </w:p>
     <w:p>
-      <w:proofErr w:type="spellStart"/>
       <w:r>
         <w:t>Avid.Spotify</w:t>
       </w:r>
-      <w:proofErr w:type="spellEnd"/>
       <w:r>
         <w:t xml:space="preserve"> </w:t>
       </w:r>
@@ -6459,11 +6393,9 @@
       <w:r>
         <w:t xml:space="preserve"> </w:t>
       </w:r>
-      <w:proofErr w:type="spellStart"/>
       <w:r>
         <w:t>WebAPI</w:t>
       </w:r>
-      <w:proofErr w:type="spellEnd"/>
       <w:r>
         <w:t xml:space="preserve"> </w:t>
       </w:r>
@@ -6884,11 +6816,9 @@
           <w:numId w:val="6"/>
         </w:numPr>
       </w:pPr>
-      <w:proofErr w:type="spellStart"/>
       <w:r>
         <w:t>PlayList</w:t>
       </w:r>
-      <w:proofErr w:type="spellEnd"/>
       <w:r>
         <w:br/>
         <w:t>with</w:t>
@@ -7151,11 +7081,9 @@
           <w:numId w:val="6"/>
         </w:numPr>
       </w:pPr>
-      <w:proofErr w:type="spellStart"/>
       <w:r>
         <w:t>PlayQueue</w:t>
       </w:r>
-      <w:proofErr w:type="spellEnd"/>
       <w:r>
         <w:br/>
         <w:t>with</w:t>
@@ -7650,11 +7578,9 @@
       <w:r>
         <w:t xml:space="preserve"> </w:t>
       </w:r>
-      <w:proofErr w:type="spellStart"/>
       <w:r>
         <w:t>libspotify</w:t>
       </w:r>
-      <w:proofErr w:type="spellEnd"/>
       <w:r>
         <w:t xml:space="preserve"> </w:t>
       </w:r>
@@ -7730,11 +7656,9 @@
       <w:r>
         <w:t xml:space="preserve"> </w:t>
       </w:r>
-      <w:proofErr w:type="spellStart"/>
       <w:r>
         <w:t>SpotiFire</w:t>
       </w:r>
-      <w:proofErr w:type="spellEnd"/>
       <w:r>
         <w:t xml:space="preserve"> </w:t>
       </w:r>
@@ -7761,11 +7685,9 @@
       <w:r>
         <w:t xml:space="preserve"> </w:t>
       </w:r>
-      <w:proofErr w:type="spellStart"/>
       <w:r>
         <w:t>SpotiFire</w:t>
       </w:r>
-      <w:proofErr w:type="spellEnd"/>
       <w:r>
         <w:t xml:space="preserve"> </w:t>
       </w:r>
@@ -7805,11 +7727,9 @@
       <w:r>
         <w:t xml:space="preserve"> </w:t>
       </w:r>
-      <w:proofErr w:type="spellStart"/>
       <w:r>
         <w:t>etc</w:t>
       </w:r>
-      <w:proofErr w:type="spellEnd"/>
       <w:r>
         <w:t xml:space="preserve"> </w:t>
       </w:r>
@@ -7897,11 +7817,9 @@
       <w:r>
         <w:t xml:space="preserve"> </w:t>
       </w:r>
-      <w:proofErr w:type="spellStart"/>
       <w:r>
         <w:t>Avid.Spotify</w:t>
       </w:r>
-      <w:proofErr w:type="spellEnd"/>
       <w:r>
         <w:t xml:space="preserve"> </w:t>
       </w:r>
@@ -7977,11 +7895,9 @@
       <w:r>
         <w:t xml:space="preserve"> </w:t>
       </w:r>
-      <w:proofErr w:type="spellStart"/>
       <w:r>
         <w:t>WebAPI</w:t>
       </w:r>
-      <w:proofErr w:type="spellEnd"/>
       <w:r>
         <w:t xml:space="preserve"> </w:t>
       </w:r>
@@ -8075,11 +7991,9 @@
       <w:r>
         <w:t xml:space="preserve"> </w:t>
       </w:r>
-      <w:proofErr w:type="spellStart"/>
       <w:r>
         <w:t>Avid.Spotify</w:t>
       </w:r>
-      <w:proofErr w:type="spellEnd"/>
       <w:r>
         <w:t xml:space="preserve"> </w:t>
       </w:r>
@@ -8532,11 +8446,9 @@
       <w:r>
         <w:t xml:space="preserve"> </w:t>
       </w:r>
-      <w:proofErr w:type="spellStart"/>
       <w:r>
         <w:t>NAudio</w:t>
       </w:r>
-      <w:proofErr w:type="spellEnd"/>
       <w:r>
         <w:t xml:space="preserve"> </w:t>
       </w:r>
@@ -8714,11 +8626,9 @@
       <w:r>
         <w:t xml:space="preserve"> </w:t>
       </w:r>
-      <w:proofErr w:type="spellStart"/>
       <w:r>
         <w:t>NAudio</w:t>
       </w:r>
-      <w:proofErr w:type="spellEnd"/>
       <w:r>
         <w:t xml:space="preserve"> </w:t>
       </w:r>
@@ -10391,13 +10301,8 @@
       <w:r>
         <w:t xml:space="preserve"> </w:t>
       </w:r>
-      <w:proofErr w:type="spellStart"/>
-      <w:r>
-        <w:t>etc</w:t>
-      </w:r>
-      <w:proofErr w:type="spellEnd"/>
-      <w:r>
-        <w:t>)</w:t>
+      <w:r>
+        <w:t>etc)</w:t>
       </w:r>
       <w:r>
         <w:t xml:space="preserve"> </w:t>
@@ -10444,13 +10349,8 @@
       <w:r>
         <w:t xml:space="preserve"> </w:t>
       </w:r>
-      <w:proofErr w:type="spellStart"/>
-      <w:r>
-        <w:t>etc</w:t>
-      </w:r>
-      <w:proofErr w:type="spellEnd"/>
-      <w:r>
-        <w:t>).</w:t>
+      <w:r>
+        <w:t>etc).</w:t>
       </w:r>
       <w:r>
         <w:t xml:space="preserve"> </w:t>
@@ -12089,11 +11989,9 @@
       <w:r>
         <w:t>(</w:t>
       </w:r>
-      <w:proofErr w:type="spellStart"/>
       <w:r>
         <w:t>SwitchPanelAfterWake</w:t>
       </w:r>
-      <w:proofErr w:type="spellEnd"/>
       <w:r>
         <w:t>)</w:t>
       </w:r>
@@ -12687,11 +12585,9 @@
       <w:r>
         <w:t xml:space="preserve"> </w:t>
       </w:r>
-      <w:proofErr w:type="spellStart"/>
       <w:r>
         <w:t>etc</w:t>
       </w:r>
-      <w:proofErr w:type="spellEnd"/>
     </w:p>
     <w:p>
       <w:pPr>
@@ -13885,11 +13781,9 @@
       </w:r>
     </w:p>
     <w:p>
-      <w:proofErr w:type="spellStart"/>
       <w:r>
         <w:t>Avid’s</w:t>
       </w:r>
-      <w:proofErr w:type="spellEnd"/>
       <w:r>
         <w:t xml:space="preserve"> </w:t>
       </w:r>
@@ -14097,11 +13991,9 @@
       <w:r>
         <w:t xml:space="preserve"> </w:t>
       </w:r>
-      <w:proofErr w:type="spellStart"/>
       <w:r>
         <w:t>ActionController</w:t>
       </w:r>
-      <w:proofErr w:type="spellEnd"/>
       <w:r>
         <w:t xml:space="preserve"> </w:t>
       </w:r>
@@ -14327,11 +14219,9 @@
       <w:r>
         <w:t xml:space="preserve"> </w:t>
       </w:r>
-      <w:proofErr w:type="spellStart"/>
       <w:r>
         <w:t>ActionController</w:t>
       </w:r>
-      <w:proofErr w:type="spellEnd"/>
       <w:r>
         <w:t xml:space="preserve"> </w:t>
       </w:r>
@@ -14354,13 +14244,8 @@
         </w:numPr>
       </w:pPr>
       <w:r>
-        <w:t>/Action/</w:t>
-      </w:r>
-      <w:proofErr w:type="spellStart"/>
-      <w:r>
-        <w:t>GetRunning</w:t>
-      </w:r>
-      <w:proofErr w:type="spellEnd"/>
+        <w:t>/Action/GetRunning</w:t>
+      </w:r>
       <w:r>
         <w:t xml:space="preserve"> </w:t>
       </w:r>
@@ -14383,13 +14268,8 @@
         </w:numPr>
       </w:pPr>
       <w:r>
-        <w:t>/Action/</w:t>
-      </w:r>
-      <w:proofErr w:type="spellStart"/>
-      <w:r>
-        <w:t>VolumeUp</w:t>
-      </w:r>
-      <w:proofErr w:type="spellEnd"/>
+        <w:t>/Action/VolumeUp</w:t>
+      </w:r>
       <w:r>
         <w:t xml:space="preserve"> </w:t>
       </w:r>
@@ -14406,13 +14286,8 @@
         </w:numPr>
       </w:pPr>
       <w:r>
-        <w:t>/Action/</w:t>
-      </w:r>
-      <w:proofErr w:type="spellStart"/>
-      <w:r>
-        <w:t>VolumeDown</w:t>
-      </w:r>
-      <w:proofErr w:type="spellEnd"/>
+        <w:t>/Action/VolumeDown</w:t>
+      </w:r>
       <w:r>
         <w:t xml:space="preserve"> </w:t>
       </w:r>
@@ -14429,13 +14304,8 @@
         </w:numPr>
       </w:pPr>
       <w:r>
-        <w:t>/Action/</w:t>
-      </w:r>
-      <w:proofErr w:type="spellStart"/>
-      <w:r>
-        <w:t>VolumeMute</w:t>
-      </w:r>
-      <w:proofErr w:type="spellEnd"/>
+        <w:t>/Action/VolumeMute</w:t>
+      </w:r>
       <w:r>
         <w:t xml:space="preserve"> </w:t>
       </w:r>
@@ -14452,13 +14322,8 @@
         </w:numPr>
       </w:pPr>
       <w:r>
-        <w:t>/Action/</w:t>
-      </w:r>
-      <w:proofErr w:type="spellStart"/>
-      <w:r>
-        <w:t>VolumeGet</w:t>
-      </w:r>
-      <w:proofErr w:type="spellEnd"/>
+        <w:t>/Action/VolumeGet</w:t>
+      </w:r>
       <w:r>
         <w:t xml:space="preserve"> </w:t>
       </w:r>
@@ -14499,13 +14364,8 @@
         </w:numPr>
       </w:pPr>
       <w:r>
-        <w:t>/Action/</w:t>
-      </w:r>
-      <w:proofErr w:type="spellStart"/>
-      <w:r>
-        <w:t>StartSky</w:t>
-      </w:r>
-      <w:proofErr w:type="spellEnd"/>
+        <w:t>/Action/StartSky</w:t>
+      </w:r>
       <w:r>
         <w:t xml:space="preserve"> </w:t>
       </w:r>
@@ -14522,13 +14382,8 @@
         </w:numPr>
       </w:pPr>
       <w:r>
-        <w:t>/Action/</w:t>
-      </w:r>
-      <w:proofErr w:type="spellStart"/>
-      <w:r>
-        <w:t>AllOff</w:t>
-      </w:r>
-      <w:proofErr w:type="spellEnd"/>
+        <w:t>/Action/AllOff</w:t>
+      </w:r>
       <w:r>
         <w:t xml:space="preserve"> </w:t>
       </w:r>
@@ -14545,13 +14400,8 @@
         </w:numPr>
       </w:pPr>
       <w:r>
-        <w:t>/Action/</w:t>
-      </w:r>
-      <w:proofErr w:type="spellStart"/>
-      <w:r>
-        <w:t>MouseMove</w:t>
-      </w:r>
-      <w:proofErr w:type="spellEnd"/>
+        <w:t>/Action/MouseMove</w:t>
+      </w:r>
       <w:r>
         <w:t xml:space="preserve"> </w:t>
       </w:r>
@@ -14568,13 +14418,8 @@
         </w:numPr>
       </w:pPr>
       <w:r>
-        <w:t>/Action/</w:t>
-      </w:r>
-      <w:proofErr w:type="spellStart"/>
-      <w:r>
-        <w:t>MouseClick</w:t>
-      </w:r>
-      <w:proofErr w:type="spellEnd"/>
+        <w:t>/Action/MouseClick</w:t>
+      </w:r>
       <w:r>
         <w:t xml:space="preserve"> </w:t>
       </w:r>
@@ -14591,13 +14436,8 @@
         </w:numPr>
       </w:pPr>
       <w:r>
-        <w:t>/Action/</w:t>
-      </w:r>
-      <w:proofErr w:type="spellStart"/>
-      <w:r>
-        <w:t>SendKeys</w:t>
-      </w:r>
-      <w:proofErr w:type="spellEnd"/>
+        <w:t>/Action/SendKeys</w:t>
+      </w:r>
       <w:r>
         <w:t xml:space="preserve"> </w:t>
       </w:r>
@@ -14614,13 +14454,8 @@
         </w:numPr>
       </w:pPr>
       <w:r>
-        <w:t>/Action/</w:t>
-      </w:r>
-      <w:proofErr w:type="spellStart"/>
-      <w:r>
-        <w:t>SendIR</w:t>
-      </w:r>
-      <w:proofErr w:type="spellEnd"/>
+        <w:t>/Action/SendIR</w:t>
+      </w:r>
       <w:r>
         <w:t xml:space="preserve"> </w:t>
       </w:r>
@@ -14637,13 +14472,8 @@
         </w:numPr>
       </w:pPr>
       <w:r>
-        <w:t>/Action/</w:t>
-      </w:r>
-      <w:proofErr w:type="spellStart"/>
-      <w:r>
-        <w:t>ScreenOff</w:t>
-      </w:r>
-      <w:proofErr w:type="spellEnd"/>
+        <w:t>/Action/ScreenOff</w:t>
+      </w:r>
       <w:r>
         <w:t xml:space="preserve"> </w:t>
       </w:r>
@@ -14660,13 +14490,8 @@
         </w:numPr>
       </w:pPr>
       <w:r>
-        <w:t>/Action/</w:t>
-      </w:r>
-      <w:proofErr w:type="spellStart"/>
-      <w:r>
-        <w:t>ScreenOn</w:t>
-      </w:r>
-      <w:proofErr w:type="spellEnd"/>
+        <w:t>/Action/ScreenOn</w:t>
+      </w:r>
       <w:r>
         <w:t xml:space="preserve"> </w:t>
       </w:r>
@@ -14683,13 +14508,8 @@
         </w:numPr>
       </w:pPr>
       <w:r>
-        <w:t>/Action/</w:t>
-      </w:r>
-      <w:proofErr w:type="spellStart"/>
-      <w:r>
-        <w:t>VisualOn</w:t>
-      </w:r>
-      <w:proofErr w:type="spellEnd"/>
+        <w:t>/Action/VisualOn</w:t>
+      </w:r>
       <w:r>
         <w:t xml:space="preserve"> </w:t>
       </w:r>
@@ -14706,13 +14526,8 @@
         </w:numPr>
       </w:pPr>
       <w:r>
-        <w:t>/Action/</w:t>
-      </w:r>
-      <w:proofErr w:type="spellStart"/>
-      <w:r>
-        <w:t>SoundTV</w:t>
-      </w:r>
-      <w:proofErr w:type="spellEnd"/>
+        <w:t>/Action/SoundTV</w:t>
+      </w:r>
       <w:r>
         <w:t xml:space="preserve"> </w:t>
       </w:r>
@@ -14729,13 +14544,8 @@
         </w:numPr>
       </w:pPr>
       <w:r>
-        <w:t>/Action/</w:t>
-      </w:r>
-      <w:proofErr w:type="spellStart"/>
-      <w:r>
-        <w:t>SoundRooms</w:t>
-      </w:r>
-      <w:proofErr w:type="spellEnd"/>
+        <w:t>/Action/SoundRooms</w:t>
+      </w:r>
       <w:r>
         <w:t xml:space="preserve"> </w:t>
       </w:r>
@@ -14752,13 +14562,8 @@
         </w:numPr>
       </w:pPr>
       <w:r>
-        <w:t>/Action/</w:t>
-      </w:r>
-      <w:proofErr w:type="spellStart"/>
-      <w:r>
-        <w:t>RebuildMediaDb</w:t>
-      </w:r>
-      <w:proofErr w:type="spellEnd"/>
+        <w:t>/Action/RebuildMediaDb</w:t>
+      </w:r>
       <w:r>
         <w:t xml:space="preserve"> </w:t>
       </w:r>
@@ -14775,13 +14580,8 @@
         </w:numPr>
       </w:pPr>
       <w:r>
-        <w:t>/Action/</w:t>
-      </w:r>
-      <w:proofErr w:type="spellStart"/>
-      <w:r>
-        <w:t>RecycleApp</w:t>
-      </w:r>
-      <w:proofErr w:type="spellEnd"/>
+        <w:t>/Action/RecycleApp</w:t>
+      </w:r>
       <w:r>
         <w:t xml:space="preserve"> </w:t>
       </w:r>
@@ -14804,11 +14604,9 @@
       <w:r>
         <w:t xml:space="preserve"> </w:t>
       </w:r>
-      <w:proofErr w:type="spellStart"/>
       <w:r>
         <w:t>TvController</w:t>
       </w:r>
-      <w:proofErr w:type="spellEnd"/>
       <w:r>
         <w:t xml:space="preserve"> </w:t>
       </w:r>
@@ -14905,11 +14703,9 @@
       <w:r>
         <w:t xml:space="preserve"> </w:t>
       </w:r>
-      <w:proofErr w:type="spellStart"/>
       <w:r>
         <w:t>Center</w:t>
       </w:r>
-      <w:proofErr w:type="spellEnd"/>
       <w:r>
         <w:t xml:space="preserve"> </w:t>
       </w:r>
@@ -15003,11 +14799,9 @@
       <w:r>
         <w:t xml:space="preserve"> </w:t>
       </w:r>
-      <w:proofErr w:type="spellStart"/>
       <w:r>
         <w:t>TvController</w:t>
       </w:r>
-      <w:proofErr w:type="spellEnd"/>
       <w:r>
         <w:t xml:space="preserve"> </w:t>
       </w:r>
@@ -15030,15 +14824,7 @@
         </w:numPr>
       </w:pPr>
       <w:r>
-        <w:t>/</w:t>
-      </w:r>
-      <w:proofErr w:type="spellStart"/>
-      <w:r>
-        <w:t>Tv</w:t>
-      </w:r>
-      <w:proofErr w:type="spellEnd"/>
-      <w:r>
-        <w:t>/Watch</w:t>
+        <w:t>/Tv/Watch</w:t>
       </w:r>
       <w:r>
         <w:t xml:space="preserve"> </w:t>
@@ -15062,21 +14848,8 @@
         </w:numPr>
       </w:pPr>
       <w:r>
-        <w:t>/</w:t>
-      </w:r>
-      <w:proofErr w:type="spellStart"/>
-      <w:r>
-        <w:t>Tv</w:t>
-      </w:r>
-      <w:proofErr w:type="spellEnd"/>
-      <w:r>
-        <w:t>/</w:t>
-      </w:r>
-      <w:proofErr w:type="spellStart"/>
-      <w:r>
-        <w:t>ControlPane</w:t>
-      </w:r>
-      <w:proofErr w:type="spellEnd"/>
+        <w:t>/Tv/ControlPane</w:t>
+      </w:r>
       <w:r>
         <w:t xml:space="preserve"> </w:t>
       </w:r>
@@ -15099,15 +14872,7 @@
         </w:numPr>
       </w:pPr>
       <w:r>
-        <w:t>/</w:t>
-      </w:r>
-      <w:proofErr w:type="spellStart"/>
-      <w:r>
-        <w:t>Tv</w:t>
-      </w:r>
-      <w:proofErr w:type="spellEnd"/>
-      <w:r>
-        <w:t>/Channels</w:t>
+        <w:t>/Tv/Channels</w:t>
       </w:r>
       <w:r>
         <w:t xml:space="preserve"> </w:t>
@@ -15131,21 +14896,8 @@
         </w:numPr>
       </w:pPr>
       <w:r>
-        <w:t>/</w:t>
-      </w:r>
-      <w:proofErr w:type="spellStart"/>
-      <w:r>
-        <w:t>Tv</w:t>
-      </w:r>
-      <w:proofErr w:type="spellEnd"/>
-      <w:r>
-        <w:t>/</w:t>
-      </w:r>
-      <w:proofErr w:type="spellStart"/>
-      <w:r>
-        <w:t>ChannelsPane</w:t>
-      </w:r>
-      <w:proofErr w:type="spellEnd"/>
+        <w:t>/Tv/ChannelsPane</w:t>
+      </w:r>
       <w:r>
         <w:t xml:space="preserve"> </w:t>
       </w:r>
@@ -15168,15 +14920,7 @@
         </w:numPr>
       </w:pPr>
       <w:r>
-        <w:t>/</w:t>
-      </w:r>
-      <w:proofErr w:type="spellStart"/>
-      <w:r>
-        <w:t>Tv</w:t>
-      </w:r>
-      <w:proofErr w:type="spellEnd"/>
-      <w:r>
-        <w:t>/Radio</w:t>
+        <w:t>/Tv/Radio</w:t>
       </w:r>
       <w:r>
         <w:t xml:space="preserve"> </w:t>
@@ -15200,21 +14944,8 @@
         </w:numPr>
       </w:pPr>
       <w:r>
-        <w:t>/</w:t>
-      </w:r>
-      <w:proofErr w:type="spellStart"/>
-      <w:r>
-        <w:t>Tv</w:t>
-      </w:r>
-      <w:proofErr w:type="spellEnd"/>
-      <w:r>
-        <w:t>/</w:t>
-      </w:r>
-      <w:proofErr w:type="spellStart"/>
-      <w:r>
-        <w:t>RadioPane</w:t>
-      </w:r>
-      <w:proofErr w:type="spellEnd"/>
+        <w:t>/Tv/RadioPane</w:t>
+      </w:r>
       <w:r>
         <w:t xml:space="preserve"> </w:t>
       </w:r>
@@ -15238,21 +14969,8 @@
       </w:pPr>
       <w:r>
         <w:lastRenderedPageBreak/>
-        <w:t>/</w:t>
-      </w:r>
-      <w:proofErr w:type="spellStart"/>
-      <w:r>
-        <w:t>Tv</w:t>
-      </w:r>
-      <w:proofErr w:type="spellEnd"/>
-      <w:r>
-        <w:t>/</w:t>
-      </w:r>
-      <w:proofErr w:type="spellStart"/>
-      <w:r>
-        <w:t>NowAndNext</w:t>
-      </w:r>
-      <w:proofErr w:type="spellEnd"/>
+        <w:t>/Tv/NowAndNext</w:t>
+      </w:r>
       <w:r>
         <w:t xml:space="preserve"> </w:t>
       </w:r>
@@ -15275,21 +14993,8 @@
         </w:numPr>
       </w:pPr>
       <w:r>
-        <w:t>/</w:t>
-      </w:r>
-      <w:proofErr w:type="spellStart"/>
-      <w:r>
-        <w:t>Tv</w:t>
-      </w:r>
-      <w:proofErr w:type="spellEnd"/>
-      <w:r>
-        <w:t>/</w:t>
-      </w:r>
-      <w:proofErr w:type="spellStart"/>
-      <w:r>
-        <w:t>ChangeChannel</w:t>
-      </w:r>
-      <w:proofErr w:type="spellEnd"/>
+        <w:t>/Tv/ChangeChannel</w:t>
+      </w:r>
       <w:r>
         <w:t xml:space="preserve"> </w:t>
       </w:r>
@@ -15306,15 +15011,7 @@
         </w:numPr>
       </w:pPr>
       <w:r>
-        <w:t>/</w:t>
-      </w:r>
-      <w:proofErr w:type="spellStart"/>
-      <w:r>
-        <w:t>Tv</w:t>
-      </w:r>
-      <w:proofErr w:type="spellEnd"/>
-      <w:r>
-        <w:t>/Action</w:t>
+        <w:t>/Tv/Action</w:t>
       </w:r>
       <w:r>
         <w:t xml:space="preserve"> </w:t>
@@ -15332,15 +15029,7 @@
         </w:numPr>
       </w:pPr>
       <w:r>
-        <w:t>/</w:t>
-      </w:r>
-      <w:proofErr w:type="spellStart"/>
-      <w:r>
-        <w:t>Tv</w:t>
-      </w:r>
-      <w:proofErr w:type="spellEnd"/>
-      <w:r>
-        <w:t>/Buttons</w:t>
+        <w:t>/Tv/Buttons</w:t>
       </w:r>
       <w:r>
         <w:t xml:space="preserve"> </w:t>
@@ -15364,15 +15053,7 @@
         </w:numPr>
       </w:pPr>
       <w:r>
-        <w:t>/</w:t>
-      </w:r>
-      <w:proofErr w:type="spellStart"/>
-      <w:r>
-        <w:t>Tv</w:t>
-      </w:r>
-      <w:proofErr w:type="spellEnd"/>
-      <w:r>
-        <w:t>/All</w:t>
+        <w:t>/Tv/All</w:t>
       </w:r>
       <w:r>
         <w:t xml:space="preserve"> </w:t>
@@ -15402,11 +15083,9 @@
       <w:r>
         <w:t xml:space="preserve"> </w:t>
       </w:r>
-      <w:proofErr w:type="spellStart"/>
       <w:r>
         <w:t>SkyController</w:t>
       </w:r>
-      <w:proofErr w:type="spellEnd"/>
       <w:r>
         <w:t xml:space="preserve"> </w:t>
       </w:r>
@@ -15608,11 +15287,9 @@
       <w:r>
         <w:t xml:space="preserve"> </w:t>
       </w:r>
-      <w:proofErr w:type="spellStart"/>
       <w:r>
         <w:t>SkyController</w:t>
       </w:r>
-      <w:proofErr w:type="spellEnd"/>
       <w:r>
         <w:t xml:space="preserve"> </w:t>
       </w:r>
@@ -15659,13 +15336,8 @@
         </w:numPr>
       </w:pPr>
       <w:r>
-        <w:t>/Sky/</w:t>
-      </w:r>
-      <w:proofErr w:type="spellStart"/>
-      <w:r>
-        <w:t>ControlPane</w:t>
-      </w:r>
-      <w:proofErr w:type="spellEnd"/>
+        <w:t>/Sky/ControlPane</w:t>
+      </w:r>
       <w:r>
         <w:t xml:space="preserve"> </w:t>
       </w:r>
@@ -15712,13 +15384,8 @@
         </w:numPr>
       </w:pPr>
       <w:r>
-        <w:t>/Sky/</w:t>
-      </w:r>
-      <w:proofErr w:type="spellStart"/>
-      <w:r>
-        <w:t>ChannelsPane</w:t>
-      </w:r>
-      <w:proofErr w:type="spellEnd"/>
+        <w:t>/Sky/ChannelsPane</w:t>
+      </w:r>
       <w:r>
         <w:t xml:space="preserve"> </w:t>
       </w:r>
@@ -15765,13 +15432,8 @@
         </w:numPr>
       </w:pPr>
       <w:r>
-        <w:t>/Sky/</w:t>
-      </w:r>
-      <w:proofErr w:type="spellStart"/>
-      <w:r>
-        <w:t>RadioPane</w:t>
-      </w:r>
-      <w:proofErr w:type="spellEnd"/>
+        <w:t>/Sky/RadioPane</w:t>
+      </w:r>
       <w:r>
         <w:t xml:space="preserve"> </w:t>
       </w:r>
@@ -15794,13 +15456,8 @@
         </w:numPr>
       </w:pPr>
       <w:r>
-        <w:t>/Sky/</w:t>
-      </w:r>
-      <w:proofErr w:type="spellStart"/>
-      <w:r>
-        <w:t>NowAndNext</w:t>
-      </w:r>
-      <w:proofErr w:type="spellEnd"/>
+        <w:t>/Sky/NowAndNext</w:t>
+      </w:r>
       <w:r>
         <w:t xml:space="preserve"> </w:t>
       </w:r>
@@ -15847,13 +15504,8 @@
         </w:numPr>
       </w:pPr>
       <w:r>
-        <w:t>/Sky/</w:t>
-      </w:r>
-      <w:proofErr w:type="spellStart"/>
-      <w:r>
-        <w:t>RecordingsPane</w:t>
-      </w:r>
-      <w:proofErr w:type="spellEnd"/>
+        <w:t>/Sky/RecordingsPane</w:t>
+      </w:r>
       <w:r>
         <w:t xml:space="preserve"> </w:t>
       </w:r>
@@ -15900,13 +15552,8 @@
         </w:numPr>
       </w:pPr>
       <w:r>
-        <w:t>/Sky/</w:t>
-      </w:r>
-      <w:proofErr w:type="spellStart"/>
-      <w:r>
-        <w:t>RecordingDescription</w:t>
-      </w:r>
-      <w:proofErr w:type="spellEnd"/>
+        <w:t>/Sky/RecordingDescription</w:t>
+      </w:r>
       <w:r>
         <w:t xml:space="preserve"> </w:t>
       </w:r>
@@ -15977,13 +15624,8 @@
         </w:numPr>
       </w:pPr>
       <w:r>
-        <w:t>/Sky/</w:t>
-      </w:r>
-      <w:proofErr w:type="spellStart"/>
-      <w:r>
-        <w:t>ChangeChannel</w:t>
-      </w:r>
-      <w:proofErr w:type="spellEnd"/>
+        <w:t>/Sky/ChangeChannel</w:t>
+      </w:r>
       <w:r>
         <w:t xml:space="preserve"> </w:t>
       </w:r>
@@ -16000,13 +15642,8 @@
         </w:numPr>
       </w:pPr>
       <w:r>
-        <w:t>/Sky/</w:t>
-      </w:r>
-      <w:proofErr w:type="spellStart"/>
-      <w:r>
-        <w:t>PlayRecording</w:t>
-      </w:r>
-      <w:proofErr w:type="spellEnd"/>
+        <w:t>/Sky/PlayRecording</w:t>
+      </w:r>
       <w:r>
         <w:t xml:space="preserve"> </w:t>
       </w:r>
@@ -16023,13 +15660,8 @@
         </w:numPr>
       </w:pPr>
       <w:r>
-        <w:t>/Sky/</w:t>
-      </w:r>
-      <w:proofErr w:type="spellStart"/>
-      <w:r>
-        <w:t>DeleteRecording</w:t>
-      </w:r>
-      <w:proofErr w:type="spellEnd"/>
+        <w:t>/Sky/DeleteRecording</w:t>
+      </w:r>
       <w:r>
         <w:t xml:space="preserve"> </w:t>
       </w:r>
@@ -16046,15 +15678,7 @@
         </w:numPr>
       </w:pPr>
       <w:r>
-        <w:t>/Sky/</w:t>
-      </w:r>
-      <w:proofErr w:type="spellStart"/>
-      <w:r>
-        <w:t>Play?speed</w:t>
-      </w:r>
-      <w:proofErr w:type="spellEnd"/>
-      <w:r>
-        <w:t>=NNN</w:t>
+        <w:t>/Sky/Play?speed=NNN</w:t>
       </w:r>
       <w:r>
         <w:t xml:space="preserve"> </w:t>
@@ -16114,11 +15738,9 @@
       <w:r>
         <w:t xml:space="preserve"> </w:t>
       </w:r>
-      <w:proofErr w:type="spellStart"/>
       <w:r>
         <w:t>VideoController</w:t>
       </w:r>
-      <w:proofErr w:type="spellEnd"/>
       <w:r>
         <w:t xml:space="preserve"> </w:t>
       </w:r>
@@ -16209,11 +15831,9 @@
       <w:r>
         <w:t xml:space="preserve"> </w:t>
       </w:r>
-      <w:proofErr w:type="spellStart"/>
       <w:r>
         <w:t>player</w:t>
       </w:r>
-      <w:proofErr w:type="spellEnd"/>
       <w:r>
         <w:t xml:space="preserve"> </w:t>
       </w:r>
@@ -16301,11 +15921,9 @@
       <w:r>
         <w:t xml:space="preserve"> </w:t>
       </w:r>
-      <w:proofErr w:type="spellStart"/>
       <w:r>
         <w:t>VideoController</w:t>
       </w:r>
-      <w:proofErr w:type="spellEnd"/>
       <w:r>
         <w:t xml:space="preserve"> </w:t>
       </w:r>
@@ -16352,13 +15970,8 @@
         </w:numPr>
       </w:pPr>
       <w:r>
-        <w:t>/Video/</w:t>
-      </w:r>
-      <w:proofErr w:type="spellStart"/>
-      <w:r>
-        <w:t>WatchPane</w:t>
-      </w:r>
-      <w:proofErr w:type="spellEnd"/>
+        <w:t>/Video/WatchPane</w:t>
+      </w:r>
       <w:r>
         <w:t xml:space="preserve"> </w:t>
       </w:r>
@@ -16477,13 +16090,8 @@
         </w:numPr>
       </w:pPr>
       <w:r>
-        <w:t>/Video/</w:t>
-      </w:r>
-      <w:proofErr w:type="spellStart"/>
-      <w:r>
-        <w:t>RecordingsPane</w:t>
-      </w:r>
-      <w:proofErr w:type="spellEnd"/>
+        <w:t>/Video/RecordingsPane</w:t>
+      </w:r>
       <w:r>
         <w:t xml:space="preserve"> </w:t>
       </w:r>
@@ -16506,13 +16114,8 @@
         </w:numPr>
       </w:pPr>
       <w:r>
-        <w:t>/Video/</w:t>
-      </w:r>
-      <w:proofErr w:type="spellStart"/>
-      <w:r>
-        <w:t>DVDsPane</w:t>
-      </w:r>
-      <w:proofErr w:type="spellEnd"/>
+        <w:t>/Video/DVDsPane</w:t>
+      </w:r>
       <w:r>
         <w:t xml:space="preserve"> </w:t>
       </w:r>
@@ -16535,13 +16138,8 @@
         </w:numPr>
       </w:pPr>
       <w:r>
-        <w:t>/Video/</w:t>
-      </w:r>
-      <w:proofErr w:type="spellStart"/>
-      <w:r>
-        <w:t>PlayRecording</w:t>
-      </w:r>
-      <w:proofErr w:type="spellEnd"/>
+        <w:t>/Video/PlayRecording</w:t>
+      </w:r>
       <w:r>
         <w:t xml:space="preserve"> </w:t>
       </w:r>
@@ -16558,13 +16156,8 @@
         </w:numPr>
       </w:pPr>
       <w:r>
-        <w:t>/Video/</w:t>
-      </w:r>
-      <w:proofErr w:type="spellStart"/>
-      <w:r>
-        <w:t>DeleteRecording</w:t>
-      </w:r>
-      <w:proofErr w:type="spellEnd"/>
+        <w:t>/Video/DeleteRecording</w:t>
+      </w:r>
       <w:r>
         <w:t xml:space="preserve"> </w:t>
       </w:r>
@@ -16581,13 +16174,8 @@
         </w:numPr>
       </w:pPr>
       <w:r>
-        <w:t>/Video/</w:t>
-      </w:r>
-      <w:proofErr w:type="spellStart"/>
-      <w:r>
-        <w:t>PlayDvdDisk</w:t>
-      </w:r>
-      <w:proofErr w:type="spellEnd"/>
+        <w:t>/Video/PlayDvdDisk</w:t>
+      </w:r>
       <w:r>
         <w:t xml:space="preserve"> </w:t>
       </w:r>
@@ -16604,13 +16192,8 @@
         </w:numPr>
       </w:pPr>
       <w:r>
-        <w:t>/Video/</w:t>
-      </w:r>
-      <w:proofErr w:type="spellStart"/>
-      <w:r>
-        <w:t>PlayDvdDirectory</w:t>
-      </w:r>
-      <w:proofErr w:type="spellEnd"/>
+        <w:t>/Video/PlayDvdDirectory</w:t>
+      </w:r>
       <w:r>
         <w:t xml:space="preserve"> </w:t>
       </w:r>
@@ -16628,13 +16211,8 @@
       </w:pPr>
       <w:r>
         <w:lastRenderedPageBreak/>
-        <w:t>/Video/</w:t>
-      </w:r>
-      <w:proofErr w:type="spellStart"/>
-      <w:r>
-        <w:t>PlayBluRayFile</w:t>
-      </w:r>
-      <w:proofErr w:type="spellEnd"/>
+        <w:t>/Video/PlayBluRayFile</w:t>
+      </w:r>
       <w:r>
         <w:t xml:space="preserve"> </w:t>
       </w:r>
@@ -16651,13 +16229,8 @@
         </w:numPr>
       </w:pPr>
       <w:r>
-        <w:t>/Video/</w:t>
-      </w:r>
-      <w:proofErr w:type="spellStart"/>
-      <w:r>
-        <w:t>GetPlayingInfo</w:t>
-      </w:r>
-      <w:proofErr w:type="spellEnd"/>
+        <w:t>/Video/GetPlayingInfo</w:t>
+      </w:r>
       <w:r>
         <w:t xml:space="preserve"> </w:t>
       </w:r>
@@ -16680,13 +16253,8 @@
         </w:numPr>
       </w:pPr>
       <w:r>
-        <w:t>/Video/</w:t>
-      </w:r>
-      <w:proofErr w:type="spellStart"/>
-      <w:r>
-        <w:t>SendZoom</w:t>
-      </w:r>
-      <w:proofErr w:type="spellEnd"/>
+        <w:t>/Video/SendZoom</w:t>
+      </w:r>
       <w:r>
         <w:t xml:space="preserve"> </w:t>
       </w:r>
@@ -16709,11 +16277,9 @@
       <w:r>
         <w:t xml:space="preserve"> </w:t>
       </w:r>
-      <w:proofErr w:type="spellStart"/>
       <w:r>
         <w:t>MusicController</w:t>
       </w:r>
-      <w:proofErr w:type="spellEnd"/>
       <w:r>
         <w:t xml:space="preserve"> </w:t>
       </w:r>
@@ -16843,11 +16409,9 @@
       <w:r>
         <w:t xml:space="preserve"> </w:t>
       </w:r>
-      <w:proofErr w:type="spellStart"/>
       <w:r>
         <w:t>Center</w:t>
       </w:r>
-      <w:proofErr w:type="spellEnd"/>
       <w:r>
         <w:t xml:space="preserve"> </w:t>
       </w:r>
@@ -16941,11 +16505,9 @@
       <w:r>
         <w:t xml:space="preserve"> </w:t>
       </w:r>
-      <w:proofErr w:type="spellStart"/>
       <w:r>
         <w:t>MusicController</w:t>
       </w:r>
-      <w:proofErr w:type="spellEnd"/>
       <w:r>
         <w:t xml:space="preserve"> </w:t>
       </w:r>
@@ -17046,13 +16608,8 @@
         </w:numPr>
       </w:pPr>
       <w:r>
-        <w:t>/Music/</w:t>
-      </w:r>
-      <w:proofErr w:type="spellStart"/>
-      <w:r>
-        <w:t>QueuePane</w:t>
-      </w:r>
-      <w:proofErr w:type="spellEnd"/>
+        <w:t>/Music/QueuePane</w:t>
+      </w:r>
       <w:r>
         <w:t xml:space="preserve"> </w:t>
       </w:r>
@@ -17099,13 +16656,8 @@
         </w:numPr>
       </w:pPr>
       <w:r>
-        <w:t>/Music/</w:t>
-      </w:r>
-      <w:proofErr w:type="spellStart"/>
-      <w:r>
-        <w:t>BrowserPane</w:t>
-      </w:r>
-      <w:proofErr w:type="spellEnd"/>
+        <w:t>/Music/BrowserPane</w:t>
+      </w:r>
       <w:r>
         <w:t xml:space="preserve"> </w:t>
       </w:r>
@@ -17128,13 +16680,8 @@
         </w:numPr>
       </w:pPr>
       <w:r>
-        <w:t>/Music/</w:t>
-      </w:r>
-      <w:proofErr w:type="spellStart"/>
-      <w:r>
-        <w:t>GetPlayingInfo</w:t>
-      </w:r>
-      <w:proofErr w:type="spellEnd"/>
+        <w:t>/Music/GetPlayingInfo</w:t>
+      </w:r>
       <w:r>
         <w:t xml:space="preserve"> </w:t>
       </w:r>
@@ -17157,13 +16704,8 @@
         </w:numPr>
       </w:pPr>
       <w:r>
-        <w:t>/Music/</w:t>
-      </w:r>
-      <w:proofErr w:type="spellStart"/>
-      <w:r>
-        <w:t>SendMCWS</w:t>
-      </w:r>
-      <w:proofErr w:type="spellEnd"/>
+        <w:t>/Music/SendMCWS</w:t>
+      </w:r>
       <w:r>
         <w:t xml:space="preserve"> </w:t>
       </w:r>
@@ -17180,13 +16722,8 @@
         </w:numPr>
       </w:pPr>
       <w:r>
-        <w:t>/Music/</w:t>
-      </w:r>
-      <w:proofErr w:type="spellStart"/>
-      <w:r>
-        <w:t>RemoveQueuedTrack</w:t>
-      </w:r>
-      <w:proofErr w:type="spellEnd"/>
+        <w:t>/Music/RemoveQueuedTrack</w:t>
+      </w:r>
       <w:r>
         <w:t xml:space="preserve"> </w:t>
       </w:r>
@@ -17203,13 +16740,8 @@
         </w:numPr>
       </w:pPr>
       <w:r>
-        <w:t>/Music/</w:t>
-      </w:r>
-      <w:proofErr w:type="spellStart"/>
-      <w:r>
-        <w:t>PlayListenAgain</w:t>
-      </w:r>
-      <w:proofErr w:type="spellEnd"/>
+        <w:t>/Music/PlayListenAgain</w:t>
+      </w:r>
       <w:r>
         <w:t xml:space="preserve"> </w:t>
       </w:r>
@@ -17226,13 +16758,8 @@
         </w:numPr>
       </w:pPr>
       <w:r>
-        <w:t>/Music/</w:t>
-      </w:r>
-      <w:proofErr w:type="spellStart"/>
-      <w:r>
-        <w:t>GetListenAgainIcon</w:t>
-      </w:r>
-      <w:proofErr w:type="spellEnd"/>
+        <w:t>/Music/GetListenAgainIcon</w:t>
+      </w:r>
       <w:r>
         <w:t xml:space="preserve"> </w:t>
       </w:r>
@@ -17261,11 +16788,9 @@
       <w:r>
         <w:t xml:space="preserve"> </w:t>
       </w:r>
-      <w:proofErr w:type="spellStart"/>
       <w:r>
         <w:t>PhotosController</w:t>
       </w:r>
-      <w:proofErr w:type="spellEnd"/>
       <w:r>
         <w:t xml:space="preserve"> </w:t>
       </w:r>
@@ -17347,11 +16872,9 @@
       <w:r>
         <w:t xml:space="preserve"> </w:t>
       </w:r>
-      <w:proofErr w:type="spellStart"/>
       <w:r>
         <w:t>Center</w:t>
       </w:r>
-      <w:proofErr w:type="spellEnd"/>
       <w:r>
         <w:t xml:space="preserve"> </w:t>
       </w:r>
@@ -17445,11 +16968,9 @@
       <w:r>
         <w:t xml:space="preserve"> </w:t>
       </w:r>
-      <w:proofErr w:type="spellStart"/>
       <w:r>
         <w:t>PhotosController</w:t>
       </w:r>
-      <w:proofErr w:type="spellEnd"/>
       <w:r>
         <w:t xml:space="preserve"> </w:t>
       </w:r>
@@ -17544,13 +17065,8 @@
         </w:numPr>
       </w:pPr>
       <w:r>
-        <w:t>/Photos/</w:t>
-      </w:r>
-      <w:proofErr w:type="spellStart"/>
-      <w:r>
-        <w:t>ImagesPane</w:t>
-      </w:r>
-      <w:proofErr w:type="spellEnd"/>
+        <w:t>/Photos/ImagesPane</w:t>
+      </w:r>
       <w:r>
         <w:t xml:space="preserve"> </w:t>
       </w:r>
@@ -17603,11 +17119,9 @@
       <w:r>
         <w:t xml:space="preserve"> </w:t>
       </w:r>
-      <w:proofErr w:type="spellStart"/>
       <w:r>
         <w:t>SpotifyController</w:t>
       </w:r>
-      <w:proofErr w:type="spellEnd"/>
       <w:r>
         <w:t xml:space="preserve"> </w:t>
       </w:r>
@@ -17677,11 +17191,9 @@
       <w:r>
         <w:t xml:space="preserve"> </w:t>
       </w:r>
-      <w:proofErr w:type="spellStart"/>
       <w:r>
         <w:t>Avid.Spotify</w:t>
       </w:r>
-      <w:proofErr w:type="spellEnd"/>
       <w:r>
         <w:t xml:space="preserve"> </w:t>
       </w:r>
@@ -17775,11 +17287,9 @@
       <w:r>
         <w:t xml:space="preserve"> </w:t>
       </w:r>
-      <w:proofErr w:type="spellStart"/>
       <w:r>
         <w:t>SpotifyController</w:t>
       </w:r>
-      <w:proofErr w:type="spellEnd"/>
       <w:r>
         <w:t xml:space="preserve"> </w:t>
       </w:r>
@@ -17838,13 +17348,8 @@
         </w:numPr>
       </w:pPr>
       <w:r>
-        <w:t>/Spotify/</w:t>
-      </w:r>
-      <w:proofErr w:type="spellStart"/>
-      <w:r>
-        <w:t>WideMouse</w:t>
-      </w:r>
-      <w:proofErr w:type="spellEnd"/>
+        <w:t>/Spotify/WideMouse</w:t>
+      </w:r>
       <w:r>
         <w:t xml:space="preserve"> </w:t>
       </w:r>
@@ -17951,13 +17456,8 @@
         </w:numPr>
       </w:pPr>
       <w:r>
-        <w:t>/Spotify/</w:t>
-      </w:r>
-      <w:proofErr w:type="spellStart"/>
-      <w:r>
-        <w:t>QueuePane</w:t>
-      </w:r>
-      <w:proofErr w:type="spellEnd"/>
+        <w:t>/Spotify/QueuePane</w:t>
+      </w:r>
       <w:r>
         <w:t xml:space="preserve"> </w:t>
       </w:r>
@@ -18004,13 +17504,8 @@
         </w:numPr>
       </w:pPr>
       <w:r>
-        <w:t>/Spotify/</w:t>
-      </w:r>
-      <w:proofErr w:type="spellStart"/>
-      <w:r>
-        <w:t>BrowserPane</w:t>
-      </w:r>
-      <w:proofErr w:type="spellEnd"/>
+        <w:t>/Spotify/BrowserPane</w:t>
+      </w:r>
       <w:r>
         <w:t xml:space="preserve"> </w:t>
       </w:r>
@@ -18033,13 +17528,8 @@
         </w:numPr>
       </w:pPr>
       <w:r>
-        <w:t>/Spotify/</w:t>
-      </w:r>
-      <w:proofErr w:type="spellStart"/>
-      <w:r>
-        <w:t>GetPlayingInfo</w:t>
-      </w:r>
-      <w:proofErr w:type="spellEnd"/>
+        <w:t>/Spotify/GetPlayingInfo</w:t>
+      </w:r>
       <w:r>
         <w:t xml:space="preserve"> </w:t>
       </w:r>
@@ -18062,13 +17552,8 @@
         </w:numPr>
       </w:pPr>
       <w:r>
-        <w:t>/Spotify/</w:t>
-      </w:r>
-      <w:proofErr w:type="spellStart"/>
-      <w:r>
-        <w:t>PlayAlbum</w:t>
-      </w:r>
-      <w:proofErr w:type="spellEnd"/>
+        <w:t>/Spotify/PlayAlbum</w:t>
+      </w:r>
       <w:r>
         <w:t xml:space="preserve"> </w:t>
       </w:r>
@@ -18085,13 +17570,8 @@
         </w:numPr>
       </w:pPr>
       <w:r>
-        <w:t>/Spotify/</w:t>
-      </w:r>
-      <w:proofErr w:type="spellStart"/>
-      <w:r>
-        <w:t>PlayTrack</w:t>
-      </w:r>
-      <w:proofErr w:type="spellEnd"/>
+        <w:t>/Spotify/PlayTrack</w:t>
+      </w:r>
       <w:r>
         <w:t xml:space="preserve"> </w:t>
       </w:r>
@@ -18108,13 +17588,8 @@
         </w:numPr>
       </w:pPr>
       <w:r>
-        <w:t>/Spotify/</w:t>
-      </w:r>
-      <w:proofErr w:type="spellStart"/>
-      <w:r>
-        <w:t>SkipToQueuedTrack</w:t>
-      </w:r>
-      <w:proofErr w:type="spellEnd"/>
+        <w:t>/Spotify/SkipToQueuedTrack</w:t>
+      </w:r>
       <w:r>
         <w:t xml:space="preserve"> </w:t>
       </w:r>
@@ -18132,13 +17607,8 @@
       </w:pPr>
       <w:r>
         <w:lastRenderedPageBreak/>
-        <w:t>/Spotify/</w:t>
-      </w:r>
-      <w:proofErr w:type="spellStart"/>
-      <w:r>
-        <w:t>RemoveQueuedTrack</w:t>
-      </w:r>
-      <w:proofErr w:type="spellEnd"/>
+        <w:t>/Spotify/RemoveQueuedTrack</w:t>
+      </w:r>
       <w:r>
         <w:t xml:space="preserve"> </w:t>
       </w:r>
@@ -18155,13 +17625,8 @@
         </w:numPr>
       </w:pPr>
       <w:r>
-        <w:t>/Spotify/</w:t>
-      </w:r>
-      <w:proofErr w:type="spellStart"/>
-      <w:r>
-        <w:t>PlayPause</w:t>
-      </w:r>
-      <w:proofErr w:type="spellEnd"/>
+        <w:t>/Spotify/PlayPause</w:t>
+      </w:r>
       <w:r>
         <w:t xml:space="preserve"> </w:t>
       </w:r>
@@ -18250,13 +17715,8 @@
         </w:numPr>
       </w:pPr>
       <w:r>
-        <w:t>/Spotify/</w:t>
-      </w:r>
-      <w:proofErr w:type="spellStart"/>
-      <w:r>
-        <w:t>SetPosition</w:t>
-      </w:r>
-      <w:proofErr w:type="spellEnd"/>
+        <w:t>/Spotify/SetPosition</w:t>
+      </w:r>
       <w:r>
         <w:t xml:space="preserve"> </w:t>
       </w:r>
@@ -18273,13 +17733,8 @@
         </w:numPr>
       </w:pPr>
       <w:r>
-        <w:t>/Spotify/</w:t>
-      </w:r>
-      <w:proofErr w:type="spellStart"/>
-      <w:r>
-        <w:t>GetAlbumImage</w:t>
-      </w:r>
-      <w:proofErr w:type="spellEnd"/>
+        <w:t>/Spotify/GetAlbumImage</w:t>
+      </w:r>
       <w:r>
         <w:t xml:space="preserve"> </w:t>
       </w:r>
@@ -18302,13 +17757,8 @@
         </w:numPr>
       </w:pPr>
       <w:r>
-        <w:t>/Spotify/</w:t>
-      </w:r>
-      <w:proofErr w:type="spellStart"/>
-      <w:r>
-        <w:t>AddTrackToPlayList</w:t>
-      </w:r>
-      <w:proofErr w:type="spellEnd"/>
+        <w:t>/Spotify/AddTrackToPlayList</w:t>
+      </w:r>
       <w:r>
         <w:t xml:space="preserve"> </w:t>
       </w:r>
@@ -18325,13 +17775,8 @@
         </w:numPr>
       </w:pPr>
       <w:r>
-        <w:t>/Spotify/</w:t>
-      </w:r>
-      <w:proofErr w:type="spellStart"/>
-      <w:r>
-        <w:t>AddAlbumToPlayList</w:t>
-      </w:r>
-      <w:proofErr w:type="spellEnd"/>
+        <w:t>/Spotify/AddAlbumToPlayList</w:t>
+      </w:r>
       <w:r>
         <w:t xml:space="preserve"> </w:t>
       </w:r>
@@ -18348,13 +17793,8 @@
         </w:numPr>
       </w:pPr>
       <w:r>
-        <w:t>/Spotify/</w:t>
-      </w:r>
-      <w:proofErr w:type="spellStart"/>
-      <w:r>
-        <w:t>RemoveTrackFromPlayList</w:t>
-      </w:r>
-      <w:proofErr w:type="spellEnd"/>
+        <w:t>/Spotify/RemoveTrackFromPlayList</w:t>
+      </w:r>
       <w:r>
         <w:t xml:space="preserve"> </w:t>
       </w:r>
@@ -18371,13 +17811,8 @@
         </w:numPr>
       </w:pPr>
       <w:r>
-        <w:t>/Spotify/</w:t>
-      </w:r>
-      <w:proofErr w:type="spellStart"/>
-      <w:r>
-        <w:t>RemoveAlbumFromPlayList</w:t>
-      </w:r>
-      <w:proofErr w:type="spellEnd"/>
+        <w:t>/Spotify/RemoveAlbumFromPlayList</w:t>
+      </w:r>
       <w:r>
         <w:t xml:space="preserve"> </w:t>
       </w:r>
@@ -18403,11 +17838,9 @@
       <w:r>
         <w:t xml:space="preserve"> </w:t>
       </w:r>
-      <w:proofErr w:type="spellStart"/>
       <w:r>
         <w:t>WebController</w:t>
       </w:r>
-      <w:proofErr w:type="spellEnd"/>
       <w:r>
         <w:t xml:space="preserve"> </w:t>
       </w:r>
@@ -18615,11 +18048,9 @@
       <w:r>
         <w:t xml:space="preserve"> </w:t>
       </w:r>
-      <w:proofErr w:type="spellStart"/>
       <w:r>
         <w:t>WebController</w:t>
       </w:r>
-      <w:proofErr w:type="spellEnd"/>
       <w:r>
         <w:t xml:space="preserve"> </w:t>
       </w:r>
@@ -18714,13 +18145,8 @@
         </w:numPr>
       </w:pPr>
       <w:r>
-        <w:t>/Web/</w:t>
-      </w:r>
-      <w:proofErr w:type="spellStart"/>
-      <w:r>
-        <w:t>BrowserPane</w:t>
-      </w:r>
-      <w:proofErr w:type="spellEnd"/>
+        <w:t>/Web/BrowserPane</w:t>
+      </w:r>
       <w:r>
         <w:t xml:space="preserve"> </w:t>
       </w:r>
@@ -18743,13 +18169,8 @@
         </w:numPr>
       </w:pPr>
       <w:r>
-        <w:t>/Web/</w:t>
-      </w:r>
-      <w:proofErr w:type="spellStart"/>
-      <w:r>
-        <w:t>PlayBBC</w:t>
-      </w:r>
-      <w:proofErr w:type="spellEnd"/>
+        <w:t>/Web/PlayBBC</w:t>
+      </w:r>
       <w:r>
         <w:t xml:space="preserve"> </w:t>
       </w:r>
@@ -18772,11 +18193,9 @@
       <w:r>
         <w:t xml:space="preserve"> </w:t>
       </w:r>
-      <w:proofErr w:type="spellStart"/>
       <w:r>
         <w:t>GuideController</w:t>
       </w:r>
-      <w:proofErr w:type="spellEnd"/>
       <w:r>
         <w:t xml:space="preserve"> </w:t>
       </w:r>
@@ -18918,11 +18337,9 @@
       <w:r>
         <w:t xml:space="preserve"> </w:t>
       </w:r>
-      <w:proofErr w:type="spellStart"/>
       <w:r>
         <w:t>RemoteMotato</w:t>
       </w:r>
-      <w:proofErr w:type="spellEnd"/>
       <w:r>
         <w:t xml:space="preserve"> </w:t>
       </w:r>
@@ -18938,11 +18355,9 @@
       <w:r>
         <w:t xml:space="preserve"> </w:t>
       </w:r>
-      <w:proofErr w:type="spellStart"/>
       <w:r>
         <w:t>presenta</w:t>
       </w:r>
-      <w:proofErr w:type="spellEnd"/>
       <w:r>
         <w:t xml:space="preserve"> </w:t>
       </w:r>
@@ -18994,13 +18409,8 @@
       <w:r>
         <w:t xml:space="preserve"> </w:t>
       </w:r>
-      <w:proofErr w:type="spellStart"/>
-      <w:r>
-        <w:t>Center</w:t>
-      </w:r>
-      <w:proofErr w:type="spellEnd"/>
-      <w:r>
-        <w:t>.</w:t>
+      <w:r>
+        <w:t>Center.</w:t>
       </w:r>
       <w:r>
         <w:t xml:space="preserve"> </w:t>
@@ -19086,11 +18496,9 @@
       <w:r>
         <w:t xml:space="preserve"> </w:t>
       </w:r>
-      <w:proofErr w:type="spellStart"/>
       <w:r>
         <w:t>GuideController</w:t>
       </w:r>
-      <w:proofErr w:type="spellEnd"/>
       <w:r>
         <w:t xml:space="preserve"> </w:t>
       </w:r>
@@ -19137,13 +18545,8 @@
         </w:numPr>
       </w:pPr>
       <w:r>
-        <w:t>/Guide/</w:t>
-      </w:r>
-      <w:proofErr w:type="spellStart"/>
-      <w:r>
-        <w:t>BrowserWide</w:t>
-      </w:r>
-      <w:proofErr w:type="spellEnd"/>
+        <w:t>/Guide/BrowserWide</w:t>
+      </w:r>
       <w:r>
         <w:t xml:space="preserve"> </w:t>
       </w:r>
@@ -19166,13 +18569,8 @@
         </w:numPr>
       </w:pPr>
       <w:r>
-        <w:t>/Guide/</w:t>
-      </w:r>
-      <w:proofErr w:type="spellStart"/>
-      <w:r>
-        <w:t>BrowserPane</w:t>
-      </w:r>
-      <w:proofErr w:type="spellEnd"/>
+        <w:t>/Guide/BrowserPane</w:t>
+      </w:r>
       <w:r>
         <w:t xml:space="preserve"> </w:t>
       </w:r>
@@ -19640,11 +19038,9 @@
       <w:r>
         <w:t xml:space="preserve"> </w:t>
       </w:r>
-      <w:proofErr w:type="spellStart"/>
       <w:r>
         <w:t>Center</w:t>
       </w:r>
-      <w:proofErr w:type="spellEnd"/>
       <w:r>
         <w:t xml:space="preserve"> </w:t>
       </w:r>
@@ -19867,11 +19263,9 @@
       <w:r>
         <w:t xml:space="preserve"> </w:t>
       </w:r>
-      <w:proofErr w:type="spellStart"/>
       <w:r>
         <w:t>center</w:t>
       </w:r>
-      <w:proofErr w:type="spellEnd"/>
       <w:r>
         <w:t xml:space="preserve"> </w:t>
       </w:r>
@@ -20760,22 +20154,15 @@
       <w:r>
         <w:t xml:space="preserve"> </w:t>
       </w:r>
-      <w:proofErr w:type="spellStart"/>
-      <w:r>
-        <w:t>TrackData</w:t>
-      </w:r>
-      <w:proofErr w:type="spellEnd"/>
-      <w:r>
-        <w:t>,</w:t>
-      </w:r>
-      <w:r>
-        <w:t xml:space="preserve"> </w:t>
-      </w:r>
-      <w:proofErr w:type="spellStart"/>
+      <w:r>
+        <w:t>TrackData,</w:t>
+      </w:r>
+      <w:r>
+        <w:t xml:space="preserve"> </w:t>
+      </w:r>
       <w:r>
         <w:t>AlbumData</w:t>
       </w:r>
-      <w:proofErr w:type="spellEnd"/>
       <w:r>
         <w:t xml:space="preserve"> </w:t>
       </w:r>
@@ -20785,13 +20172,8 @@
       <w:r>
         <w:t xml:space="preserve"> </w:t>
       </w:r>
-      <w:proofErr w:type="spellStart"/>
-      <w:r>
-        <w:t>AlbumCollection</w:t>
-      </w:r>
-      <w:proofErr w:type="spellEnd"/>
-      <w:r>
-        <w:t>)</w:t>
+      <w:r>
+        <w:t>AlbumCollection)</w:t>
       </w:r>
       <w:r>
         <w:t>.</w:t>
@@ -21081,13 +20463,8 @@
       <w:r>
         <w:t xml:space="preserve"> </w:t>
       </w:r>
-      <w:proofErr w:type="spellStart"/>
-      <w:r>
-        <w:t>startup</w:t>
-      </w:r>
-      <w:proofErr w:type="spellEnd"/>
-      <w:r>
-        <w:t>,</w:t>
+      <w:r>
+        <w:t>startup,</w:t>
       </w:r>
       <w:r>
         <w:t xml:space="preserve"> </w:t>
@@ -21254,11 +20631,9 @@
       <w:r>
         <w:t xml:space="preserve"> </w:t>
       </w:r>
-      <w:proofErr w:type="spellStart"/>
       <w:r>
         <w:t>LoadAndIndexAllAlbums</w:t>
       </w:r>
-      <w:proofErr w:type="spellEnd"/>
       <w:r>
         <w:t xml:space="preserve"> </w:t>
       </w:r>
@@ -21474,11 +20849,9 @@
       <w:r>
         <w:t xml:space="preserve"> </w:t>
       </w:r>
-      <w:proofErr w:type="spellStart"/>
       <w:r>
         <w:t>AlbumList</w:t>
       </w:r>
-      <w:proofErr w:type="spellEnd"/>
       <w:r>
         <w:t xml:space="preserve"> </w:t>
       </w:r>
@@ -21518,11 +20891,9 @@
       <w:r>
         <w:t xml:space="preserve"> </w:t>
       </w:r>
-      <w:proofErr w:type="spellStart"/>
       <w:r>
         <w:t>PhotoAlbumList</w:t>
       </w:r>
-      <w:proofErr w:type="spellEnd"/>
       <w:r>
         <w:t xml:space="preserve"> </w:t>
       </w:r>
@@ -21544,11 +20915,9 @@
       <w:r>
         <w:t xml:space="preserve"> </w:t>
       </w:r>
-      <w:proofErr w:type="spellStart"/>
       <w:r>
         <w:t>PhotoController</w:t>
       </w:r>
-      <w:proofErr w:type="spellEnd"/>
       <w:r>
         <w:t xml:space="preserve"> </w:t>
       </w:r>
@@ -21702,11 +21071,9 @@
       <w:r>
         <w:t xml:space="preserve"> </w:t>
       </w:r>
-      <w:proofErr w:type="spellStart"/>
       <w:r>
         <w:t>GetLuckyDipAlbums</w:t>
       </w:r>
-      <w:proofErr w:type="spellEnd"/>
       <w:r>
         <w:t xml:space="preserve"> </w:t>
       </w:r>
@@ -21716,11 +21083,9 @@
       <w:r>
         <w:t xml:space="preserve"> </w:t>
       </w:r>
-      <w:proofErr w:type="spellStart"/>
       <w:r>
         <w:t>GetRecentAlbums</w:t>
       </w:r>
-      <w:proofErr w:type="spellEnd"/>
       <w:r>
         <w:t>,</w:t>
       </w:r>
@@ -22712,15 +22077,7 @@
         <w:t xml:space="preserve"> </w:t>
       </w:r>
       <w:r>
-        <w:t>(“</w:t>
-      </w:r>
-      <w:proofErr w:type="spellStart"/>
-      <w:r>
-        <w:t>fn</w:t>
-      </w:r>
-      <w:proofErr w:type="spellEnd"/>
-      <w:r>
-        <w:t>…”)</w:t>
+        <w:t>(“fn…”)</w:t>
       </w:r>
       <w:r>
         <w:t xml:space="preserve"> </w:t>
@@ -22797,11 +22154,9 @@
       <w:r>
         <w:t xml:space="preserve"> </w:t>
       </w:r>
-      <w:proofErr w:type="spellStart"/>
       <w:r>
         <w:t>SendRequest</w:t>
       </w:r>
-      <w:proofErr w:type="spellEnd"/>
       <w:r>
         <w:t xml:space="preserve"> </w:t>
       </w:r>
@@ -22991,11 +22346,9 @@
       <w:r>
         <w:t xml:space="preserve"> </w:t>
       </w:r>
-      <w:proofErr w:type="spellStart"/>
       <w:r>
         <w:t>GetInfo</w:t>
       </w:r>
-      <w:proofErr w:type="spellEnd"/>
       <w:r>
         <w:t xml:space="preserve"> </w:t>
       </w:r>
@@ -23060,15 +22413,7 @@
         <w:t xml:space="preserve"> </w:t>
       </w:r>
       <w:r>
-        <w:t>“</w:t>
-      </w:r>
-      <w:proofErr w:type="spellStart"/>
-      <w:r>
-        <w:t>fn</w:t>
-      </w:r>
-      <w:proofErr w:type="spellEnd"/>
-      <w:r>
-        <w:t>…”</w:t>
+        <w:t>“fn…”</w:t>
       </w:r>
       <w:r>
         <w:t xml:space="preserve"> </w:t>
@@ -23726,14 +23071,12 @@
       <w:r>
         <w:t xml:space="preserve"> </w:t>
       </w:r>
-      <w:proofErr w:type="spellStart"/>
       <w:r>
         <w:t>Sky</w:t>
       </w:r>
       <w:r>
         <w:t>Data</w:t>
       </w:r>
-      <w:proofErr w:type="spellEnd"/>
       <w:r>
         <w:t xml:space="preserve"> </w:t>
       </w:r>
@@ -23982,18 +23325,8 @@
       <w:r>
         <w:t xml:space="preserve"> </w:t>
       </w:r>
-      <w:proofErr w:type="spellStart"/>
-      <w:proofErr w:type="gramStart"/>
-      <w:r>
-        <w:t>Initialse</w:t>
-      </w:r>
-      <w:proofErr w:type="spellEnd"/>
-      <w:r>
-        <w:t>(</w:t>
-      </w:r>
-      <w:proofErr w:type="gramEnd"/>
-      <w:r>
-        <w:t>)</w:t>
+      <w:r>
+        <w:t>Initialse()</w:t>
       </w:r>
       <w:r>
         <w:t xml:space="preserve"> </w:t>
@@ -24042,11 +23375,9 @@
       <w:r>
         <w:t xml:space="preserve"> </w:t>
       </w:r>
-      <w:proofErr w:type="spellStart"/>
       <w:r>
         <w:t>SkyData</w:t>
       </w:r>
-      <w:proofErr w:type="spellEnd"/>
       <w:r>
         <w:t xml:space="preserve"> </w:t>
       </w:r>
@@ -24669,11 +24000,9 @@
       <w:r>
         <w:t xml:space="preserve"> </w:t>
       </w:r>
-      <w:proofErr w:type="spellStart"/>
       <w:r>
         <w:t>SkyLocator</w:t>
       </w:r>
-      <w:proofErr w:type="spellEnd"/>
       <w:r>
         <w:t xml:space="preserve"> </w:t>
       </w:r>
@@ -24749,13 +24078,8 @@
           <w:numId w:val="23"/>
         </w:numPr>
       </w:pPr>
-      <w:proofErr w:type="spellStart"/>
-      <w:r>
-        <w:t>SkyBrowse</w:t>
-      </w:r>
-      <w:proofErr w:type="spellEnd"/>
-      <w:r>
-        <w:t>,</w:t>
+      <w:r>
+        <w:t>SkyBrowse,</w:t>
       </w:r>
       <w:r>
         <w:t xml:space="preserve"> </w:t>
@@ -24850,13 +24174,8 @@
           <w:numId w:val="23"/>
         </w:numPr>
       </w:pPr>
-      <w:proofErr w:type="spellStart"/>
-      <w:r>
-        <w:t>SkyPlay</w:t>
-      </w:r>
-      <w:proofErr w:type="spellEnd"/>
-      <w:r>
-        <w:t>,</w:t>
+      <w:r>
+        <w:t>SkyPlay,</w:t>
       </w:r>
       <w:r>
         <w:t xml:space="preserve"> </w:t>
@@ -24998,11 +24317,9 @@
       <w:r>
         <w:t xml:space="preserve"> </w:t>
       </w:r>
-      <w:proofErr w:type="spellStart"/>
       <w:r>
         <w:t>SkyPlay</w:t>
       </w:r>
-      <w:proofErr w:type="spellEnd"/>
       <w:r>
         <w:t xml:space="preserve"> </w:t>
       </w:r>
@@ -25640,11 +24957,9 @@
       <w:r>
         <w:t xml:space="preserve"> </w:t>
       </w:r>
-      <w:proofErr w:type="spellStart"/>
       <w:r>
         <w:t>Config</w:t>
       </w:r>
-      <w:proofErr w:type="spellEnd"/>
       <w:r>
         <w:t xml:space="preserve"> </w:t>
       </w:r>
@@ -25944,19 +25259,15 @@
       <w:r>
         <w:t xml:space="preserve"> </w:t>
       </w:r>
-      <w:proofErr w:type="spellStart"/>
       <w:r>
         <w:t>Avid.Spotify</w:t>
       </w:r>
-      <w:proofErr w:type="spellEnd"/>
-      <w:r>
-        <w:t xml:space="preserve"> </w:t>
-      </w:r>
-      <w:proofErr w:type="spellStart"/>
+      <w:r>
+        <w:t xml:space="preserve"> </w:t>
+      </w:r>
       <w:r>
         <w:t>WebAPI</w:t>
       </w:r>
-      <w:proofErr w:type="spellEnd"/>
       <w:r>
         <w:t xml:space="preserve"> </w:t>
       </w:r>
@@ -26204,11 +25515,9 @@
           <w:numId w:val="6"/>
         </w:numPr>
       </w:pPr>
-      <w:proofErr w:type="spellStart"/>
       <w:r>
         <w:t>PlayList</w:t>
       </w:r>
-      <w:proofErr w:type="spellEnd"/>
       <w:r>
         <w:br/>
         <w:t>with</w:t>
@@ -26468,11 +25777,9 @@
           <w:numId w:val="6"/>
         </w:numPr>
       </w:pPr>
-      <w:proofErr w:type="spellStart"/>
       <w:r>
         <w:t>PlayQueue</w:t>
       </w:r>
-      <w:proofErr w:type="spellEnd"/>
       <w:r>
         <w:br/>
         <w:t>with</w:t>
@@ -26951,11 +26258,9 @@
       <w:r>
         <w:t xml:space="preserve"> </w:t>
       </w:r>
-      <w:proofErr w:type="spellStart"/>
       <w:r>
         <w:t>HttpClient</w:t>
       </w:r>
-      <w:proofErr w:type="spellEnd"/>
       <w:r>
         <w:t xml:space="preserve"> </w:t>
       </w:r>
@@ -26983,19 +26288,15 @@
       <w:r>
         <w:t xml:space="preserve"> </w:t>
       </w:r>
-      <w:proofErr w:type="spellStart"/>
       <w:r>
         <w:t>Avid.Spotify</w:t>
       </w:r>
-      <w:proofErr w:type="spellEnd"/>
-      <w:r>
-        <w:t xml:space="preserve"> </w:t>
-      </w:r>
-      <w:proofErr w:type="spellStart"/>
+      <w:r>
+        <w:t xml:space="preserve"> </w:t>
+      </w:r>
       <w:r>
         <w:t>WebAPI</w:t>
       </w:r>
-      <w:proofErr w:type="spellEnd"/>
       <w:r>
         <w:t xml:space="preserve"> </w:t>
       </w:r>
@@ -27007,18 +26308,14 @@
       <w:pPr>
         <w:pStyle w:val="Heading3"/>
       </w:pPr>
-      <w:proofErr w:type="spellStart"/>
       <w:r>
         <w:t>RemotePotato</w:t>
       </w:r>
-      <w:proofErr w:type="spellEnd"/>
     </w:p>
     <w:p>
-      <w:proofErr w:type="spellStart"/>
       <w:r>
         <w:t>RemotePotato</w:t>
       </w:r>
-      <w:proofErr w:type="spellEnd"/>
       <w:r>
         <w:t xml:space="preserve"> </w:t>
       </w:r>
@@ -27192,11 +26489,9 @@
       <w:r>
         <w:t xml:space="preserve"> </w:t>
       </w:r>
-      <w:proofErr w:type="spellStart"/>
       <w:r>
         <w:t>Center</w:t>
       </w:r>
-      <w:proofErr w:type="spellEnd"/>
       <w:r>
         <w:t xml:space="preserve"> </w:t>
       </w:r>
@@ -27355,11 +26650,9 @@
       <w:r>
         <w:t xml:space="preserve"> </w:t>
       </w:r>
-      <w:proofErr w:type="spellStart"/>
       <w:r>
         <w:t>RemotePotato</w:t>
       </w:r>
-      <w:proofErr w:type="spellEnd"/>
       <w:r>
         <w:t xml:space="preserve"> </w:t>
       </w:r>
@@ -27665,11 +26958,9 @@
       <w:r>
         <w:t xml:space="preserve"> </w:t>
       </w:r>
-      <w:proofErr w:type="spellStart"/>
       <w:r>
         <w:t>RemotePotato</w:t>
       </w:r>
-      <w:proofErr w:type="spellEnd"/>
       <w:r>
         <w:t xml:space="preserve"> </w:t>
       </w:r>
@@ -28173,11 +27464,9 @@
       <w:r>
         <w:t xml:space="preserve"> </w:t>
       </w:r>
-      <w:proofErr w:type="spellStart"/>
       <w:r>
         <w:t>RemotePotato</w:t>
       </w:r>
-      <w:proofErr w:type="spellEnd"/>
       <w:r>
         <w:t xml:space="preserve"> </w:t>
       </w:r>
@@ -28193,11 +27482,9 @@
       <w:r>
         <w:t xml:space="preserve"> </w:t>
       </w:r>
-      <w:proofErr w:type="spellStart"/>
       <w:r>
         <w:t>RemotePotato</w:t>
       </w:r>
-      <w:proofErr w:type="spellEnd"/>
       <w:r>
         <w:t xml:space="preserve"> </w:t>
       </w:r>
@@ -29003,11 +28290,9 @@
       <w:r>
         <w:t xml:space="preserve"> </w:t>
       </w:r>
-      <w:proofErr w:type="spellStart"/>
       <w:r>
         <w:t>GetSchedule</w:t>
       </w:r>
-      <w:proofErr w:type="spellEnd"/>
       <w:r>
         <w:t xml:space="preserve"> </w:t>
       </w:r>
@@ -29190,17 +28475,7 @@
         <w:t xml:space="preserve"> </w:t>
       </w:r>
       <w:r>
-        <w:t>(</w:t>
-      </w:r>
-      <w:proofErr w:type="spellStart"/>
-      <w:proofErr w:type="gramStart"/>
-      <w:r>
-        <w:t>Pid</w:t>
-      </w:r>
-      <w:proofErr w:type="spellEnd"/>
-      <w:proofErr w:type="gramEnd"/>
-      <w:r>
-        <w:t>)</w:t>
+        <w:t>(Pid)</w:t>
       </w:r>
       <w:r>
         <w:t xml:space="preserve"> </w:t>
@@ -29289,11 +28564,9 @@
       <w:r>
         <w:t xml:space="preserve"> </w:t>
       </w:r>
-      <w:proofErr w:type="spellStart"/>
       <w:r>
         <w:t>streamable</w:t>
       </w:r>
-      <w:proofErr w:type="spellEnd"/>
       <w:r>
         <w:t xml:space="preserve"> </w:t>
       </w:r>
@@ -29399,13 +28672,8 @@
       <w:r>
         <w:t xml:space="preserve"> </w:t>
       </w:r>
-      <w:proofErr w:type="spellStart"/>
-      <w:r>
-        <w:t>Center</w:t>
-      </w:r>
-      <w:proofErr w:type="spellEnd"/>
-      <w:r>
-        <w:t>.</w:t>
+      <w:r>
+        <w:t>Center.</w:t>
       </w:r>
       <w:r>
         <w:t xml:space="preserve"> </w:t>
@@ -30222,11 +29490,9 @@
       <w:r>
         <w:t xml:space="preserve"> </w:t>
       </w:r>
-      <w:proofErr w:type="spellStart"/>
       <w:r>
         <w:t>Avid.Desktop</w:t>
       </w:r>
-      <w:proofErr w:type="spellEnd"/>
       <w:r>
         <w:t xml:space="preserve"> </w:t>
       </w:r>
@@ -30908,11 +30174,9 @@
       <w:r>
         <w:t xml:space="preserve"> </w:t>
       </w:r>
-      <w:proofErr w:type="spellStart"/>
       <w:r>
         <w:t>analog</w:t>
       </w:r>
-      <w:proofErr w:type="spellEnd"/>
       <w:r>
         <w:t xml:space="preserve"> </w:t>
       </w:r>
@@ -30940,11 +30204,9 @@
       <w:r>
         <w:t xml:space="preserve"> </w:t>
       </w:r>
-      <w:proofErr w:type="spellStart"/>
       <w:r>
         <w:t>analog</w:t>
       </w:r>
-      <w:proofErr w:type="spellEnd"/>
       <w:r>
         <w:t xml:space="preserve"> </w:t>
       </w:r>
@@ -31309,11 +30571,9 @@
       <w:r>
         <w:t xml:space="preserve"> </w:t>
       </w:r>
-      <w:proofErr w:type="spellStart"/>
       <w:r>
         <w:t>analog</w:t>
       </w:r>
-      <w:proofErr w:type="spellEnd"/>
       <w:r>
         <w:t xml:space="preserve"> </w:t>
       </w:r>
@@ -31779,11 +31039,9 @@
       <w:r>
         <w:t xml:space="preserve"> </w:t>
       </w:r>
-      <w:proofErr w:type="spellStart"/>
       <w:r>
         <w:t>analog</w:t>
       </w:r>
-      <w:proofErr w:type="spellEnd"/>
       <w:r>
         <w:t xml:space="preserve"> </w:t>
       </w:r>
@@ -32865,11 +32123,9 @@
       <w:r>
         <w:t xml:space="preserve"> </w:t>
       </w:r>
-      <w:proofErr w:type="spellStart"/>
       <w:r>
         <w:t>RainShadow</w:t>
       </w:r>
-      <w:proofErr w:type="spellEnd"/>
       <w:r>
         <w:t xml:space="preserve"> </w:t>
       </w:r>
@@ -32920,11 +32176,9 @@
       <w:r>
         <w:t xml:space="preserve"> </w:t>
       </w:r>
-      <w:proofErr w:type="spellStart"/>
       <w:r>
         <w:t>ValkyrieTech</w:t>
       </w:r>
-      <w:proofErr w:type="spellEnd"/>
       <w:r>
         <w:t xml:space="preserve"> </w:t>
       </w:r>
@@ -33204,11 +32458,9 @@
       <w:r>
         <w:t xml:space="preserve"> </w:t>
       </w:r>
-      <w:proofErr w:type="spellStart"/>
       <w:r>
         <w:t>ValkyrieTech</w:t>
       </w:r>
-      <w:proofErr w:type="spellEnd"/>
       <w:r>
         <w:t xml:space="preserve"> </w:t>
       </w:r>
@@ -33487,13 +32739,8 @@
       <w:r>
         <w:t xml:space="preserve"> </w:t>
       </w:r>
-      <w:proofErr w:type="spellStart"/>
-      <w:r>
-        <w:t>mis</w:t>
-      </w:r>
-      <w:proofErr w:type="spellEnd"/>
-      <w:r>
-        <w:t>-interpretation</w:t>
+      <w:r>
+        <w:t>mis-interpretation</w:t>
       </w:r>
       <w:r>
         <w:t xml:space="preserve"> </w:t>
@@ -34055,18 +33302,14 @@
       <w:pPr>
         <w:pStyle w:val="Heading3"/>
       </w:pPr>
-      <w:proofErr w:type="spellStart"/>
       <w:r>
         <w:t>IRCodes</w:t>
       </w:r>
-      <w:proofErr w:type="spellEnd"/>
     </w:p>
     <w:p>
-      <w:proofErr w:type="spellStart"/>
       <w:r>
         <w:t>Avid.Desktop</w:t>
       </w:r>
-      <w:proofErr w:type="spellEnd"/>
       <w:r>
         <w:t xml:space="preserve"> </w:t>
       </w:r>
@@ -34393,11 +33636,9 @@
       <w:r>
         <w:t xml:space="preserve"> </w:t>
       </w:r>
-      <w:proofErr w:type="spellStart"/>
       <w:r>
         <w:t>IRCodes</w:t>
       </w:r>
-      <w:proofErr w:type="spellEnd"/>
       <w:r>
         <w:t xml:space="preserve"> </w:t>
       </w:r>
@@ -34641,11 +33882,9 @@
       <w:r>
         <w:t xml:space="preserve"> </w:t>
       </w:r>
-      <w:proofErr w:type="spellStart"/>
       <w:r>
         <w:t>Avid.Desktop</w:t>
       </w:r>
-      <w:proofErr w:type="spellEnd"/>
       <w:r>
         <w:t xml:space="preserve"> </w:t>
       </w:r>
@@ -34663,12 +33902,10 @@
       <w:pPr>
         <w:pStyle w:val="Heading3"/>
       </w:pPr>
-      <w:proofErr w:type="spellStart"/>
       <w:r>
         <w:lastRenderedPageBreak/>
         <w:t>Config</w:t>
       </w:r>
-      <w:proofErr w:type="spellEnd"/>
     </w:p>
     <w:p>
       <w:r>
@@ -34677,11 +33914,9 @@
       <w:r>
         <w:t xml:space="preserve"> </w:t>
       </w:r>
-      <w:proofErr w:type="spellStart"/>
       <w:r>
         <w:t>Config</w:t>
       </w:r>
-      <w:proofErr w:type="spellEnd"/>
       <w:r>
         <w:t xml:space="preserve"> </w:t>
       </w:r>
@@ -34877,11 +34112,9 @@
       <w:r>
         <w:t xml:space="preserve"> </w:t>
       </w:r>
-      <w:proofErr w:type="spellStart"/>
       <w:r>
         <w:t>Config</w:t>
       </w:r>
-      <w:proofErr w:type="spellEnd"/>
       <w:r>
         <w:t xml:space="preserve"> </w:t>
       </w:r>
@@ -34903,11 +34136,9 @@
           <w:numId w:val="28"/>
         </w:numPr>
       </w:pPr>
-      <w:proofErr w:type="spellStart"/>
       <w:r>
         <w:t>IpAddress</w:t>
       </w:r>
-      <w:proofErr w:type="spellEnd"/>
       <w:r>
         <w:t xml:space="preserve"> </w:t>
       </w:r>
@@ -34959,11 +34190,9 @@
           <w:numId w:val="28"/>
         </w:numPr>
       </w:pPr>
-      <w:proofErr w:type="spellStart"/>
       <w:r>
         <w:t>ReceiverAddress</w:t>
       </w:r>
-      <w:proofErr w:type="spellEnd"/>
       <w:r>
         <w:t xml:space="preserve"> </w:t>
       </w:r>
@@ -35003,11 +34232,9 @@
           <w:numId w:val="28"/>
         </w:numPr>
       </w:pPr>
-      <w:proofErr w:type="spellStart"/>
       <w:r>
         <w:t>VideoPath</w:t>
       </w:r>
-      <w:proofErr w:type="spellEnd"/>
       <w:r>
         <w:t xml:space="preserve"> </w:t>
       </w:r>
@@ -35101,11 +34328,9 @@
           <w:numId w:val="28"/>
         </w:numPr>
       </w:pPr>
-      <w:proofErr w:type="spellStart"/>
       <w:r>
         <w:t>DvdPath</w:t>
       </w:r>
-      <w:proofErr w:type="spellEnd"/>
       <w:r>
         <w:t xml:space="preserve"> </w:t>
       </w:r>
@@ -35187,11 +34412,9 @@
           <w:numId w:val="28"/>
         </w:numPr>
       </w:pPr>
-      <w:proofErr w:type="spellStart"/>
       <w:r>
         <w:t>BluRayPath</w:t>
       </w:r>
-      <w:proofErr w:type="spellEnd"/>
       <w:r>
         <w:t xml:space="preserve"> </w:t>
       </w:r>
@@ -35249,11 +34472,9 @@
       <w:r>
         <w:t xml:space="preserve"> </w:t>
       </w:r>
-      <w:proofErr w:type="spellStart"/>
       <w:r>
         <w:t>BluRays</w:t>
       </w:r>
-      <w:proofErr w:type="spellEnd"/>
       <w:r>
         <w:t xml:space="preserve"> </w:t>
       </w:r>
@@ -35275,11 +34496,9 @@
           <w:numId w:val="28"/>
         </w:numPr>
       </w:pPr>
-      <w:proofErr w:type="spellStart"/>
       <w:r>
         <w:t>TvFavourites</w:t>
       </w:r>
-      <w:proofErr w:type="spellEnd"/>
       <w:r>
         <w:t xml:space="preserve"> </w:t>
       </w:r>
@@ -35379,11 +34598,9 @@
           <w:numId w:val="28"/>
         </w:numPr>
       </w:pPr>
-      <w:proofErr w:type="spellStart"/>
       <w:r>
         <w:t>SkyFavourites</w:t>
       </w:r>
-      <w:proofErr w:type="spellEnd"/>
       <w:r>
         <w:t xml:space="preserve"> </w:t>
       </w:r>
@@ -35474,11 +34691,9 @@
           <w:numId w:val="28"/>
         </w:numPr>
       </w:pPr>
-      <w:proofErr w:type="spellStart"/>
       <w:r>
         <w:t>SkyRadio</w:t>
       </w:r>
-      <w:proofErr w:type="spellEnd"/>
       <w:r>
         <w:t xml:space="preserve"> </w:t>
       </w:r>
@@ -35530,11 +34745,9 @@
           <w:numId w:val="28"/>
         </w:numPr>
       </w:pPr>
-      <w:proofErr w:type="spellStart"/>
       <w:r>
         <w:t>SkyPackages</w:t>
       </w:r>
-      <w:proofErr w:type="spellEnd"/>
       <w:r>
         <w:t xml:space="preserve"> </w:t>
       </w:r>
@@ -35589,11 +34802,9 @@
           <w:numId w:val="28"/>
         </w:numPr>
       </w:pPr>
-      <w:proofErr w:type="spellStart"/>
       <w:r>
         <w:t>SkyCapacityGB</w:t>
       </w:r>
-      <w:proofErr w:type="spellEnd"/>
       <w:r>
         <w:t xml:space="preserve"> - </w:t>
       </w:r>
@@ -35609,11 +34820,9 @@
           <w:numId w:val="28"/>
         </w:numPr>
       </w:pPr>
-      <w:proofErr w:type="spellStart"/>
       <w:r>
         <w:t>UseSkyLiveTV</w:t>
       </w:r>
-      <w:proofErr w:type="spellEnd"/>
       <w:r>
         <w:t xml:space="preserve"> </w:t>
       </w:r>
@@ -35731,11 +34940,9 @@
           <w:numId w:val="28"/>
         </w:numPr>
       </w:pPr>
-      <w:proofErr w:type="spellStart"/>
       <w:r>
         <w:t>BBCTVChannels</w:t>
       </w:r>
-      <w:proofErr w:type="spellEnd"/>
       <w:r>
         <w:t xml:space="preserve"> </w:t>
       </w:r>
@@ -35823,11 +35030,9 @@
           <w:numId w:val="28"/>
         </w:numPr>
       </w:pPr>
-      <w:proofErr w:type="spellStart"/>
       <w:r>
         <w:t>BBCRadioStations</w:t>
       </w:r>
-      <w:proofErr w:type="spellEnd"/>
       <w:r>
         <w:t xml:space="preserve"> </w:t>
       </w:r>
@@ -35926,11 +35131,9 @@
       <w:r>
         <w:t xml:space="preserve"> </w:t>
       </w:r>
-      <w:proofErr w:type="spellStart"/>
       <w:r>
         <w:t>ReceiverAddress</w:t>
       </w:r>
-      <w:proofErr w:type="spellEnd"/>
       <w:r>
         <w:t xml:space="preserve"> </w:t>
       </w:r>
@@ -36308,11 +35511,9 @@
       <w:r>
         <w:t xml:space="preserve"> </w:t>
       </w:r>
-      <w:proofErr w:type="spellStart"/>
       <w:r>
         <w:t>Avid.Desktop</w:t>
       </w:r>
-      <w:proofErr w:type="spellEnd"/>
       <w:r>
         <w:t xml:space="preserve"> </w:t>
       </w:r>
@@ -36412,11 +35613,9 @@
       <w:r>
         <w:t xml:space="preserve"> </w:t>
       </w:r>
-      <w:proofErr w:type="spellStart"/>
       <w:r>
         <w:t>Center</w:t>
       </w:r>
-      <w:proofErr w:type="spellEnd"/>
     </w:p>
     <w:p>
       <w:pPr>
@@ -36522,11 +35721,9 @@
       <w:r>
         <w:t xml:space="preserve"> </w:t>
       </w:r>
-      <w:proofErr w:type="spellStart"/>
       <w:r>
         <w:t>Center</w:t>
       </w:r>
-      <w:proofErr w:type="spellEnd"/>
       <w:r>
         <w:t xml:space="preserve"> </w:t>
       </w:r>
@@ -36560,11 +35757,9 @@
           <w:numId w:val="32"/>
         </w:numPr>
       </w:pPr>
-      <w:proofErr w:type="spellStart"/>
       <w:r>
         <w:t>GForce</w:t>
       </w:r>
-      <w:proofErr w:type="spellEnd"/>
       <w:r>
         <w:t xml:space="preserve"> </w:t>
       </w:r>
@@ -39326,11 +38521,9 @@
       <w:r>
         <w:t xml:space="preserve"> </w:t>
       </w:r>
-      <w:proofErr w:type="spellStart"/>
       <w:r>
         <w:t>JQuery.Touch</w:t>
       </w:r>
-      <w:proofErr w:type="spellEnd"/>
       <w:r>
         <w:t xml:space="preserve"> </w:t>
       </w:r>
@@ -39340,13 +38533,8 @@
       <w:r>
         <w:t xml:space="preserve"> </w:t>
       </w:r>
-      <w:proofErr w:type="spellStart"/>
-      <w:r>
-        <w:t>JQuery.Mobile</w:t>
-      </w:r>
-      <w:proofErr w:type="spellEnd"/>
-      <w:r>
-        <w:t>.</w:t>
+      <w:r>
+        <w:t>JQuery.Mobile.</w:t>
       </w:r>
       <w:r>
         <w:t xml:space="preserve"> </w:t>
@@ -39584,13 +38772,8 @@
       <w:r>
         <w:t xml:space="preserve"> </w:t>
       </w:r>
-      <w:proofErr w:type="spellStart"/>
-      <w:r>
-        <w:t>doubletap</w:t>
-      </w:r>
-      <w:proofErr w:type="spellEnd"/>
-      <w:r>
-        <w:t>,</w:t>
+      <w:r>
+        <w:t>doubletap,</w:t>
       </w:r>
       <w:r>
         <w:t xml:space="preserve"> </w:t>
@@ -39613,13 +38796,8 @@
       <w:r>
         <w:t xml:space="preserve"> </w:t>
       </w:r>
-      <w:proofErr w:type="gramStart"/>
-      <w:r>
-        <w:t>pinch</w:t>
-      </w:r>
-      <w:proofErr w:type="gramEnd"/>
-      <w:r>
-        <w:t>)</w:t>
+      <w:r>
+        <w:t>pinch)</w:t>
       </w:r>
       <w:r>
         <w:t xml:space="preserve"> </w:t>
@@ -39901,11 +39079,9 @@
           <w:numId w:val="30"/>
         </w:numPr>
       </w:pPr>
-      <w:proofErr w:type="spellStart"/>
       <w:r>
         <w:t>EnableDragScroll</w:t>
       </w:r>
-      <w:proofErr w:type="spellEnd"/>
       <w:r>
         <w:t>,</w:t>
       </w:r>
@@ -40074,11 +39250,9 @@
           <w:numId w:val="30"/>
         </w:numPr>
       </w:pPr>
-      <w:proofErr w:type="spellStart"/>
       <w:r>
         <w:t>EnableMouseBehaviour</w:t>
       </w:r>
-      <w:proofErr w:type="spellEnd"/>
       <w:r>
         <w:t>,</w:t>
       </w:r>
@@ -40205,11 +39379,9 @@
       <w:r>
         <w:t xml:space="preserve"> </w:t>
       </w:r>
-      <w:proofErr w:type="spellStart"/>
       <w:r>
         <w:t>MouseMove</w:t>
       </w:r>
-      <w:proofErr w:type="spellEnd"/>
       <w:r>
         <w:t xml:space="preserve"> </w:t>
       </w:r>
@@ -40219,11 +39391,9 @@
       <w:r>
         <w:t xml:space="preserve"> </w:t>
       </w:r>
-      <w:proofErr w:type="spellStart"/>
       <w:r>
         <w:t>MouseClick</w:t>
       </w:r>
-      <w:proofErr w:type="spellEnd"/>
       <w:r>
         <w:t xml:space="preserve"> </w:t>
       </w:r>
@@ -40316,13 +39486,9 @@
           <w:numId w:val="31"/>
         </w:numPr>
       </w:pPr>
-      <w:proofErr w:type="spellStart"/>
-      <w:proofErr w:type="gramStart"/>
       <w:r>
         <w:t>noUiSlider</w:t>
       </w:r>
-      <w:proofErr w:type="spellEnd"/>
-      <w:proofErr w:type="gramEnd"/>
       <w:r>
         <w:t xml:space="preserve"> </w:t>
       </w:r>
@@ -40400,11 +39566,9 @@
           <w:numId w:val="31"/>
         </w:numPr>
       </w:pPr>
-      <w:proofErr w:type="spellStart"/>
       <w:r>
         <w:t>Jquery.easing</w:t>
       </w:r>
-      <w:proofErr w:type="spellEnd"/>
       <w:r>
         <w:t xml:space="preserve"> </w:t>
       </w:r>
@@ -40815,13 +39979,8 @@
       <w:r>
         <w:t xml:space="preserve"> </w:t>
       </w:r>
-      <w:proofErr w:type="spellStart"/>
-      <w:r>
-        <w:t>etc</w:t>
-      </w:r>
-      <w:proofErr w:type="spellEnd"/>
-      <w:r>
-        <w:t>).</w:t>
+      <w:r>
+        <w:t>etc).</w:t>
       </w:r>
     </w:p>
     <w:p>
@@ -40905,11 +40064,9 @@
       <w:r>
         <w:t xml:space="preserve"> </w:t>
       </w:r>
-      <w:proofErr w:type="spellStart"/>
       <w:r>
         <w:t>analog</w:t>
       </w:r>
-      <w:proofErr w:type="spellEnd"/>
       <w:r>
         <w:t xml:space="preserve"> </w:t>
       </w:r>
@@ -41268,13 +40425,8 @@
         <w:t xml:space="preserve"> </w:t>
       </w:r>
       <w:r>
-        <w:t>quality</w:t>
-      </w:r>
-      <w:proofErr w:type="gramStart"/>
-      <w:r>
-        <w:t>..</w:t>
-      </w:r>
-      <w:proofErr w:type="gramEnd"/>
+        <w:t>quality..</w:t>
+      </w:r>
       <w:r>
         <w:t xml:space="preserve"> </w:t>
       </w:r>
@@ -41842,34 +40994,13 @@
         <w:t xml:space="preserve"> </w:t>
       </w:r>
       <w:r>
-        <w:t xml:space="preserve">This is used via the </w:t>
-      </w:r>
-      <w:proofErr w:type="spellStart"/>
-      <w:r>
-        <w:t>UsbUirtManagedWrapper.</w:t>
+        <w:t>This is used via the UsbUirtManagedWrapper.</w:t>
       </w:r>
       <w:r>
         <w:t>UsbUirt</w:t>
       </w:r>
-      <w:proofErr w:type="spellEnd"/>
-      <w:r>
-        <w:t xml:space="preserve"> class in the </w:t>
-      </w:r>
-      <w:proofErr w:type="spellStart"/>
-      <w:r>
-        <w:t>UsbUirtManagedWrapper</w:t>
-      </w:r>
-      <w:proofErr w:type="spellEnd"/>
-      <w:r>
-        <w:t xml:space="preserve"> DLL included in </w:t>
-      </w:r>
-      <w:proofErr w:type="spellStart"/>
-      <w:r>
-        <w:t>ReferencedDLLs</w:t>
-      </w:r>
-      <w:proofErr w:type="spellEnd"/>
-      <w:r>
-        <w:t>.</w:t>
+      <w:r>
+        <w:t xml:space="preserve"> class in the UsbUirtManagedWrapper DLL included in ReferencedDLLs.</w:t>
       </w:r>
     </w:p>
     <w:p>
@@ -42329,11 +41460,9 @@
       <w:r>
         <w:t xml:space="preserve"> </w:t>
       </w:r>
-      <w:proofErr w:type="spellStart"/>
       <w:r>
         <w:t>RainShadow</w:t>
       </w:r>
-      <w:proofErr w:type="spellEnd"/>
       <w:r>
         <w:t xml:space="preserve"> </w:t>
       </w:r>
@@ -42384,11 +41513,9 @@
       <w:r>
         <w:t xml:space="preserve"> </w:t>
       </w:r>
-      <w:proofErr w:type="spellStart"/>
       <w:r>
         <w:t>USBwith</w:t>
       </w:r>
-      <w:proofErr w:type="spellEnd"/>
       <w:r>
         <w:t xml:space="preserve"> </w:t>
       </w:r>
@@ -42398,11 +41525,9 @@
       <w:r>
         <w:t xml:space="preserve"> </w:t>
       </w:r>
-      <w:proofErr w:type="spellStart"/>
       <w:r>
         <w:t>ValkyrieTech</w:t>
       </w:r>
-      <w:proofErr w:type="spellEnd"/>
       <w:r>
         <w:t xml:space="preserve"> </w:t>
       </w:r>
@@ -43075,11 +42200,9 @@
       <w:r>
         <w:t xml:space="preserve"> </w:t>
       </w:r>
-      <w:proofErr w:type="spellStart"/>
       <w:r>
         <w:t>Center</w:t>
       </w:r>
-      <w:proofErr w:type="spellEnd"/>
     </w:p>
     <w:p>
       <w:r>
@@ -43100,11 +42223,9 @@
       <w:r>
         <w:t xml:space="preserve"> </w:t>
       </w:r>
-      <w:proofErr w:type="spellStart"/>
       <w:r>
         <w:t>Center</w:t>
       </w:r>
-      <w:proofErr w:type="spellEnd"/>
       <w:r>
         <w:t xml:space="preserve"> </w:t>
       </w:r>
@@ -43574,11 +42695,9 @@
       <w:r>
         <w:t xml:space="preserve"> </w:t>
       </w:r>
-      <w:proofErr w:type="spellStart"/>
       <w:r>
         <w:t>RemotePotato</w:t>
       </w:r>
-      <w:proofErr w:type="spellEnd"/>
       <w:r>
         <w:t xml:space="preserve"> </w:t>
       </w:r>
@@ -43847,11 +42966,9 @@
       <w:r>
         <w:t xml:space="preserve"> </w:t>
       </w:r>
-      <w:proofErr w:type="spellStart"/>
       <w:r>
         <w:t>Center</w:t>
       </w:r>
-      <w:proofErr w:type="spellEnd"/>
     </w:p>
     <w:p>
       <w:r>
@@ -43872,11 +42989,9 @@
       <w:r>
         <w:t xml:space="preserve"> </w:t>
       </w:r>
-      <w:proofErr w:type="spellStart"/>
       <w:r>
         <w:t>Center</w:t>
       </w:r>
-      <w:proofErr w:type="spellEnd"/>
       <w:r>
         <w:t xml:space="preserve"> </w:t>
       </w:r>
@@ -44249,11 +43364,9 @@
       <w:r>
         <w:t xml:space="preserve"> </w:t>
       </w:r>
-      <w:proofErr w:type="spellStart"/>
       <w:r>
         <w:t>Avid.Spotify</w:t>
       </w:r>
-      <w:proofErr w:type="spellEnd"/>
       <w:r>
         <w:t xml:space="preserve"> </w:t>
       </w:r>
@@ -44453,11 +43566,9 @@
       <w:r>
         <w:t xml:space="preserve"> </w:t>
       </w:r>
-      <w:proofErr w:type="spellStart"/>
       <w:r>
         <w:t>SoundSpectum</w:t>
       </w:r>
-      <w:proofErr w:type="spellEnd"/>
       <w:r>
         <w:t xml:space="preserve"> </w:t>
       </w:r>
@@ -44514,13 +43625,8 @@
       <w:r>
         <w:t xml:space="preserve"> </w:t>
       </w:r>
-      <w:proofErr w:type="spellStart"/>
-      <w:r>
-        <w:t>Center</w:t>
-      </w:r>
-      <w:proofErr w:type="spellEnd"/>
-      <w:r>
-        <w:t>,</w:t>
+      <w:r>
+        <w:t>Center,</w:t>
       </w:r>
       <w:r>
         <w:t xml:space="preserve"> </w:t>
@@ -44615,11 +43721,9 @@
       <w:r>
         <w:t xml:space="preserve"> </w:t>
       </w:r>
-      <w:proofErr w:type="spellStart"/>
       <w:r>
         <w:t>SoundSpectum</w:t>
       </w:r>
-      <w:proofErr w:type="spellEnd"/>
       <w:r>
         <w:t xml:space="preserve"> </w:t>
       </w:r>
@@ -44771,18 +43875,14 @@
       <w:pPr>
         <w:pStyle w:val="Heading3"/>
       </w:pPr>
-      <w:proofErr w:type="spellStart"/>
       <w:r>
         <w:t>RemotePotato</w:t>
       </w:r>
-      <w:proofErr w:type="spellEnd"/>
     </w:p>
     <w:p>
-      <w:proofErr w:type="spellStart"/>
       <w:r>
         <w:t>RemotePotato</w:t>
       </w:r>
-      <w:proofErr w:type="spellEnd"/>
       <w:r>
         <w:t xml:space="preserve"> </w:t>
       </w:r>
@@ -44956,11 +44056,9 @@
       <w:r>
         <w:t xml:space="preserve"> </w:t>
       </w:r>
-      <w:proofErr w:type="spellStart"/>
       <w:r>
         <w:t>Center</w:t>
       </w:r>
-      <w:proofErr w:type="spellEnd"/>
       <w:r>
         <w:t xml:space="preserve"> </w:t>
       </w:r>
@@ -45119,11 +44217,9 @@
       <w:r>
         <w:t xml:space="preserve"> </w:t>
       </w:r>
-      <w:proofErr w:type="spellStart"/>
       <w:r>
         <w:t>RemotePotato</w:t>
       </w:r>
-      <w:proofErr w:type="spellEnd"/>
       <w:r>
         <w:t xml:space="preserve"> </w:t>
       </w:r>
@@ -45726,13 +44822,8 @@
       <w:r>
         <w:t xml:space="preserve"> </w:t>
       </w:r>
-      <w:proofErr w:type="spellStart"/>
-      <w:r>
-        <w:t>doubletap</w:t>
-      </w:r>
-      <w:proofErr w:type="spellEnd"/>
-      <w:r>
-        <w:t>,</w:t>
+      <w:r>
+        <w:t>doubletap,</w:t>
       </w:r>
       <w:r>
         <w:t xml:space="preserve"> </w:t>
@@ -45755,13 +44846,8 @@
       <w:r>
         <w:t xml:space="preserve"> </w:t>
       </w:r>
-      <w:proofErr w:type="gramStart"/>
-      <w:r>
-        <w:t>pinch</w:t>
-      </w:r>
-      <w:proofErr w:type="gramEnd"/>
-      <w:r>
-        <w:t>)</w:t>
+      <w:r>
+        <w:t>pinch)</w:t>
       </w:r>
       <w:r>
         <w:t xml:space="preserve"> </w:t>
@@ -45939,8 +45025,6 @@
       <w:r>
         <w:t xml:space="preserve"> </w:t>
       </w:r>
-      <w:bookmarkStart w:id="0" w:name="_GoBack"/>
-      <w:bookmarkEnd w:id="0"/>
       <w:r>
         <w:t>adopting</w:t>
       </w:r>
@@ -45985,16 +45069,12 @@
       <w:pPr>
         <w:pStyle w:val="Heading3"/>
       </w:pPr>
-      <w:proofErr w:type="spellStart"/>
-      <w:proofErr w:type="gramStart"/>
       <w:r>
         <w:t>noUi</w:t>
       </w:r>
       <w:r>
         <w:t>Slider</w:t>
       </w:r>
-      <w:proofErr w:type="spellEnd"/>
-      <w:proofErr w:type="gramEnd"/>
     </w:p>
     <w:p>
       <w:r>
@@ -46033,11 +45113,9 @@
       <w:r>
         <w:t xml:space="preserve"> </w:t>
       </w:r>
-      <w:proofErr w:type="spellStart"/>
       <w:r>
         <w:t>etc</w:t>
       </w:r>
-      <w:proofErr w:type="spellEnd"/>
       <w:r>
         <w:t xml:space="preserve"> </w:t>
       </w:r>
@@ -46059,11 +45137,9 @@
       <w:r>
         <w:t xml:space="preserve"> </w:t>
       </w:r>
-      <w:proofErr w:type="spellStart"/>
       <w:r>
         <w:t>noUiSlider</w:t>
       </w:r>
-      <w:proofErr w:type="spellEnd"/>
       <w:r>
         <w:t xml:space="preserve"> </w:t>
       </w:r>
@@ -46239,11 +45315,9 @@
       <w:pPr>
         <w:pStyle w:val="Heading3"/>
       </w:pPr>
-      <w:proofErr w:type="spellStart"/>
       <w:r>
         <w:t>SpotiFire</w:t>
       </w:r>
-      <w:proofErr w:type="spellEnd"/>
     </w:p>
     <w:p>
       <w:r>
@@ -46348,11 +45422,9 @@
       <w:r>
         <w:t xml:space="preserve"> </w:t>
       </w:r>
-      <w:proofErr w:type="spellStart"/>
       <w:r>
         <w:t>SpotiFire</w:t>
       </w:r>
-      <w:proofErr w:type="spellEnd"/>
       <w:r>
         <w:t xml:space="preserve"> </w:t>
       </w:r>
@@ -46517,11 +45589,9 @@
       <w:r>
         <w:t xml:space="preserve"> </w:t>
       </w:r>
-      <w:proofErr w:type="spellStart"/>
       <w:r>
         <w:t>Avid.Spotify</w:t>
       </w:r>
-      <w:proofErr w:type="spellEnd"/>
       <w:r>
         <w:t xml:space="preserve"> </w:t>
       </w:r>
@@ -46537,11 +45607,9 @@
       <w:r>
         <w:t xml:space="preserve"> </w:t>
       </w:r>
-      <w:proofErr w:type="spellStart"/>
       <w:r>
         <w:t>SpotiFire</w:t>
       </w:r>
-      <w:proofErr w:type="spellEnd"/>
       <w:r>
         <w:t xml:space="preserve"> </w:t>
       </w:r>
@@ -46554,63 +45622,27 @@
         <w:ind w:left="720"/>
       </w:pPr>
       <w:r>
-        <w:t xml:space="preserve">Note that the </w:t>
-      </w:r>
-      <w:proofErr w:type="spellStart"/>
-      <w:r>
-        <w:t>SpotiFire</w:t>
-      </w:r>
-      <w:proofErr w:type="spellEnd"/>
-      <w:r>
-        <w:t xml:space="preserve"> DLLs used are from the non-default </w:t>
-      </w:r>
-      <w:r>
-        <w:t xml:space="preserve">"future-playlist-add" branch of the </w:t>
-      </w:r>
-      <w:proofErr w:type="spellStart"/>
-      <w:r>
-        <w:t>GitHub</w:t>
-      </w:r>
-      <w:proofErr w:type="spellEnd"/>
-      <w:r>
-        <w:t xml:space="preserve"> project</w:t>
-      </w:r>
-      <w:r>
-        <w:t xml:space="preserve">. The branch available via </w:t>
-      </w:r>
-      <w:proofErr w:type="spellStart"/>
-      <w:r>
-        <w:t>NuGet</w:t>
-      </w:r>
-      <w:proofErr w:type="spellEnd"/>
-      <w:r>
-        <w:t xml:space="preserve"> does not have a required method in its API. A build of this branch is included in the </w:t>
-      </w:r>
-      <w:proofErr w:type="spellStart"/>
-      <w:r>
-        <w:t>ReferencedDLLs</w:t>
-      </w:r>
-      <w:proofErr w:type="spellEnd"/>
-      <w:r>
-        <w:t>.</w:t>
+        <w:t xml:space="preserve">Note that the SpotiFire DLLs used are from the non-default </w:t>
+      </w:r>
+      <w:r>
+        <w:t>"future-playlist-add" branch of the GitHub project</w:t>
+      </w:r>
+      <w:r>
+        <w:t>. The branch available via NuGet does not have a required method in its API. A build of this branch is included in the ReferencedDLLs.</w:t>
       </w:r>
     </w:p>
     <w:p>
       <w:pPr>
         <w:pStyle w:val="Heading3"/>
       </w:pPr>
-      <w:proofErr w:type="spellStart"/>
       <w:r>
         <w:t>NAudio</w:t>
       </w:r>
-      <w:proofErr w:type="spellEnd"/>
     </w:p>
     <w:p>
-      <w:proofErr w:type="spellStart"/>
       <w:r>
         <w:t>NAudio</w:t>
       </w:r>
-      <w:proofErr w:type="spellEnd"/>
       <w:r>
         <w:t xml:space="preserve"> </w:t>
       </w:r>
@@ -46835,11 +45867,9 @@
       <w:r>
         <w:t xml:space="preserve"> </w:t>
       </w:r>
-      <w:proofErr w:type="spellStart"/>
       <w:r>
         <w:t>Avid.Spotify</w:t>
       </w:r>
-      <w:proofErr w:type="spellEnd"/>
       <w:r>
         <w:t xml:space="preserve"> </w:t>
       </w:r>
@@ -46875,28 +45905,17 @@
       <w:pPr>
         <w:pStyle w:val="Heading3"/>
       </w:pPr>
-      <w:proofErr w:type="spellStart"/>
       <w:r>
         <w:t>NLog</w:t>
       </w:r>
-      <w:proofErr w:type="spellEnd"/>
     </w:p>
     <w:p>
-      <w:proofErr w:type="spellStart"/>
       <w:r>
         <w:rPr>
           <w:rFonts w:ascii="Segoe UI" w:hAnsi="Segoe UI" w:cs="Segoe UI"/>
           <w:color w:val="000000"/>
         </w:rPr>
-        <w:t>NLog</w:t>
-      </w:r>
-      <w:proofErr w:type="spellEnd"/>
-      <w:r>
-        <w:rPr>
-          <w:rFonts w:ascii="Segoe UI" w:hAnsi="Segoe UI" w:cs="Segoe UI"/>
-          <w:color w:val="000000"/>
-        </w:rPr>
-        <w:t xml:space="preserve"> (</w:t>
+        <w:t>NLog (</w:t>
       </w:r>
       <w:hyperlink r:id="rId30" w:history="1">
         <w:r>
@@ -46913,37 +45932,35 @@
         </w:rPr>
         <w:t xml:space="preserve">) is a free open source logging platform for .NET and other platforms. It is used in </w:t>
       </w:r>
-      <w:proofErr w:type="spellStart"/>
       <w:r>
         <w:rPr>
           <w:rFonts w:ascii="Segoe UI" w:hAnsi="Segoe UI" w:cs="Segoe UI"/>
           <w:color w:val="000000"/>
         </w:rPr>
-        <w:t>Avid.Spotify</w:t>
-      </w:r>
-      <w:proofErr w:type="spellEnd"/>
+        <w:t xml:space="preserve">Avid.Desktop and </w:t>
+      </w:r>
       <w:r>
         <w:rPr>
           <w:rFonts w:ascii="Segoe UI" w:hAnsi="Segoe UI" w:cs="Segoe UI"/>
           <w:color w:val="000000"/>
         </w:rPr>
-        <w:t xml:space="preserve">, whose </w:t>
-      </w:r>
-      <w:proofErr w:type="spellStart"/>
+        <w:t>Avid.Spotify, whose App.config file</w:t>
+      </w:r>
       <w:r>
         <w:rPr>
           <w:rFonts w:ascii="Segoe UI" w:hAnsi="Segoe UI" w:cs="Segoe UI"/>
           <w:color w:val="000000"/>
         </w:rPr>
-        <w:t>App.config</w:t>
-      </w:r>
-      <w:proofErr w:type="spellEnd"/>
+        <w:t>s configure</w:t>
+      </w:r>
+      <w:bookmarkStart w:id="0" w:name="_GoBack"/>
+      <w:bookmarkEnd w:id="0"/>
       <w:r>
         <w:rPr>
           <w:rFonts w:ascii="Segoe UI" w:hAnsi="Segoe UI" w:cs="Segoe UI"/>
           <w:color w:val="000000"/>
         </w:rPr>
-        <w:t xml:space="preserve"> file configures logging to files in the directory “</w:t>
+        <w:t xml:space="preserve"> logging to files in the directory “</w:t>
       </w:r>
       <w:r>
         <w:rPr>
@@ -46957,23 +45974,7 @@
           <w:rFonts w:ascii="Segoe UI" w:hAnsi="Segoe UI" w:cs="Segoe UI"/>
           <w:color w:val="000000"/>
         </w:rPr>
-        <w:t xml:space="preserve">". And it is used in Avid4G.Net, whose </w:t>
-      </w:r>
-      <w:proofErr w:type="spellStart"/>
-      <w:r>
-        <w:rPr>
-          <w:rFonts w:ascii="Segoe UI" w:hAnsi="Segoe UI" w:cs="Segoe UI"/>
-          <w:color w:val="000000"/>
-        </w:rPr>
-        <w:t>Web.config</w:t>
-      </w:r>
-      <w:proofErr w:type="spellEnd"/>
-      <w:r>
-        <w:rPr>
-          <w:rFonts w:ascii="Segoe UI" w:hAnsi="Segoe UI" w:cs="Segoe UI"/>
-          <w:color w:val="000000"/>
-        </w:rPr>
-        <w:t xml:space="preserve"> file configures logging to files in the sub-directory “</w:t>
+        <w:t>". And it is used in Avid4G.Net, whose Web.config file configures logging to files in the sub-directory “</w:t>
       </w:r>
       <w:r>
         <w:rPr>
@@ -46994,11 +45995,9 @@
       <w:pPr>
         <w:pStyle w:val="Heading3"/>
       </w:pPr>
-      <w:proofErr w:type="spellStart"/>
       <w:r>
         <w:t>InputSimulator</w:t>
       </w:r>
-      <w:proofErr w:type="spellEnd"/>
     </w:p>
     <w:p>
       <w:r>
@@ -47019,86 +46018,40 @@
         <w:t xml:space="preserve">) </w:t>
       </w:r>
       <w:r>
-        <w:t xml:space="preserve">provides a simple .NET (C#) interface to simulate Keyboard or Mouse input using the Win32 </w:t>
-      </w:r>
-      <w:proofErr w:type="spellStart"/>
-      <w:r>
-        <w:t>SendInput</w:t>
-      </w:r>
-      <w:proofErr w:type="spellEnd"/>
-      <w:r>
-        <w:t xml:space="preserve"> method.</w:t>
-      </w:r>
-      <w:r>
-        <w:t xml:space="preserve"> This is only used for more complex </w:t>
-      </w:r>
-      <w:proofErr w:type="spellStart"/>
-      <w:r>
-        <w:t>keypress</w:t>
-      </w:r>
-      <w:proofErr w:type="spellEnd"/>
-      <w:r>
-        <w:t xml:space="preserve"> simulations in </w:t>
-      </w:r>
-      <w:proofErr w:type="spellStart"/>
-      <w:r>
-        <w:t>Avid.Desktop.DesktopService.SendSpecialkey</w:t>
-      </w:r>
-      <w:proofErr w:type="spellEnd"/>
-      <w:r>
-        <w:t xml:space="preserve"> </w:t>
+        <w:t>provides a simple .NET (C#) interface to simulate Keyboard or Mouse input using the Win32 SendInput method.</w:t>
+      </w:r>
+      <w:r>
+        <w:t xml:space="preserve"> This is only used for more complex keypress simulations in </w:t>
+      </w:r>
+      <w:r>
+        <w:t xml:space="preserve">Avid.Desktop.DesktopService.SendSpecialkey </w:t>
       </w:r>
       <w:r>
         <w:t xml:space="preserve">that cannot be handled by </w:t>
       </w:r>
-      <w:proofErr w:type="spellStart"/>
       <w:r>
         <w:t>System.Windows.Forms.SendKeys.SendWait</w:t>
       </w:r>
-      <w:proofErr w:type="spellEnd"/>
       <w:r>
         <w:t>.</w:t>
       </w:r>
       <w:r>
         <w:t xml:space="preserve"> </w:t>
       </w:r>
-      <w:proofErr w:type="gramStart"/>
-      <w:r>
-        <w:t>This</w:t>
-      </w:r>
-      <w:proofErr w:type="gramEnd"/>
-      <w:r>
-        <w:t xml:space="preserve"> service is used via the </w:t>
-      </w:r>
-      <w:proofErr w:type="spellStart"/>
-      <w:r>
-        <w:t>WindowsInput.InputSimulator</w:t>
-      </w:r>
-      <w:proofErr w:type="spellEnd"/>
-      <w:r>
-        <w:t xml:space="preserve"> </w:t>
+      <w:r>
+        <w:t xml:space="preserve">This service is used via the </w:t>
+      </w:r>
+      <w:r>
+        <w:t xml:space="preserve">WindowsInput.InputSimulator </w:t>
       </w:r>
       <w:r>
         <w:t xml:space="preserve">class in the </w:t>
       </w:r>
-      <w:proofErr w:type="spellStart"/>
-      <w:r>
-        <w:t>InputSimulator</w:t>
-      </w:r>
-      <w:proofErr w:type="spellEnd"/>
-      <w:r>
-        <w:t xml:space="preserve"> </w:t>
-      </w:r>
-      <w:r>
-        <w:t xml:space="preserve">DLL included in </w:t>
-      </w:r>
-      <w:proofErr w:type="spellStart"/>
-      <w:r>
-        <w:t>ReferencedDLLs</w:t>
-      </w:r>
-      <w:proofErr w:type="spellEnd"/>
-      <w:r>
-        <w:t>.</w:t>
+      <w:r>
+        <w:t xml:space="preserve">InputSimulator </w:t>
+      </w:r>
+      <w:r>
+        <w:t>DLL included in ReferencedDLLs.</w:t>
       </w:r>
     </w:p>
     <w:p>
@@ -47362,29 +46315,11 @@
         <w:lastRenderedPageBreak/>
         <w:t xml:space="preserve">via the </w:t>
       </w:r>
-      <w:proofErr w:type="spellStart"/>
       <w:r>
         <w:t>GetCoreTempInfoNET.CoreTempInfo</w:t>
       </w:r>
-      <w:proofErr w:type="spellEnd"/>
-      <w:r>
-        <w:t xml:space="preserve"> class in the </w:t>
-      </w:r>
-      <w:proofErr w:type="spellStart"/>
-      <w:r>
-        <w:t>GetCoreTempInfoNET</w:t>
-      </w:r>
-      <w:proofErr w:type="spellEnd"/>
-      <w:r>
-        <w:t xml:space="preserve"> DLL included in </w:t>
-      </w:r>
-      <w:proofErr w:type="spellStart"/>
-      <w:r>
-        <w:t>ReferencedDLLs</w:t>
-      </w:r>
-      <w:proofErr w:type="spellEnd"/>
-      <w:r>
-        <w:t>.</w:t>
+      <w:r>
+        <w:t xml:space="preserve"> class in the GetCoreTempInfoNET DLL included in ReferencedDLLs.</w:t>
       </w:r>
     </w:p>
     <w:p>
@@ -48231,11 +47166,9 @@
       <w:r>
         <w:t xml:space="preserve"> </w:t>
       </w:r>
-      <w:proofErr w:type="spellStart"/>
       <w:r>
         <w:t>Avid.Spotify</w:t>
       </w:r>
-      <w:proofErr w:type="spellEnd"/>
       <w:r>
         <w:t xml:space="preserve"> </w:t>
       </w:r>
@@ -48473,15 +47406,7 @@
         <w:t xml:space="preserve"> </w:t>
       </w:r>
       <w:r>
-        <w:t>(</w:t>
-      </w:r>
-      <w:proofErr w:type="spellStart"/>
-      <w:r>
-        <w:t>Spotify.cs</w:t>
-      </w:r>
-      <w:proofErr w:type="spellEnd"/>
-      <w:r>
-        <w:t>)</w:t>
+        <w:t>(Spotify.cs)</w:t>
       </w:r>
       <w:r>
         <w:t xml:space="preserve"> </w:t>
@@ -48588,11 +47513,9 @@
       <w:r>
         <w:t xml:space="preserve"> </w:t>
       </w:r>
-      <w:proofErr w:type="gramStart"/>
       <w:r>
         <w:t>programs.</w:t>
       </w:r>
-      <w:proofErr w:type="gramEnd"/>
       <w:r>
         <w:t xml:space="preserve"> </w:t>
       </w:r>
@@ -49417,11 +48340,9 @@
       <w:r>
         <w:t xml:space="preserve"> </w:t>
       </w:r>
-      <w:proofErr w:type="spellStart"/>
       <w:r>
         <w:t>SkyData</w:t>
       </w:r>
-      <w:proofErr w:type="spellEnd"/>
       <w:r>
         <w:t xml:space="preserve"> </w:t>
       </w:r>
@@ -49975,11 +48896,9 @@
       <w:r>
         <w:t xml:space="preserve"> </w:t>
       </w:r>
-      <w:proofErr w:type="spellStart"/>
       <w:r>
         <w:t>SkyLocator</w:t>
       </w:r>
-      <w:proofErr w:type="spellEnd"/>
       <w:r>
         <w:t xml:space="preserve"> </w:t>
       </w:r>
@@ -50013,11 +48932,9 @@
       <w:r>
         <w:t xml:space="preserve"> </w:t>
       </w:r>
-      <w:proofErr w:type="spellStart"/>
       <w:r>
         <w:t>SkyLocator.cs</w:t>
       </w:r>
-      <w:proofErr w:type="spellEnd"/>
       <w:r>
         <w:t xml:space="preserve"> </w:t>
       </w:r>
@@ -50027,13 +48944,8 @@
       <w:r>
         <w:t xml:space="preserve"> </w:t>
       </w:r>
-      <w:proofErr w:type="spellStart"/>
-      <w:r>
-        <w:t>Avid.Desktop</w:t>
-      </w:r>
-      <w:proofErr w:type="spellEnd"/>
-      <w:r>
-        <w:t>)</w:t>
+      <w:r>
+        <w:t>Avid.Desktop)</w:t>
       </w:r>
       <w:r>
         <w:t xml:space="preserve"> </w:t>
@@ -50068,11 +48980,9 @@
       <w:r>
         <w:t xml:space="preserve"> </w:t>
       </w:r>
-      <w:proofErr w:type="spellStart"/>
       <w:r>
         <w:t>GetSkyServices</w:t>
       </w:r>
-      <w:proofErr w:type="spellEnd"/>
       <w:r>
         <w:t xml:space="preserve"> </w:t>
       </w:r>
@@ -50221,11 +49131,9 @@
       <w:r>
         <w:t xml:space="preserve"> </w:t>
       </w:r>
-      <w:proofErr w:type="spellStart"/>
       <w:r>
         <w:t>SkyData</w:t>
       </w:r>
-      <w:proofErr w:type="spellEnd"/>
       <w:r>
         <w:t xml:space="preserve"> </w:t>
       </w:r>
@@ -50497,25 +49405,19 @@
           <w:color w:val="000000"/>
         </w:rPr>
       </w:pPr>
-      <w:proofErr w:type="spellStart"/>
       <w:r>
         <w:rPr>
           <w:color w:val="000000"/>
         </w:rPr>
         <w:t>EnableDragScroll</w:t>
       </w:r>
-      <w:proofErr w:type="spellEnd"/>
       <w:r>
         <w:t xml:space="preserve"> </w:t>
       </w:r>
       <w:r>
         <w:br/>
-      </w:r>
-      <w:proofErr w:type="gramStart"/>
-      <w:r>
         <w:t>For</w:t>
       </w:r>
-      <w:proofErr w:type="gramEnd"/>
       <w:r>
         <w:t xml:space="preserve"> </w:t>
       </w:r>
@@ -50663,14 +49565,12 @@
           <w:color w:val="000000"/>
         </w:rPr>
       </w:pPr>
-      <w:proofErr w:type="spellStart"/>
       <w:r>
         <w:rPr>
           <w:color w:val="000000"/>
         </w:rPr>
         <w:t>EnableMouseBehaviour</w:t>
       </w:r>
-      <w:proofErr w:type="spellEnd"/>
       <w:r>
         <w:rPr>
           <w:color w:val="000000"/>

</xml_diff>

<commit_message>
Ongoing (still not complete) configuration documentation
</commit_message>
<xml_diff>
--- a/Documentation/Avid4 Software Design.docx
+++ b/Documentation/Avid4 Software Design.docx
@@ -1821,12 +1821,14 @@
           <w:numId w:val="4"/>
         </w:numPr>
       </w:pPr>
+      <w:proofErr w:type="spellStart"/>
       <w:r>
         <w:rPr>
           <w:b/>
         </w:rPr>
         <w:t>Avid.Desktop</w:t>
       </w:r>
+      <w:proofErr w:type="spellEnd"/>
       <w:r>
         <w:t>,</w:t>
       </w:r>
@@ -2136,12 +2138,14 @@
           <w:numId w:val="4"/>
         </w:numPr>
       </w:pPr>
+      <w:proofErr w:type="spellStart"/>
       <w:r>
         <w:rPr>
           <w:b/>
         </w:rPr>
         <w:t>Avid.Spotify</w:t>
       </w:r>
+      <w:proofErr w:type="spellEnd"/>
       <w:r>
         <w:t>,</w:t>
       </w:r>
@@ -2330,9 +2334,11 @@
       <w:r>
         <w:t xml:space="preserve"> </w:t>
       </w:r>
+      <w:proofErr w:type="spellStart"/>
       <w:r>
         <w:t>Avid.Spotify</w:t>
       </w:r>
+      <w:proofErr w:type="spellEnd"/>
       <w:r>
         <w:t xml:space="preserve"> </w:t>
       </w:r>
@@ -2511,15 +2517,18 @@
       <w:pPr>
         <w:pStyle w:val="Heading1"/>
       </w:pPr>
-      <w:r>
-        <w:lastRenderedPageBreak/>
+      <w:proofErr w:type="spellStart"/>
+      <w:r>
         <w:t>Avid.Desktop</w:t>
       </w:r>
+      <w:proofErr w:type="spellEnd"/>
     </w:p>
     <w:p>
+      <w:proofErr w:type="spellStart"/>
       <w:r>
         <w:t>Avid.Desktop</w:t>
       </w:r>
+      <w:proofErr w:type="spellEnd"/>
       <w:r>
         <w:t xml:space="preserve"> </w:t>
       </w:r>
@@ -2733,6 +2742,7 @@
     </w:p>
     <w:p>
       <w:r>
+        <w:lastRenderedPageBreak/>
         <w:t>All</w:t>
       </w:r>
       <w:r>
@@ -2793,7 +2803,15 @@
         <w:t xml:space="preserve"> </w:t>
       </w:r>
       <w:r>
-        <w:t>(IDesktop).</w:t>
+        <w:t>(</w:t>
+      </w:r>
+      <w:proofErr w:type="spellStart"/>
+      <w:r>
+        <w:t>IDesktop</w:t>
+      </w:r>
+      <w:proofErr w:type="spellEnd"/>
+      <w:r>
+        <w:t>).</w:t>
       </w:r>
       <w:r>
         <w:t xml:space="preserve"> </w:t>
@@ -2848,9 +2866,11 @@
         <w:ind w:left="714" w:hanging="357"/>
         <w:contextualSpacing w:val="0"/>
       </w:pPr>
+      <w:proofErr w:type="spellStart"/>
       <w:r>
         <w:t>LaunchProgram</w:t>
       </w:r>
+      <w:proofErr w:type="spellEnd"/>
       <w:r>
         <w:br/>
         <w:t>Launch</w:t>
@@ -3202,9 +3222,11 @@
         <w:ind w:left="714" w:hanging="357"/>
         <w:contextualSpacing w:val="0"/>
       </w:pPr>
+      <w:proofErr w:type="spellStart"/>
       <w:r>
         <w:t>LaunchNewProgram</w:t>
       </w:r>
+      <w:proofErr w:type="spellEnd"/>
       <w:r>
         <w:br/>
         <w:t>Launch</w:t>
@@ -3358,9 +3380,11 @@
         <w:ind w:left="714" w:hanging="357"/>
         <w:contextualSpacing w:val="0"/>
       </w:pPr>
+      <w:proofErr w:type="spellStart"/>
       <w:r>
         <w:t>ExitProgram</w:t>
       </w:r>
+      <w:proofErr w:type="spellEnd"/>
       <w:r>
         <w:br/>
         <w:t>Exit</w:t>
@@ -3427,9 +3451,11 @@
         <w:ind w:left="714" w:hanging="357"/>
         <w:contextualSpacing w:val="0"/>
       </w:pPr>
+      <w:proofErr w:type="spellStart"/>
       <w:r>
         <w:t>ExitAllPrograms</w:t>
       </w:r>
+      <w:proofErr w:type="spellEnd"/>
       <w:r>
         <w:br/>
         <w:t>Exit</w:t>
@@ -3499,9 +3525,11 @@
         <w:ind w:left="714" w:hanging="357"/>
         <w:contextualSpacing w:val="0"/>
       </w:pPr>
+      <w:proofErr w:type="spellStart"/>
       <w:r>
         <w:t>ForegroundProgram</w:t>
       </w:r>
+      <w:proofErr w:type="spellEnd"/>
       <w:r>
         <w:br/>
         <w:t>Cause</w:t>
@@ -3592,13 +3620,19 @@
         <w:ind w:left="714" w:hanging="357"/>
         <w:contextualSpacing w:val="0"/>
       </w:pPr>
+      <w:proofErr w:type="spellStart"/>
       <w:r>
         <w:t>SendKeys</w:t>
       </w:r>
+      <w:proofErr w:type="spellEnd"/>
       <w:r>
         <w:br/>
+      </w:r>
+      <w:proofErr w:type="gramStart"/>
+      <w:r>
         <w:t>Send</w:t>
       </w:r>
+      <w:proofErr w:type="gramEnd"/>
       <w:r>
         <w:t xml:space="preserve"> </w:t>
       </w:r>
@@ -3724,9 +3758,11 @@
         <w:ind w:left="714" w:hanging="357"/>
         <w:contextualSpacing w:val="0"/>
       </w:pPr>
+      <w:proofErr w:type="spellStart"/>
       <w:r>
         <w:t>SendSpecialkey</w:t>
       </w:r>
+      <w:proofErr w:type="spellEnd"/>
       <w:r>
         <w:br/>
         <w:t>Send</w:t>
@@ -3913,9 +3949,11 @@
         <w:ind w:left="714" w:hanging="357"/>
         <w:contextualSpacing w:val="0"/>
       </w:pPr>
+      <w:proofErr w:type="spellStart"/>
       <w:r>
         <w:t>MouseMoveRelative</w:t>
       </w:r>
+      <w:proofErr w:type="spellEnd"/>
       <w:r>
         <w:br/>
         <w:t>Move</w:t>
@@ -4042,9 +4080,11 @@
         <w:ind w:left="714" w:hanging="357"/>
         <w:contextualSpacing w:val="0"/>
       </w:pPr>
+      <w:proofErr w:type="spellStart"/>
       <w:r>
         <w:t>MouseClick</w:t>
       </w:r>
+      <w:proofErr w:type="spellEnd"/>
       <w:r>
         <w:br/>
         <w:t>Send</w:t>
@@ -4156,9 +4196,11 @@
         <w:ind w:left="714" w:hanging="357"/>
         <w:contextualSpacing w:val="0"/>
       </w:pPr>
+      <w:proofErr w:type="spellStart"/>
       <w:r>
         <w:t>SendIR</w:t>
       </w:r>
+      <w:proofErr w:type="spellEnd"/>
       <w:r>
         <w:br/>
         <w:t>Send</w:t>
@@ -4366,9 +4408,11 @@
         <w:ind w:left="714" w:hanging="357"/>
         <w:contextualSpacing w:val="0"/>
       </w:pPr>
+      <w:proofErr w:type="spellStart"/>
       <w:r>
         <w:t>FetchCoreTempInfoXml</w:t>
       </w:r>
+      <w:proofErr w:type="spellEnd"/>
       <w:r>
         <w:br/>
         <w:t>Return</w:t>
@@ -4612,10 +4656,11 @@
         <w:ind w:left="714" w:hanging="357"/>
         <w:contextualSpacing w:val="0"/>
       </w:pPr>
-      <w:r>
-        <w:lastRenderedPageBreak/>
+      <w:proofErr w:type="spellStart"/>
+      <w:r>
         <w:t>EnsureRemotePotatoRunning</w:t>
       </w:r>
+      <w:proofErr w:type="spellEnd"/>
       <w:r>
         <w:br/>
         <w:t>Ensure</w:t>
@@ -4635,9 +4680,11 @@
       <w:r>
         <w:t xml:space="preserve"> </w:t>
       </w:r>
+      <w:proofErr w:type="spellStart"/>
       <w:r>
         <w:t>RemotePotato</w:t>
       </w:r>
+      <w:proofErr w:type="spellEnd"/>
       <w:r>
         <w:t xml:space="preserve"> </w:t>
       </w:r>
@@ -4722,6 +4769,7 @@
         <w:pStyle w:val="Heading2"/>
       </w:pPr>
       <w:r>
+        <w:lastRenderedPageBreak/>
         <w:t>Sky</w:t>
       </w:r>
       <w:r>
@@ -5176,9 +5224,11 @@
       <w:r>
         <w:t xml:space="preserve"> </w:t>
       </w:r>
+      <w:proofErr w:type="spellStart"/>
       <w:r>
         <w:t>Avid.Desktop</w:t>
       </w:r>
+      <w:proofErr w:type="spellEnd"/>
       <w:r>
         <w:t xml:space="preserve"> </w:t>
       </w:r>
@@ -5284,9 +5334,11 @@
       <w:r>
         <w:t xml:space="preserve"> </w:t>
       </w:r>
+      <w:proofErr w:type="spellStart"/>
       <w:r>
         <w:t>Avid.Desktop</w:t>
       </w:r>
+      <w:proofErr w:type="spellEnd"/>
       <w:r>
         <w:t xml:space="preserve"> </w:t>
       </w:r>
@@ -5327,7 +5379,15 @@
         <w:t xml:space="preserve"> </w:t>
       </w:r>
       <w:r>
-        <w:t>“SkyLocator”</w:t>
+        <w:t>“</w:t>
+      </w:r>
+      <w:proofErr w:type="spellStart"/>
+      <w:r>
+        <w:t>SkyLocator</w:t>
+      </w:r>
+      <w:proofErr w:type="spellEnd"/>
+      <w:r>
+        <w:t>”</w:t>
       </w:r>
       <w:r>
         <w:t xml:space="preserve"> </w:t>
@@ -5613,14 +5673,18 @@
       <w:pPr>
         <w:pStyle w:val="Heading1"/>
       </w:pPr>
+      <w:proofErr w:type="spellStart"/>
       <w:r>
         <w:t>Avid.Spotify</w:t>
       </w:r>
+      <w:proofErr w:type="spellEnd"/>
     </w:p>
     <w:p>
+      <w:proofErr w:type="spellStart"/>
       <w:r>
         <w:t>Avid.Spotify</w:t>
       </w:r>
+      <w:proofErr w:type="spellEnd"/>
       <w:r>
         <w:t xml:space="preserve"> </w:t>
       </w:r>
@@ -5848,9 +5912,11 @@
       </w:r>
     </w:p>
     <w:p>
+      <w:proofErr w:type="spellStart"/>
       <w:r>
         <w:t>Avid.Spotify</w:t>
       </w:r>
+      <w:proofErr w:type="spellEnd"/>
       <w:r>
         <w:t xml:space="preserve"> </w:t>
       </w:r>
@@ -6393,9 +6459,11 @@
       <w:r>
         <w:t xml:space="preserve"> </w:t>
       </w:r>
+      <w:proofErr w:type="spellStart"/>
       <w:r>
         <w:t>WebAPI</w:t>
       </w:r>
+      <w:proofErr w:type="spellEnd"/>
       <w:r>
         <w:t xml:space="preserve"> </w:t>
       </w:r>
@@ -6816,9 +6884,11 @@
           <w:numId w:val="6"/>
         </w:numPr>
       </w:pPr>
+      <w:proofErr w:type="spellStart"/>
       <w:r>
         <w:t>PlayList</w:t>
       </w:r>
+      <w:proofErr w:type="spellEnd"/>
       <w:r>
         <w:br/>
         <w:t>with</w:t>
@@ -7081,9 +7151,11 @@
           <w:numId w:val="6"/>
         </w:numPr>
       </w:pPr>
+      <w:proofErr w:type="spellStart"/>
       <w:r>
         <w:t>PlayQueue</w:t>
       </w:r>
+      <w:proofErr w:type="spellEnd"/>
       <w:r>
         <w:br/>
         <w:t>with</w:t>
@@ -7524,7 +7596,6 @@
     </w:p>
     <w:p>
       <w:r>
-        <w:lastRenderedPageBreak/>
         <w:t>The</w:t>
       </w:r>
       <w:r>
@@ -7578,9 +7649,11 @@
       <w:r>
         <w:t xml:space="preserve"> </w:t>
       </w:r>
+      <w:proofErr w:type="spellStart"/>
       <w:r>
         <w:t>libspotify</w:t>
       </w:r>
+      <w:proofErr w:type="spellEnd"/>
       <w:r>
         <w:t xml:space="preserve"> </w:t>
       </w:r>
@@ -7656,9 +7729,11 @@
       <w:r>
         <w:t xml:space="preserve"> </w:t>
       </w:r>
+      <w:proofErr w:type="spellStart"/>
       <w:r>
         <w:t>SpotiFire</w:t>
       </w:r>
+      <w:proofErr w:type="spellEnd"/>
       <w:r>
         <w:t xml:space="preserve"> </w:t>
       </w:r>
@@ -7685,9 +7760,11 @@
       <w:r>
         <w:t xml:space="preserve"> </w:t>
       </w:r>
+      <w:proofErr w:type="spellStart"/>
       <w:r>
         <w:t>SpotiFire</w:t>
       </w:r>
+      <w:proofErr w:type="spellEnd"/>
       <w:r>
         <w:t xml:space="preserve"> </w:t>
       </w:r>
@@ -7727,9 +7804,11 @@
       <w:r>
         <w:t xml:space="preserve"> </w:t>
       </w:r>
+      <w:proofErr w:type="spellStart"/>
       <w:r>
         <w:t>etc</w:t>
       </w:r>
+      <w:proofErr w:type="spellEnd"/>
       <w:r>
         <w:t xml:space="preserve"> </w:t>
       </w:r>
@@ -7817,9 +7896,11 @@
       <w:r>
         <w:t xml:space="preserve"> </w:t>
       </w:r>
+      <w:proofErr w:type="spellStart"/>
       <w:r>
         <w:t>Avid.Spotify</w:t>
       </w:r>
+      <w:proofErr w:type="spellEnd"/>
       <w:r>
         <w:t xml:space="preserve"> </w:t>
       </w:r>
@@ -7895,9 +7976,11 @@
       <w:r>
         <w:t xml:space="preserve"> </w:t>
       </w:r>
+      <w:proofErr w:type="spellStart"/>
       <w:r>
         <w:t>WebAPI</w:t>
       </w:r>
+      <w:proofErr w:type="spellEnd"/>
       <w:r>
         <w:t xml:space="preserve"> </w:t>
       </w:r>
@@ -7956,6 +8039,7 @@
         <w:t xml:space="preserve"> </w:t>
       </w:r>
       <w:r>
+        <w:lastRenderedPageBreak/>
         <w:t>integer</w:t>
       </w:r>
       <w:r>
@@ -7991,9 +8075,11 @@
       <w:r>
         <w:t xml:space="preserve"> </w:t>
       </w:r>
+      <w:proofErr w:type="spellStart"/>
       <w:r>
         <w:t>Avid.Spotify</w:t>
       </w:r>
+      <w:proofErr w:type="spellEnd"/>
       <w:r>
         <w:t xml:space="preserve"> </w:t>
       </w:r>
@@ -8446,9 +8532,11 @@
       <w:r>
         <w:t xml:space="preserve"> </w:t>
       </w:r>
+      <w:proofErr w:type="spellStart"/>
       <w:r>
         <w:t>NAudio</w:t>
       </w:r>
+      <w:proofErr w:type="spellEnd"/>
       <w:r>
         <w:t xml:space="preserve"> </w:t>
       </w:r>
@@ -8626,9 +8714,11 @@
       <w:r>
         <w:t xml:space="preserve"> </w:t>
       </w:r>
+      <w:proofErr w:type="spellStart"/>
       <w:r>
         <w:t>NAudio</w:t>
       </w:r>
+      <w:proofErr w:type="spellEnd"/>
       <w:r>
         <w:t xml:space="preserve"> </w:t>
       </w:r>
@@ -10301,8 +10391,13 @@
       <w:r>
         <w:t xml:space="preserve"> </w:t>
       </w:r>
-      <w:r>
-        <w:t>etc)</w:t>
+      <w:proofErr w:type="spellStart"/>
+      <w:r>
+        <w:t>etc</w:t>
+      </w:r>
+      <w:proofErr w:type="spellEnd"/>
+      <w:r>
+        <w:t>)</w:t>
       </w:r>
       <w:r>
         <w:t xml:space="preserve"> </w:t>
@@ -10349,8 +10444,13 @@
       <w:r>
         <w:t xml:space="preserve"> </w:t>
       </w:r>
-      <w:r>
-        <w:t>etc).</w:t>
+      <w:proofErr w:type="spellStart"/>
+      <w:r>
+        <w:t>etc</w:t>
+      </w:r>
+      <w:proofErr w:type="spellEnd"/>
+      <w:r>
+        <w:t>).</w:t>
       </w:r>
       <w:r>
         <w:t xml:space="preserve"> </w:t>
@@ -10874,7 +10974,6 @@
         <w:pStyle w:val="Heading2"/>
       </w:pPr>
       <w:r>
-        <w:lastRenderedPageBreak/>
         <w:t>MVC4</w:t>
       </w:r>
       <w:r>
@@ -11240,6 +11339,7 @@
     </w:p>
     <w:p>
       <w:r>
+        <w:lastRenderedPageBreak/>
         <w:t>All</w:t>
       </w:r>
       <w:r>
@@ -11989,9 +12089,11 @@
       <w:r>
         <w:t>(</w:t>
       </w:r>
+      <w:proofErr w:type="spellStart"/>
       <w:r>
         <w:t>SwitchPanelAfterWake</w:t>
       </w:r>
+      <w:proofErr w:type="spellEnd"/>
       <w:r>
         <w:t>)</w:t>
       </w:r>
@@ -12585,9 +12687,11 @@
       <w:r>
         <w:t xml:space="preserve"> </w:t>
       </w:r>
+      <w:proofErr w:type="spellStart"/>
       <w:r>
         <w:t>etc</w:t>
       </w:r>
+      <w:proofErr w:type="spellEnd"/>
     </w:p>
     <w:p>
       <w:pPr>
@@ -13374,7 +13478,6 @@
     </w:p>
     <w:p>
       <w:r>
-        <w:lastRenderedPageBreak/>
         <w:t>Occasionally</w:t>
       </w:r>
       <w:r>
@@ -13781,9 +13884,11 @@
       </w:r>
     </w:p>
     <w:p>
+      <w:proofErr w:type="spellStart"/>
       <w:r>
         <w:t>Avid’s</w:t>
       </w:r>
+      <w:proofErr w:type="spellEnd"/>
       <w:r>
         <w:t xml:space="preserve"> </w:t>
       </w:r>
@@ -13871,6 +13976,7 @@
     </w:p>
     <w:p>
       <w:r>
+        <w:lastRenderedPageBreak/>
         <w:t>The</w:t>
       </w:r>
       <w:r>
@@ -13991,9 +14097,11 @@
       <w:r>
         <w:t xml:space="preserve"> </w:t>
       </w:r>
+      <w:proofErr w:type="spellStart"/>
       <w:r>
         <w:t>ActionController</w:t>
       </w:r>
+      <w:proofErr w:type="spellEnd"/>
       <w:r>
         <w:t xml:space="preserve"> </w:t>
       </w:r>
@@ -14219,9 +14327,11 @@
       <w:r>
         <w:t xml:space="preserve"> </w:t>
       </w:r>
+      <w:proofErr w:type="spellStart"/>
       <w:r>
         <w:t>ActionController</w:t>
       </w:r>
+      <w:proofErr w:type="spellEnd"/>
       <w:r>
         <w:t xml:space="preserve"> </w:t>
       </w:r>
@@ -14244,8 +14354,13 @@
         </w:numPr>
       </w:pPr>
       <w:r>
-        <w:t>/Action/GetRunning</w:t>
-      </w:r>
+        <w:t>/Action/</w:t>
+      </w:r>
+      <w:proofErr w:type="spellStart"/>
+      <w:r>
+        <w:t>GetRunning</w:t>
+      </w:r>
+      <w:proofErr w:type="spellEnd"/>
       <w:r>
         <w:t xml:space="preserve"> </w:t>
       </w:r>
@@ -14268,8 +14383,13 @@
         </w:numPr>
       </w:pPr>
       <w:r>
-        <w:t>/Action/VolumeUp</w:t>
-      </w:r>
+        <w:t>/Action/</w:t>
+      </w:r>
+      <w:proofErr w:type="spellStart"/>
+      <w:r>
+        <w:t>VolumeUp</w:t>
+      </w:r>
+      <w:proofErr w:type="spellEnd"/>
       <w:r>
         <w:t xml:space="preserve"> </w:t>
       </w:r>
@@ -14286,8 +14406,13 @@
         </w:numPr>
       </w:pPr>
       <w:r>
-        <w:t>/Action/VolumeDown</w:t>
-      </w:r>
+        <w:t>/Action/</w:t>
+      </w:r>
+      <w:proofErr w:type="spellStart"/>
+      <w:r>
+        <w:t>VolumeDown</w:t>
+      </w:r>
+      <w:proofErr w:type="spellEnd"/>
       <w:r>
         <w:t xml:space="preserve"> </w:t>
       </w:r>
@@ -14304,8 +14429,13 @@
         </w:numPr>
       </w:pPr>
       <w:r>
-        <w:t>/Action/VolumeMute</w:t>
-      </w:r>
+        <w:t>/Action/</w:t>
+      </w:r>
+      <w:proofErr w:type="spellStart"/>
+      <w:r>
+        <w:t>VolumeMute</w:t>
+      </w:r>
+      <w:proofErr w:type="spellEnd"/>
       <w:r>
         <w:t xml:space="preserve"> </w:t>
       </w:r>
@@ -14322,8 +14452,13 @@
         </w:numPr>
       </w:pPr>
       <w:r>
-        <w:t>/Action/VolumeGet</w:t>
-      </w:r>
+        <w:t>/Action/</w:t>
+      </w:r>
+      <w:proofErr w:type="spellStart"/>
+      <w:r>
+        <w:t>VolumeGet</w:t>
+      </w:r>
+      <w:proofErr w:type="spellEnd"/>
       <w:r>
         <w:t xml:space="preserve"> </w:t>
       </w:r>
@@ -14364,8 +14499,13 @@
         </w:numPr>
       </w:pPr>
       <w:r>
-        <w:t>/Action/StartSky</w:t>
-      </w:r>
+        <w:t>/Action/</w:t>
+      </w:r>
+      <w:proofErr w:type="spellStart"/>
+      <w:r>
+        <w:t>StartSky</w:t>
+      </w:r>
+      <w:proofErr w:type="spellEnd"/>
       <w:r>
         <w:t xml:space="preserve"> </w:t>
       </w:r>
@@ -14382,8 +14522,13 @@
         </w:numPr>
       </w:pPr>
       <w:r>
-        <w:t>/Action/AllOff</w:t>
-      </w:r>
+        <w:t>/Action/</w:t>
+      </w:r>
+      <w:proofErr w:type="spellStart"/>
+      <w:r>
+        <w:t>AllOff</w:t>
+      </w:r>
+      <w:proofErr w:type="spellEnd"/>
       <w:r>
         <w:t xml:space="preserve"> </w:t>
       </w:r>
@@ -14400,8 +14545,13 @@
         </w:numPr>
       </w:pPr>
       <w:r>
-        <w:t>/Action/MouseMove</w:t>
-      </w:r>
+        <w:t>/Action/</w:t>
+      </w:r>
+      <w:proofErr w:type="spellStart"/>
+      <w:r>
+        <w:t>MouseMove</w:t>
+      </w:r>
+      <w:proofErr w:type="spellEnd"/>
       <w:r>
         <w:t xml:space="preserve"> </w:t>
       </w:r>
@@ -14418,8 +14568,13 @@
         </w:numPr>
       </w:pPr>
       <w:r>
-        <w:t>/Action/MouseClick</w:t>
-      </w:r>
+        <w:t>/Action/</w:t>
+      </w:r>
+      <w:proofErr w:type="spellStart"/>
+      <w:r>
+        <w:t>MouseClick</w:t>
+      </w:r>
+      <w:proofErr w:type="spellEnd"/>
       <w:r>
         <w:t xml:space="preserve"> </w:t>
       </w:r>
@@ -14436,8 +14591,13 @@
         </w:numPr>
       </w:pPr>
       <w:r>
-        <w:t>/Action/SendKeys</w:t>
-      </w:r>
+        <w:t>/Action/</w:t>
+      </w:r>
+      <w:proofErr w:type="spellStart"/>
+      <w:r>
+        <w:t>SendKeys</w:t>
+      </w:r>
+      <w:proofErr w:type="spellEnd"/>
       <w:r>
         <w:t xml:space="preserve"> </w:t>
       </w:r>
@@ -14454,8 +14614,13 @@
         </w:numPr>
       </w:pPr>
       <w:r>
-        <w:t>/Action/SendIR</w:t>
-      </w:r>
+        <w:t>/Action/</w:t>
+      </w:r>
+      <w:proofErr w:type="spellStart"/>
+      <w:r>
+        <w:t>SendIR</w:t>
+      </w:r>
+      <w:proofErr w:type="spellEnd"/>
       <w:r>
         <w:t xml:space="preserve"> </w:t>
       </w:r>
@@ -14472,8 +14637,13 @@
         </w:numPr>
       </w:pPr>
       <w:r>
-        <w:t>/Action/ScreenOff</w:t>
-      </w:r>
+        <w:t>/Action/</w:t>
+      </w:r>
+      <w:proofErr w:type="spellStart"/>
+      <w:r>
+        <w:t>ScreenOff</w:t>
+      </w:r>
+      <w:proofErr w:type="spellEnd"/>
       <w:r>
         <w:t xml:space="preserve"> </w:t>
       </w:r>
@@ -14490,8 +14660,13 @@
         </w:numPr>
       </w:pPr>
       <w:r>
-        <w:t>/Action/ScreenOn</w:t>
-      </w:r>
+        <w:t>/Action/</w:t>
+      </w:r>
+      <w:proofErr w:type="spellStart"/>
+      <w:r>
+        <w:t>ScreenOn</w:t>
+      </w:r>
+      <w:proofErr w:type="spellEnd"/>
       <w:r>
         <w:t xml:space="preserve"> </w:t>
       </w:r>
@@ -14508,8 +14683,13 @@
         </w:numPr>
       </w:pPr>
       <w:r>
-        <w:t>/Action/VisualOn</w:t>
-      </w:r>
+        <w:t>/Action/</w:t>
+      </w:r>
+      <w:proofErr w:type="spellStart"/>
+      <w:r>
+        <w:t>VisualOn</w:t>
+      </w:r>
+      <w:proofErr w:type="spellEnd"/>
       <w:r>
         <w:t xml:space="preserve"> </w:t>
       </w:r>
@@ -14526,8 +14706,13 @@
         </w:numPr>
       </w:pPr>
       <w:r>
-        <w:t>/Action/SoundTV</w:t>
-      </w:r>
+        <w:t>/Action/</w:t>
+      </w:r>
+      <w:proofErr w:type="spellStart"/>
+      <w:r>
+        <w:t>SoundTV</w:t>
+      </w:r>
+      <w:proofErr w:type="spellEnd"/>
       <w:r>
         <w:t xml:space="preserve"> </w:t>
       </w:r>
@@ -14544,8 +14729,13 @@
         </w:numPr>
       </w:pPr>
       <w:r>
-        <w:t>/Action/SoundRooms</w:t>
-      </w:r>
+        <w:t>/Action/</w:t>
+      </w:r>
+      <w:proofErr w:type="spellStart"/>
+      <w:r>
+        <w:t>SoundRooms</w:t>
+      </w:r>
+      <w:proofErr w:type="spellEnd"/>
       <w:r>
         <w:t xml:space="preserve"> </w:t>
       </w:r>
@@ -14562,8 +14752,13 @@
         </w:numPr>
       </w:pPr>
       <w:r>
-        <w:t>/Action/RebuildMediaDb</w:t>
-      </w:r>
+        <w:t>/Action/</w:t>
+      </w:r>
+      <w:proofErr w:type="spellStart"/>
+      <w:r>
+        <w:t>RebuildMediaDb</w:t>
+      </w:r>
+      <w:proofErr w:type="spellEnd"/>
       <w:r>
         <w:t xml:space="preserve"> </w:t>
       </w:r>
@@ -14580,8 +14775,13 @@
         </w:numPr>
       </w:pPr>
       <w:r>
-        <w:t>/Action/RecycleApp</w:t>
-      </w:r>
+        <w:t>/Action/</w:t>
+      </w:r>
+      <w:proofErr w:type="spellStart"/>
+      <w:r>
+        <w:t>RecycleApp</w:t>
+      </w:r>
+      <w:proofErr w:type="spellEnd"/>
       <w:r>
         <w:t xml:space="preserve"> </w:t>
       </w:r>
@@ -14604,9 +14804,11 @@
       <w:r>
         <w:t xml:space="preserve"> </w:t>
       </w:r>
+      <w:proofErr w:type="spellStart"/>
       <w:r>
         <w:t>TvController</w:t>
       </w:r>
+      <w:proofErr w:type="spellEnd"/>
       <w:r>
         <w:t xml:space="preserve"> </w:t>
       </w:r>
@@ -14703,9 +14905,11 @@
       <w:r>
         <w:t xml:space="preserve"> </w:t>
       </w:r>
+      <w:proofErr w:type="spellStart"/>
       <w:r>
         <w:t>Center</w:t>
       </w:r>
+      <w:proofErr w:type="spellEnd"/>
       <w:r>
         <w:t xml:space="preserve"> </w:t>
       </w:r>
@@ -14799,9 +15003,11 @@
       <w:r>
         <w:t xml:space="preserve"> </w:t>
       </w:r>
+      <w:proofErr w:type="spellStart"/>
       <w:r>
         <w:t>TvController</w:t>
       </w:r>
+      <w:proofErr w:type="spellEnd"/>
       <w:r>
         <w:t xml:space="preserve"> </w:t>
       </w:r>
@@ -14824,7 +15030,15 @@
         </w:numPr>
       </w:pPr>
       <w:r>
-        <w:t>/Tv/Watch</w:t>
+        <w:t>/</w:t>
+      </w:r>
+      <w:proofErr w:type="spellStart"/>
+      <w:r>
+        <w:t>Tv</w:t>
+      </w:r>
+      <w:proofErr w:type="spellEnd"/>
+      <w:r>
+        <w:t>/Watch</w:t>
       </w:r>
       <w:r>
         <w:t xml:space="preserve"> </w:t>
@@ -14848,8 +15062,21 @@
         </w:numPr>
       </w:pPr>
       <w:r>
-        <w:t>/Tv/ControlPane</w:t>
-      </w:r>
+        <w:t>/</w:t>
+      </w:r>
+      <w:proofErr w:type="spellStart"/>
+      <w:r>
+        <w:t>Tv</w:t>
+      </w:r>
+      <w:proofErr w:type="spellEnd"/>
+      <w:r>
+        <w:t>/</w:t>
+      </w:r>
+      <w:proofErr w:type="spellStart"/>
+      <w:r>
+        <w:t>ControlPane</w:t>
+      </w:r>
+      <w:proofErr w:type="spellEnd"/>
       <w:r>
         <w:t xml:space="preserve"> </w:t>
       </w:r>
@@ -14872,7 +15099,15 @@
         </w:numPr>
       </w:pPr>
       <w:r>
-        <w:t>/Tv/Channels</w:t>
+        <w:t>/</w:t>
+      </w:r>
+      <w:proofErr w:type="spellStart"/>
+      <w:r>
+        <w:t>Tv</w:t>
+      </w:r>
+      <w:proofErr w:type="spellEnd"/>
+      <w:r>
+        <w:t>/Channels</w:t>
       </w:r>
       <w:r>
         <w:t xml:space="preserve"> </w:t>
@@ -14896,8 +15131,21 @@
         </w:numPr>
       </w:pPr>
       <w:r>
-        <w:t>/Tv/ChannelsPane</w:t>
-      </w:r>
+        <w:t>/</w:t>
+      </w:r>
+      <w:proofErr w:type="spellStart"/>
+      <w:r>
+        <w:t>Tv</w:t>
+      </w:r>
+      <w:proofErr w:type="spellEnd"/>
+      <w:r>
+        <w:t>/</w:t>
+      </w:r>
+      <w:proofErr w:type="spellStart"/>
+      <w:r>
+        <w:t>ChannelsPane</w:t>
+      </w:r>
+      <w:proofErr w:type="spellEnd"/>
       <w:r>
         <w:t xml:space="preserve"> </w:t>
       </w:r>
@@ -14920,7 +15168,15 @@
         </w:numPr>
       </w:pPr>
       <w:r>
-        <w:t>/Tv/Radio</w:t>
+        <w:t>/</w:t>
+      </w:r>
+      <w:proofErr w:type="spellStart"/>
+      <w:r>
+        <w:t>Tv</w:t>
+      </w:r>
+      <w:proofErr w:type="spellEnd"/>
+      <w:r>
+        <w:t>/Radio</w:t>
       </w:r>
       <w:r>
         <w:t xml:space="preserve"> </w:t>
@@ -14944,8 +15200,21 @@
         </w:numPr>
       </w:pPr>
       <w:r>
-        <w:t>/Tv/RadioPane</w:t>
-      </w:r>
+        <w:t>/</w:t>
+      </w:r>
+      <w:proofErr w:type="spellStart"/>
+      <w:r>
+        <w:t>Tv</w:t>
+      </w:r>
+      <w:proofErr w:type="spellEnd"/>
+      <w:r>
+        <w:t>/</w:t>
+      </w:r>
+      <w:proofErr w:type="spellStart"/>
+      <w:r>
+        <w:t>RadioPane</w:t>
+      </w:r>
+      <w:proofErr w:type="spellEnd"/>
       <w:r>
         <w:t xml:space="preserve"> </w:t>
       </w:r>
@@ -14968,9 +15237,21 @@
         </w:numPr>
       </w:pPr>
       <w:r>
-        <w:lastRenderedPageBreak/>
-        <w:t>/Tv/NowAndNext</w:t>
-      </w:r>
+        <w:t>/</w:t>
+      </w:r>
+      <w:proofErr w:type="spellStart"/>
+      <w:r>
+        <w:t>Tv</w:t>
+      </w:r>
+      <w:proofErr w:type="spellEnd"/>
+      <w:r>
+        <w:t>/</w:t>
+      </w:r>
+      <w:proofErr w:type="spellStart"/>
+      <w:r>
+        <w:t>NowAndNext</w:t>
+      </w:r>
+      <w:proofErr w:type="spellEnd"/>
       <w:r>
         <w:t xml:space="preserve"> </w:t>
       </w:r>
@@ -14993,8 +15274,21 @@
         </w:numPr>
       </w:pPr>
       <w:r>
-        <w:t>/Tv/ChangeChannel</w:t>
-      </w:r>
+        <w:t>/</w:t>
+      </w:r>
+      <w:proofErr w:type="spellStart"/>
+      <w:r>
+        <w:t>Tv</w:t>
+      </w:r>
+      <w:proofErr w:type="spellEnd"/>
+      <w:r>
+        <w:t>/</w:t>
+      </w:r>
+      <w:proofErr w:type="spellStart"/>
+      <w:r>
+        <w:t>ChangeChannel</w:t>
+      </w:r>
+      <w:proofErr w:type="spellEnd"/>
       <w:r>
         <w:t xml:space="preserve"> </w:t>
       </w:r>
@@ -15011,7 +15305,15 @@
         </w:numPr>
       </w:pPr>
       <w:r>
-        <w:t>/Tv/Action</w:t>
+        <w:t>/</w:t>
+      </w:r>
+      <w:proofErr w:type="spellStart"/>
+      <w:r>
+        <w:t>Tv</w:t>
+      </w:r>
+      <w:proofErr w:type="spellEnd"/>
+      <w:r>
+        <w:t>/Action</w:t>
       </w:r>
       <w:r>
         <w:t xml:space="preserve"> </w:t>
@@ -15029,7 +15331,15 @@
         </w:numPr>
       </w:pPr>
       <w:r>
-        <w:t>/Tv/Buttons</w:t>
+        <w:t>/</w:t>
+      </w:r>
+      <w:proofErr w:type="spellStart"/>
+      <w:r>
+        <w:t>Tv</w:t>
+      </w:r>
+      <w:proofErr w:type="spellEnd"/>
+      <w:r>
+        <w:t>/Buttons</w:t>
       </w:r>
       <w:r>
         <w:t xml:space="preserve"> </w:t>
@@ -15053,7 +15363,15 @@
         </w:numPr>
       </w:pPr>
       <w:r>
-        <w:t>/Tv/All</w:t>
+        <w:t>/</w:t>
+      </w:r>
+      <w:proofErr w:type="spellStart"/>
+      <w:r>
+        <w:t>Tv</w:t>
+      </w:r>
+      <w:proofErr w:type="spellEnd"/>
+      <w:r>
+        <w:t>/All</w:t>
       </w:r>
       <w:r>
         <w:t xml:space="preserve"> </w:t>
@@ -15073,6 +15391,7 @@
         <w:pStyle w:val="Heading3"/>
       </w:pPr>
       <w:r>
+        <w:lastRenderedPageBreak/>
         <w:t>Sky</w:t>
       </w:r>
     </w:p>
@@ -15083,9 +15402,11 @@
       <w:r>
         <w:t xml:space="preserve"> </w:t>
       </w:r>
+      <w:proofErr w:type="spellStart"/>
       <w:r>
         <w:t>SkyController</w:t>
       </w:r>
+      <w:proofErr w:type="spellEnd"/>
       <w:r>
         <w:t xml:space="preserve"> </w:t>
       </w:r>
@@ -15287,9 +15608,11 @@
       <w:r>
         <w:t xml:space="preserve"> </w:t>
       </w:r>
+      <w:proofErr w:type="spellStart"/>
       <w:r>
         <w:t>SkyController</w:t>
       </w:r>
+      <w:proofErr w:type="spellEnd"/>
       <w:r>
         <w:t xml:space="preserve"> </w:t>
       </w:r>
@@ -15336,8 +15659,13 @@
         </w:numPr>
       </w:pPr>
       <w:r>
-        <w:t>/Sky/ControlPane</w:t>
-      </w:r>
+        <w:t>/Sky/</w:t>
+      </w:r>
+      <w:proofErr w:type="spellStart"/>
+      <w:r>
+        <w:t>ControlPane</w:t>
+      </w:r>
+      <w:proofErr w:type="spellEnd"/>
       <w:r>
         <w:t xml:space="preserve"> </w:t>
       </w:r>
@@ -15384,8 +15712,13 @@
         </w:numPr>
       </w:pPr>
       <w:r>
-        <w:t>/Sky/ChannelsPane</w:t>
-      </w:r>
+        <w:t>/Sky/</w:t>
+      </w:r>
+      <w:proofErr w:type="spellStart"/>
+      <w:r>
+        <w:t>ChannelsPane</w:t>
+      </w:r>
+      <w:proofErr w:type="spellEnd"/>
       <w:r>
         <w:t xml:space="preserve"> </w:t>
       </w:r>
@@ -15432,8 +15765,13 @@
         </w:numPr>
       </w:pPr>
       <w:r>
-        <w:t>/Sky/RadioPane</w:t>
-      </w:r>
+        <w:t>/Sky/</w:t>
+      </w:r>
+      <w:proofErr w:type="spellStart"/>
+      <w:r>
+        <w:t>RadioPane</w:t>
+      </w:r>
+      <w:proofErr w:type="spellEnd"/>
       <w:r>
         <w:t xml:space="preserve"> </w:t>
       </w:r>
@@ -15456,8 +15794,13 @@
         </w:numPr>
       </w:pPr>
       <w:r>
-        <w:t>/Sky/NowAndNext</w:t>
-      </w:r>
+        <w:t>/Sky/</w:t>
+      </w:r>
+      <w:proofErr w:type="spellStart"/>
+      <w:r>
+        <w:t>NowAndNext</w:t>
+      </w:r>
+      <w:proofErr w:type="spellEnd"/>
       <w:r>
         <w:t xml:space="preserve"> </w:t>
       </w:r>
@@ -15504,8 +15847,13 @@
         </w:numPr>
       </w:pPr>
       <w:r>
-        <w:t>/Sky/RecordingsPane</w:t>
-      </w:r>
+        <w:t>/Sky/</w:t>
+      </w:r>
+      <w:proofErr w:type="spellStart"/>
+      <w:r>
+        <w:t>RecordingsPane</w:t>
+      </w:r>
+      <w:proofErr w:type="spellEnd"/>
       <w:r>
         <w:t xml:space="preserve"> </w:t>
       </w:r>
@@ -15552,8 +15900,13 @@
         </w:numPr>
       </w:pPr>
       <w:r>
-        <w:t>/Sky/RecordingDescription</w:t>
-      </w:r>
+        <w:t>/Sky/</w:t>
+      </w:r>
+      <w:proofErr w:type="spellStart"/>
+      <w:r>
+        <w:t>RecordingDescription</w:t>
+      </w:r>
+      <w:proofErr w:type="spellEnd"/>
       <w:r>
         <w:t xml:space="preserve"> </w:t>
       </w:r>
@@ -15624,8 +15977,13 @@
         </w:numPr>
       </w:pPr>
       <w:r>
-        <w:t>/Sky/ChangeChannel</w:t>
-      </w:r>
+        <w:t>/Sky/</w:t>
+      </w:r>
+      <w:proofErr w:type="spellStart"/>
+      <w:r>
+        <w:t>ChangeChannel</w:t>
+      </w:r>
+      <w:proofErr w:type="spellEnd"/>
       <w:r>
         <w:t xml:space="preserve"> </w:t>
       </w:r>
@@ -15642,8 +16000,13 @@
         </w:numPr>
       </w:pPr>
       <w:r>
-        <w:t>/Sky/PlayRecording</w:t>
-      </w:r>
+        <w:t>/Sky/</w:t>
+      </w:r>
+      <w:proofErr w:type="spellStart"/>
+      <w:r>
+        <w:t>PlayRecording</w:t>
+      </w:r>
+      <w:proofErr w:type="spellEnd"/>
       <w:r>
         <w:t xml:space="preserve"> </w:t>
       </w:r>
@@ -15660,8 +16023,13 @@
         </w:numPr>
       </w:pPr>
       <w:r>
-        <w:t>/Sky/DeleteRecording</w:t>
-      </w:r>
+        <w:t>/Sky/</w:t>
+      </w:r>
+      <w:proofErr w:type="spellStart"/>
+      <w:r>
+        <w:t>DeleteRecording</w:t>
+      </w:r>
+      <w:proofErr w:type="spellEnd"/>
       <w:r>
         <w:t xml:space="preserve"> </w:t>
       </w:r>
@@ -15678,7 +16046,15 @@
         </w:numPr>
       </w:pPr>
       <w:r>
-        <w:t>/Sky/Play?speed=NNN</w:t>
+        <w:t>/Sky/</w:t>
+      </w:r>
+      <w:proofErr w:type="spellStart"/>
+      <w:r>
+        <w:t>Play?speed</w:t>
+      </w:r>
+      <w:proofErr w:type="spellEnd"/>
+      <w:r>
+        <w:t>=NNN</w:t>
       </w:r>
       <w:r>
         <w:t xml:space="preserve"> </w:t>
@@ -15738,9 +16114,11 @@
       <w:r>
         <w:t xml:space="preserve"> </w:t>
       </w:r>
+      <w:proofErr w:type="spellStart"/>
       <w:r>
         <w:t>VideoController</w:t>
       </w:r>
+      <w:proofErr w:type="spellEnd"/>
       <w:r>
         <w:t xml:space="preserve"> </w:t>
       </w:r>
@@ -15831,9 +16209,11 @@
       <w:r>
         <w:t xml:space="preserve"> </w:t>
       </w:r>
+      <w:proofErr w:type="spellStart"/>
       <w:r>
         <w:t>player</w:t>
       </w:r>
+      <w:proofErr w:type="spellEnd"/>
       <w:r>
         <w:t xml:space="preserve"> </w:t>
       </w:r>
@@ -15921,9 +16301,11 @@
       <w:r>
         <w:t xml:space="preserve"> </w:t>
       </w:r>
+      <w:proofErr w:type="spellStart"/>
       <w:r>
         <w:t>VideoController</w:t>
       </w:r>
+      <w:proofErr w:type="spellEnd"/>
       <w:r>
         <w:t xml:space="preserve"> </w:t>
       </w:r>
@@ -15970,8 +16352,13 @@
         </w:numPr>
       </w:pPr>
       <w:r>
-        <w:t>/Video/WatchPane</w:t>
-      </w:r>
+        <w:t>/Video/</w:t>
+      </w:r>
+      <w:proofErr w:type="spellStart"/>
+      <w:r>
+        <w:t>WatchPane</w:t>
+      </w:r>
+      <w:proofErr w:type="spellEnd"/>
       <w:r>
         <w:t xml:space="preserve"> </w:t>
       </w:r>
@@ -16090,8 +16477,13 @@
         </w:numPr>
       </w:pPr>
       <w:r>
-        <w:t>/Video/RecordingsPane</w:t>
-      </w:r>
+        <w:t>/Video/</w:t>
+      </w:r>
+      <w:proofErr w:type="spellStart"/>
+      <w:r>
+        <w:t>RecordingsPane</w:t>
+      </w:r>
+      <w:proofErr w:type="spellEnd"/>
       <w:r>
         <w:t xml:space="preserve"> </w:t>
       </w:r>
@@ -16114,8 +16506,13 @@
         </w:numPr>
       </w:pPr>
       <w:r>
-        <w:t>/Video/DVDsPane</w:t>
-      </w:r>
+        <w:t>/Video/</w:t>
+      </w:r>
+      <w:proofErr w:type="spellStart"/>
+      <w:r>
+        <w:t>DVDsPane</w:t>
+      </w:r>
+      <w:proofErr w:type="spellEnd"/>
       <w:r>
         <w:t xml:space="preserve"> </w:t>
       </w:r>
@@ -16138,8 +16535,13 @@
         </w:numPr>
       </w:pPr>
       <w:r>
-        <w:t>/Video/PlayRecording</w:t>
-      </w:r>
+        <w:t>/Video/</w:t>
+      </w:r>
+      <w:proofErr w:type="spellStart"/>
+      <w:r>
+        <w:t>PlayRecording</w:t>
+      </w:r>
+      <w:proofErr w:type="spellEnd"/>
       <w:r>
         <w:t xml:space="preserve"> </w:t>
       </w:r>
@@ -16156,8 +16558,13 @@
         </w:numPr>
       </w:pPr>
       <w:r>
-        <w:t>/Video/DeleteRecording</w:t>
-      </w:r>
+        <w:t>/Video/</w:t>
+      </w:r>
+      <w:proofErr w:type="spellStart"/>
+      <w:r>
+        <w:t>DeleteRecording</w:t>
+      </w:r>
+      <w:proofErr w:type="spellEnd"/>
       <w:r>
         <w:t xml:space="preserve"> </w:t>
       </w:r>
@@ -16174,8 +16581,13 @@
         </w:numPr>
       </w:pPr>
       <w:r>
-        <w:t>/Video/PlayDvdDisk</w:t>
-      </w:r>
+        <w:t>/Video/</w:t>
+      </w:r>
+      <w:proofErr w:type="spellStart"/>
+      <w:r>
+        <w:t>PlayDvdDisk</w:t>
+      </w:r>
+      <w:proofErr w:type="spellEnd"/>
       <w:r>
         <w:t xml:space="preserve"> </w:t>
       </w:r>
@@ -16192,8 +16604,13 @@
         </w:numPr>
       </w:pPr>
       <w:r>
-        <w:t>/Video/PlayDvdDirectory</w:t>
-      </w:r>
+        <w:t>/Video/</w:t>
+      </w:r>
+      <w:proofErr w:type="spellStart"/>
+      <w:r>
+        <w:t>PlayDvdDirectory</w:t>
+      </w:r>
+      <w:proofErr w:type="spellEnd"/>
       <w:r>
         <w:t xml:space="preserve"> </w:t>
       </w:r>
@@ -16210,9 +16627,13 @@
         </w:numPr>
       </w:pPr>
       <w:r>
-        <w:lastRenderedPageBreak/>
-        <w:t>/Video/PlayBluRayFile</w:t>
-      </w:r>
+        <w:t>/Video/</w:t>
+      </w:r>
+      <w:proofErr w:type="spellStart"/>
+      <w:r>
+        <w:t>PlayBluRayFile</w:t>
+      </w:r>
+      <w:proofErr w:type="spellEnd"/>
       <w:r>
         <w:t xml:space="preserve"> </w:t>
       </w:r>
@@ -16229,8 +16650,13 @@
         </w:numPr>
       </w:pPr>
       <w:r>
-        <w:t>/Video/GetPlayingInfo</w:t>
-      </w:r>
+        <w:t>/Video/</w:t>
+      </w:r>
+      <w:proofErr w:type="spellStart"/>
+      <w:r>
+        <w:t>GetPlayingInfo</w:t>
+      </w:r>
+      <w:proofErr w:type="spellEnd"/>
       <w:r>
         <w:t xml:space="preserve"> </w:t>
       </w:r>
@@ -16253,8 +16679,13 @@
         </w:numPr>
       </w:pPr>
       <w:r>
-        <w:t>/Video/SendZoom</w:t>
-      </w:r>
+        <w:t>/Video/</w:t>
+      </w:r>
+      <w:proofErr w:type="spellStart"/>
+      <w:r>
+        <w:t>SendZoom</w:t>
+      </w:r>
+      <w:proofErr w:type="spellEnd"/>
       <w:r>
         <w:t xml:space="preserve"> </w:t>
       </w:r>
@@ -16267,6 +16698,7 @@
         <w:pStyle w:val="Heading3"/>
       </w:pPr>
       <w:r>
+        <w:lastRenderedPageBreak/>
         <w:t>Music</w:t>
       </w:r>
     </w:p>
@@ -16277,9 +16709,11 @@
       <w:r>
         <w:t xml:space="preserve"> </w:t>
       </w:r>
+      <w:proofErr w:type="spellStart"/>
       <w:r>
         <w:t>MusicController</w:t>
       </w:r>
+      <w:proofErr w:type="spellEnd"/>
       <w:r>
         <w:t xml:space="preserve"> </w:t>
       </w:r>
@@ -16409,9 +16843,11 @@
       <w:r>
         <w:t xml:space="preserve"> </w:t>
       </w:r>
+      <w:proofErr w:type="spellStart"/>
       <w:r>
         <w:t>Center</w:t>
       </w:r>
+      <w:proofErr w:type="spellEnd"/>
       <w:r>
         <w:t xml:space="preserve"> </w:t>
       </w:r>
@@ -16505,9 +16941,11 @@
       <w:r>
         <w:t xml:space="preserve"> </w:t>
       </w:r>
+      <w:proofErr w:type="spellStart"/>
       <w:r>
         <w:t>MusicController</w:t>
       </w:r>
+      <w:proofErr w:type="spellEnd"/>
       <w:r>
         <w:t xml:space="preserve"> </w:t>
       </w:r>
@@ -16608,8 +17046,13 @@
         </w:numPr>
       </w:pPr>
       <w:r>
-        <w:t>/Music/QueuePane</w:t>
-      </w:r>
+        <w:t>/Music/</w:t>
+      </w:r>
+      <w:proofErr w:type="spellStart"/>
+      <w:r>
+        <w:t>QueuePane</w:t>
+      </w:r>
+      <w:proofErr w:type="spellEnd"/>
       <w:r>
         <w:t xml:space="preserve"> </w:t>
       </w:r>
@@ -16656,8 +17099,13 @@
         </w:numPr>
       </w:pPr>
       <w:r>
-        <w:t>/Music/BrowserPane</w:t>
-      </w:r>
+        <w:t>/Music/</w:t>
+      </w:r>
+      <w:proofErr w:type="spellStart"/>
+      <w:r>
+        <w:t>BrowserPane</w:t>
+      </w:r>
+      <w:proofErr w:type="spellEnd"/>
       <w:r>
         <w:t xml:space="preserve"> </w:t>
       </w:r>
@@ -16680,8 +17128,13 @@
         </w:numPr>
       </w:pPr>
       <w:r>
-        <w:t>/Music/GetPlayingInfo</w:t>
-      </w:r>
+        <w:t>/Music/</w:t>
+      </w:r>
+      <w:proofErr w:type="spellStart"/>
+      <w:r>
+        <w:t>GetPlayingInfo</w:t>
+      </w:r>
+      <w:proofErr w:type="spellEnd"/>
       <w:r>
         <w:t xml:space="preserve"> </w:t>
       </w:r>
@@ -16704,8 +17157,13 @@
         </w:numPr>
       </w:pPr>
       <w:r>
-        <w:t>/Music/SendMCWS</w:t>
-      </w:r>
+        <w:t>/Music/</w:t>
+      </w:r>
+      <w:proofErr w:type="spellStart"/>
+      <w:r>
+        <w:t>SendMCWS</w:t>
+      </w:r>
+      <w:proofErr w:type="spellEnd"/>
       <w:r>
         <w:t xml:space="preserve"> </w:t>
       </w:r>
@@ -16722,8 +17180,13 @@
         </w:numPr>
       </w:pPr>
       <w:r>
-        <w:t>/Music/RemoveQueuedTrack</w:t>
-      </w:r>
+        <w:t>/Music/</w:t>
+      </w:r>
+      <w:proofErr w:type="spellStart"/>
+      <w:r>
+        <w:t>RemoveQueuedTrack</w:t>
+      </w:r>
+      <w:proofErr w:type="spellEnd"/>
       <w:r>
         <w:t xml:space="preserve"> </w:t>
       </w:r>
@@ -16740,8 +17203,13 @@
         </w:numPr>
       </w:pPr>
       <w:r>
-        <w:t>/Music/PlayListenAgain</w:t>
-      </w:r>
+        <w:t>/Music/</w:t>
+      </w:r>
+      <w:proofErr w:type="spellStart"/>
+      <w:r>
+        <w:t>PlayListenAgain</w:t>
+      </w:r>
+      <w:proofErr w:type="spellEnd"/>
       <w:r>
         <w:t xml:space="preserve"> </w:t>
       </w:r>
@@ -16758,8 +17226,13 @@
         </w:numPr>
       </w:pPr>
       <w:r>
-        <w:t>/Music/GetListenAgainIcon</w:t>
-      </w:r>
+        <w:t>/Music/</w:t>
+      </w:r>
+      <w:proofErr w:type="spellStart"/>
+      <w:r>
+        <w:t>GetListenAgainIcon</w:t>
+      </w:r>
+      <w:proofErr w:type="spellEnd"/>
       <w:r>
         <w:t xml:space="preserve"> </w:t>
       </w:r>
@@ -16788,9 +17261,11 @@
       <w:r>
         <w:t xml:space="preserve"> </w:t>
       </w:r>
+      <w:proofErr w:type="spellStart"/>
       <w:r>
         <w:t>PhotosController</w:t>
       </w:r>
+      <w:proofErr w:type="spellEnd"/>
       <w:r>
         <w:t xml:space="preserve"> </w:t>
       </w:r>
@@ -16872,9 +17347,11 @@
       <w:r>
         <w:t xml:space="preserve"> </w:t>
       </w:r>
+      <w:proofErr w:type="spellStart"/>
       <w:r>
         <w:t>Center</w:t>
       </w:r>
+      <w:proofErr w:type="spellEnd"/>
       <w:r>
         <w:t xml:space="preserve"> </w:t>
       </w:r>
@@ -16968,9 +17445,11 @@
       <w:r>
         <w:t xml:space="preserve"> </w:t>
       </w:r>
+      <w:proofErr w:type="spellStart"/>
       <w:r>
         <w:t>PhotosController</w:t>
       </w:r>
+      <w:proofErr w:type="spellEnd"/>
       <w:r>
         <w:t xml:space="preserve"> </w:t>
       </w:r>
@@ -17065,8 +17544,13 @@
         </w:numPr>
       </w:pPr>
       <w:r>
-        <w:t>/Photos/ImagesPane</w:t>
-      </w:r>
+        <w:t>/Photos/</w:t>
+      </w:r>
+      <w:proofErr w:type="spellStart"/>
+      <w:r>
+        <w:t>ImagesPane</w:t>
+      </w:r>
+      <w:proofErr w:type="spellEnd"/>
       <w:r>
         <w:t xml:space="preserve"> </w:t>
       </w:r>
@@ -17119,9 +17603,11 @@
       <w:r>
         <w:t xml:space="preserve"> </w:t>
       </w:r>
+      <w:proofErr w:type="spellStart"/>
       <w:r>
         <w:t>SpotifyController</w:t>
       </w:r>
+      <w:proofErr w:type="spellEnd"/>
       <w:r>
         <w:t xml:space="preserve"> </w:t>
       </w:r>
@@ -17191,9 +17677,11 @@
       <w:r>
         <w:t xml:space="preserve"> </w:t>
       </w:r>
+      <w:proofErr w:type="spellStart"/>
       <w:r>
         <w:t>Avid.Spotify</w:t>
       </w:r>
+      <w:proofErr w:type="spellEnd"/>
       <w:r>
         <w:t xml:space="preserve"> </w:t>
       </w:r>
@@ -17287,9 +17775,11 @@
       <w:r>
         <w:t xml:space="preserve"> </w:t>
       </w:r>
+      <w:proofErr w:type="spellStart"/>
       <w:r>
         <w:t>SpotifyController</w:t>
       </w:r>
+      <w:proofErr w:type="spellEnd"/>
       <w:r>
         <w:t xml:space="preserve"> </w:t>
       </w:r>
@@ -17348,8 +17838,13 @@
         </w:numPr>
       </w:pPr>
       <w:r>
-        <w:t>/Spotify/WideMouse</w:t>
-      </w:r>
+        <w:t>/Spotify/</w:t>
+      </w:r>
+      <w:proofErr w:type="spellStart"/>
+      <w:r>
+        <w:t>WideMouse</w:t>
+      </w:r>
+      <w:proofErr w:type="spellEnd"/>
       <w:r>
         <w:t xml:space="preserve"> </w:t>
       </w:r>
@@ -17456,8 +17951,13 @@
         </w:numPr>
       </w:pPr>
       <w:r>
-        <w:t>/Spotify/QueuePane</w:t>
-      </w:r>
+        <w:t>/Spotify/</w:t>
+      </w:r>
+      <w:proofErr w:type="spellStart"/>
+      <w:r>
+        <w:t>QueuePane</w:t>
+      </w:r>
+      <w:proofErr w:type="spellEnd"/>
       <w:r>
         <w:t xml:space="preserve"> </w:t>
       </w:r>
@@ -17504,8 +18004,13 @@
         </w:numPr>
       </w:pPr>
       <w:r>
-        <w:t>/Spotify/BrowserPane</w:t>
-      </w:r>
+        <w:t>/Spotify/</w:t>
+      </w:r>
+      <w:proofErr w:type="spellStart"/>
+      <w:r>
+        <w:t>BrowserPane</w:t>
+      </w:r>
+      <w:proofErr w:type="spellEnd"/>
       <w:r>
         <w:t xml:space="preserve"> </w:t>
       </w:r>
@@ -17528,8 +18033,13 @@
         </w:numPr>
       </w:pPr>
       <w:r>
-        <w:t>/Spotify/GetPlayingInfo</w:t>
-      </w:r>
+        <w:t>/Spotify/</w:t>
+      </w:r>
+      <w:proofErr w:type="spellStart"/>
+      <w:r>
+        <w:t>GetPlayingInfo</w:t>
+      </w:r>
+      <w:proofErr w:type="spellEnd"/>
       <w:r>
         <w:t xml:space="preserve"> </w:t>
       </w:r>
@@ -17552,8 +18062,13 @@
         </w:numPr>
       </w:pPr>
       <w:r>
-        <w:t>/Spotify/PlayAlbum</w:t>
-      </w:r>
+        <w:t>/Spotify/</w:t>
+      </w:r>
+      <w:proofErr w:type="spellStart"/>
+      <w:r>
+        <w:t>PlayAlbum</w:t>
+      </w:r>
+      <w:proofErr w:type="spellEnd"/>
       <w:r>
         <w:t xml:space="preserve"> </w:t>
       </w:r>
@@ -17570,8 +18085,13 @@
         </w:numPr>
       </w:pPr>
       <w:r>
-        <w:t>/Spotify/PlayTrack</w:t>
-      </w:r>
+        <w:t>/Spotify/</w:t>
+      </w:r>
+      <w:proofErr w:type="spellStart"/>
+      <w:r>
+        <w:t>PlayTrack</w:t>
+      </w:r>
+      <w:proofErr w:type="spellEnd"/>
       <w:r>
         <w:t xml:space="preserve"> </w:t>
       </w:r>
@@ -17588,8 +18108,13 @@
         </w:numPr>
       </w:pPr>
       <w:r>
-        <w:t>/Spotify/SkipToQueuedTrack</w:t>
-      </w:r>
+        <w:t>/Spotify/</w:t>
+      </w:r>
+      <w:proofErr w:type="spellStart"/>
+      <w:r>
+        <w:t>SkipToQueuedTrack</w:t>
+      </w:r>
+      <w:proofErr w:type="spellEnd"/>
       <w:r>
         <w:t xml:space="preserve"> </w:t>
       </w:r>
@@ -17606,9 +18131,13 @@
         </w:numPr>
       </w:pPr>
       <w:r>
-        <w:lastRenderedPageBreak/>
-        <w:t>/Spotify/RemoveQueuedTrack</w:t>
-      </w:r>
+        <w:t>/Spotify/</w:t>
+      </w:r>
+      <w:proofErr w:type="spellStart"/>
+      <w:r>
+        <w:t>RemoveQueuedTrack</w:t>
+      </w:r>
+      <w:proofErr w:type="spellEnd"/>
       <w:r>
         <w:t xml:space="preserve"> </w:t>
       </w:r>
@@ -17625,8 +18154,13 @@
         </w:numPr>
       </w:pPr>
       <w:r>
-        <w:t>/Spotify/PlayPause</w:t>
-      </w:r>
+        <w:t>/Spotify/</w:t>
+      </w:r>
+      <w:proofErr w:type="spellStart"/>
+      <w:r>
+        <w:t>PlayPause</w:t>
+      </w:r>
+      <w:proofErr w:type="spellEnd"/>
       <w:r>
         <w:t xml:space="preserve"> </w:t>
       </w:r>
@@ -17661,6 +18195,7 @@
         </w:numPr>
       </w:pPr>
       <w:r>
+        <w:lastRenderedPageBreak/>
         <w:t>/Spotify/Back</w:t>
       </w:r>
       <w:r>
@@ -17715,8 +18250,13 @@
         </w:numPr>
       </w:pPr>
       <w:r>
-        <w:t>/Spotify/SetPosition</w:t>
-      </w:r>
+        <w:t>/Spotify/</w:t>
+      </w:r>
+      <w:proofErr w:type="spellStart"/>
+      <w:r>
+        <w:t>SetPosition</w:t>
+      </w:r>
+      <w:proofErr w:type="spellEnd"/>
       <w:r>
         <w:t xml:space="preserve"> </w:t>
       </w:r>
@@ -17733,8 +18273,13 @@
         </w:numPr>
       </w:pPr>
       <w:r>
-        <w:t>/Spotify/GetAlbumImage</w:t>
-      </w:r>
+        <w:t>/Spotify/</w:t>
+      </w:r>
+      <w:proofErr w:type="spellStart"/>
+      <w:r>
+        <w:t>GetAlbumImage</w:t>
+      </w:r>
+      <w:proofErr w:type="spellEnd"/>
       <w:r>
         <w:t xml:space="preserve"> </w:t>
       </w:r>
@@ -17757,8 +18302,13 @@
         </w:numPr>
       </w:pPr>
       <w:r>
-        <w:t>/Spotify/AddTrackToPlayList</w:t>
-      </w:r>
+        <w:t>/Spotify/</w:t>
+      </w:r>
+      <w:proofErr w:type="spellStart"/>
+      <w:r>
+        <w:t>AddTrackToPlayList</w:t>
+      </w:r>
+      <w:proofErr w:type="spellEnd"/>
       <w:r>
         <w:t xml:space="preserve"> </w:t>
       </w:r>
@@ -17775,8 +18325,13 @@
         </w:numPr>
       </w:pPr>
       <w:r>
-        <w:t>/Spotify/AddAlbumToPlayList</w:t>
-      </w:r>
+        <w:t>/Spotify/</w:t>
+      </w:r>
+      <w:proofErr w:type="spellStart"/>
+      <w:r>
+        <w:t>AddAlbumToPlayList</w:t>
+      </w:r>
+      <w:proofErr w:type="spellEnd"/>
       <w:r>
         <w:t xml:space="preserve"> </w:t>
       </w:r>
@@ -17793,8 +18348,13 @@
         </w:numPr>
       </w:pPr>
       <w:r>
-        <w:t>/Spotify/RemoveTrackFromPlayList</w:t>
-      </w:r>
+        <w:t>/Spotify/</w:t>
+      </w:r>
+      <w:proofErr w:type="spellStart"/>
+      <w:r>
+        <w:t>RemoveTrackFromPlayList</w:t>
+      </w:r>
+      <w:proofErr w:type="spellEnd"/>
       <w:r>
         <w:t xml:space="preserve"> </w:t>
       </w:r>
@@ -17811,8 +18371,13 @@
         </w:numPr>
       </w:pPr>
       <w:r>
-        <w:t>/Spotify/RemoveAlbumFromPlayList</w:t>
-      </w:r>
+        <w:t>/Spotify/</w:t>
+      </w:r>
+      <w:proofErr w:type="spellStart"/>
+      <w:r>
+        <w:t>RemoveAlbumFromPlayList</w:t>
+      </w:r>
+      <w:proofErr w:type="spellEnd"/>
       <w:r>
         <w:t xml:space="preserve"> </w:t>
       </w:r>
@@ -17838,9 +18403,11 @@
       <w:r>
         <w:t xml:space="preserve"> </w:t>
       </w:r>
+      <w:proofErr w:type="spellStart"/>
       <w:r>
         <w:t>WebController</w:t>
       </w:r>
+      <w:proofErr w:type="spellEnd"/>
       <w:r>
         <w:t xml:space="preserve"> </w:t>
       </w:r>
@@ -18048,9 +18615,11 @@
       <w:r>
         <w:t xml:space="preserve"> </w:t>
       </w:r>
+      <w:proofErr w:type="spellStart"/>
       <w:r>
         <w:t>WebController</w:t>
       </w:r>
+      <w:proofErr w:type="spellEnd"/>
       <w:r>
         <w:t xml:space="preserve"> </w:t>
       </w:r>
@@ -18145,8 +18714,13 @@
         </w:numPr>
       </w:pPr>
       <w:r>
-        <w:t>/Web/BrowserPane</w:t>
-      </w:r>
+        <w:t>/Web/</w:t>
+      </w:r>
+      <w:proofErr w:type="spellStart"/>
+      <w:r>
+        <w:t>BrowserPane</w:t>
+      </w:r>
+      <w:proofErr w:type="spellEnd"/>
       <w:r>
         <w:t xml:space="preserve"> </w:t>
       </w:r>
@@ -18169,8 +18743,13 @@
         </w:numPr>
       </w:pPr>
       <w:r>
-        <w:t>/Web/PlayBBC</w:t>
-      </w:r>
+        <w:t>/Web/</w:t>
+      </w:r>
+      <w:proofErr w:type="spellStart"/>
+      <w:r>
+        <w:t>PlayBBC</w:t>
+      </w:r>
+      <w:proofErr w:type="spellEnd"/>
       <w:r>
         <w:t xml:space="preserve"> </w:t>
       </w:r>
@@ -18193,9 +18772,11 @@
       <w:r>
         <w:t xml:space="preserve"> </w:t>
       </w:r>
+      <w:proofErr w:type="spellStart"/>
       <w:r>
         <w:t>GuideController</w:t>
       </w:r>
+      <w:proofErr w:type="spellEnd"/>
       <w:r>
         <w:t xml:space="preserve"> </w:t>
       </w:r>
@@ -18337,9 +18918,11 @@
       <w:r>
         <w:t xml:space="preserve"> </w:t>
       </w:r>
+      <w:proofErr w:type="spellStart"/>
       <w:r>
         <w:t>RemoteMotato</w:t>
       </w:r>
+      <w:proofErr w:type="spellEnd"/>
       <w:r>
         <w:t xml:space="preserve"> </w:t>
       </w:r>
@@ -18355,9 +18938,11 @@
       <w:r>
         <w:t xml:space="preserve"> </w:t>
       </w:r>
+      <w:proofErr w:type="spellStart"/>
       <w:r>
         <w:t>presenta</w:t>
       </w:r>
+      <w:proofErr w:type="spellEnd"/>
       <w:r>
         <w:t xml:space="preserve"> </w:t>
       </w:r>
@@ -18409,8 +18994,13 @@
       <w:r>
         <w:t xml:space="preserve"> </w:t>
       </w:r>
-      <w:r>
-        <w:t>Center.</w:t>
+      <w:proofErr w:type="spellStart"/>
+      <w:r>
+        <w:t>Center</w:t>
+      </w:r>
+      <w:proofErr w:type="spellEnd"/>
+      <w:r>
+        <w:t>.</w:t>
       </w:r>
       <w:r>
         <w:t xml:space="preserve"> </w:t>
@@ -18496,9 +19086,11 @@
       <w:r>
         <w:t xml:space="preserve"> </w:t>
       </w:r>
+      <w:proofErr w:type="spellStart"/>
       <w:r>
         <w:t>GuideController</w:t>
       </w:r>
+      <w:proofErr w:type="spellEnd"/>
       <w:r>
         <w:t xml:space="preserve"> </w:t>
       </w:r>
@@ -18545,8 +19137,13 @@
         </w:numPr>
       </w:pPr>
       <w:r>
-        <w:t>/Guide/BrowserWide</w:t>
-      </w:r>
+        <w:t>/Guide/</w:t>
+      </w:r>
+      <w:proofErr w:type="spellStart"/>
+      <w:r>
+        <w:t>BrowserWide</w:t>
+      </w:r>
+      <w:proofErr w:type="spellEnd"/>
       <w:r>
         <w:t xml:space="preserve"> </w:t>
       </w:r>
@@ -18569,8 +19166,13 @@
         </w:numPr>
       </w:pPr>
       <w:r>
-        <w:t>/Guide/BrowserPane</w:t>
-      </w:r>
+        <w:t>/Guide/</w:t>
+      </w:r>
+      <w:proofErr w:type="spellStart"/>
+      <w:r>
+        <w:t>BrowserPane</w:t>
+      </w:r>
+      <w:proofErr w:type="spellEnd"/>
       <w:r>
         <w:t xml:space="preserve"> </w:t>
       </w:r>
@@ -19038,9 +19640,11 @@
       <w:r>
         <w:t xml:space="preserve"> </w:t>
       </w:r>
+      <w:proofErr w:type="spellStart"/>
       <w:r>
         <w:t>Center</w:t>
       </w:r>
+      <w:proofErr w:type="spellEnd"/>
       <w:r>
         <w:t xml:space="preserve"> </w:t>
       </w:r>
@@ -19179,7 +19783,6 @@
     </w:p>
     <w:p>
       <w:r>
-        <w:lastRenderedPageBreak/>
         <w:t>The</w:t>
       </w:r>
       <w:r>
@@ -19263,9 +19866,11 @@
       <w:r>
         <w:t xml:space="preserve"> </w:t>
       </w:r>
+      <w:proofErr w:type="spellStart"/>
       <w:r>
         <w:t>center</w:t>
       </w:r>
+      <w:proofErr w:type="spellEnd"/>
       <w:r>
         <w:t xml:space="preserve"> </w:t>
       </w:r>
@@ -19434,6 +20039,7 @@
     </w:p>
     <w:p>
       <w:r>
+        <w:lastRenderedPageBreak/>
         <w:t>While</w:t>
       </w:r>
       <w:r>
@@ -20154,15 +20760,22 @@
       <w:r>
         <w:t xml:space="preserve"> </w:t>
       </w:r>
-      <w:r>
-        <w:t>TrackData,</w:t>
-      </w:r>
-      <w:r>
-        <w:t xml:space="preserve"> </w:t>
-      </w:r>
+      <w:proofErr w:type="spellStart"/>
+      <w:r>
+        <w:t>TrackData</w:t>
+      </w:r>
+      <w:proofErr w:type="spellEnd"/>
+      <w:r>
+        <w:t>,</w:t>
+      </w:r>
+      <w:r>
+        <w:t xml:space="preserve"> </w:t>
+      </w:r>
+      <w:proofErr w:type="spellStart"/>
       <w:r>
         <w:t>AlbumData</w:t>
       </w:r>
+      <w:proofErr w:type="spellEnd"/>
       <w:r>
         <w:t xml:space="preserve"> </w:t>
       </w:r>
@@ -20172,8 +20785,13 @@
       <w:r>
         <w:t xml:space="preserve"> </w:t>
       </w:r>
-      <w:r>
-        <w:t>AlbumCollection)</w:t>
+      <w:proofErr w:type="spellStart"/>
+      <w:r>
+        <w:t>AlbumCollection</w:t>
+      </w:r>
+      <w:proofErr w:type="spellEnd"/>
+      <w:r>
+        <w:t>)</w:t>
       </w:r>
       <w:r>
         <w:t>.</w:t>
@@ -20463,8 +21081,13 @@
       <w:r>
         <w:t xml:space="preserve"> </w:t>
       </w:r>
-      <w:r>
-        <w:t>startup,</w:t>
+      <w:proofErr w:type="spellStart"/>
+      <w:r>
+        <w:t>startup</w:t>
+      </w:r>
+      <w:proofErr w:type="spellEnd"/>
+      <w:r>
+        <w:t>,</w:t>
       </w:r>
       <w:r>
         <w:t xml:space="preserve"> </w:t>
@@ -20631,9 +21254,11 @@
       <w:r>
         <w:t xml:space="preserve"> </w:t>
       </w:r>
+      <w:proofErr w:type="spellStart"/>
       <w:r>
         <w:t>LoadAndIndexAllAlbums</w:t>
       </w:r>
+      <w:proofErr w:type="spellEnd"/>
       <w:r>
         <w:t xml:space="preserve"> </w:t>
       </w:r>
@@ -20849,9 +21474,11 @@
       <w:r>
         <w:t xml:space="preserve"> </w:t>
       </w:r>
+      <w:proofErr w:type="spellStart"/>
       <w:r>
         <w:t>AlbumList</w:t>
       </w:r>
+      <w:proofErr w:type="spellEnd"/>
       <w:r>
         <w:t xml:space="preserve"> </w:t>
       </w:r>
@@ -20891,9 +21518,11 @@
       <w:r>
         <w:t xml:space="preserve"> </w:t>
       </w:r>
+      <w:proofErr w:type="spellStart"/>
       <w:r>
         <w:t>PhotoAlbumList</w:t>
       </w:r>
+      <w:proofErr w:type="spellEnd"/>
       <w:r>
         <w:t xml:space="preserve"> </w:t>
       </w:r>
@@ -20915,9 +21544,11 @@
       <w:r>
         <w:t xml:space="preserve"> </w:t>
       </w:r>
+      <w:proofErr w:type="spellStart"/>
       <w:r>
         <w:t>PhotoController</w:t>
       </w:r>
+      <w:proofErr w:type="spellEnd"/>
       <w:r>
         <w:t xml:space="preserve"> </w:t>
       </w:r>
@@ -21071,9 +21702,11 @@
       <w:r>
         <w:t xml:space="preserve"> </w:t>
       </w:r>
+      <w:proofErr w:type="spellStart"/>
       <w:r>
         <w:t>GetLuckyDipAlbums</w:t>
       </w:r>
+      <w:proofErr w:type="spellEnd"/>
       <w:r>
         <w:t xml:space="preserve"> </w:t>
       </w:r>
@@ -21083,9 +21716,11 @@
       <w:r>
         <w:t xml:space="preserve"> </w:t>
       </w:r>
+      <w:proofErr w:type="spellStart"/>
       <w:r>
         <w:t>GetRecentAlbums</w:t>
       </w:r>
+      <w:proofErr w:type="spellEnd"/>
       <w:r>
         <w:t>,</w:t>
       </w:r>
@@ -22077,7 +22712,15 @@
         <w:t xml:space="preserve"> </w:t>
       </w:r>
       <w:r>
-        <w:t>(“fn…”)</w:t>
+        <w:t>(“</w:t>
+      </w:r>
+      <w:proofErr w:type="spellStart"/>
+      <w:r>
+        <w:t>fn</w:t>
+      </w:r>
+      <w:proofErr w:type="spellEnd"/>
+      <w:r>
+        <w:t>…”)</w:t>
       </w:r>
       <w:r>
         <w:t xml:space="preserve"> </w:t>
@@ -22154,9 +22797,11 @@
       <w:r>
         <w:t xml:space="preserve"> </w:t>
       </w:r>
+      <w:proofErr w:type="spellStart"/>
       <w:r>
         <w:t>SendRequest</w:t>
       </w:r>
+      <w:proofErr w:type="spellEnd"/>
       <w:r>
         <w:t xml:space="preserve"> </w:t>
       </w:r>
@@ -22346,9 +22991,11 @@
       <w:r>
         <w:t xml:space="preserve"> </w:t>
       </w:r>
+      <w:proofErr w:type="spellStart"/>
       <w:r>
         <w:t>GetInfo</w:t>
       </w:r>
+      <w:proofErr w:type="spellEnd"/>
       <w:r>
         <w:t xml:space="preserve"> </w:t>
       </w:r>
@@ -22400,7 +23047,6 @@
     </w:p>
     <w:p>
       <w:r>
-        <w:lastRenderedPageBreak/>
         <w:t>The</w:t>
       </w:r>
       <w:r>
@@ -22413,7 +23059,15 @@
         <w:t xml:space="preserve"> </w:t>
       </w:r>
       <w:r>
-        <w:t>“fn…”</w:t>
+        <w:t>“</w:t>
+      </w:r>
+      <w:proofErr w:type="spellStart"/>
+      <w:r>
+        <w:t>fn</w:t>
+      </w:r>
+      <w:proofErr w:type="spellEnd"/>
+      <w:r>
+        <w:t>…”</w:t>
       </w:r>
       <w:r>
         <w:t xml:space="preserve"> </w:t>
@@ -23071,12 +23725,14 @@
       <w:r>
         <w:t xml:space="preserve"> </w:t>
       </w:r>
+      <w:proofErr w:type="spellStart"/>
       <w:r>
         <w:t>Sky</w:t>
       </w:r>
       <w:r>
         <w:t>Data</w:t>
       </w:r>
+      <w:proofErr w:type="spellEnd"/>
       <w:r>
         <w:t xml:space="preserve"> </w:t>
       </w:r>
@@ -23325,8 +23981,18 @@
       <w:r>
         <w:t xml:space="preserve"> </w:t>
       </w:r>
-      <w:r>
-        <w:t>Initialse()</w:t>
+      <w:proofErr w:type="spellStart"/>
+      <w:proofErr w:type="gramStart"/>
+      <w:r>
+        <w:t>Initialse</w:t>
+      </w:r>
+      <w:proofErr w:type="spellEnd"/>
+      <w:r>
+        <w:t>(</w:t>
+      </w:r>
+      <w:proofErr w:type="gramEnd"/>
+      <w:r>
+        <w:t>)</w:t>
       </w:r>
       <w:r>
         <w:t xml:space="preserve"> </w:t>
@@ -23375,9 +24041,11 @@
       <w:r>
         <w:t xml:space="preserve"> </w:t>
       </w:r>
+      <w:proofErr w:type="spellStart"/>
       <w:r>
         <w:t>SkyData</w:t>
       </w:r>
+      <w:proofErr w:type="spellEnd"/>
       <w:r>
         <w:t xml:space="preserve"> </w:t>
       </w:r>
@@ -24000,9 +24668,11 @@
       <w:r>
         <w:t xml:space="preserve"> </w:t>
       </w:r>
+      <w:proofErr w:type="spellStart"/>
       <w:r>
         <w:t>SkyLocator</w:t>
       </w:r>
+      <w:proofErr w:type="spellEnd"/>
       <w:r>
         <w:t xml:space="preserve"> </w:t>
       </w:r>
@@ -24078,8 +24748,13 @@
           <w:numId w:val="23"/>
         </w:numPr>
       </w:pPr>
-      <w:r>
-        <w:t>SkyBrowse,</w:t>
+      <w:proofErr w:type="spellStart"/>
+      <w:r>
+        <w:t>SkyBrowse</w:t>
+      </w:r>
+      <w:proofErr w:type="spellEnd"/>
+      <w:r>
+        <w:t>,</w:t>
       </w:r>
       <w:r>
         <w:t xml:space="preserve"> </w:t>
@@ -24174,8 +24849,13 @@
           <w:numId w:val="23"/>
         </w:numPr>
       </w:pPr>
-      <w:r>
-        <w:t>SkyPlay,</w:t>
+      <w:proofErr w:type="spellStart"/>
+      <w:r>
+        <w:t>SkyPlay</w:t>
+      </w:r>
+      <w:proofErr w:type="spellEnd"/>
+      <w:r>
+        <w:t>,</w:t>
       </w:r>
       <w:r>
         <w:t xml:space="preserve"> </w:t>
@@ -24317,9 +24997,11 @@
       <w:r>
         <w:t xml:space="preserve"> </w:t>
       </w:r>
+      <w:proofErr w:type="spellStart"/>
       <w:r>
         <w:t>SkyPlay</w:t>
       </w:r>
+      <w:proofErr w:type="spellEnd"/>
       <w:r>
         <w:t xml:space="preserve"> </w:t>
       </w:r>
@@ -24957,9 +25639,11 @@
       <w:r>
         <w:t xml:space="preserve"> </w:t>
       </w:r>
+      <w:proofErr w:type="spellStart"/>
       <w:r>
         <w:t>Config</w:t>
       </w:r>
+      <w:proofErr w:type="spellEnd"/>
       <w:r>
         <w:t xml:space="preserve"> </w:t>
       </w:r>
@@ -25182,7 +25866,6 @@
         <w:pStyle w:val="Heading3"/>
       </w:pPr>
       <w:r>
-        <w:lastRenderedPageBreak/>
         <w:t>Spotify</w:t>
       </w:r>
     </w:p>
@@ -25259,15 +25942,19 @@
       <w:r>
         <w:t xml:space="preserve"> </w:t>
       </w:r>
+      <w:proofErr w:type="spellStart"/>
       <w:r>
         <w:t>Avid.Spotify</w:t>
       </w:r>
-      <w:r>
-        <w:t xml:space="preserve"> </w:t>
-      </w:r>
+      <w:proofErr w:type="spellEnd"/>
+      <w:r>
+        <w:t xml:space="preserve"> </w:t>
+      </w:r>
+      <w:proofErr w:type="spellStart"/>
       <w:r>
         <w:t>WebAPI</w:t>
       </w:r>
+      <w:proofErr w:type="spellEnd"/>
       <w:r>
         <w:t xml:space="preserve"> </w:t>
       </w:r>
@@ -25320,6 +26007,7 @@
         </w:numPr>
       </w:pPr>
       <w:r>
+        <w:lastRenderedPageBreak/>
         <w:t>Browse</w:t>
       </w:r>
       <w:r>
@@ -25515,9 +26203,11 @@
           <w:numId w:val="6"/>
         </w:numPr>
       </w:pPr>
+      <w:proofErr w:type="spellStart"/>
       <w:r>
         <w:t>PlayList</w:t>
       </w:r>
+      <w:proofErr w:type="spellEnd"/>
       <w:r>
         <w:br/>
         <w:t>with</w:t>
@@ -25777,9 +26467,11 @@
           <w:numId w:val="6"/>
         </w:numPr>
       </w:pPr>
+      <w:proofErr w:type="spellStart"/>
       <w:r>
         <w:t>PlayQueue</w:t>
       </w:r>
+      <w:proofErr w:type="spellEnd"/>
       <w:r>
         <w:br/>
         <w:t>with</w:t>
@@ -26258,9 +26950,11 @@
       <w:r>
         <w:t xml:space="preserve"> </w:t>
       </w:r>
+      <w:proofErr w:type="spellStart"/>
       <w:r>
         <w:t>HttpClient</w:t>
       </w:r>
+      <w:proofErr w:type="spellEnd"/>
       <w:r>
         <w:t xml:space="preserve"> </w:t>
       </w:r>
@@ -26288,15 +26982,19 @@
       <w:r>
         <w:t xml:space="preserve"> </w:t>
       </w:r>
+      <w:proofErr w:type="spellStart"/>
       <w:r>
         <w:t>Avid.Spotify</w:t>
       </w:r>
-      <w:r>
-        <w:t xml:space="preserve"> </w:t>
-      </w:r>
+      <w:proofErr w:type="spellEnd"/>
+      <w:r>
+        <w:t xml:space="preserve"> </w:t>
+      </w:r>
+      <w:proofErr w:type="spellStart"/>
       <w:r>
         <w:t>WebAPI</w:t>
       </w:r>
+      <w:proofErr w:type="spellEnd"/>
       <w:r>
         <w:t xml:space="preserve"> </w:t>
       </w:r>
@@ -26308,14 +27006,18 @@
       <w:pPr>
         <w:pStyle w:val="Heading3"/>
       </w:pPr>
+      <w:proofErr w:type="spellStart"/>
       <w:r>
         <w:t>RemotePotato</w:t>
       </w:r>
+      <w:proofErr w:type="spellEnd"/>
     </w:p>
     <w:p>
+      <w:proofErr w:type="spellStart"/>
       <w:r>
         <w:t>RemotePotato</w:t>
       </w:r>
+      <w:proofErr w:type="spellEnd"/>
       <w:r>
         <w:t xml:space="preserve"> </w:t>
       </w:r>
@@ -26335,19 +27037,7 @@
         <w:t>free</w:t>
       </w:r>
       <w:r>
-        <w:t xml:space="preserve"> </w:t>
-      </w:r>
-      <w:r>
-        <w:t>(but</w:t>
-      </w:r>
-      <w:r>
-        <w:t xml:space="preserve"> </w:t>
-      </w:r>
-      <w:r>
-        <w:t>not</w:t>
-      </w:r>
-      <w:r>
-        <w:t xml:space="preserve"> </w:t>
+        <w:t xml:space="preserve">, recently </w:t>
       </w:r>
       <w:r>
         <w:t>open</w:t>
@@ -26356,7 +27046,10 @@
         <w:t xml:space="preserve"> </w:t>
       </w:r>
       <w:r>
-        <w:t>source)</w:t>
+        <w:t>source</w:t>
+      </w:r>
+      <w:r>
+        <w:t>d,</w:t>
       </w:r>
       <w:r>
         <w:t xml:space="preserve"> </w:t>
@@ -26489,9 +27182,11 @@
       <w:r>
         <w:t xml:space="preserve"> </w:t>
       </w:r>
+      <w:proofErr w:type="spellStart"/>
       <w:r>
         <w:t>Center</w:t>
       </w:r>
+      <w:proofErr w:type="spellEnd"/>
       <w:r>
         <w:t xml:space="preserve"> </w:t>
       </w:r>
@@ -26650,9 +27345,11 @@
       <w:r>
         <w:t xml:space="preserve"> </w:t>
       </w:r>
+      <w:proofErr w:type="spellStart"/>
       <w:r>
         <w:t>RemotePotato</w:t>
       </w:r>
+      <w:proofErr w:type="spellEnd"/>
       <w:r>
         <w:t xml:space="preserve"> </w:t>
       </w:r>
@@ -26958,9 +27655,11 @@
       <w:r>
         <w:t xml:space="preserve"> </w:t>
       </w:r>
+      <w:proofErr w:type="spellStart"/>
       <w:r>
         <w:t>RemotePotato</w:t>
       </w:r>
+      <w:proofErr w:type="spellEnd"/>
       <w:r>
         <w:t xml:space="preserve"> </w:t>
       </w:r>
@@ -27464,9 +28163,11 @@
       <w:r>
         <w:t xml:space="preserve"> </w:t>
       </w:r>
+      <w:proofErr w:type="spellStart"/>
       <w:r>
         <w:t>RemotePotato</w:t>
       </w:r>
+      <w:proofErr w:type="spellEnd"/>
       <w:r>
         <w:t xml:space="preserve"> </w:t>
       </w:r>
@@ -27482,9 +28183,11 @@
       <w:r>
         <w:t xml:space="preserve"> </w:t>
       </w:r>
+      <w:proofErr w:type="spellStart"/>
       <w:r>
         <w:t>RemotePotato</w:t>
       </w:r>
+      <w:proofErr w:type="spellEnd"/>
       <w:r>
         <w:t xml:space="preserve"> </w:t>
       </w:r>
@@ -27705,7 +28408,6 @@
         </w:numPr>
       </w:pPr>
       <w:r>
-        <w:lastRenderedPageBreak/>
         <w:t>Get</w:t>
       </w:r>
       <w:r>
@@ -27867,6 +28569,7 @@
         <w:pStyle w:val="Heading3"/>
       </w:pPr>
       <w:r>
+        <w:lastRenderedPageBreak/>
         <w:t>BBC</w:t>
       </w:r>
     </w:p>
@@ -28290,9 +28993,11 @@
       <w:r>
         <w:t xml:space="preserve"> </w:t>
       </w:r>
+      <w:proofErr w:type="spellStart"/>
       <w:r>
         <w:t>GetSchedule</w:t>
       </w:r>
+      <w:proofErr w:type="spellEnd"/>
       <w:r>
         <w:t xml:space="preserve"> </w:t>
       </w:r>
@@ -28475,7 +29180,17 @@
         <w:t xml:space="preserve"> </w:t>
       </w:r>
       <w:r>
-        <w:t>(Pid)</w:t>
+        <w:t>(</w:t>
+      </w:r>
+      <w:proofErr w:type="spellStart"/>
+      <w:proofErr w:type="gramStart"/>
+      <w:r>
+        <w:t>Pid</w:t>
+      </w:r>
+      <w:proofErr w:type="spellEnd"/>
+      <w:proofErr w:type="gramEnd"/>
+      <w:r>
+        <w:t>)</w:t>
       </w:r>
       <w:r>
         <w:t xml:space="preserve"> </w:t>
@@ -28564,9 +29279,11 @@
       <w:r>
         <w:t xml:space="preserve"> </w:t>
       </w:r>
+      <w:proofErr w:type="spellStart"/>
       <w:r>
         <w:t>streamable</w:t>
       </w:r>
+      <w:proofErr w:type="spellEnd"/>
       <w:r>
         <w:t xml:space="preserve"> </w:t>
       </w:r>
@@ -28672,8 +29389,13 @@
       <w:r>
         <w:t xml:space="preserve"> </w:t>
       </w:r>
-      <w:r>
-        <w:t>Center.</w:t>
+      <w:proofErr w:type="spellStart"/>
+      <w:r>
+        <w:t>Center</w:t>
+      </w:r>
+      <w:proofErr w:type="spellEnd"/>
+      <w:r>
+        <w:t>.</w:t>
       </w:r>
       <w:r>
         <w:t xml:space="preserve"> </w:t>
@@ -29490,9 +30212,11 @@
       <w:r>
         <w:t xml:space="preserve"> </w:t>
       </w:r>
+      <w:proofErr w:type="spellStart"/>
       <w:r>
         <w:t>Avid.Desktop</w:t>
       </w:r>
+      <w:proofErr w:type="spellEnd"/>
       <w:r>
         <w:t xml:space="preserve"> </w:t>
       </w:r>
@@ -30174,9 +30898,11 @@
       <w:r>
         <w:t xml:space="preserve"> </w:t>
       </w:r>
+      <w:proofErr w:type="spellStart"/>
       <w:r>
         <w:t>analog</w:t>
       </w:r>
+      <w:proofErr w:type="spellEnd"/>
       <w:r>
         <w:t xml:space="preserve"> </w:t>
       </w:r>
@@ -30204,9 +30930,11 @@
       <w:r>
         <w:t xml:space="preserve"> </w:t>
       </w:r>
+      <w:proofErr w:type="spellStart"/>
       <w:r>
         <w:t>analog</w:t>
       </w:r>
+      <w:proofErr w:type="spellEnd"/>
       <w:r>
         <w:t xml:space="preserve"> </w:t>
       </w:r>
@@ -30571,9 +31299,11 @@
       <w:r>
         <w:t xml:space="preserve"> </w:t>
       </w:r>
+      <w:proofErr w:type="spellStart"/>
       <w:r>
         <w:t>analog</w:t>
       </w:r>
+      <w:proofErr w:type="spellEnd"/>
       <w:r>
         <w:t xml:space="preserve"> </w:t>
       </w:r>
@@ -30799,7 +31529,6 @@
         </w:numPr>
       </w:pPr>
       <w:r>
-        <w:lastRenderedPageBreak/>
         <w:t>Turn</w:t>
       </w:r>
       <w:r>
@@ -31039,9 +31768,11 @@
       <w:r>
         <w:t xml:space="preserve"> </w:t>
       </w:r>
+      <w:proofErr w:type="spellStart"/>
       <w:r>
         <w:t>analog</w:t>
       </w:r>
+      <w:proofErr w:type="spellEnd"/>
       <w:r>
         <w:t xml:space="preserve"> </w:t>
       </w:r>
@@ -31096,6 +31827,7 @@
         <w:pStyle w:val="Heading3"/>
       </w:pPr>
       <w:r>
+        <w:lastRenderedPageBreak/>
         <w:t>Screen</w:t>
       </w:r>
     </w:p>
@@ -32123,9 +32855,11 @@
       <w:r>
         <w:t xml:space="preserve"> </w:t>
       </w:r>
+      <w:proofErr w:type="spellStart"/>
       <w:r>
         <w:t>RainShadow</w:t>
       </w:r>
+      <w:proofErr w:type="spellEnd"/>
       <w:r>
         <w:t xml:space="preserve"> </w:t>
       </w:r>
@@ -32176,9 +32910,11 @@
       <w:r>
         <w:t xml:space="preserve"> </w:t>
       </w:r>
+      <w:proofErr w:type="spellStart"/>
       <w:r>
         <w:t>ValkyrieTech</w:t>
       </w:r>
+      <w:proofErr w:type="spellEnd"/>
       <w:r>
         <w:t xml:space="preserve"> </w:t>
       </w:r>
@@ -32458,9 +33194,11 @@
       <w:r>
         <w:t xml:space="preserve"> </w:t>
       </w:r>
+      <w:proofErr w:type="spellStart"/>
       <w:r>
         <w:t>ValkyrieTech</w:t>
       </w:r>
+      <w:proofErr w:type="spellEnd"/>
       <w:r>
         <w:t xml:space="preserve"> </w:t>
       </w:r>
@@ -32739,8 +33477,13 @@
       <w:r>
         <w:t xml:space="preserve"> </w:t>
       </w:r>
-      <w:r>
-        <w:t>mis-interpretation</w:t>
+      <w:proofErr w:type="spellStart"/>
+      <w:r>
+        <w:t>mis</w:t>
+      </w:r>
+      <w:proofErr w:type="spellEnd"/>
+      <w:r>
+        <w:t>-interpretation</w:t>
       </w:r>
       <w:r>
         <w:t xml:space="preserve"> </w:t>
@@ -33302,14 +34045,18 @@
       <w:pPr>
         <w:pStyle w:val="Heading3"/>
       </w:pPr>
+      <w:proofErr w:type="spellStart"/>
       <w:r>
         <w:t>IRCodes</w:t>
       </w:r>
+      <w:proofErr w:type="spellEnd"/>
     </w:p>
     <w:p>
+      <w:proofErr w:type="spellStart"/>
       <w:r>
         <w:t>Avid.Desktop</w:t>
       </w:r>
+      <w:proofErr w:type="spellEnd"/>
       <w:r>
         <w:t xml:space="preserve"> </w:t>
       </w:r>
@@ -33636,9 +34383,11 @@
       <w:r>
         <w:t xml:space="preserve"> </w:t>
       </w:r>
+      <w:proofErr w:type="spellStart"/>
       <w:r>
         <w:t>IRCodes</w:t>
       </w:r>
+      <w:proofErr w:type="spellEnd"/>
       <w:r>
         <w:t xml:space="preserve"> </w:t>
       </w:r>
@@ -33882,9 +34631,11 @@
       <w:r>
         <w:t xml:space="preserve"> </w:t>
       </w:r>
+      <w:proofErr w:type="spellStart"/>
       <w:r>
         <w:t>Avid.Desktop</w:t>
       </w:r>
+      <w:proofErr w:type="spellEnd"/>
       <w:r>
         <w:t xml:space="preserve"> </w:t>
       </w:r>
@@ -33902,10 +34653,11 @@
       <w:pPr>
         <w:pStyle w:val="Heading3"/>
       </w:pPr>
-      <w:r>
-        <w:lastRenderedPageBreak/>
+      <w:proofErr w:type="spellStart"/>
+      <w:r>
         <w:t>Config</w:t>
       </w:r>
+      <w:proofErr w:type="spellEnd"/>
     </w:p>
     <w:p>
       <w:r>
@@ -33914,9 +34666,11 @@
       <w:r>
         <w:t xml:space="preserve"> </w:t>
       </w:r>
+      <w:proofErr w:type="spellStart"/>
       <w:r>
         <w:t>Config</w:t>
       </w:r>
+      <w:proofErr w:type="spellEnd"/>
       <w:r>
         <w:t xml:space="preserve"> </w:t>
       </w:r>
@@ -34112,9 +34866,11 @@
       <w:r>
         <w:t xml:space="preserve"> </w:t>
       </w:r>
+      <w:proofErr w:type="spellStart"/>
       <w:r>
         <w:t>Config</w:t>
       </w:r>
+      <w:proofErr w:type="spellEnd"/>
       <w:r>
         <w:t xml:space="preserve"> </w:t>
       </w:r>
@@ -34136,9 +34892,11 @@
           <w:numId w:val="28"/>
         </w:numPr>
       </w:pPr>
+      <w:proofErr w:type="spellStart"/>
       <w:r>
         <w:t>IpAddress</w:t>
       </w:r>
+      <w:proofErr w:type="spellEnd"/>
       <w:r>
         <w:t xml:space="preserve"> </w:t>
       </w:r>
@@ -34190,9 +34948,12 @@
           <w:numId w:val="28"/>
         </w:numPr>
       </w:pPr>
-      <w:r>
+      <w:proofErr w:type="spellStart"/>
+      <w:r>
+        <w:lastRenderedPageBreak/>
         <w:t>ReceiverAddress</w:t>
       </w:r>
+      <w:proofErr w:type="spellEnd"/>
       <w:r>
         <w:t xml:space="preserve"> </w:t>
       </w:r>
@@ -34232,9 +34993,11 @@
           <w:numId w:val="28"/>
         </w:numPr>
       </w:pPr>
+      <w:proofErr w:type="spellStart"/>
       <w:r>
         <w:t>VideoPath</w:t>
       </w:r>
+      <w:proofErr w:type="spellEnd"/>
       <w:r>
         <w:t xml:space="preserve"> </w:t>
       </w:r>
@@ -34328,9 +35091,11 @@
           <w:numId w:val="28"/>
         </w:numPr>
       </w:pPr>
+      <w:proofErr w:type="spellStart"/>
       <w:r>
         <w:t>DvdPath</w:t>
       </w:r>
+      <w:proofErr w:type="spellEnd"/>
       <w:r>
         <w:t xml:space="preserve"> </w:t>
       </w:r>
@@ -34412,9 +35177,11 @@
           <w:numId w:val="28"/>
         </w:numPr>
       </w:pPr>
+      <w:proofErr w:type="spellStart"/>
       <w:r>
         <w:t>BluRayPath</w:t>
       </w:r>
+      <w:proofErr w:type="spellEnd"/>
       <w:r>
         <w:t xml:space="preserve"> </w:t>
       </w:r>
@@ -34472,9 +35239,11 @@
       <w:r>
         <w:t xml:space="preserve"> </w:t>
       </w:r>
+      <w:proofErr w:type="spellStart"/>
       <w:r>
         <w:t>BluRays</w:t>
       </w:r>
+      <w:proofErr w:type="spellEnd"/>
       <w:r>
         <w:t xml:space="preserve"> </w:t>
       </w:r>
@@ -34496,9 +35265,11 @@
           <w:numId w:val="28"/>
         </w:numPr>
       </w:pPr>
+      <w:proofErr w:type="spellStart"/>
       <w:r>
         <w:t>TvFavourites</w:t>
       </w:r>
+      <w:proofErr w:type="spellEnd"/>
       <w:r>
         <w:t xml:space="preserve"> </w:t>
       </w:r>
@@ -34598,9 +35369,11 @@
           <w:numId w:val="28"/>
         </w:numPr>
       </w:pPr>
+      <w:proofErr w:type="spellStart"/>
       <w:r>
         <w:t>SkyFavourites</w:t>
       </w:r>
+      <w:proofErr w:type="spellEnd"/>
       <w:r>
         <w:t xml:space="preserve"> </w:t>
       </w:r>
@@ -34691,9 +35464,11 @@
           <w:numId w:val="28"/>
         </w:numPr>
       </w:pPr>
+      <w:proofErr w:type="spellStart"/>
       <w:r>
         <w:t>SkyRadio</w:t>
       </w:r>
+      <w:proofErr w:type="spellEnd"/>
       <w:r>
         <w:t xml:space="preserve"> </w:t>
       </w:r>
@@ -34745,9 +35520,11 @@
           <w:numId w:val="28"/>
         </w:numPr>
       </w:pPr>
+      <w:proofErr w:type="spellStart"/>
       <w:r>
         <w:t>SkyPackages</w:t>
       </w:r>
+      <w:proofErr w:type="spellEnd"/>
       <w:r>
         <w:t xml:space="preserve"> </w:t>
       </w:r>
@@ -34802,9 +35579,11 @@
           <w:numId w:val="28"/>
         </w:numPr>
       </w:pPr>
+      <w:proofErr w:type="spellStart"/>
       <w:r>
         <w:t>SkyCapacityGB</w:t>
       </w:r>
+      <w:proofErr w:type="spellEnd"/>
       <w:r>
         <w:t xml:space="preserve"> - </w:t>
       </w:r>
@@ -34820,9 +35599,11 @@
           <w:numId w:val="28"/>
         </w:numPr>
       </w:pPr>
+      <w:proofErr w:type="spellStart"/>
       <w:r>
         <w:t>UseSkyLiveTV</w:t>
       </w:r>
+      <w:proofErr w:type="spellEnd"/>
       <w:r>
         <w:t xml:space="preserve"> </w:t>
       </w:r>
@@ -34940,9 +35721,11 @@
           <w:numId w:val="28"/>
         </w:numPr>
       </w:pPr>
+      <w:proofErr w:type="spellStart"/>
       <w:r>
         <w:t>BBCTVChannels</w:t>
       </w:r>
+      <w:proofErr w:type="spellEnd"/>
       <w:r>
         <w:t xml:space="preserve"> </w:t>
       </w:r>
@@ -35030,9 +35813,11 @@
           <w:numId w:val="28"/>
         </w:numPr>
       </w:pPr>
+      <w:proofErr w:type="spellStart"/>
       <w:r>
         <w:t>BBCRadioStations</w:t>
       </w:r>
+      <w:proofErr w:type="spellEnd"/>
       <w:r>
         <w:t xml:space="preserve"> </w:t>
       </w:r>
@@ -35131,9 +35916,11 @@
       <w:r>
         <w:t xml:space="preserve"> </w:t>
       </w:r>
+      <w:proofErr w:type="spellStart"/>
       <w:r>
         <w:t>ReceiverAddress</w:t>
       </w:r>
+      <w:proofErr w:type="spellEnd"/>
       <w:r>
         <w:t xml:space="preserve"> </w:t>
       </w:r>
@@ -35511,9 +36298,11 @@
       <w:r>
         <w:t xml:space="preserve"> </w:t>
       </w:r>
+      <w:proofErr w:type="spellStart"/>
       <w:r>
         <w:t>Avid.Desktop</w:t>
       </w:r>
+      <w:proofErr w:type="spellEnd"/>
       <w:r>
         <w:t xml:space="preserve"> </w:t>
       </w:r>
@@ -35613,9 +36402,11 @@
       <w:r>
         <w:t xml:space="preserve"> </w:t>
       </w:r>
+      <w:proofErr w:type="spellStart"/>
       <w:r>
         <w:t>Center</w:t>
       </w:r>
+      <w:proofErr w:type="spellEnd"/>
     </w:p>
     <w:p>
       <w:pPr>
@@ -35721,9 +36512,11 @@
       <w:r>
         <w:t xml:space="preserve"> </w:t>
       </w:r>
+      <w:proofErr w:type="spellStart"/>
       <w:r>
         <w:t>Center</w:t>
       </w:r>
+      <w:proofErr w:type="spellEnd"/>
       <w:r>
         <w:t xml:space="preserve"> </w:t>
       </w:r>
@@ -35757,9 +36550,11 @@
           <w:numId w:val="32"/>
         </w:numPr>
       </w:pPr>
+      <w:proofErr w:type="spellStart"/>
       <w:r>
         <w:t>GForce</w:t>
       </w:r>
+      <w:proofErr w:type="spellEnd"/>
       <w:r>
         <w:t xml:space="preserve"> </w:t>
       </w:r>
@@ -36818,7 +37613,6 @@
     </w:p>
     <w:p>
       <w:r>
-        <w:lastRenderedPageBreak/>
         <w:t>The</w:t>
       </w:r>
       <w:r>
@@ -37202,6 +37996,7 @@
     </w:p>
     <w:p>
       <w:r>
+        <w:lastRenderedPageBreak/>
         <w:t>The</w:t>
       </w:r>
       <w:r>
@@ -38521,9 +39316,11 @@
       <w:r>
         <w:t xml:space="preserve"> </w:t>
       </w:r>
+      <w:proofErr w:type="spellStart"/>
       <w:r>
         <w:t>JQuery.Touch</w:t>
       </w:r>
+      <w:proofErr w:type="spellEnd"/>
       <w:r>
         <w:t xml:space="preserve"> </w:t>
       </w:r>
@@ -38533,8 +39330,13 @@
       <w:r>
         <w:t xml:space="preserve"> </w:t>
       </w:r>
-      <w:r>
-        <w:t>JQuery.Mobile.</w:t>
+      <w:proofErr w:type="spellStart"/>
+      <w:r>
+        <w:t>JQuery.Mobile</w:t>
+      </w:r>
+      <w:proofErr w:type="spellEnd"/>
+      <w:r>
+        <w:t>.</w:t>
       </w:r>
       <w:r>
         <w:t xml:space="preserve"> </w:t>
@@ -38772,8 +39574,13 @@
       <w:r>
         <w:t xml:space="preserve"> </w:t>
       </w:r>
-      <w:r>
-        <w:t>doubletap,</w:t>
+      <w:proofErr w:type="spellStart"/>
+      <w:r>
+        <w:t>doubletap</w:t>
+      </w:r>
+      <w:proofErr w:type="spellEnd"/>
+      <w:r>
+        <w:t>,</w:t>
       </w:r>
       <w:r>
         <w:t xml:space="preserve"> </w:t>
@@ -38796,8 +39603,13 @@
       <w:r>
         <w:t xml:space="preserve"> </w:t>
       </w:r>
-      <w:r>
-        <w:t>pinch)</w:t>
+      <w:proofErr w:type="gramStart"/>
+      <w:r>
+        <w:t>pinch</w:t>
+      </w:r>
+      <w:proofErr w:type="gramEnd"/>
+      <w:r>
+        <w:t>)</w:t>
       </w:r>
       <w:r>
         <w:t xml:space="preserve"> </w:t>
@@ -39079,9 +39891,11 @@
           <w:numId w:val="30"/>
         </w:numPr>
       </w:pPr>
+      <w:proofErr w:type="spellStart"/>
       <w:r>
         <w:t>EnableDragScroll</w:t>
       </w:r>
+      <w:proofErr w:type="spellEnd"/>
       <w:r>
         <w:t>,</w:t>
       </w:r>
@@ -39250,9 +40064,11 @@
           <w:numId w:val="30"/>
         </w:numPr>
       </w:pPr>
+      <w:proofErr w:type="spellStart"/>
       <w:r>
         <w:t>EnableMouseBehaviour</w:t>
       </w:r>
+      <w:proofErr w:type="spellEnd"/>
       <w:r>
         <w:t>,</w:t>
       </w:r>
@@ -39379,9 +40195,11 @@
       <w:r>
         <w:t xml:space="preserve"> </w:t>
       </w:r>
+      <w:proofErr w:type="spellStart"/>
       <w:r>
         <w:t>MouseMove</w:t>
       </w:r>
+      <w:proofErr w:type="spellEnd"/>
       <w:r>
         <w:t xml:space="preserve"> </w:t>
       </w:r>
@@ -39391,9 +40209,11 @@
       <w:r>
         <w:t xml:space="preserve"> </w:t>
       </w:r>
+      <w:proofErr w:type="spellStart"/>
       <w:r>
         <w:t>MouseClick</w:t>
       </w:r>
+      <w:proofErr w:type="spellEnd"/>
       <w:r>
         <w:t xml:space="preserve"> </w:t>
       </w:r>
@@ -39486,9 +40306,13 @@
           <w:numId w:val="31"/>
         </w:numPr>
       </w:pPr>
+      <w:proofErr w:type="spellStart"/>
+      <w:proofErr w:type="gramStart"/>
       <w:r>
         <w:t>noUiSlider</w:t>
       </w:r>
+      <w:proofErr w:type="spellEnd"/>
+      <w:proofErr w:type="gramEnd"/>
       <w:r>
         <w:t xml:space="preserve"> </w:t>
       </w:r>
@@ -39566,9 +40390,11 @@
           <w:numId w:val="31"/>
         </w:numPr>
       </w:pPr>
+      <w:proofErr w:type="spellStart"/>
       <w:r>
         <w:t>Jquery.easing</w:t>
       </w:r>
+      <w:proofErr w:type="spellEnd"/>
       <w:r>
         <w:t xml:space="preserve"> </w:t>
       </w:r>
@@ -39661,7 +40487,6 @@
     </w:p>
     <w:p>
       <w:r>
-        <w:lastRenderedPageBreak/>
         <w:t>The</w:t>
       </w:r>
       <w:r>
@@ -39841,6 +40666,7 @@
         <w:pStyle w:val="Heading1"/>
       </w:pPr>
       <w:r>
+        <w:lastRenderedPageBreak/>
         <w:t>External</w:t>
       </w:r>
       <w:r>
@@ -39979,8 +40805,13 @@
       <w:r>
         <w:t xml:space="preserve"> </w:t>
       </w:r>
-      <w:r>
-        <w:t>etc).</w:t>
+      <w:proofErr w:type="spellStart"/>
+      <w:r>
+        <w:t>etc</w:t>
+      </w:r>
+      <w:proofErr w:type="spellEnd"/>
+      <w:r>
+        <w:t>).</w:t>
       </w:r>
     </w:p>
     <w:p>
@@ -40064,9 +40895,11 @@
       <w:r>
         <w:t xml:space="preserve"> </w:t>
       </w:r>
+      <w:proofErr w:type="spellStart"/>
       <w:r>
         <w:t>analog</w:t>
       </w:r>
+      <w:proofErr w:type="spellEnd"/>
       <w:r>
         <w:t xml:space="preserve"> </w:t>
       </w:r>
@@ -40425,8 +41258,13 @@
         <w:t xml:space="preserve"> </w:t>
       </w:r>
       <w:r>
-        <w:t>quality..</w:t>
-      </w:r>
+        <w:t>quality</w:t>
+      </w:r>
+      <w:proofErr w:type="gramStart"/>
+      <w:r>
+        <w:t>..</w:t>
+      </w:r>
+      <w:proofErr w:type="gramEnd"/>
       <w:r>
         <w:t xml:space="preserve"> </w:t>
       </w:r>
@@ -40994,13 +41832,34 @@
         <w:t xml:space="preserve"> </w:t>
       </w:r>
       <w:r>
-        <w:t>This is used via the UsbUirtManagedWrapper.</w:t>
+        <w:t xml:space="preserve">This is used via the </w:t>
+      </w:r>
+      <w:proofErr w:type="spellStart"/>
+      <w:r>
+        <w:t>UsbUirtManagedWrapper.</w:t>
       </w:r>
       <w:r>
         <w:t>UsbUirt</w:t>
       </w:r>
-      <w:r>
-        <w:t xml:space="preserve"> class in the UsbUirtManagedWrapper DLL included in ReferencedDLLs.</w:t>
+      <w:proofErr w:type="spellEnd"/>
+      <w:r>
+        <w:t xml:space="preserve"> class in the </w:t>
+      </w:r>
+      <w:proofErr w:type="spellStart"/>
+      <w:r>
+        <w:t>UsbUirtManagedWrapper</w:t>
+      </w:r>
+      <w:proofErr w:type="spellEnd"/>
+      <w:r>
+        <w:t xml:space="preserve"> DLL included in </w:t>
+      </w:r>
+      <w:proofErr w:type="spellStart"/>
+      <w:r>
+        <w:t>ReferencedDLLs</w:t>
+      </w:r>
+      <w:proofErr w:type="spellEnd"/>
+      <w:r>
+        <w:t>.</w:t>
       </w:r>
     </w:p>
     <w:p>
@@ -41460,9 +42319,11 @@
       <w:r>
         <w:t xml:space="preserve"> </w:t>
       </w:r>
+      <w:proofErr w:type="spellStart"/>
       <w:r>
         <w:t>RainShadow</w:t>
       </w:r>
+      <w:proofErr w:type="spellEnd"/>
       <w:r>
         <w:t xml:space="preserve"> </w:t>
       </w:r>
@@ -41513,9 +42374,11 @@
       <w:r>
         <w:t xml:space="preserve"> </w:t>
       </w:r>
+      <w:proofErr w:type="spellStart"/>
       <w:r>
         <w:t>USBwith</w:t>
       </w:r>
+      <w:proofErr w:type="spellEnd"/>
       <w:r>
         <w:t xml:space="preserve"> </w:t>
       </w:r>
@@ -41525,9 +42388,11 @@
       <w:r>
         <w:t xml:space="preserve"> </w:t>
       </w:r>
+      <w:proofErr w:type="spellStart"/>
       <w:r>
         <w:t>ValkyrieTech</w:t>
       </w:r>
+      <w:proofErr w:type="spellEnd"/>
       <w:r>
         <w:t xml:space="preserve"> </w:t>
       </w:r>
@@ -42188,7 +43053,6 @@
         <w:pStyle w:val="Heading3"/>
       </w:pPr>
       <w:r>
-        <w:lastRenderedPageBreak/>
         <w:t>Windows</w:t>
       </w:r>
       <w:r>
@@ -42200,9 +43064,11 @@
       <w:r>
         <w:t xml:space="preserve"> </w:t>
       </w:r>
+      <w:proofErr w:type="spellStart"/>
       <w:r>
         <w:t>Center</w:t>
       </w:r>
+      <w:proofErr w:type="spellEnd"/>
     </w:p>
     <w:p>
       <w:r>
@@ -42223,9 +43089,11 @@
       <w:r>
         <w:t xml:space="preserve"> </w:t>
       </w:r>
+      <w:proofErr w:type="spellStart"/>
       <w:r>
         <w:t>Center</w:t>
       </w:r>
+      <w:proofErr w:type="spellEnd"/>
       <w:r>
         <w:t xml:space="preserve"> </w:t>
       </w:r>
@@ -42439,6 +43307,7 @@
     </w:p>
     <w:p>
       <w:r>
+        <w:lastRenderedPageBreak/>
         <w:t>This</w:t>
       </w:r>
       <w:r>
@@ -42695,9 +43564,11 @@
       <w:r>
         <w:t xml:space="preserve"> </w:t>
       </w:r>
+      <w:proofErr w:type="spellStart"/>
       <w:r>
         <w:t>RemotePotato</w:t>
       </w:r>
+      <w:proofErr w:type="spellEnd"/>
       <w:r>
         <w:t xml:space="preserve"> </w:t>
       </w:r>
@@ -42966,9 +43837,11 @@
       <w:r>
         <w:t xml:space="preserve"> </w:t>
       </w:r>
+      <w:proofErr w:type="spellStart"/>
       <w:r>
         <w:t>Center</w:t>
       </w:r>
+      <w:proofErr w:type="spellEnd"/>
     </w:p>
     <w:p>
       <w:r>
@@ -42989,9 +43862,11 @@
       <w:r>
         <w:t xml:space="preserve"> </w:t>
       </w:r>
+      <w:proofErr w:type="spellStart"/>
       <w:r>
         <w:t>Center</w:t>
       </w:r>
+      <w:proofErr w:type="spellEnd"/>
       <w:r>
         <w:t xml:space="preserve"> </w:t>
       </w:r>
@@ -43364,9 +44239,11 @@
       <w:r>
         <w:t xml:space="preserve"> </w:t>
       </w:r>
+      <w:proofErr w:type="spellStart"/>
       <w:r>
         <w:t>Avid.Spotify</w:t>
       </w:r>
+      <w:proofErr w:type="spellEnd"/>
       <w:r>
         <w:t xml:space="preserve"> </w:t>
       </w:r>
@@ -43566,9 +44443,11 @@
       <w:r>
         <w:t xml:space="preserve"> </w:t>
       </w:r>
+      <w:proofErr w:type="spellStart"/>
       <w:r>
         <w:t>SoundSpectum</w:t>
       </w:r>
+      <w:proofErr w:type="spellEnd"/>
       <w:r>
         <w:t xml:space="preserve"> </w:t>
       </w:r>
@@ -43625,8 +44504,13 @@
       <w:r>
         <w:t xml:space="preserve"> </w:t>
       </w:r>
-      <w:r>
-        <w:t>Center,</w:t>
+      <w:proofErr w:type="spellStart"/>
+      <w:r>
+        <w:t>Center</w:t>
+      </w:r>
+      <w:proofErr w:type="spellEnd"/>
+      <w:r>
+        <w:t>,</w:t>
       </w:r>
       <w:r>
         <w:t xml:space="preserve"> </w:t>
@@ -43721,9 +44605,11 @@
       <w:r>
         <w:t xml:space="preserve"> </w:t>
       </w:r>
+      <w:proofErr w:type="spellStart"/>
       <w:r>
         <w:t>SoundSpectum</w:t>
       </w:r>
+      <w:proofErr w:type="spellEnd"/>
       <w:r>
         <w:t xml:space="preserve"> </w:t>
       </w:r>
@@ -43875,14 +44761,18 @@
       <w:pPr>
         <w:pStyle w:val="Heading3"/>
       </w:pPr>
+      <w:proofErr w:type="spellStart"/>
       <w:r>
         <w:t>RemotePotato</w:t>
       </w:r>
+      <w:proofErr w:type="spellEnd"/>
     </w:p>
     <w:p>
+      <w:proofErr w:type="spellStart"/>
       <w:r>
         <w:t>RemotePotato</w:t>
       </w:r>
+      <w:proofErr w:type="spellEnd"/>
       <w:r>
         <w:t xml:space="preserve"> </w:t>
       </w:r>
@@ -43902,19 +44792,7 @@
         <w:t>free</w:t>
       </w:r>
       <w:r>
-        <w:t xml:space="preserve"> </w:t>
-      </w:r>
-      <w:r>
-        <w:t>(but</w:t>
-      </w:r>
-      <w:r>
-        <w:t xml:space="preserve"> </w:t>
-      </w:r>
-      <w:r>
-        <w:t>not</w:t>
-      </w:r>
-      <w:r>
-        <w:t xml:space="preserve"> </w:t>
+        <w:t xml:space="preserve">, recently </w:t>
       </w:r>
       <w:r>
         <w:t>open</w:t>
@@ -43923,8 +44801,13 @@
         <w:t xml:space="preserve"> </w:t>
       </w:r>
       <w:r>
-        <w:t>source)</w:t>
-      </w:r>
+        <w:t>source</w:t>
+      </w:r>
+      <w:r>
+        <w:t>d,</w:t>
+      </w:r>
+      <w:bookmarkStart w:id="0" w:name="_GoBack"/>
+      <w:bookmarkEnd w:id="0"/>
       <w:r>
         <w:t xml:space="preserve"> </w:t>
       </w:r>
@@ -44056,9 +44939,11 @@
       <w:r>
         <w:t xml:space="preserve"> </w:t>
       </w:r>
+      <w:proofErr w:type="spellStart"/>
       <w:r>
         <w:t>Center</w:t>
       </w:r>
+      <w:proofErr w:type="spellEnd"/>
       <w:r>
         <w:t xml:space="preserve"> </w:t>
       </w:r>
@@ -44217,9 +45102,11 @@
       <w:r>
         <w:t xml:space="preserve"> </w:t>
       </w:r>
+      <w:proofErr w:type="spellStart"/>
       <w:r>
         <w:t>RemotePotato</w:t>
       </w:r>
+      <w:proofErr w:type="spellEnd"/>
       <w:r>
         <w:t xml:space="preserve"> </w:t>
       </w:r>
@@ -44514,7 +45401,6 @@
         <w:pStyle w:val="Heading3"/>
       </w:pPr>
       <w:r>
-        <w:lastRenderedPageBreak/>
         <w:t>JQuery</w:t>
       </w:r>
     </w:p>
@@ -44822,8 +45708,13 @@
       <w:r>
         <w:t xml:space="preserve"> </w:t>
       </w:r>
-      <w:r>
-        <w:t>doubletap,</w:t>
+      <w:proofErr w:type="spellStart"/>
+      <w:r>
+        <w:t>doubletap</w:t>
+      </w:r>
+      <w:proofErr w:type="spellEnd"/>
+      <w:r>
+        <w:t>,</w:t>
       </w:r>
       <w:r>
         <w:t xml:space="preserve"> </w:t>
@@ -44846,8 +45737,13 @@
       <w:r>
         <w:t xml:space="preserve"> </w:t>
       </w:r>
-      <w:r>
-        <w:t>pinch)</w:t>
+      <w:proofErr w:type="gramStart"/>
+      <w:r>
+        <w:t>pinch</w:t>
+      </w:r>
+      <w:proofErr w:type="gramEnd"/>
+      <w:r>
+        <w:t>)</w:t>
       </w:r>
       <w:r>
         <w:t xml:space="preserve"> </w:t>
@@ -44948,6 +45844,7 @@
         <w:t xml:space="preserve"> </w:t>
       </w:r>
       <w:r>
+        <w:lastRenderedPageBreak/>
         <w:t>capability</w:t>
       </w:r>
       <w:r>
@@ -45069,12 +45966,16 @@
       <w:pPr>
         <w:pStyle w:val="Heading3"/>
       </w:pPr>
+      <w:proofErr w:type="spellStart"/>
+      <w:proofErr w:type="gramStart"/>
       <w:r>
         <w:t>noUi</w:t>
       </w:r>
       <w:r>
         <w:t>Slider</w:t>
       </w:r>
+      <w:proofErr w:type="spellEnd"/>
+      <w:proofErr w:type="gramEnd"/>
     </w:p>
     <w:p>
       <w:r>
@@ -45113,9 +46014,11 @@
       <w:r>
         <w:t xml:space="preserve"> </w:t>
       </w:r>
+      <w:proofErr w:type="spellStart"/>
       <w:r>
         <w:t>etc</w:t>
       </w:r>
+      <w:proofErr w:type="spellEnd"/>
       <w:r>
         <w:t xml:space="preserve"> </w:t>
       </w:r>
@@ -45137,9 +46040,11 @@
       <w:r>
         <w:t xml:space="preserve"> </w:t>
       </w:r>
+      <w:proofErr w:type="spellStart"/>
       <w:r>
         <w:t>noUiSlider</w:t>
       </w:r>
+      <w:proofErr w:type="spellEnd"/>
       <w:r>
         <w:t xml:space="preserve"> </w:t>
       </w:r>
@@ -45315,9 +46220,11 @@
       <w:pPr>
         <w:pStyle w:val="Heading3"/>
       </w:pPr>
+      <w:proofErr w:type="spellStart"/>
       <w:r>
         <w:t>SpotiFire</w:t>
       </w:r>
+      <w:proofErr w:type="spellEnd"/>
     </w:p>
     <w:p>
       <w:r>
@@ -45422,9 +46329,11 @@
       <w:r>
         <w:t xml:space="preserve"> </w:t>
       </w:r>
+      <w:proofErr w:type="spellStart"/>
       <w:r>
         <w:t>SpotiFire</w:t>
       </w:r>
+      <w:proofErr w:type="spellEnd"/>
       <w:r>
         <w:t xml:space="preserve"> </w:t>
       </w:r>
@@ -45589,9 +46498,11 @@
       <w:r>
         <w:t xml:space="preserve"> </w:t>
       </w:r>
+      <w:proofErr w:type="spellStart"/>
       <w:r>
         <w:t>Avid.Spotify</w:t>
       </w:r>
+      <w:proofErr w:type="spellEnd"/>
       <w:r>
         <w:t xml:space="preserve"> </w:t>
       </w:r>
@@ -45607,9 +46518,11 @@
       <w:r>
         <w:t xml:space="preserve"> </w:t>
       </w:r>
+      <w:proofErr w:type="spellStart"/>
       <w:r>
         <w:t>SpotiFire</w:t>
       </w:r>
+      <w:proofErr w:type="spellEnd"/>
       <w:r>
         <w:t xml:space="preserve"> </w:t>
       </w:r>
@@ -45622,27 +46535,63 @@
         <w:ind w:left="720"/>
       </w:pPr>
       <w:r>
-        <w:t xml:space="preserve">Note that the SpotiFire DLLs used are from the non-default </w:t>
-      </w:r>
-      <w:r>
-        <w:t>"future-playlist-add" branch of the GitHub project</w:t>
-      </w:r>
-      <w:r>
-        <w:t>. The branch available via NuGet does not have a required method in its API. A build of this branch is included in the ReferencedDLLs.</w:t>
+        <w:t xml:space="preserve">Note that the </w:t>
+      </w:r>
+      <w:proofErr w:type="spellStart"/>
+      <w:r>
+        <w:t>SpotiFire</w:t>
+      </w:r>
+      <w:proofErr w:type="spellEnd"/>
+      <w:r>
+        <w:t xml:space="preserve"> DLLs used are from the non-default </w:t>
+      </w:r>
+      <w:r>
+        <w:t xml:space="preserve">"future-playlist-add" branch of the </w:t>
+      </w:r>
+      <w:proofErr w:type="spellStart"/>
+      <w:r>
+        <w:t>GitHub</w:t>
+      </w:r>
+      <w:proofErr w:type="spellEnd"/>
+      <w:r>
+        <w:t xml:space="preserve"> project</w:t>
+      </w:r>
+      <w:r>
+        <w:t xml:space="preserve">. The branch available via </w:t>
+      </w:r>
+      <w:proofErr w:type="spellStart"/>
+      <w:r>
+        <w:t>NuGet</w:t>
+      </w:r>
+      <w:proofErr w:type="spellEnd"/>
+      <w:r>
+        <w:t xml:space="preserve"> does not have a required method in its API. A build of this branch is included in the </w:t>
+      </w:r>
+      <w:proofErr w:type="spellStart"/>
+      <w:r>
+        <w:t>ReferencedDLLs</w:t>
+      </w:r>
+      <w:proofErr w:type="spellEnd"/>
+      <w:r>
+        <w:t>.</w:t>
       </w:r>
     </w:p>
     <w:p>
       <w:pPr>
         <w:pStyle w:val="Heading3"/>
       </w:pPr>
+      <w:proofErr w:type="spellStart"/>
       <w:r>
         <w:t>NAudio</w:t>
       </w:r>
+      <w:proofErr w:type="spellEnd"/>
     </w:p>
     <w:p>
+      <w:proofErr w:type="spellStart"/>
       <w:r>
         <w:t>NAudio</w:t>
       </w:r>
+      <w:proofErr w:type="spellEnd"/>
       <w:r>
         <w:t xml:space="preserve"> </w:t>
       </w:r>
@@ -45867,9 +46816,11 @@
       <w:r>
         <w:t xml:space="preserve"> </w:t>
       </w:r>
+      <w:proofErr w:type="spellStart"/>
       <w:r>
         <w:t>Avid.Spotify</w:t>
       </w:r>
+      <w:proofErr w:type="spellEnd"/>
       <w:r>
         <w:t xml:space="preserve"> </w:t>
       </w:r>
@@ -45905,17 +46856,28 @@
       <w:pPr>
         <w:pStyle w:val="Heading3"/>
       </w:pPr>
+      <w:proofErr w:type="spellStart"/>
       <w:r>
         <w:t>NLog</w:t>
       </w:r>
+      <w:proofErr w:type="spellEnd"/>
     </w:p>
     <w:p>
+      <w:proofErr w:type="spellStart"/>
       <w:r>
         <w:rPr>
           <w:rFonts w:ascii="Segoe UI" w:hAnsi="Segoe UI" w:cs="Segoe UI"/>
           <w:color w:val="000000"/>
         </w:rPr>
-        <w:t>NLog (</w:t>
+        <w:t>NLog</w:t>
+      </w:r>
+      <w:proofErr w:type="spellEnd"/>
+      <w:r>
+        <w:rPr>
+          <w:rFonts w:ascii="Segoe UI" w:hAnsi="Segoe UI" w:cs="Segoe UI"/>
+          <w:color w:val="000000"/>
+        </w:rPr>
+        <w:t xml:space="preserve"> (</w:t>
       </w:r>
       <w:hyperlink r:id="rId30" w:history="1">
         <w:r>
@@ -45932,19 +46894,53 @@
         </w:rPr>
         <w:t xml:space="preserve">) is a free open source logging platform for .NET and other platforms. It is used in </w:t>
       </w:r>
+      <w:proofErr w:type="spellStart"/>
       <w:r>
         <w:rPr>
           <w:rFonts w:ascii="Segoe UI" w:hAnsi="Segoe UI" w:cs="Segoe UI"/>
           <w:color w:val="000000"/>
         </w:rPr>
-        <w:t xml:space="preserve">Avid.Desktop and </w:t>
-      </w:r>
+        <w:t>Avid.Desktop</w:t>
+      </w:r>
+      <w:proofErr w:type="spellEnd"/>
       <w:r>
         <w:rPr>
           <w:rFonts w:ascii="Segoe UI" w:hAnsi="Segoe UI" w:cs="Segoe UI"/>
           <w:color w:val="000000"/>
         </w:rPr>
-        <w:t>Avid.Spotify, whose App.config file</w:t>
+        <w:t xml:space="preserve"> and </w:t>
+      </w:r>
+      <w:proofErr w:type="spellStart"/>
+      <w:r>
+        <w:rPr>
+          <w:rFonts w:ascii="Segoe UI" w:hAnsi="Segoe UI" w:cs="Segoe UI"/>
+          <w:color w:val="000000"/>
+        </w:rPr>
+        <w:t>Avid.Spotify</w:t>
+      </w:r>
+      <w:proofErr w:type="spellEnd"/>
+      <w:r>
+        <w:rPr>
+          <w:rFonts w:ascii="Segoe UI" w:hAnsi="Segoe UI" w:cs="Segoe UI"/>
+          <w:color w:val="000000"/>
+        </w:rPr>
+        <w:t xml:space="preserve">, whose </w:t>
+      </w:r>
+      <w:proofErr w:type="spellStart"/>
+      <w:r>
+        <w:rPr>
+          <w:rFonts w:ascii="Segoe UI" w:hAnsi="Segoe UI" w:cs="Segoe UI"/>
+          <w:color w:val="000000"/>
+        </w:rPr>
+        <w:t>App.config</w:t>
+      </w:r>
+      <w:proofErr w:type="spellEnd"/>
+      <w:r>
+        <w:rPr>
+          <w:rFonts w:ascii="Segoe UI" w:hAnsi="Segoe UI" w:cs="Segoe UI"/>
+          <w:color w:val="000000"/>
+        </w:rPr>
+        <w:t xml:space="preserve"> file</w:t>
       </w:r>
       <w:r>
         <w:rPr>
@@ -45953,8 +46949,6 @@
         </w:rPr>
         <w:t>s configure</w:t>
       </w:r>
-      <w:bookmarkStart w:id="0" w:name="_GoBack"/>
-      <w:bookmarkEnd w:id="0"/>
       <w:r>
         <w:rPr>
           <w:rFonts w:ascii="Segoe UI" w:hAnsi="Segoe UI" w:cs="Segoe UI"/>
@@ -45974,7 +46968,23 @@
           <w:rFonts w:ascii="Segoe UI" w:hAnsi="Segoe UI" w:cs="Segoe UI"/>
           <w:color w:val="000000"/>
         </w:rPr>
-        <w:t>". And it is used in Avid4G.Net, whose Web.config file configures logging to files in the sub-directory “</w:t>
+        <w:t xml:space="preserve">". And it is used in Avid4G.Net, whose </w:t>
+      </w:r>
+      <w:proofErr w:type="spellStart"/>
+      <w:r>
+        <w:rPr>
+          <w:rFonts w:ascii="Segoe UI" w:hAnsi="Segoe UI" w:cs="Segoe UI"/>
+          <w:color w:val="000000"/>
+        </w:rPr>
+        <w:t>Web.config</w:t>
+      </w:r>
+      <w:proofErr w:type="spellEnd"/>
+      <w:r>
+        <w:rPr>
+          <w:rFonts w:ascii="Segoe UI" w:hAnsi="Segoe UI" w:cs="Segoe UI"/>
+          <w:color w:val="000000"/>
+        </w:rPr>
+        <w:t xml:space="preserve"> file configures logging to files in the sub-directory “</w:t>
       </w:r>
       <w:r>
         <w:rPr>
@@ -45995,9 +47005,11 @@
       <w:pPr>
         <w:pStyle w:val="Heading3"/>
       </w:pPr>
+      <w:proofErr w:type="spellStart"/>
       <w:r>
         <w:t>InputSimulator</w:t>
       </w:r>
+      <w:proofErr w:type="spellEnd"/>
     </w:p>
     <w:p>
       <w:r>
@@ -46018,20 +47030,43 @@
         <w:t xml:space="preserve">) </w:t>
       </w:r>
       <w:r>
-        <w:t>provides a simple .NET (C#) interface to simulate Keyboard or Mouse input using the Win32 SendInput method.</w:t>
-      </w:r>
-      <w:r>
-        <w:t xml:space="preserve"> This is only used for more complex keypress simulations in </w:t>
-      </w:r>
-      <w:r>
-        <w:t xml:space="preserve">Avid.Desktop.DesktopService.SendSpecialkey </w:t>
+        <w:t xml:space="preserve">provides a simple .NET (C#) interface to simulate Keyboard or Mouse input using the Win32 </w:t>
+      </w:r>
+      <w:proofErr w:type="spellStart"/>
+      <w:r>
+        <w:t>SendInput</w:t>
+      </w:r>
+      <w:proofErr w:type="spellEnd"/>
+      <w:r>
+        <w:t xml:space="preserve"> method.</w:t>
+      </w:r>
+      <w:r>
+        <w:t xml:space="preserve"> This is only used for more complex </w:t>
+      </w:r>
+      <w:proofErr w:type="spellStart"/>
+      <w:r>
+        <w:t>keypress</w:t>
+      </w:r>
+      <w:proofErr w:type="spellEnd"/>
+      <w:r>
+        <w:t xml:space="preserve"> simulations in </w:t>
+      </w:r>
+      <w:proofErr w:type="spellStart"/>
+      <w:r>
+        <w:t>Avid.Desktop.DesktopService.SendSpecialkey</w:t>
+      </w:r>
+      <w:proofErr w:type="spellEnd"/>
+      <w:r>
+        <w:t xml:space="preserve"> </w:t>
       </w:r>
       <w:r>
         <w:t xml:space="preserve">that cannot be handled by </w:t>
       </w:r>
+      <w:proofErr w:type="spellStart"/>
       <w:r>
         <w:t>System.Windows.Forms.SendKeys.SendWait</w:t>
       </w:r>
+      <w:proofErr w:type="spellEnd"/>
       <w:r>
         <w:t>.</w:t>
       </w:r>
@@ -46041,17 +47076,35 @@
       <w:r>
         <w:t xml:space="preserve">This service is used via the </w:t>
       </w:r>
-      <w:r>
-        <w:t xml:space="preserve">WindowsInput.InputSimulator </w:t>
+      <w:proofErr w:type="spellStart"/>
+      <w:r>
+        <w:t>WindowsInput.InputSimulator</w:t>
+      </w:r>
+      <w:proofErr w:type="spellEnd"/>
+      <w:r>
+        <w:t xml:space="preserve"> </w:t>
       </w:r>
       <w:r>
         <w:t xml:space="preserve">class in the </w:t>
       </w:r>
-      <w:r>
-        <w:t xml:space="preserve">InputSimulator </w:t>
-      </w:r>
-      <w:r>
-        <w:t>DLL included in ReferencedDLLs.</w:t>
+      <w:proofErr w:type="spellStart"/>
+      <w:r>
+        <w:t>InputSimulator</w:t>
+      </w:r>
+      <w:proofErr w:type="spellEnd"/>
+      <w:r>
+        <w:t xml:space="preserve"> </w:t>
+      </w:r>
+      <w:r>
+        <w:t xml:space="preserve">DLL included in </w:t>
+      </w:r>
+      <w:proofErr w:type="spellStart"/>
+      <w:r>
+        <w:t>ReferencedDLLs</w:t>
+      </w:r>
+      <w:proofErr w:type="spellEnd"/>
+      <w:r>
+        <w:t>.</w:t>
       </w:r>
     </w:p>
     <w:p>
@@ -46309,17 +47362,31 @@
         <w:t xml:space="preserve"> </w:t>
       </w:r>
       <w:r>
-        <w:t xml:space="preserve">This service is used </w:t>
-      </w:r>
-      <w:r>
-        <w:lastRenderedPageBreak/>
-        <w:t xml:space="preserve">via the </w:t>
-      </w:r>
+        <w:t xml:space="preserve">This service is used via the </w:t>
+      </w:r>
+      <w:proofErr w:type="spellStart"/>
       <w:r>
         <w:t>GetCoreTempInfoNET.CoreTempInfo</w:t>
       </w:r>
-      <w:r>
-        <w:t xml:space="preserve"> class in the GetCoreTempInfoNET DLL included in ReferencedDLLs.</w:t>
+      <w:proofErr w:type="spellEnd"/>
+      <w:r>
+        <w:t xml:space="preserve"> class in the </w:t>
+      </w:r>
+      <w:proofErr w:type="spellStart"/>
+      <w:r>
+        <w:t>GetCoreTempInfoNET</w:t>
+      </w:r>
+      <w:proofErr w:type="spellEnd"/>
+      <w:r>
+        <w:t xml:space="preserve"> DLL included in </w:t>
+      </w:r>
+      <w:proofErr w:type="spellStart"/>
+      <w:r>
+        <w:t>ReferencedDLLs</w:t>
+      </w:r>
+      <w:proofErr w:type="spellEnd"/>
+      <w:r>
+        <w:t>.</w:t>
       </w:r>
     </w:p>
     <w:p>
@@ -46630,6 +47697,7 @@
         <w:pStyle w:val="Heading1"/>
       </w:pPr>
       <w:r>
+        <w:lastRenderedPageBreak/>
         <w:t>Components</w:t>
       </w:r>
       <w:r>
@@ -47166,9 +48234,11 @@
       <w:r>
         <w:t xml:space="preserve"> </w:t>
       </w:r>
+      <w:proofErr w:type="spellStart"/>
       <w:r>
         <w:t>Avid.Spotify</w:t>
       </w:r>
+      <w:proofErr w:type="spellEnd"/>
       <w:r>
         <w:t xml:space="preserve"> </w:t>
       </w:r>
@@ -47406,7 +48476,15 @@
         <w:t xml:space="preserve"> </w:t>
       </w:r>
       <w:r>
-        <w:t>(Spotify.cs)</w:t>
+        <w:t>(</w:t>
+      </w:r>
+      <w:proofErr w:type="spellStart"/>
+      <w:r>
+        <w:t>Spotify.cs</w:t>
+      </w:r>
+      <w:proofErr w:type="spellEnd"/>
+      <w:r>
+        <w:t>)</w:t>
       </w:r>
       <w:r>
         <w:t xml:space="preserve"> </w:t>
@@ -47513,9 +48591,11 @@
       <w:r>
         <w:t xml:space="preserve"> </w:t>
       </w:r>
+      <w:proofErr w:type="gramStart"/>
       <w:r>
         <w:t>programs.</w:t>
       </w:r>
+      <w:proofErr w:type="gramEnd"/>
       <w:r>
         <w:t xml:space="preserve"> </w:t>
       </w:r>
@@ -48340,9 +49420,11 @@
       <w:r>
         <w:t xml:space="preserve"> </w:t>
       </w:r>
+      <w:proofErr w:type="spellStart"/>
       <w:r>
         <w:t>SkyData</w:t>
       </w:r>
+      <w:proofErr w:type="spellEnd"/>
       <w:r>
         <w:t xml:space="preserve"> </w:t>
       </w:r>
@@ -48896,9 +49978,11 @@
       <w:r>
         <w:t xml:space="preserve"> </w:t>
       </w:r>
+      <w:proofErr w:type="spellStart"/>
       <w:r>
         <w:t>SkyLocator</w:t>
       </w:r>
+      <w:proofErr w:type="spellEnd"/>
       <w:r>
         <w:t xml:space="preserve"> </w:t>
       </w:r>
@@ -48932,9 +50016,11 @@
       <w:r>
         <w:t xml:space="preserve"> </w:t>
       </w:r>
+      <w:proofErr w:type="spellStart"/>
       <w:r>
         <w:t>SkyLocator.cs</w:t>
       </w:r>
+      <w:proofErr w:type="spellEnd"/>
       <w:r>
         <w:t xml:space="preserve"> </w:t>
       </w:r>
@@ -48944,8 +50030,13 @@
       <w:r>
         <w:t xml:space="preserve"> </w:t>
       </w:r>
-      <w:r>
-        <w:t>Avid.Desktop)</w:t>
+      <w:proofErr w:type="spellStart"/>
+      <w:r>
+        <w:t>Avid.Desktop</w:t>
+      </w:r>
+      <w:proofErr w:type="spellEnd"/>
+      <w:r>
+        <w:t>)</w:t>
       </w:r>
       <w:r>
         <w:t xml:space="preserve"> </w:t>
@@ -48980,9 +50071,11 @@
       <w:r>
         <w:t xml:space="preserve"> </w:t>
       </w:r>
+      <w:proofErr w:type="spellStart"/>
       <w:r>
         <w:t>GetSkyServices</w:t>
       </w:r>
+      <w:proofErr w:type="spellEnd"/>
       <w:r>
         <w:t xml:space="preserve"> </w:t>
       </w:r>
@@ -49077,7 +50170,6 @@
         <w:t xml:space="preserve"> </w:t>
       </w:r>
       <w:r>
-        <w:lastRenderedPageBreak/>
         <w:t>which</w:t>
       </w:r>
       <w:r>
@@ -49131,9 +50223,11 @@
       <w:r>
         <w:t xml:space="preserve"> </w:t>
       </w:r>
+      <w:proofErr w:type="spellStart"/>
       <w:r>
         <w:t>SkyData</w:t>
       </w:r>
+      <w:proofErr w:type="spellEnd"/>
       <w:r>
         <w:t xml:space="preserve"> </w:t>
       </w:r>
@@ -49405,19 +50499,25 @@
           <w:color w:val="000000"/>
         </w:rPr>
       </w:pPr>
+      <w:proofErr w:type="spellStart"/>
       <w:r>
         <w:rPr>
           <w:color w:val="000000"/>
         </w:rPr>
         <w:t>EnableDragScroll</w:t>
       </w:r>
+      <w:proofErr w:type="spellEnd"/>
       <w:r>
         <w:t xml:space="preserve"> </w:t>
       </w:r>
       <w:r>
         <w:br/>
+      </w:r>
+      <w:proofErr w:type="gramStart"/>
+      <w:r>
         <w:t>For</w:t>
       </w:r>
+      <w:proofErr w:type="gramEnd"/>
       <w:r>
         <w:t xml:space="preserve"> </w:t>
       </w:r>
@@ -49565,12 +50665,15 @@
           <w:color w:val="000000"/>
         </w:rPr>
       </w:pPr>
+      <w:proofErr w:type="spellStart"/>
       <w:r>
         <w:rPr>
           <w:color w:val="000000"/>
         </w:rPr>
+        <w:lastRenderedPageBreak/>
         <w:t>EnableMouseBehaviour</w:t>
       </w:r>
+      <w:proofErr w:type="spellEnd"/>
       <w:r>
         <w:rPr>
           <w:color w:val="000000"/>

</xml_diff>

<commit_message>
Document Log Fire option
</commit_message>
<xml_diff>
--- a/Documentation/Avid4 Software Design.docx
+++ b/Documentation/Avid4 Software Design.docx
@@ -12634,19 +12634,7 @@
         </w:numPr>
       </w:pPr>
       <w:r>
-        <w:t>Sound</w:t>
-      </w:r>
-      <w:r>
-        <w:t xml:space="preserve"> </w:t>
-      </w:r>
-      <w:r>
-        <w:t>on</w:t>
-      </w:r>
-      <w:r>
-        <w:t xml:space="preserve"> </w:t>
-      </w:r>
-      <w:r>
-        <w:t>TV</w:t>
+        <w:t>Log Fire</w:t>
       </w:r>
     </w:p>
     <w:p>
@@ -12664,13 +12652,13 @@
         <w:t xml:space="preserve"> </w:t>
       </w:r>
       <w:r>
-        <w:t>in</w:t>
-      </w:r>
-      <w:r>
-        <w:t xml:space="preserve"> </w:t>
-      </w:r>
-      <w:r>
-        <w:t>rooms</w:t>
+        <w:t>on</w:t>
+      </w:r>
+      <w:r>
+        <w:t xml:space="preserve"> </w:t>
+      </w:r>
+      <w:r>
+        <w:t>TV</w:t>
       </w:r>
     </w:p>
     <w:p>
@@ -12682,16 +12670,20 @@
         </w:numPr>
       </w:pPr>
       <w:r>
-        <w:t>Mouse</w:t>
-      </w:r>
-      <w:r>
-        <w:t xml:space="preserve"> </w:t>
-      </w:r>
-      <w:proofErr w:type="spellStart"/>
-      <w:r>
-        <w:t>etc</w:t>
-      </w:r>
-      <w:proofErr w:type="spellEnd"/>
+        <w:t>Sound</w:t>
+      </w:r>
+      <w:r>
+        <w:t xml:space="preserve"> </w:t>
+      </w:r>
+      <w:r>
+        <w:t>in</w:t>
+      </w:r>
+      <w:r>
+        <w:t xml:space="preserve"> </w:t>
+      </w:r>
+      <w:r>
+        <w:t>rooms</w:t>
+      </w:r>
     </w:p>
     <w:p>
       <w:pPr>
@@ -12702,20 +12694,16 @@
         </w:numPr>
       </w:pPr>
       <w:r>
-        <w:t>Load</w:t>
-      </w:r>
-      <w:r>
-        <w:t xml:space="preserve"> </w:t>
-      </w:r>
-      <w:r>
-        <w:t>new</w:t>
-      </w:r>
-      <w:r>
-        <w:t xml:space="preserve"> </w:t>
-      </w:r>
-      <w:r>
-        <w:t>media</w:t>
-      </w:r>
+        <w:t>Mouse</w:t>
+      </w:r>
+      <w:r>
+        <w:t xml:space="preserve"> </w:t>
+      </w:r>
+      <w:proofErr w:type="spellStart"/>
+      <w:r>
+        <w:t>etc</w:t>
+      </w:r>
+      <w:proofErr w:type="spellEnd"/>
     </w:p>
     <w:p>
       <w:pPr>
@@ -12726,161 +12714,42 @@
         </w:numPr>
       </w:pPr>
       <w:r>
-        <w:t>Restart</w:t>
-      </w:r>
-      <w:r>
-        <w:t xml:space="preserve"> </w:t>
-      </w:r>
-      <w:r>
-        <w:t>Avid</w:t>
+        <w:t>Load</w:t>
+      </w:r>
+      <w:r>
+        <w:t xml:space="preserve"> </w:t>
+      </w:r>
+      <w:r>
+        <w:t>new</w:t>
+      </w:r>
+      <w:r>
+        <w:t xml:space="preserve"> </w:t>
+      </w:r>
+      <w:r>
+        <w:t>media</w:t>
       </w:r>
     </w:p>
     <w:p>
-      <w:r>
-        <w:t>Turning</w:t>
-      </w:r>
-      <w:r>
-        <w:t xml:space="preserve"> </w:t>
-      </w:r>
-      <w:r>
-        <w:t>the</w:t>
-      </w:r>
-      <w:r>
-        <w:t xml:space="preserve"> </w:t>
-      </w:r>
-      <w:r>
-        <w:t>screen</w:t>
-      </w:r>
-      <w:r>
-        <w:t xml:space="preserve"> </w:t>
-      </w:r>
-      <w:r>
-        <w:t>on</w:t>
-      </w:r>
-      <w:r>
-        <w:t xml:space="preserve"> </w:t>
-      </w:r>
-      <w:r>
-        <w:t>and</w:t>
-      </w:r>
-      <w:r>
-        <w:t xml:space="preserve"> </w:t>
-      </w:r>
-      <w:r>
-        <w:t>off</w:t>
-      </w:r>
-      <w:r>
-        <w:t xml:space="preserve"> </w:t>
-      </w:r>
-      <w:r>
-        <w:t>is</w:t>
-      </w:r>
-      <w:r>
-        <w:t xml:space="preserve"> </w:t>
-      </w:r>
-      <w:r>
-        <w:t>normally</w:t>
-      </w:r>
-      <w:r>
-        <w:t xml:space="preserve"> </w:t>
-      </w:r>
-      <w:r>
-        <w:t>handled</w:t>
-      </w:r>
-      <w:r>
-        <w:t xml:space="preserve"> </w:t>
-      </w:r>
-      <w:r>
-        <w:t>automatically</w:t>
-      </w:r>
-      <w:r>
-        <w:t xml:space="preserve"> </w:t>
-      </w:r>
-      <w:r>
-        <w:t>according</w:t>
-      </w:r>
-      <w:r>
-        <w:t xml:space="preserve"> </w:t>
-      </w:r>
-      <w:r>
-        <w:t>to</w:t>
-      </w:r>
-      <w:r>
-        <w:t xml:space="preserve"> </w:t>
-      </w:r>
-      <w:r>
-        <w:t>the</w:t>
-      </w:r>
-      <w:r>
-        <w:t xml:space="preserve"> </w:t>
-      </w:r>
-      <w:r>
-        <w:t>selected</w:t>
-      </w:r>
-      <w:r>
-        <w:t xml:space="preserve"> </w:t>
-      </w:r>
-      <w:r>
-        <w:t>player.</w:t>
-      </w:r>
-      <w:r>
-        <w:t xml:space="preserve"> </w:t>
-      </w:r>
-      <w:r>
-        <w:t>But</w:t>
-      </w:r>
-      <w:r>
-        <w:t xml:space="preserve"> </w:t>
-      </w:r>
-      <w:r>
-        <w:t>it</w:t>
-      </w:r>
-      <w:r>
-        <w:t xml:space="preserve"> </w:t>
-      </w:r>
-      <w:r>
-        <w:t>can</w:t>
-      </w:r>
-      <w:r>
-        <w:t xml:space="preserve"> </w:t>
-      </w:r>
-      <w:r>
-        <w:t>be</w:t>
-      </w:r>
-      <w:r>
-        <w:t xml:space="preserve"> </w:t>
-      </w:r>
-      <w:r>
-        <w:t>controlled</w:t>
-      </w:r>
-      <w:r>
-        <w:t xml:space="preserve"> </w:t>
-      </w:r>
-      <w:r>
-        <w:t>manually</w:t>
-      </w:r>
-      <w:r>
-        <w:t xml:space="preserve"> </w:t>
-      </w:r>
-      <w:r>
-        <w:t>as</w:t>
-      </w:r>
-      <w:r>
-        <w:t xml:space="preserve"> </w:t>
-      </w:r>
-      <w:r>
-        <w:t>well.</w:t>
+      <w:pPr>
+        <w:pStyle w:val="ListParagraph"/>
+        <w:numPr>
+          <w:ilvl w:val="0"/>
+          <w:numId w:val="9"/>
+        </w:numPr>
+      </w:pPr>
+      <w:r>
+        <w:t>Restart</w:t>
+      </w:r>
+      <w:r>
+        <w:t xml:space="preserve"> </w:t>
+      </w:r>
+      <w:r>
+        <w:t>Avid</w:t>
       </w:r>
     </w:p>
     <w:p>
       <w:r>
-        <w:t>Visuals</w:t>
-      </w:r>
-      <w:r>
-        <w:t xml:space="preserve"> </w:t>
-      </w:r>
-      <w:r>
-        <w:t>are</w:t>
+        <w:t>Turning</w:t>
       </w:r>
       <w:r>
         <w:t xml:space="preserve"> </w:t>
@@ -12892,46 +12761,13 @@
         <w:t xml:space="preserve"> </w:t>
       </w:r>
       <w:r>
-        <w:t>display</w:t>
-      </w:r>
-      <w:r>
-        <w:t xml:space="preserve"> </w:t>
-      </w:r>
-      <w:r>
-        <w:t>of</w:t>
-      </w:r>
-      <w:r>
-        <w:t xml:space="preserve"> </w:t>
-      </w:r>
-      <w:r>
-        <w:t>“</w:t>
-      </w:r>
-      <w:r>
-        <w:t>music</w:t>
-      </w:r>
-      <w:r>
-        <w:t xml:space="preserve"> </w:t>
-      </w:r>
-      <w:r>
-        <w:t>v</w:t>
-      </w:r>
-      <w:r>
-        <w:t>isualization</w:t>
-      </w:r>
-      <w:r>
-        <w:t>”</w:t>
-      </w:r>
-      <w:r>
-        <w:t xml:space="preserve"> </w:t>
-      </w:r>
-      <w:r>
-        <w:t>for</w:t>
-      </w:r>
-      <w:r>
-        <w:t xml:space="preserve"> </w:t>
-      </w:r>
-      <w:r>
-        <w:t>Music</w:t>
+        <w:t>screen</w:t>
+      </w:r>
+      <w:r>
+        <w:t xml:space="preserve"> </w:t>
+      </w:r>
+      <w:r>
+        <w:t>on</w:t>
       </w:r>
       <w:r>
         <w:t xml:space="preserve"> </w:t>
@@ -12943,13 +12779,43 @@
         <w:t xml:space="preserve"> </w:t>
       </w:r>
       <w:r>
-        <w:t>Spotify</w:t>
-      </w:r>
-      <w:r>
-        <w:t xml:space="preserve"> </w:t>
-      </w:r>
-      <w:r>
-        <w:t>using</w:t>
+        <w:t>off</w:t>
+      </w:r>
+      <w:r>
+        <w:t xml:space="preserve"> </w:t>
+      </w:r>
+      <w:r>
+        <w:t>is</w:t>
+      </w:r>
+      <w:r>
+        <w:t xml:space="preserve"> </w:t>
+      </w:r>
+      <w:r>
+        <w:t>normally</w:t>
+      </w:r>
+      <w:r>
+        <w:t xml:space="preserve"> </w:t>
+      </w:r>
+      <w:r>
+        <w:t>handled</w:t>
+      </w:r>
+      <w:r>
+        <w:t xml:space="preserve"> </w:t>
+      </w:r>
+      <w:r>
+        <w:t>automatically</w:t>
+      </w:r>
+      <w:r>
+        <w:t xml:space="preserve"> </w:t>
+      </w:r>
+      <w:r>
+        <w:t>according</w:t>
+      </w:r>
+      <w:r>
+        <w:t xml:space="preserve"> </w:t>
+      </w:r>
+      <w:r>
+        <w:t>to</w:t>
       </w:r>
       <w:r>
         <w:t xml:space="preserve"> </w:t>
@@ -12961,100 +12827,25 @@
         <w:t xml:space="preserve"> </w:t>
       </w:r>
       <w:r>
-        <w:t>G-Force</w:t>
-      </w:r>
-      <w:r>
-        <w:t xml:space="preserve"> </w:t>
-      </w:r>
-      <w:r>
-        <w:t>visualization</w:t>
-      </w:r>
-      <w:r>
-        <w:t xml:space="preserve"> </w:t>
-      </w:r>
-      <w:r>
-        <w:t>software.</w:t>
-      </w:r>
-      <w:r>
-        <w:t xml:space="preserve"> </w:t>
-      </w:r>
-      <w:r>
-        <w:t>The</w:t>
-      </w:r>
-      <w:r>
-        <w:t xml:space="preserve"> </w:t>
-      </w:r>
-      <w:r>
-        <w:t>screen</w:t>
-      </w:r>
-      <w:r>
-        <w:t xml:space="preserve"> </w:t>
-      </w:r>
-      <w:r>
-        <w:t>is</w:t>
-      </w:r>
-      <w:r>
-        <w:t xml:space="preserve"> </w:t>
-      </w:r>
-      <w:r>
-        <w:t>not</w:t>
-      </w:r>
-      <w:r>
-        <w:t xml:space="preserve"> </w:t>
-      </w:r>
-      <w:r>
-        <w:t>normally</w:t>
-      </w:r>
-      <w:r>
-        <w:t xml:space="preserve"> </w:t>
-      </w:r>
-      <w:r>
-        <w:t>turned</w:t>
-      </w:r>
-      <w:r>
-        <w:t xml:space="preserve"> </w:t>
-      </w:r>
-      <w:r>
-        <w:t>on</w:t>
-      </w:r>
-      <w:r>
-        <w:t xml:space="preserve"> </w:t>
-      </w:r>
-      <w:r>
-        <w:t>by</w:t>
-      </w:r>
-      <w:r>
-        <w:t xml:space="preserve"> </w:t>
-      </w:r>
-      <w:r>
-        <w:t>defau</w:t>
-      </w:r>
-      <w:r>
-        <w:t>lt</w:t>
-      </w:r>
-      <w:r>
-        <w:t xml:space="preserve"> </w:t>
-      </w:r>
-      <w:r>
-        <w:t>for</w:t>
-      </w:r>
-      <w:r>
-        <w:t xml:space="preserve"> </w:t>
-      </w:r>
-      <w:r>
-        <w:t>these</w:t>
-      </w:r>
-      <w:r>
-        <w:t xml:space="preserve"> </w:t>
-      </w:r>
-      <w:r>
-        <w:t>players,</w:t>
-      </w:r>
-      <w:r>
-        <w:t xml:space="preserve"> </w:t>
-      </w:r>
-      <w:r>
-        <w:t>but</w:t>
+        <w:t>selected</w:t>
+      </w:r>
+      <w:r>
+        <w:t xml:space="preserve"> </w:t>
+      </w:r>
+      <w:r>
+        <w:t>player.</w:t>
+      </w:r>
+      <w:r>
+        <w:t xml:space="preserve"> </w:t>
+      </w:r>
+      <w:r>
+        <w:t>But</w:t>
+      </w:r>
+      <w:r>
+        <w:t xml:space="preserve"> </w:t>
+      </w:r>
+      <w:r>
+        <w:t>it</w:t>
       </w:r>
       <w:r>
         <w:t xml:space="preserve"> </w:t>
@@ -13072,13 +12863,7 @@
         <w:t xml:space="preserve"> </w:t>
       </w:r>
       <w:r>
-        <w:t>done</w:t>
-      </w:r>
-      <w:r>
-        <w:t xml:space="preserve"> </w:t>
-      </w:r>
-      <w:r>
-        <w:t>so</w:t>
+        <w:t>controlled</w:t>
       </w:r>
       <w:r>
         <w:t xml:space="preserve"> </w:t>
@@ -13090,72 +12875,270 @@
         <w:t xml:space="preserve"> </w:t>
       </w:r>
       <w:r>
-        <w:t>for</w:t>
-      </w:r>
-      <w:r>
-        <w:t xml:space="preserve"> </w:t>
-      </w:r>
-      <w:r>
-        <w:t>a</w:t>
-      </w:r>
-      <w:r>
-        <w:t xml:space="preserve"> </w:t>
-      </w:r>
-      <w:r>
-        <w:t>responsive</w:t>
-      </w:r>
-      <w:r>
-        <w:t xml:space="preserve"> </w:t>
-      </w:r>
-      <w:r>
-        <w:t>pretty</w:t>
-      </w:r>
-      <w:r>
-        <w:t xml:space="preserve"> </w:t>
-      </w:r>
-      <w:r>
-        <w:t>display</w:t>
-      </w:r>
-      <w:r>
-        <w:t xml:space="preserve"> </w:t>
-      </w:r>
-      <w:r>
-        <w:t>to</w:t>
-      </w:r>
-      <w:r>
-        <w:t xml:space="preserve"> </w:t>
-      </w:r>
-      <w:r>
-        <w:t>accompany</w:t>
-      </w:r>
-      <w:r>
-        <w:t xml:space="preserve"> </w:t>
-      </w:r>
-      <w:r>
-        <w:t>the</w:t>
-      </w:r>
-      <w:r>
-        <w:t xml:space="preserve"> </w:t>
-      </w:r>
-      <w:r>
-        <w:t>music.</w:t>
+        <w:t>as</w:t>
+      </w:r>
+      <w:r>
+        <w:t xml:space="preserve"> </w:t>
+      </w:r>
+      <w:r>
+        <w:t>well.</w:t>
       </w:r>
     </w:p>
     <w:p>
       <w:r>
+        <w:t>Visuals</w:t>
+      </w:r>
+      <w:r>
+        <w:t xml:space="preserve"> </w:t>
+      </w:r>
+      <w:r>
+        <w:t>are</w:t>
+      </w:r>
+      <w:r>
+        <w:t xml:space="preserve"> </w:t>
+      </w:r>
+      <w:r>
+        <w:t>the</w:t>
+      </w:r>
+      <w:r>
+        <w:t xml:space="preserve"> </w:t>
+      </w:r>
+      <w:r>
+        <w:t>display</w:t>
+      </w:r>
+      <w:r>
+        <w:t xml:space="preserve"> </w:t>
+      </w:r>
+      <w:r>
+        <w:t>of</w:t>
+      </w:r>
+      <w:r>
+        <w:t xml:space="preserve"> </w:t>
+      </w:r>
+      <w:r>
+        <w:t>“</w:t>
+      </w:r>
+      <w:r>
+        <w:t>music</w:t>
+      </w:r>
+      <w:r>
+        <w:t xml:space="preserve"> </w:t>
+      </w:r>
+      <w:r>
+        <w:t>v</w:t>
+      </w:r>
+      <w:r>
+        <w:t>isualization</w:t>
+      </w:r>
+      <w:r>
+        <w:t>”</w:t>
+      </w:r>
+      <w:r>
+        <w:t xml:space="preserve"> </w:t>
+      </w:r>
+      <w:r>
+        <w:t>for</w:t>
+      </w:r>
+      <w:r>
+        <w:t xml:space="preserve"> </w:t>
+      </w:r>
+      <w:r>
+        <w:t>Music</w:t>
+      </w:r>
+      <w:r>
+        <w:t xml:space="preserve"> </w:t>
+      </w:r>
+      <w:r>
+        <w:t>and</w:t>
+      </w:r>
+      <w:r>
+        <w:t xml:space="preserve"> </w:t>
+      </w:r>
+      <w:r>
+        <w:t>Spotify</w:t>
+      </w:r>
+      <w:r>
+        <w:t xml:space="preserve"> </w:t>
+      </w:r>
+      <w:r>
+        <w:t>using</w:t>
+      </w:r>
+      <w:r>
+        <w:t xml:space="preserve"> </w:t>
+      </w:r>
+      <w:r>
+        <w:t>the</w:t>
+      </w:r>
+      <w:r>
+        <w:t xml:space="preserve"> </w:t>
+      </w:r>
+      <w:r>
+        <w:t>G-Force</w:t>
+      </w:r>
+      <w:r>
+        <w:t xml:space="preserve"> </w:t>
+      </w:r>
+      <w:r>
+        <w:t>visualization</w:t>
+      </w:r>
+      <w:r>
+        <w:t xml:space="preserve"> </w:t>
+      </w:r>
+      <w:r>
+        <w:t>software.</w:t>
+      </w:r>
+      <w:r>
+        <w:t xml:space="preserve"> </w:t>
+      </w:r>
+      <w:r>
         <w:t>The</w:t>
       </w:r>
       <w:r>
         <w:t xml:space="preserve"> </w:t>
       </w:r>
       <w:r>
-        <w:t>routing</w:t>
-      </w:r>
-      <w:r>
-        <w:t xml:space="preserve"> </w:t>
-      </w:r>
-      <w:r>
-        <w:t>of</w:t>
+        <w:t>screen</w:t>
+      </w:r>
+      <w:r>
+        <w:t xml:space="preserve"> </w:t>
+      </w:r>
+      <w:r>
+        <w:t>is</w:t>
+      </w:r>
+      <w:r>
+        <w:t xml:space="preserve"> </w:t>
+      </w:r>
+      <w:r>
+        <w:t>not</w:t>
+      </w:r>
+      <w:r>
+        <w:t xml:space="preserve"> </w:t>
+      </w:r>
+      <w:r>
+        <w:t>normally</w:t>
+      </w:r>
+      <w:r>
+        <w:t xml:space="preserve"> </w:t>
+      </w:r>
+      <w:r>
+        <w:t>turned</w:t>
+      </w:r>
+      <w:r>
+        <w:t xml:space="preserve"> </w:t>
+      </w:r>
+      <w:r>
+        <w:t>on</w:t>
+      </w:r>
+      <w:r>
+        <w:t xml:space="preserve"> </w:t>
+      </w:r>
+      <w:r>
+        <w:t>by</w:t>
+      </w:r>
+      <w:r>
+        <w:t xml:space="preserve"> </w:t>
+      </w:r>
+      <w:r>
+        <w:t>defau</w:t>
+      </w:r>
+      <w:r>
+        <w:t>lt</w:t>
+      </w:r>
+      <w:r>
+        <w:t xml:space="preserve"> </w:t>
+      </w:r>
+      <w:r>
+        <w:t>for</w:t>
+      </w:r>
+      <w:r>
+        <w:t xml:space="preserve"> </w:t>
+      </w:r>
+      <w:r>
+        <w:t>these</w:t>
+      </w:r>
+      <w:r>
+        <w:t xml:space="preserve"> </w:t>
+      </w:r>
+      <w:r>
+        <w:t>players,</w:t>
+      </w:r>
+      <w:r>
+        <w:t xml:space="preserve"> </w:t>
+      </w:r>
+      <w:r>
+        <w:t>but</w:t>
+      </w:r>
+      <w:r>
+        <w:t xml:space="preserve"> </w:t>
+      </w:r>
+      <w:r>
+        <w:t>can</w:t>
+      </w:r>
+      <w:r>
+        <w:t xml:space="preserve"> </w:t>
+      </w:r>
+      <w:r>
+        <w:t>be</w:t>
+      </w:r>
+      <w:r>
+        <w:t xml:space="preserve"> </w:t>
+      </w:r>
+      <w:r>
+        <w:t>done</w:t>
+      </w:r>
+      <w:r>
+        <w:t xml:space="preserve"> </w:t>
+      </w:r>
+      <w:r>
+        <w:t>so</w:t>
+      </w:r>
+      <w:r>
+        <w:t xml:space="preserve"> </w:t>
+      </w:r>
+      <w:r>
+        <w:t>manually</w:t>
+      </w:r>
+      <w:r>
+        <w:t xml:space="preserve"> </w:t>
+      </w:r>
+      <w:r>
+        <w:t>for</w:t>
+      </w:r>
+      <w:r>
+        <w:t xml:space="preserve"> </w:t>
+      </w:r>
+      <w:r>
+        <w:t>a</w:t>
+      </w:r>
+      <w:r>
+        <w:t xml:space="preserve"> </w:t>
+      </w:r>
+      <w:r>
+        <w:t>responsive</w:t>
+      </w:r>
+      <w:r>
+        <w:t xml:space="preserve"> </w:t>
+      </w:r>
+      <w:r>
+        <w:t>pretty</w:t>
+      </w:r>
+      <w:r>
+        <w:t xml:space="preserve"> </w:t>
+      </w:r>
+      <w:r>
+        <w:t>display</w:t>
+      </w:r>
+      <w:r>
+        <w:t xml:space="preserve"> </w:t>
+      </w:r>
+      <w:r>
+        <w:t>to</w:t>
+      </w:r>
+      <w:r>
+        <w:t xml:space="preserve"> </w:t>
+      </w:r>
+      <w:r>
+        <w:t>accompany</w:t>
       </w:r>
       <w:r>
         <w:t xml:space="preserve"> </w:t>
@@ -13167,317 +13150,351 @@
         <w:t xml:space="preserve"> </w:t>
       </w:r>
       <w:r>
-        <w:t>output</w:t>
-      </w:r>
-      <w:r>
-        <w:t xml:space="preserve"> </w:t>
-      </w:r>
-      <w:r>
-        <w:t>sound</w:t>
-      </w:r>
-      <w:r>
-        <w:t xml:space="preserve"> </w:t>
-      </w:r>
-      <w:r>
-        <w:t>is</w:t>
-      </w:r>
-      <w:r>
-        <w:t xml:space="preserve"> </w:t>
-      </w:r>
-      <w:r>
-        <w:t>normally</w:t>
-      </w:r>
-      <w:r>
-        <w:t xml:space="preserve"> </w:t>
-      </w:r>
-      <w:r>
-        <w:t>handled</w:t>
-      </w:r>
-      <w:r>
-        <w:t xml:space="preserve"> </w:t>
-      </w:r>
-      <w:r>
-        <w:t>automatically</w:t>
-      </w:r>
-      <w:r>
-        <w:t xml:space="preserve"> </w:t>
-      </w:r>
-      <w:r>
-        <w:t>to</w:t>
-      </w:r>
-      <w:r>
-        <w:t xml:space="preserve"> </w:t>
-      </w:r>
-      <w:r>
-        <w:t>suit</w:t>
-      </w:r>
-      <w:r>
-        <w:t xml:space="preserve"> </w:t>
-      </w:r>
-      <w:r>
-        <w:t>the</w:t>
-      </w:r>
-      <w:r>
-        <w:t xml:space="preserve"> </w:t>
-      </w:r>
-      <w:r>
-        <w:t>player</w:t>
-      </w:r>
-      <w:r>
-        <w:t xml:space="preserve"> </w:t>
-      </w:r>
-      <w:r>
-        <w:t>application.</w:t>
-      </w:r>
-      <w:r>
-        <w:t xml:space="preserve"> </w:t>
-      </w:r>
-      <w:r>
-        <w:t>If</w:t>
-      </w:r>
-      <w:r>
-        <w:t xml:space="preserve"> </w:t>
-      </w:r>
-      <w:r>
-        <w:t>the</w:t>
-      </w:r>
-      <w:r>
-        <w:t xml:space="preserve"> </w:t>
-      </w:r>
-      <w:r>
-        <w:t>TV</w:t>
-      </w:r>
-      <w:r>
-        <w:t xml:space="preserve"> </w:t>
-      </w:r>
-      <w:r>
-        <w:t>screen</w:t>
-      </w:r>
-      <w:r>
-        <w:t xml:space="preserve"> </w:t>
-      </w:r>
-      <w:r>
-        <w:t>is</w:t>
-      </w:r>
-      <w:r>
-        <w:t xml:space="preserve"> </w:t>
-      </w:r>
-      <w:r>
-        <w:t>used,</w:t>
-      </w:r>
-      <w:r>
-        <w:t xml:space="preserve"> </w:t>
-      </w:r>
-      <w:r>
-        <w:t>the</w:t>
-      </w:r>
-      <w:r>
-        <w:t xml:space="preserve"> </w:t>
-      </w:r>
-      <w:r>
-        <w:t>sound</w:t>
-      </w:r>
-      <w:r>
-        <w:t xml:space="preserve"> </w:t>
-      </w:r>
-      <w:r>
-        <w:t>uses</w:t>
-      </w:r>
-      <w:r>
-        <w:t xml:space="preserve"> </w:t>
-      </w:r>
-      <w:r>
-        <w:t>the</w:t>
-      </w:r>
-      <w:r>
-        <w:t xml:space="preserve"> </w:t>
-      </w:r>
-      <w:r>
-        <w:t>TV</w:t>
-      </w:r>
-      <w:r>
-        <w:t xml:space="preserve"> </w:t>
-      </w:r>
-      <w:r>
-        <w:t>speakers.</w:t>
-      </w:r>
-      <w:r>
-        <w:t xml:space="preserve"> </w:t>
-      </w:r>
-      <w:r>
-        <w:t>When</w:t>
-      </w:r>
-      <w:r>
-        <w:t xml:space="preserve"> </w:t>
-      </w:r>
-      <w:r>
-        <w:t>no</w:t>
-      </w:r>
-      <w:r>
-        <w:t xml:space="preserve"> </w:t>
-      </w:r>
-      <w:r>
-        <w:t>screen</w:t>
-      </w:r>
-      <w:r>
-        <w:t xml:space="preserve"> </w:t>
-      </w:r>
-      <w:r>
-        <w:t>is</w:t>
-      </w:r>
-      <w:r>
-        <w:t xml:space="preserve"> </w:t>
-      </w:r>
-      <w:r>
-        <w:t>used</w:t>
-      </w:r>
-      <w:r>
-        <w:t xml:space="preserve"> </w:t>
-      </w:r>
-      <w:r>
-        <w:t>(e.g.</w:t>
-      </w:r>
-      <w:r>
-        <w:t xml:space="preserve"> </w:t>
-      </w:r>
-      <w:r>
-        <w:t>Radio,</w:t>
-      </w:r>
-      <w:r>
-        <w:t xml:space="preserve"> </w:t>
-      </w:r>
-      <w:r>
-        <w:t>Music</w:t>
-      </w:r>
-      <w:r>
-        <w:t xml:space="preserve"> </w:t>
-      </w:r>
-      <w:r>
-        <w:t>and</w:t>
-      </w:r>
-      <w:r>
-        <w:t xml:space="preserve"> </w:t>
-      </w:r>
-      <w:r>
-        <w:t>Spotify),</w:t>
-      </w:r>
-      <w:r>
-        <w:t xml:space="preserve"> </w:t>
-      </w:r>
-      <w:r>
-        <w:t>the</w:t>
-      </w:r>
-      <w:r>
-        <w:t xml:space="preserve"> </w:t>
-      </w:r>
-      <w:r>
-        <w:t>higher</w:t>
-      </w:r>
-      <w:r>
-        <w:t xml:space="preserve"> </w:t>
-      </w:r>
-      <w:r>
-        <w:t>quality</w:t>
-      </w:r>
-      <w:r>
-        <w:t xml:space="preserve"> </w:t>
-      </w:r>
-      <w:r>
-        <w:t>music</w:t>
-      </w:r>
-      <w:r>
-        <w:t xml:space="preserve"> </w:t>
-      </w:r>
-      <w:r>
-        <w:t>speakers</w:t>
-      </w:r>
-      <w:r>
-        <w:t xml:space="preserve"> </w:t>
-      </w:r>
-      <w:r>
-        <w:t>around</w:t>
-      </w:r>
-      <w:r>
-        <w:t xml:space="preserve"> </w:t>
-      </w:r>
-      <w:r>
-        <w:t>multiple</w:t>
-      </w:r>
-      <w:r>
-        <w:t xml:space="preserve"> </w:t>
-      </w:r>
-      <w:r>
-        <w:t>rooms</w:t>
-      </w:r>
-      <w:r>
-        <w:t xml:space="preserve"> </w:t>
-      </w:r>
-      <w:r>
-        <w:t>are</w:t>
-      </w:r>
-      <w:r>
-        <w:t xml:space="preserve"> </w:t>
-      </w:r>
-      <w:r>
-        <w:t>used</w:t>
-      </w:r>
-      <w:r>
-        <w:t xml:space="preserve"> </w:t>
-      </w:r>
-      <w:r>
-        <w:t>instead.</w:t>
-      </w:r>
-      <w:r>
-        <w:t xml:space="preserve"> </w:t>
-      </w:r>
-      <w:r>
-        <w:t>This</w:t>
-      </w:r>
-      <w:r>
-        <w:t xml:space="preserve"> </w:t>
-      </w:r>
-      <w:r>
-        <w:t>default</w:t>
-      </w:r>
-      <w:r>
-        <w:t xml:space="preserve"> </w:t>
-      </w:r>
-      <w:r>
-        <w:t>choice</w:t>
-      </w:r>
-      <w:r>
-        <w:t xml:space="preserve"> </w:t>
-      </w:r>
-      <w:r>
-        <w:t>can</w:t>
-      </w:r>
-      <w:r>
-        <w:t xml:space="preserve"> </w:t>
-      </w:r>
-      <w:r>
-        <w:t>also</w:t>
-      </w:r>
-      <w:r>
-        <w:t xml:space="preserve"> </w:t>
-      </w:r>
-      <w:r>
-        <w:t>be</w:t>
-      </w:r>
-      <w:r>
-        <w:t xml:space="preserve"> </w:t>
-      </w:r>
-      <w:r>
-        <w:t>overridden</w:t>
-      </w:r>
-      <w:r>
-        <w:t xml:space="preserve"> </w:t>
-      </w:r>
-      <w:r>
-        <w:t>manually.</w:t>
+        <w:t>music.</w:t>
       </w:r>
     </w:p>
     <w:p>
       <w:r>
+        <w:t>A video of a Log Fire which can be displayed (silently) on its own or in addition to Music or Spotify players.</w:t>
+      </w:r>
+    </w:p>
+    <w:p>
+      <w:r>
+        <w:t>The</w:t>
+      </w:r>
+      <w:r>
+        <w:t xml:space="preserve"> </w:t>
+      </w:r>
+      <w:r>
+        <w:t>routing</w:t>
+      </w:r>
+      <w:r>
+        <w:t xml:space="preserve"> </w:t>
+      </w:r>
+      <w:r>
+        <w:t>of</w:t>
+      </w:r>
+      <w:r>
+        <w:t xml:space="preserve"> </w:t>
+      </w:r>
+      <w:r>
+        <w:t>the</w:t>
+      </w:r>
+      <w:r>
+        <w:t xml:space="preserve"> </w:t>
+      </w:r>
+      <w:r>
+        <w:t>output</w:t>
+      </w:r>
+      <w:r>
+        <w:t xml:space="preserve"> </w:t>
+      </w:r>
+      <w:r>
+        <w:t>sound</w:t>
+      </w:r>
+      <w:r>
+        <w:t xml:space="preserve"> </w:t>
+      </w:r>
+      <w:r>
+        <w:t>is</w:t>
+      </w:r>
+      <w:r>
+        <w:t xml:space="preserve"> </w:t>
+      </w:r>
+      <w:r>
+        <w:t>normally</w:t>
+      </w:r>
+      <w:r>
+        <w:t xml:space="preserve"> </w:t>
+      </w:r>
+      <w:r>
+        <w:t>handled</w:t>
+      </w:r>
+      <w:r>
+        <w:t xml:space="preserve"> </w:t>
+      </w:r>
+      <w:r>
+        <w:t>automatically</w:t>
+      </w:r>
+      <w:r>
+        <w:t xml:space="preserve"> </w:t>
+      </w:r>
+      <w:r>
+        <w:t>to</w:t>
+      </w:r>
+      <w:r>
+        <w:t xml:space="preserve"> </w:t>
+      </w:r>
+      <w:r>
+        <w:t>suit</w:t>
+      </w:r>
+      <w:r>
+        <w:t xml:space="preserve"> </w:t>
+      </w:r>
+      <w:r>
+        <w:t>the</w:t>
+      </w:r>
+      <w:r>
+        <w:t xml:space="preserve"> </w:t>
+      </w:r>
+      <w:r>
+        <w:t>player</w:t>
+      </w:r>
+      <w:r>
+        <w:t xml:space="preserve"> </w:t>
+      </w:r>
+      <w:r>
+        <w:t>application.</w:t>
+      </w:r>
+      <w:r>
+        <w:t xml:space="preserve"> </w:t>
+      </w:r>
+      <w:r>
+        <w:t>If</w:t>
+      </w:r>
+      <w:r>
+        <w:t xml:space="preserve"> </w:t>
+      </w:r>
+      <w:r>
+        <w:t>the</w:t>
+      </w:r>
+      <w:r>
+        <w:t xml:space="preserve"> </w:t>
+      </w:r>
+      <w:r>
+        <w:t>TV</w:t>
+      </w:r>
+      <w:r>
+        <w:t xml:space="preserve"> </w:t>
+      </w:r>
+      <w:r>
+        <w:t>screen</w:t>
+      </w:r>
+      <w:r>
+        <w:t xml:space="preserve"> </w:t>
+      </w:r>
+      <w:r>
+        <w:t>is</w:t>
+      </w:r>
+      <w:r>
+        <w:t xml:space="preserve"> </w:t>
+      </w:r>
+      <w:r>
+        <w:t>used,</w:t>
+      </w:r>
+      <w:r>
+        <w:t xml:space="preserve"> </w:t>
+      </w:r>
+      <w:r>
+        <w:t>the</w:t>
+      </w:r>
+      <w:r>
+        <w:t xml:space="preserve"> </w:t>
+      </w:r>
+      <w:r>
+        <w:t>sound</w:t>
+      </w:r>
+      <w:r>
+        <w:t xml:space="preserve"> </w:t>
+      </w:r>
+      <w:r>
+        <w:t>uses</w:t>
+      </w:r>
+      <w:r>
+        <w:t xml:space="preserve"> </w:t>
+      </w:r>
+      <w:r>
+        <w:t>the</w:t>
+      </w:r>
+      <w:r>
+        <w:t xml:space="preserve"> </w:t>
+      </w:r>
+      <w:r>
+        <w:t>TV</w:t>
+      </w:r>
+      <w:r>
+        <w:t xml:space="preserve"> </w:t>
+      </w:r>
+      <w:r>
+        <w:t>speakers.</w:t>
+      </w:r>
+      <w:r>
+        <w:t xml:space="preserve"> </w:t>
+      </w:r>
+      <w:r>
+        <w:t>When</w:t>
+      </w:r>
+      <w:r>
+        <w:t xml:space="preserve"> </w:t>
+      </w:r>
+      <w:r>
+        <w:t>no</w:t>
+      </w:r>
+      <w:r>
+        <w:t xml:space="preserve"> </w:t>
+      </w:r>
+      <w:r>
+        <w:t>screen</w:t>
+      </w:r>
+      <w:r>
+        <w:t xml:space="preserve"> </w:t>
+      </w:r>
+      <w:r>
+        <w:t>is</w:t>
+      </w:r>
+      <w:r>
+        <w:t xml:space="preserve"> </w:t>
+      </w:r>
+      <w:r>
+        <w:t>used</w:t>
+      </w:r>
+      <w:r>
+        <w:t xml:space="preserve"> </w:t>
+      </w:r>
+      <w:r>
+        <w:t>(e.g.</w:t>
+      </w:r>
+      <w:r>
+        <w:t xml:space="preserve"> </w:t>
+      </w:r>
+      <w:r>
+        <w:t>Radio,</w:t>
+      </w:r>
+      <w:r>
+        <w:t xml:space="preserve"> </w:t>
+      </w:r>
+      <w:r>
+        <w:t>Music</w:t>
+      </w:r>
+      <w:r>
+        <w:t xml:space="preserve"> </w:t>
+      </w:r>
+      <w:r>
+        <w:t>and</w:t>
+      </w:r>
+      <w:r>
+        <w:t xml:space="preserve"> </w:t>
+      </w:r>
+      <w:r>
+        <w:t>Spotify),</w:t>
+      </w:r>
+      <w:r>
+        <w:t xml:space="preserve"> </w:t>
+      </w:r>
+      <w:r>
+        <w:t>the</w:t>
+      </w:r>
+      <w:r>
+        <w:t xml:space="preserve"> </w:t>
+      </w:r>
+      <w:r>
+        <w:t>higher</w:t>
+      </w:r>
+      <w:r>
+        <w:t xml:space="preserve"> </w:t>
+      </w:r>
+      <w:r>
+        <w:t>quality</w:t>
+      </w:r>
+      <w:r>
+        <w:t xml:space="preserve"> </w:t>
+      </w:r>
+      <w:r>
+        <w:t>music</w:t>
+      </w:r>
+      <w:r>
+        <w:t xml:space="preserve"> </w:t>
+      </w:r>
+      <w:r>
+        <w:t>speakers</w:t>
+      </w:r>
+      <w:r>
+        <w:t xml:space="preserve"> </w:t>
+      </w:r>
+      <w:r>
+        <w:t>around</w:t>
+      </w:r>
+      <w:r>
+        <w:t xml:space="preserve"> </w:t>
+      </w:r>
+      <w:r>
+        <w:t>multiple</w:t>
+      </w:r>
+      <w:r>
+        <w:t xml:space="preserve"> </w:t>
+      </w:r>
+      <w:r>
+        <w:t>rooms</w:t>
+      </w:r>
+      <w:r>
+        <w:t xml:space="preserve"> </w:t>
+      </w:r>
+      <w:r>
+        <w:t>are</w:t>
+      </w:r>
+      <w:r>
+        <w:t xml:space="preserve"> </w:t>
+      </w:r>
+      <w:r>
+        <w:t>used</w:t>
+      </w:r>
+      <w:r>
+        <w:t xml:space="preserve"> </w:t>
+      </w:r>
+      <w:r>
+        <w:t>instead.</w:t>
+      </w:r>
+      <w:r>
+        <w:t xml:space="preserve"> </w:t>
+      </w:r>
+      <w:r>
+        <w:t>This</w:t>
+      </w:r>
+      <w:r>
+        <w:t xml:space="preserve"> </w:t>
+      </w:r>
+      <w:r>
+        <w:t>default</w:t>
+      </w:r>
+      <w:r>
+        <w:t xml:space="preserve"> </w:t>
+      </w:r>
+      <w:r>
+        <w:t>choice</w:t>
+      </w:r>
+      <w:r>
+        <w:t xml:space="preserve"> </w:t>
+      </w:r>
+      <w:r>
+        <w:t>can</w:t>
+      </w:r>
+      <w:r>
+        <w:t xml:space="preserve"> </w:t>
+      </w:r>
+      <w:r>
+        <w:t>also</w:t>
+      </w:r>
+      <w:r>
+        <w:t xml:space="preserve"> </w:t>
+      </w:r>
+      <w:r>
+        <w:t>be</w:t>
+      </w:r>
+      <w:r>
+        <w:t xml:space="preserve"> </w:t>
+      </w:r>
+      <w:r>
+        <w:t>overridden</w:t>
+      </w:r>
+      <w:r>
+        <w:t xml:space="preserve"> </w:t>
+      </w:r>
+      <w:r>
+        <w:t>manually.</w:t>
+      </w:r>
+    </w:p>
+    <w:p>
+      <w:r>
         <w:t>Occasionally</w:t>
       </w:r>
       <w:r>
@@ -13772,6 +13789,7 @@
         <w:t xml:space="preserve"> </w:t>
       </w:r>
       <w:r>
+        <w:lastRenderedPageBreak/>
         <w:t>Tools</w:t>
       </w:r>
       <w:r>
@@ -13976,7 +13994,6 @@
     </w:p>
     <w:p>
       <w:r>
-        <w:lastRenderedPageBreak/>
         <w:t>The</w:t>
       </w:r>
       <w:r>
@@ -14691,10 +14708,7 @@
       </w:r>
       <w:proofErr w:type="spellEnd"/>
       <w:r>
-        <w:t xml:space="preserve"> </w:t>
-      </w:r>
-      <w:r>
-        <w:t>[Action]</w:t>
+        <w:t xml:space="preserve"> [Action]</w:t>
       </w:r>
     </w:p>
     <w:p>
@@ -14710,14 +14724,11 @@
       </w:r>
       <w:proofErr w:type="spellStart"/>
       <w:r>
-        <w:t>SoundTV</w:t>
+        <w:t>LogFire</w:t>
       </w:r>
       <w:proofErr w:type="spellEnd"/>
       <w:r>
-        <w:t xml:space="preserve"> </w:t>
-      </w:r>
-      <w:r>
-        <w:t>[Action]</w:t>
+        <w:t xml:space="preserve"> [Action]</w:t>
       </w:r>
     </w:p>
     <w:p>
@@ -14733,7 +14744,7 @@
       </w:r>
       <w:proofErr w:type="spellStart"/>
       <w:r>
-        <w:t>SoundRooms</w:t>
+        <w:t>SoundTV</w:t>
       </w:r>
       <w:proofErr w:type="spellEnd"/>
       <w:r>
@@ -14756,7 +14767,7 @@
       </w:r>
       <w:proofErr w:type="spellStart"/>
       <w:r>
-        <w:t>RebuildMediaDb</w:t>
+        <w:t>SoundRooms</w:t>
       </w:r>
       <w:proofErr w:type="spellEnd"/>
       <w:r>
@@ -14779,6 +14790,29 @@
       </w:r>
       <w:proofErr w:type="spellStart"/>
       <w:r>
+        <w:t>RebuildMediaDb</w:t>
+      </w:r>
+      <w:proofErr w:type="spellEnd"/>
+      <w:r>
+        <w:t xml:space="preserve"> </w:t>
+      </w:r>
+      <w:r>
+        <w:t>[Action]</w:t>
+      </w:r>
+    </w:p>
+    <w:p>
+      <w:pPr>
+        <w:pStyle w:val="ListParagraph"/>
+        <w:numPr>
+          <w:ilvl w:val="0"/>
+          <w:numId w:val="10"/>
+        </w:numPr>
+      </w:pPr>
+      <w:r>
+        <w:t>/Action/</w:t>
+      </w:r>
+      <w:proofErr w:type="spellStart"/>
+      <w:r>
         <w:t>RecycleApp</w:t>
       </w:r>
       <w:proofErr w:type="spellEnd"/>
@@ -15305,6 +15339,7 @@
         </w:numPr>
       </w:pPr>
       <w:r>
+        <w:lastRenderedPageBreak/>
         <w:t>/</w:t>
       </w:r>
       <w:proofErr w:type="spellStart"/>
@@ -15391,7 +15426,6 @@
         <w:pStyle w:val="Heading3"/>
       </w:pPr>
       <w:r>
-        <w:lastRenderedPageBreak/>
         <w:t>Sky</w:t>
       </w:r>
     </w:p>
@@ -16679,6 +16713,7 @@
         </w:numPr>
       </w:pPr>
       <w:r>
+        <w:lastRenderedPageBreak/>
         <w:t>/Video/</w:t>
       </w:r>
       <w:proofErr w:type="spellStart"/>
@@ -16698,7 +16733,6 @@
         <w:pStyle w:val="Heading3"/>
       </w:pPr>
       <w:r>
-        <w:lastRenderedPageBreak/>
         <w:t>Music</w:t>
       </w:r>
     </w:p>
@@ -18177,6 +18211,7 @@
         </w:numPr>
       </w:pPr>
       <w:r>
+        <w:lastRenderedPageBreak/>
         <w:t>/Spotify/Skip</w:t>
       </w:r>
       <w:r>
@@ -18195,7 +18230,6 @@
         </w:numPr>
       </w:pPr>
       <w:r>
-        <w:lastRenderedPageBreak/>
         <w:t>/Spotify/Back</w:t>
       </w:r>
       <w:r>
@@ -36465,13 +36499,7 @@
         <w:t xml:space="preserve"> </w:t>
       </w:r>
       <w:r>
-        <w:t>Zoom</w:t>
-      </w:r>
-      <w:r>
-        <w:t xml:space="preserve"> </w:t>
-      </w:r>
-      <w:r>
-        <w:t>Player</w:t>
+        <w:t>Zoom Player</w:t>
       </w:r>
     </w:p>
     <w:p>
@@ -36615,6 +36643,31 @@
       <w:r>
         <w:t>playing</w:t>
       </w:r>
+    </w:p>
+    <w:p>
+      <w:pPr>
+        <w:pStyle w:val="ListParagraph"/>
+        <w:numPr>
+          <w:ilvl w:val="0"/>
+          <w:numId w:val="32"/>
+        </w:numPr>
+      </w:pPr>
+      <w:proofErr w:type="spellStart"/>
+      <w:r>
+        <w:t>LogFire</w:t>
+      </w:r>
+      <w:proofErr w:type="spellEnd"/>
+      <w:r>
+        <w:t xml:space="preserve"> – A separate invocation of </w:t>
+      </w:r>
+      <w:r>
+        <w:t>Zoom Player</w:t>
+      </w:r>
+      <w:r>
+        <w:t>, which plays a fixed “Log Fire” video</w:t>
+      </w:r>
+      <w:bookmarkStart w:id="0" w:name="_GoBack"/>
+      <w:bookmarkEnd w:id="0"/>
     </w:p>
     <w:p>
       <w:pPr>
@@ -44806,8 +44859,6 @@
       <w:r>
         <w:t>d,</w:t>
       </w:r>
-      <w:bookmarkStart w:id="0" w:name="_GoBack"/>
-      <w:bookmarkEnd w:id="0"/>
       <w:r>
         <w:t xml:space="preserve"> </w:t>
       </w:r>
@@ -46546,15 +46597,7 @@
         <w:t xml:space="preserve"> DLLs used are from the non-default </w:t>
       </w:r>
       <w:r>
-        <w:t xml:space="preserve">"future-playlist-add" branch of the </w:t>
-      </w:r>
-      <w:proofErr w:type="spellStart"/>
-      <w:r>
-        <w:t>GitHub</w:t>
-      </w:r>
-      <w:proofErr w:type="spellEnd"/>
-      <w:r>
-        <w:t xml:space="preserve"> project</w:t>
+        <w:t>"future-playlist-add" branch of the GitHub project</w:t>
       </w:r>
       <w:r>
         <w:t xml:space="preserve">. The branch available via </w:t>

</xml_diff>

<commit_message>
Add Chromecast option to action menu
</commit_message>
<xml_diff>
--- a/Documentation/Avid4 Software Design.docx
+++ b/Documentation/Avid4 Software Design.docx
@@ -7923,31 +7923,7 @@
       </w:r>
       <w:proofErr w:type="spellEnd"/>
       <w:r>
-        <w:t xml:space="preserve"> tray application performs the authentication via NAUTH and obtains a “Refresh Token” string that can be used (without further interaction) to re-authenticate the </w:t>
-      </w:r>
-      <w:r>
-        <w:t>Avid4 use</w:t>
-      </w:r>
-      <w:r>
-        <w:t xml:space="preserve">. This “Refresh Token” is stored as a string value </w:t>
-      </w:r>
-      <w:r>
-        <w:t xml:space="preserve">in the registry. Later when the </w:t>
-      </w:r>
-      <w:r>
-        <w:t>Spotify class</w:t>
-      </w:r>
-      <w:r>
-        <w:t xml:space="preserve"> needs to use the web services, </w:t>
-      </w:r>
-      <w:r>
-        <w:t xml:space="preserve">this persistent </w:t>
-      </w:r>
-      <w:r>
-        <w:t>“Refresh Token” string</w:t>
-      </w:r>
-      <w:r>
-        <w:t xml:space="preserve"> is used to authenticate the current session.</w:t>
+        <w:t xml:space="preserve"> tray application performs the authentication via NAUTH and obtains a “Refresh Token” string that can be used (without further interaction) to re-authenticate the Avid4 use. This “Refresh Token” is stored as a string value in the registry. Later when the Spotify class needs to use the web services, this persistent “Refresh Token” string is used to authenticate the current session.</w:t>
       </w:r>
     </w:p>
     <w:p>
@@ -7955,10 +7931,7 @@
         <w:pStyle w:val="Heading2"/>
       </w:pPr>
       <w:r>
-        <w:t>Spotify Web Authenti</w:t>
-      </w:r>
-      <w:r>
-        <w:t>cator</w:t>
+        <w:t>Spotify Web Authenticator</w:t>
       </w:r>
     </w:p>
     <w:p>
@@ -7966,16 +7939,7 @@
         <w:t xml:space="preserve">The NAUTH authentication described above requires public web URLs which can be used by the Spotify web APIs to perform the handshake. </w:t>
       </w:r>
       <w:r>
-        <w:t>This is a simple MVC4 web application, following the NAUTH2 protocol, and in addition has actions to</w:t>
-      </w:r>
-      <w:r>
-        <w:t xml:space="preserve"> authenticate based on the “Refresh Token” and for the Spotify Web Authentication above to fetch that </w:t>
-      </w:r>
-      <w:r>
-        <w:t>“Refresh Token”</w:t>
-      </w:r>
-      <w:r>
-        <w:t xml:space="preserve"> to be persistently sored in the registry.</w:t>
+        <w:t>This is a simple MVC4 web application, following the NAUTH2 protocol, and in addition has actions to authenticate based on the “Refresh Token” and for the Spotify Web Authentication above to fetch that “Refresh Token” to be persistently sored in the registry.</w:t>
       </w:r>
     </w:p>
     <w:p>
@@ -11555,7 +11519,7 @@
         </w:numPr>
       </w:pPr>
       <w:r>
-        <w:t>Log Fire</w:t>
+        <w:t>Chromecast</w:t>
       </w:r>
     </w:p>
     <w:p>
@@ -11567,19 +11531,7 @@
         </w:numPr>
       </w:pPr>
       <w:r>
-        <w:t>Sound</w:t>
-      </w:r>
-      <w:r>
-        <w:t xml:space="preserve"> </w:t>
-      </w:r>
-      <w:r>
-        <w:t>on</w:t>
-      </w:r>
-      <w:r>
-        <w:t xml:space="preserve"> </w:t>
-      </w:r>
-      <w:r>
-        <w:t>TV</w:t>
+        <w:t>Log Fire</w:t>
       </w:r>
     </w:p>
     <w:p>
@@ -11597,13 +11549,13 @@
         <w:t xml:space="preserve"> </w:t>
       </w:r>
       <w:r>
-        <w:t>in</w:t>
-      </w:r>
-      <w:r>
-        <w:t xml:space="preserve"> </w:t>
-      </w:r>
-      <w:r>
-        <w:t>rooms</w:t>
+        <w:t>on</w:t>
+      </w:r>
+      <w:r>
+        <w:t xml:space="preserve"> </w:t>
+      </w:r>
+      <w:r>
+        <w:t>TV</w:t>
       </w:r>
     </w:p>
     <w:p>
@@ -11615,16 +11567,20 @@
         </w:numPr>
       </w:pPr>
       <w:r>
-        <w:t>Mouse</w:t>
-      </w:r>
-      <w:r>
-        <w:t xml:space="preserve"> </w:t>
-      </w:r>
-      <w:proofErr w:type="spellStart"/>
-      <w:r>
-        <w:t>etc</w:t>
-      </w:r>
-      <w:proofErr w:type="spellEnd"/>
+        <w:t>Sound</w:t>
+      </w:r>
+      <w:r>
+        <w:t xml:space="preserve"> </w:t>
+      </w:r>
+      <w:r>
+        <w:t>in</w:t>
+      </w:r>
+      <w:r>
+        <w:t xml:space="preserve"> </w:t>
+      </w:r>
+      <w:r>
+        <w:t>rooms</w:t>
+      </w:r>
     </w:p>
     <w:p>
       <w:pPr>
@@ -11635,20 +11591,16 @@
         </w:numPr>
       </w:pPr>
       <w:r>
-        <w:t>Load</w:t>
-      </w:r>
-      <w:r>
-        <w:t xml:space="preserve"> </w:t>
-      </w:r>
-      <w:r>
-        <w:t>new</w:t>
-      </w:r>
-      <w:r>
-        <w:t xml:space="preserve"> </w:t>
-      </w:r>
-      <w:r>
-        <w:t>media</w:t>
-      </w:r>
+        <w:t>Mouse</w:t>
+      </w:r>
+      <w:r>
+        <w:t xml:space="preserve"> </w:t>
+      </w:r>
+      <w:proofErr w:type="spellStart"/>
+      <w:r>
+        <w:t>etc</w:t>
+      </w:r>
+      <w:proofErr w:type="spellEnd"/>
     </w:p>
     <w:p>
       <w:pPr>
@@ -11659,155 +11611,179 @@
         </w:numPr>
       </w:pPr>
       <w:r>
-        <w:t>Restart</w:t>
-      </w:r>
-      <w:r>
-        <w:t xml:space="preserve"> </w:t>
-      </w:r>
-      <w:r>
-        <w:t>Avid</w:t>
+        <w:t>Load</w:t>
+      </w:r>
+      <w:r>
+        <w:t xml:space="preserve"> </w:t>
+      </w:r>
+      <w:r>
+        <w:t>new</w:t>
+      </w:r>
+      <w:r>
+        <w:t xml:space="preserve"> </w:t>
+      </w:r>
+      <w:r>
+        <w:t>media</w:t>
       </w:r>
     </w:p>
     <w:p>
+      <w:pPr>
+        <w:pStyle w:val="ListParagraph"/>
+        <w:numPr>
+          <w:ilvl w:val="0"/>
+          <w:numId w:val="9"/>
+        </w:numPr>
+      </w:pPr>
       <w:r>
         <w:lastRenderedPageBreak/>
-        <w:t>Turning</w:t>
-      </w:r>
-      <w:r>
-        <w:t xml:space="preserve"> </w:t>
-      </w:r>
-      <w:r>
-        <w:t>the</w:t>
-      </w:r>
-      <w:r>
-        <w:t xml:space="preserve"> </w:t>
-      </w:r>
-      <w:r>
-        <w:t>screen</w:t>
-      </w:r>
-      <w:r>
-        <w:t xml:space="preserve"> </w:t>
-      </w:r>
-      <w:r>
-        <w:t>on</w:t>
-      </w:r>
-      <w:r>
-        <w:t xml:space="preserve"> </w:t>
-      </w:r>
-      <w:r>
-        <w:t>and</w:t>
-      </w:r>
-      <w:r>
-        <w:t xml:space="preserve"> </w:t>
-      </w:r>
-      <w:r>
-        <w:t>off</w:t>
-      </w:r>
-      <w:r>
-        <w:t xml:space="preserve"> </w:t>
-      </w:r>
-      <w:r>
-        <w:t>is</w:t>
-      </w:r>
-      <w:r>
-        <w:t xml:space="preserve"> </w:t>
-      </w:r>
-      <w:r>
-        <w:t>normally</w:t>
-      </w:r>
-      <w:r>
-        <w:t xml:space="preserve"> </w:t>
-      </w:r>
-      <w:r>
-        <w:t>handled</w:t>
-      </w:r>
-      <w:r>
-        <w:t xml:space="preserve"> </w:t>
-      </w:r>
-      <w:r>
-        <w:t>automatically</w:t>
-      </w:r>
-      <w:r>
-        <w:t xml:space="preserve"> </w:t>
-      </w:r>
-      <w:r>
-        <w:t>according</w:t>
-      </w:r>
-      <w:r>
-        <w:t xml:space="preserve"> </w:t>
-      </w:r>
-      <w:r>
-        <w:t>to</w:t>
-      </w:r>
-      <w:r>
-        <w:t xml:space="preserve"> </w:t>
-      </w:r>
-      <w:r>
-        <w:t>the</w:t>
-      </w:r>
-      <w:r>
-        <w:t xml:space="preserve"> </w:t>
-      </w:r>
-      <w:r>
-        <w:t>selected</w:t>
-      </w:r>
-      <w:r>
-        <w:t xml:space="preserve"> </w:t>
-      </w:r>
-      <w:r>
-        <w:t>player.</w:t>
-      </w:r>
-      <w:r>
-        <w:t xml:space="preserve"> </w:t>
-      </w:r>
-      <w:r>
-        <w:t>But</w:t>
-      </w:r>
-      <w:r>
-        <w:t xml:space="preserve"> </w:t>
-      </w:r>
-      <w:r>
-        <w:t>it</w:t>
-      </w:r>
-      <w:r>
-        <w:t xml:space="preserve"> </w:t>
-      </w:r>
-      <w:r>
-        <w:t>can</w:t>
-      </w:r>
-      <w:r>
-        <w:t xml:space="preserve"> </w:t>
-      </w:r>
-      <w:r>
-        <w:t>be</w:t>
-      </w:r>
-      <w:r>
-        <w:t xml:space="preserve"> </w:t>
-      </w:r>
-      <w:r>
-        <w:t>controlled</w:t>
-      </w:r>
-      <w:r>
-        <w:t xml:space="preserve"> </w:t>
-      </w:r>
-      <w:r>
-        <w:t>manually</w:t>
-      </w:r>
-      <w:r>
-        <w:t xml:space="preserve"> </w:t>
-      </w:r>
-      <w:r>
-        <w:t>as</w:t>
-      </w:r>
-      <w:r>
-        <w:t xml:space="preserve"> </w:t>
-      </w:r>
-      <w:r>
-        <w:t>well.</w:t>
+        <w:t>Restart</w:t>
+      </w:r>
+      <w:r>
+        <w:t xml:space="preserve"> </w:t>
+      </w:r>
+      <w:r>
+        <w:t>Avid</w:t>
       </w:r>
     </w:p>
     <w:p>
       <w:r>
+        <w:t>Turning</w:t>
+      </w:r>
+      <w:r>
+        <w:t xml:space="preserve"> </w:t>
+      </w:r>
+      <w:r>
+        <w:t>the</w:t>
+      </w:r>
+      <w:r>
+        <w:t xml:space="preserve"> </w:t>
+      </w:r>
+      <w:r>
+        <w:t>screen</w:t>
+      </w:r>
+      <w:r>
+        <w:t xml:space="preserve"> </w:t>
+      </w:r>
+      <w:r>
+        <w:t>on</w:t>
+      </w:r>
+      <w:r>
+        <w:t xml:space="preserve"> </w:t>
+      </w:r>
+      <w:r>
+        <w:t>and</w:t>
+      </w:r>
+      <w:r>
+        <w:t xml:space="preserve"> </w:t>
+      </w:r>
+      <w:r>
+        <w:t>off</w:t>
+      </w:r>
+      <w:r>
+        <w:t xml:space="preserve"> </w:t>
+      </w:r>
+      <w:r>
+        <w:t>is</w:t>
+      </w:r>
+      <w:r>
+        <w:t xml:space="preserve"> </w:t>
+      </w:r>
+      <w:r>
+        <w:t>normally</w:t>
+      </w:r>
+      <w:r>
+        <w:t xml:space="preserve"> </w:t>
+      </w:r>
+      <w:r>
+        <w:t>handled</w:t>
+      </w:r>
+      <w:r>
+        <w:t xml:space="preserve"> </w:t>
+      </w:r>
+      <w:r>
+        <w:t>automatically</w:t>
+      </w:r>
+      <w:r>
+        <w:t xml:space="preserve"> </w:t>
+      </w:r>
+      <w:r>
+        <w:t>according</w:t>
+      </w:r>
+      <w:r>
+        <w:t xml:space="preserve"> </w:t>
+      </w:r>
+      <w:r>
+        <w:t>to</w:t>
+      </w:r>
+      <w:r>
+        <w:t xml:space="preserve"> </w:t>
+      </w:r>
+      <w:r>
+        <w:t>the</w:t>
+      </w:r>
+      <w:r>
+        <w:t xml:space="preserve"> </w:t>
+      </w:r>
+      <w:r>
+        <w:t>selected</w:t>
+      </w:r>
+      <w:r>
+        <w:t xml:space="preserve"> </w:t>
+      </w:r>
+      <w:r>
+        <w:t>player.</w:t>
+      </w:r>
+      <w:r>
+        <w:t xml:space="preserve"> </w:t>
+      </w:r>
+      <w:r>
+        <w:t>But</w:t>
+      </w:r>
+      <w:r>
+        <w:t xml:space="preserve"> </w:t>
+      </w:r>
+      <w:r>
+        <w:t>it</w:t>
+      </w:r>
+      <w:r>
+        <w:t xml:space="preserve"> </w:t>
+      </w:r>
+      <w:r>
+        <w:t>can</w:t>
+      </w:r>
+      <w:r>
+        <w:t xml:space="preserve"> </w:t>
+      </w:r>
+      <w:r>
+        <w:t>be</w:t>
+      </w:r>
+      <w:r>
+        <w:t xml:space="preserve"> </w:t>
+      </w:r>
+      <w:r>
+        <w:t>controlled</w:t>
+      </w:r>
+      <w:r>
+        <w:t xml:space="preserve"> </w:t>
+      </w:r>
+      <w:r>
+        <w:t>manually</w:t>
+      </w:r>
+      <w:r>
+        <w:t xml:space="preserve"> </w:t>
+      </w:r>
+      <w:r>
+        <w:t>as</w:t>
+      </w:r>
+      <w:r>
+        <w:t xml:space="preserve"> </w:t>
+      </w:r>
+      <w:r>
+        <w:t>well.</w:t>
+      </w:r>
+    </w:p>
+    <w:p>
+      <w:r>
         <w:t>Visuals</w:t>
       </w:r>
       <w:r>
@@ -12074,6 +12050,16 @@
       <w:r>
         <w:t>music.</w:t>
       </w:r>
+    </w:p>
+    <w:p>
+      <w:r>
+        <w:t>The Chromecast option turns the screen and receiver on and sets the receiver’s input to be that of a Chromecast dongle plugged directly into the receiver</w:t>
+      </w:r>
+      <w:r>
+        <w:t>.</w:t>
+      </w:r>
+      <w:bookmarkStart w:id="0" w:name="_GoBack"/>
+      <w:bookmarkEnd w:id="0"/>
     </w:p>
     <w:p>
       <w:r>
@@ -13621,6 +13607,7 @@
         </w:numPr>
       </w:pPr>
       <w:r>
+        <w:lastRenderedPageBreak/>
         <w:t>/Action/</w:t>
       </w:r>
       <w:proofErr w:type="spellStart"/>
@@ -13707,7 +13694,6 @@
         </w:numPr>
       </w:pPr>
       <w:r>
-        <w:lastRenderedPageBreak/>
         <w:t>/Action/</w:t>
       </w:r>
       <w:proofErr w:type="spellStart"/>
@@ -34490,8 +34476,6 @@
       <w:r>
         <w:t>iPlayer</w:t>
       </w:r>
-      <w:bookmarkStart w:id="0" w:name="_GoBack"/>
-      <w:bookmarkEnd w:id="0"/>
     </w:p>
     <w:p>
       <w:pPr>

</xml_diff>

<commit_message>
Correctly cancel series recordings when deleteing scheduled recording
</commit_message>
<xml_diff>
--- a/Documentation/Avid4 Software Design.docx
+++ b/Documentation/Avid4 Software Design.docx
@@ -1,6 +1,6 @@
 
 <file path=word/document.xml><?xml version="1.0" encoding="utf-8"?>
-<w:document xmlns:wpc="http://schemas.microsoft.com/office/word/2010/wordprocessingCanvas" xmlns:mc="http://schemas.openxmlformats.org/markup-compatibility/2006" xmlns:o="urn:schemas-microsoft-com:office:office" xmlns:r="http://schemas.openxmlformats.org/officeDocument/2006/relationships" xmlns:m="http://schemas.openxmlformats.org/officeDocument/2006/math" xmlns:v="urn:schemas-microsoft-com:vml" xmlns:wp14="http://schemas.microsoft.com/office/word/2010/wordprocessingDrawing" xmlns:wp="http://schemas.openxmlformats.org/drawingml/2006/wordprocessingDrawing" xmlns:w10="urn:schemas-microsoft-com:office:word" xmlns:w="http://schemas.openxmlformats.org/wordprocessingml/2006/main" xmlns:w14="http://schemas.microsoft.com/office/word/2010/wordml" xmlns:w15="http://schemas.microsoft.com/office/word/2012/wordml" xmlns:wpg="http://schemas.microsoft.com/office/word/2010/wordprocessingGroup" xmlns:wpi="http://schemas.microsoft.com/office/word/2010/wordprocessingInk" xmlns:wne="http://schemas.microsoft.com/office/word/2006/wordml" xmlns:wps="http://schemas.microsoft.com/office/word/2010/wordprocessingShape" mc:Ignorable="w14 w15 wp14">
+<w:document xmlns:wpc="http://schemas.microsoft.com/office/word/2010/wordprocessingCanvas" xmlns:cx="http://schemas.microsoft.com/office/drawing/2014/chartex" xmlns:cx1="http://schemas.microsoft.com/office/drawing/2015/9/8/chartex" xmlns:cx2="http://schemas.microsoft.com/office/drawing/2015/10/21/chartex" xmlns:cx3="http://schemas.microsoft.com/office/drawing/2016/5/9/chartex" xmlns:cx4="http://schemas.microsoft.com/office/drawing/2016/5/10/chartex" xmlns:cx5="http://schemas.microsoft.com/office/drawing/2016/5/11/chartex" xmlns:mc="http://schemas.openxmlformats.org/markup-compatibility/2006" xmlns:o="urn:schemas-microsoft-com:office:office" xmlns:r="http://schemas.openxmlformats.org/officeDocument/2006/relationships" xmlns:m="http://schemas.openxmlformats.org/officeDocument/2006/math" xmlns:v="urn:schemas-microsoft-com:vml" xmlns:wp14="http://schemas.microsoft.com/office/word/2010/wordprocessingDrawing" xmlns:wp="http://schemas.openxmlformats.org/drawingml/2006/wordprocessingDrawing" xmlns:w10="urn:schemas-microsoft-com:office:word" xmlns:w="http://schemas.openxmlformats.org/wordprocessingml/2006/main" xmlns:w14="http://schemas.microsoft.com/office/word/2010/wordml" xmlns:w15="http://schemas.microsoft.com/office/word/2012/wordml" xmlns:w16se="http://schemas.microsoft.com/office/word/2015/wordml/symex" xmlns:wpg="http://schemas.microsoft.com/office/word/2010/wordprocessingGroup" xmlns:wpi="http://schemas.microsoft.com/office/word/2010/wordprocessingInk" xmlns:wne="http://schemas.microsoft.com/office/word/2006/wordml" xmlns:wps="http://schemas.microsoft.com/office/word/2010/wordprocessingShape" mc:Ignorable="w14 w15 w16se wp14">
   <w:body>
     <w:p>
       <w:pPr>
@@ -3632,12 +3632,8 @@
       <w:proofErr w:type="spellEnd"/>
       <w:r>
         <w:br/>
-      </w:r>
-      <w:proofErr w:type="gramStart"/>
-      <w:r>
         <w:t>Send</w:t>
       </w:r>
-      <w:proofErr w:type="gramEnd"/>
       <w:r>
         <w:t xml:space="preserve"> </w:t>
       </w:r>
@@ -4469,15 +4465,7 @@
       </w:r>
       <w:proofErr w:type="spellEnd"/>
       <w:r>
-        <w:t xml:space="preserve"> to turn the TV screen </w:t>
-      </w:r>
-      <w:proofErr w:type="gramStart"/>
-      <w:r>
-        <w:t>On</w:t>
-      </w:r>
-      <w:proofErr w:type="gramEnd"/>
-      <w:r>
-        <w:t>.</w:t>
+        <w:t xml:space="preserve"> to turn the TV screen On.</w:t>
       </w:r>
     </w:p>
     <w:p>
@@ -4507,18 +4495,7 @@
       </w:r>
       <w:proofErr w:type="spellEnd"/>
       <w:r>
-        <w:t xml:space="preserve"> to turn the TV screen </w:t>
-      </w:r>
-      <w:proofErr w:type="gramStart"/>
-      <w:r>
-        <w:t>O</w:t>
-      </w:r>
-      <w:r>
-        <w:t>ff</w:t>
-      </w:r>
-      <w:proofErr w:type="gramEnd"/>
-      <w:r>
-        <w:t>.</w:t>
+        <w:t xml:space="preserve"> to turn the TV screen Off.</w:t>
       </w:r>
     </w:p>
     <w:p>
@@ -4554,24 +4531,7 @@
       </w:r>
       <w:proofErr w:type="spellEnd"/>
       <w:r>
-        <w:t xml:space="preserve"> to </w:t>
-      </w:r>
-      <w:r>
-        <w:t>determine if</w:t>
-      </w:r>
-      <w:r>
-        <w:t xml:space="preserve"> the TV screen </w:t>
-      </w:r>
-      <w:r>
-        <w:t xml:space="preserve">is </w:t>
-      </w:r>
-      <w:proofErr w:type="gramStart"/>
-      <w:r>
-        <w:t>On</w:t>
-      </w:r>
-      <w:proofErr w:type="gramEnd"/>
-      <w:r>
-        <w:t>.</w:t>
+        <w:t xml:space="preserve"> to determine if the TV screen is On.</w:t>
       </w:r>
     </w:p>
     <w:p>
@@ -22884,17 +22844,12 @@
         <w:t xml:space="preserve"> </w:t>
       </w:r>
       <w:proofErr w:type="spellStart"/>
-      <w:proofErr w:type="gramStart"/>
       <w:r>
         <w:t>Initialse</w:t>
       </w:r>
       <w:proofErr w:type="spellEnd"/>
       <w:r>
-        <w:t>(</w:t>
-      </w:r>
-      <w:proofErr w:type="gramEnd"/>
-      <w:r>
-        <w:t>)</w:t>
+        <w:t>()</w:t>
       </w:r>
       <w:r>
         <w:t xml:space="preserve"> </w:t>
@@ -24541,11 +24496,9 @@
       <w:r>
         <w:t xml:space="preserve"> </w:t>
       </w:r>
-      <w:proofErr w:type="spellStart"/>
       <w:r>
         <w:t>Config</w:t>
       </w:r>
-      <w:proofErr w:type="spellEnd"/>
       <w:r>
         <w:t xml:space="preserve"> </w:t>
       </w:r>
@@ -26201,12 +26154,10 @@
         <w:t>(</w:t>
       </w:r>
       <w:proofErr w:type="spellStart"/>
-      <w:proofErr w:type="gramStart"/>
       <w:r>
         <w:t>Pid</w:t>
       </w:r>
       <w:proofErr w:type="spellEnd"/>
-      <w:proofErr w:type="gramEnd"/>
       <w:r>
         <w:t>)</w:t>
       </w:r>
@@ -28063,14 +28014,25 @@
       <w:r>
         <w:t xml:space="preserve"> </w:t>
       </w:r>
+      <w:bookmarkStart w:id="0" w:name="_GoBack"/>
       <w:r>
         <w:t>Yamaha</w:t>
       </w:r>
       <w:r>
         <w:t xml:space="preserve"> </w:t>
       </w:r>
+      <w:bookmarkEnd w:id="0"/>
       <w:r>
         <w:t>connectivity</w:t>
+      </w:r>
+      <w:r>
+        <w:t xml:space="preserve"> </w:t>
+      </w:r>
+      <w:r>
+        <w:t xml:space="preserve">of the </w:t>
+      </w:r>
+      <w:r>
+        <w:t>RX-V671</w:t>
       </w:r>
       <w:r>
         <w:t xml:space="preserve"> </w:t>
@@ -29814,8 +29776,6 @@
       </w:r>
     </w:p>
     <w:p>
-      <w:bookmarkStart w:id="0" w:name="_GoBack"/>
-      <w:bookmarkEnd w:id="0"/>
       <w:r>
         <w:t xml:space="preserve">There is one additional complication </w:t>
       </w:r>
@@ -30857,11 +30817,9 @@
       <w:pPr>
         <w:pStyle w:val="Heading3"/>
       </w:pPr>
-      <w:proofErr w:type="spellStart"/>
       <w:r>
         <w:t>Config</w:t>
       </w:r>
-      <w:proofErr w:type="spellEnd"/>
     </w:p>
     <w:p>
       <w:r>
@@ -30870,11 +30828,9 @@
       <w:r>
         <w:t xml:space="preserve"> </w:t>
       </w:r>
-      <w:proofErr w:type="spellStart"/>
       <w:r>
         <w:t>Config</w:t>
       </w:r>
-      <w:proofErr w:type="spellEnd"/>
       <w:r>
         <w:t xml:space="preserve"> </w:t>
       </w:r>
@@ -31070,11 +31026,9 @@
       <w:r>
         <w:t xml:space="preserve"> </w:t>
       </w:r>
-      <w:proofErr w:type="spellStart"/>
       <w:r>
         <w:t>Config</w:t>
       </w:r>
-      <w:proofErr w:type="spellEnd"/>
       <w:r>
         <w:t xml:space="preserve"> </w:t>
       </w:r>
@@ -35789,13 +35743,8 @@
       <w:r>
         <w:t xml:space="preserve"> </w:t>
       </w:r>
-      <w:proofErr w:type="gramStart"/>
-      <w:r>
-        <w:t>pinch</w:t>
-      </w:r>
-      <w:proofErr w:type="gramEnd"/>
-      <w:r>
-        <w:t>)</w:t>
+      <w:r>
+        <w:t>pinch)</w:t>
       </w:r>
       <w:r>
         <w:t xml:space="preserve"> </w:t>
@@ -36493,12 +36442,10 @@
         </w:numPr>
       </w:pPr>
       <w:proofErr w:type="spellStart"/>
-      <w:proofErr w:type="gramStart"/>
       <w:r>
         <w:t>noUiSlider</w:t>
       </w:r>
       <w:proofErr w:type="spellEnd"/>
-      <w:proofErr w:type="gramEnd"/>
       <w:r>
         <w:t xml:space="preserve"> </w:t>
       </w:r>
@@ -38224,13 +38171,8 @@
         <w:t xml:space="preserve"> </w:t>
       </w:r>
       <w:r>
-        <w:t>recording</w:t>
-      </w:r>
-      <w:proofErr w:type="gramStart"/>
-      <w:r>
-        <w:t>..</w:t>
-      </w:r>
-      <w:proofErr w:type="gramEnd"/>
+        <w:t>recording.</w:t>
+      </w:r>
     </w:p>
     <w:p>
       <w:r>
@@ -38760,8 +38702,13 @@
       <w:r>
         <w:t xml:space="preserve"> </w:t>
       </w:r>
-      <w:r>
-        <w:t>WMC),</w:t>
+      <w:proofErr w:type="spellStart"/>
+      <w:r>
+        <w:t>DvbViewer</w:t>
+      </w:r>
+      <w:proofErr w:type="spellEnd"/>
+      <w:r>
+        <w:t>),</w:t>
       </w:r>
       <w:r>
         <w:t xml:space="preserve"> </w:t>
@@ -39780,13 +39727,8 @@
       <w:r>
         <w:t xml:space="preserve"> </w:t>
       </w:r>
-      <w:proofErr w:type="gramStart"/>
-      <w:r>
-        <w:t>pinch</w:t>
-      </w:r>
-      <w:proofErr w:type="gramEnd"/>
-      <w:r>
-        <w:t>)</w:t>
+      <w:r>
+        <w:t>pinch)</w:t>
       </w:r>
       <w:r>
         <w:t xml:space="preserve"> </w:t>
@@ -40024,7 +39966,6 @@
         <w:pStyle w:val="Heading3"/>
       </w:pPr>
       <w:proofErr w:type="spellStart"/>
-      <w:proofErr w:type="gramStart"/>
       <w:r>
         <w:t>noUi</w:t>
       </w:r>
@@ -40032,7 +39973,6 @@
         <w:t>Slider</w:t>
       </w:r>
       <w:proofErr w:type="spellEnd"/>
-      <w:proofErr w:type="gramEnd"/>
     </w:p>
     <w:p>
       <w:r>
@@ -44536,12 +44476,8 @@
       </w:r>
       <w:r>
         <w:br/>
-      </w:r>
-      <w:proofErr w:type="gramStart"/>
-      <w:r>
         <w:t>For</w:t>
       </w:r>
-      <w:proofErr w:type="gramEnd"/>
       <w:r>
         <w:t xml:space="preserve"> </w:t>
       </w:r>
@@ -45113,7 +45049,7 @@
 </file>
 
 <file path=word/numbering.xml><?xml version="1.0" encoding="utf-8"?>
-<w:numbering xmlns:wpc="http://schemas.microsoft.com/office/word/2010/wordprocessingCanvas" xmlns:mc="http://schemas.openxmlformats.org/markup-compatibility/2006" xmlns:o="urn:schemas-microsoft-com:office:office" xmlns:r="http://schemas.openxmlformats.org/officeDocument/2006/relationships" xmlns:m="http://schemas.openxmlformats.org/officeDocument/2006/math" xmlns:v="urn:schemas-microsoft-com:vml" xmlns:wp14="http://schemas.microsoft.com/office/word/2010/wordprocessingDrawing" xmlns:wp="http://schemas.openxmlformats.org/drawingml/2006/wordprocessingDrawing" xmlns:w10="urn:schemas-microsoft-com:office:word" xmlns:w="http://schemas.openxmlformats.org/wordprocessingml/2006/main" xmlns:w14="http://schemas.microsoft.com/office/word/2010/wordml" xmlns:w15="http://schemas.microsoft.com/office/word/2012/wordml" xmlns:wpg="http://schemas.microsoft.com/office/word/2010/wordprocessingGroup" xmlns:wpi="http://schemas.microsoft.com/office/word/2010/wordprocessingInk" xmlns:wne="http://schemas.microsoft.com/office/word/2006/wordml" xmlns:wps="http://schemas.microsoft.com/office/word/2010/wordprocessingShape" mc:Ignorable="w14 w15 wp14">
+<w:numbering xmlns:wpc="http://schemas.microsoft.com/office/word/2010/wordprocessingCanvas" xmlns:cx="http://schemas.microsoft.com/office/drawing/2014/chartex" xmlns:cx1="http://schemas.microsoft.com/office/drawing/2015/9/8/chartex" xmlns:cx2="http://schemas.microsoft.com/office/drawing/2015/10/21/chartex" xmlns:cx3="http://schemas.microsoft.com/office/drawing/2016/5/9/chartex" xmlns:cx4="http://schemas.microsoft.com/office/drawing/2016/5/10/chartex" xmlns:cx5="http://schemas.microsoft.com/office/drawing/2016/5/11/chartex" xmlns:mc="http://schemas.openxmlformats.org/markup-compatibility/2006" xmlns:o="urn:schemas-microsoft-com:office:office" xmlns:r="http://schemas.openxmlformats.org/officeDocument/2006/relationships" xmlns:m="http://schemas.openxmlformats.org/officeDocument/2006/math" xmlns:v="urn:schemas-microsoft-com:vml" xmlns:wp14="http://schemas.microsoft.com/office/word/2010/wordprocessingDrawing" xmlns:wp="http://schemas.openxmlformats.org/drawingml/2006/wordprocessingDrawing" xmlns:w10="urn:schemas-microsoft-com:office:word" xmlns:w="http://schemas.openxmlformats.org/wordprocessingml/2006/main" xmlns:w14="http://schemas.microsoft.com/office/word/2010/wordml" xmlns:w15="http://schemas.microsoft.com/office/word/2012/wordml" xmlns:w16se="http://schemas.microsoft.com/office/word/2015/wordml/symex" xmlns:wpg="http://schemas.microsoft.com/office/word/2010/wordprocessingGroup" xmlns:wpi="http://schemas.microsoft.com/office/word/2010/wordprocessingInk" xmlns:wne="http://schemas.microsoft.com/office/word/2006/wordml" xmlns:wps="http://schemas.microsoft.com/office/word/2010/wordprocessingShape" mc:Ignorable="w14 w15 w16se wp14">
   <w:abstractNum w:abstractNumId="0" w15:restartNumberingAfterBreak="0">
     <w:nsid w:val="06E53CE1"/>
     <w:multiLevelType w:val="hybridMultilevel"/>
@@ -49109,7 +49045,7 @@
 </file>
 
 <file path=word/styles.xml><?xml version="1.0" encoding="utf-8"?>
-<w:styles xmlns:mc="http://schemas.openxmlformats.org/markup-compatibility/2006" xmlns:r="http://schemas.openxmlformats.org/officeDocument/2006/relationships" xmlns:w="http://schemas.openxmlformats.org/wordprocessingml/2006/main" xmlns:w14="http://schemas.microsoft.com/office/word/2010/wordml" xmlns:w15="http://schemas.microsoft.com/office/word/2012/wordml" mc:Ignorable="w14 w15">
+<w:styles xmlns:mc="http://schemas.openxmlformats.org/markup-compatibility/2006" xmlns:r="http://schemas.openxmlformats.org/officeDocument/2006/relationships" xmlns:w="http://schemas.openxmlformats.org/wordprocessingml/2006/main" xmlns:w14="http://schemas.microsoft.com/office/word/2010/wordml" xmlns:w15="http://schemas.microsoft.com/office/word/2012/wordml" xmlns:w16se="http://schemas.microsoft.com/office/word/2015/wordml/symex" mc:Ignorable="w14 w15 w16se">
   <w:docDefaults>
     <w:rPrDefault>
       <w:rPr>
@@ -49125,7 +49061,7 @@
       </w:pPr>
     </w:pPrDefault>
   </w:docDefaults>
-  <w:latentStyles w:defLockedState="0" w:defUIPriority="99" w:defSemiHidden="0" w:defUnhideWhenUsed="0" w:defQFormat="0" w:count="371">
+  <w:latentStyles w:defLockedState="0" w:defUIPriority="99" w:defSemiHidden="0" w:defUnhideWhenUsed="0" w:defQFormat="0" w:count="374">
     <w:lsdException w:name="Normal" w:uiPriority="0" w:qFormat="1"/>
     <w:lsdException w:name="heading 1" w:uiPriority="9" w:qFormat="1"/>
     <w:lsdException w:name="heading 2" w:semiHidden="1" w:uiPriority="9" w:unhideWhenUsed="1" w:qFormat="1"/>
@@ -49231,7 +49167,6 @@
     <w:lsdException w:name="HTML Sample" w:semiHidden="1" w:unhideWhenUsed="1"/>
     <w:lsdException w:name="HTML Typewriter" w:semiHidden="1" w:unhideWhenUsed="1"/>
     <w:lsdException w:name="HTML Variable" w:semiHidden="1" w:unhideWhenUsed="1"/>
-    <w:lsdException w:name="Normal Table" w:semiHidden="1" w:unhideWhenUsed="1"/>
     <w:lsdException w:name="annotation subject" w:semiHidden="1" w:unhideWhenUsed="1"/>
     <w:lsdException w:name="No List" w:semiHidden="1" w:unhideWhenUsed="1"/>
     <w:lsdException w:name="Outline List 1" w:semiHidden="1" w:unhideWhenUsed="1"/>
@@ -49276,7 +49211,6 @@
     <w:lsdException w:name="Table Professional" w:semiHidden="1" w:unhideWhenUsed="1"/>
     <w:lsdException w:name="Table Subtle 1" w:semiHidden="1" w:unhideWhenUsed="1"/>
     <w:lsdException w:name="Table Subtle 2" w:semiHidden="1" w:unhideWhenUsed="1"/>
-    <w:lsdException w:name="Table Web 1" w:semiHidden="1" w:unhideWhenUsed="1"/>
     <w:lsdException w:name="Table Web 2" w:semiHidden="1" w:unhideWhenUsed="1"/>
     <w:lsdException w:name="Table Web 3" w:semiHidden="1" w:unhideWhenUsed="1"/>
     <w:lsdException w:name="Balloon Text" w:semiHidden="1" w:unhideWhenUsed="1"/>
@@ -49497,6 +49431,9 @@
     <w:lsdException w:name="List Table 5 Dark Accent 6" w:uiPriority="50"/>
     <w:lsdException w:name="List Table 6 Colorful Accent 6" w:uiPriority="51"/>
     <w:lsdException w:name="List Table 7 Colorful Accent 6" w:uiPriority="52"/>
+    <w:lsdException w:name="Mention" w:semiHidden="1" w:unhideWhenUsed="1"/>
+    <w:lsdException w:name="Smart Hyperlink" w:semiHidden="1" w:unhideWhenUsed="1"/>
+    <w:lsdException w:name="Hashtag" w:semiHidden="1" w:unhideWhenUsed="1"/>
   </w:latentStyles>
   <w:style w:type="paragraph" w:default="1" w:styleId="Normal">
     <w:name w:val="Normal"/>

</xml_diff>